<commit_message>
maj cahier de conception
</commit_message>
<xml_diff>
--- a/Doc/Cahier-De-Conception-Mise-en-page.docx
+++ b/Doc/Cahier-De-Conception-Mise-en-page.docx
@@ -245,7 +245,7 @@
               <w:lang w:val="fr-FR"/>
             </w:rPr>
             <w:drawing>
-              <wp:anchor distT="0" distB="0" distL="114300" distR="114300" simplePos="0" relativeHeight="251638784" behindDoc="0" locked="0" layoutInCell="1" allowOverlap="1">
+              <wp:anchor distT="0" distB="0" distL="114300" distR="114300" simplePos="0" relativeHeight="251631104" behindDoc="0" locked="0" layoutInCell="1" allowOverlap="1">
                 <wp:simplePos x="0" y="0"/>
                 <wp:positionH relativeFrom="column">
                   <wp:posOffset>483235</wp:posOffset>
@@ -562,7 +562,7 @@
           <w:r>
             <w:fldChar w:fldCharType="separate"/>
           </w:r>
-          <w:hyperlink w:anchor="_Toc4777822" w:history="1">
+          <w:hyperlink w:anchor="_Toc4854501" w:history="1">
             <w:r>
               <w:rPr>
                 <w:rStyle w:val="Lienhypertexte"/>
@@ -605,7 +605,7 @@
                 <w:noProof/>
                 <w:webHidden/>
               </w:rPr>
-              <w:instrText xml:space="preserve"> PAGEREF _Toc4777822 \h </w:instrText>
+              <w:instrText xml:space="preserve"> PAGEREF _Toc4854501 \h </w:instrText>
             </w:r>
             <w:r>
               <w:rPr>
@@ -625,7 +625,7 @@
                 <w:noProof/>
                 <w:webHidden/>
               </w:rPr>
-              <w:t>4</w:t>
+              <w:t>3</w:t>
             </w:r>
             <w:r>
               <w:rPr>
@@ -650,7 +650,7 @@
               <w:lang w:eastAsia="fr-FR"/>
             </w:rPr>
           </w:pPr>
-          <w:hyperlink w:anchor="_Toc4777823" w:history="1">
+          <w:hyperlink w:anchor="_Toc4854502" w:history="1">
             <w:r>
               <w:rPr>
                 <w:rStyle w:val="Lienhypertexte"/>
@@ -693,7 +693,7 @@
                 <w:noProof/>
                 <w:webHidden/>
               </w:rPr>
-              <w:instrText xml:space="preserve"> PAGEREF _Toc4777823 \h </w:instrText>
+              <w:instrText xml:space="preserve"> PAGEREF _Toc4854502 \h </w:instrText>
             </w:r>
             <w:r>
               <w:rPr>
@@ -713,7 +713,7 @@
                 <w:noProof/>
                 <w:webHidden/>
               </w:rPr>
-              <w:t>5</w:t>
+              <w:t>4</w:t>
             </w:r>
             <w:r>
               <w:rPr>
@@ -738,7 +738,7 @@
               <w:lang w:eastAsia="fr-FR"/>
             </w:rPr>
           </w:pPr>
-          <w:hyperlink w:anchor="_Toc4777824" w:history="1">
+          <w:hyperlink w:anchor="_Toc4854503" w:history="1">
             <w:r>
               <w:rPr>
                 <w:rStyle w:val="Lienhypertexte"/>
@@ -781,7 +781,7 @@
                 <w:noProof/>
                 <w:webHidden/>
               </w:rPr>
-              <w:instrText xml:space="preserve"> PAGEREF _Toc4777824 \h </w:instrText>
+              <w:instrText xml:space="preserve"> PAGEREF _Toc4854503 \h </w:instrText>
             </w:r>
             <w:r>
               <w:rPr>
@@ -801,7 +801,7 @@
                 <w:noProof/>
                 <w:webHidden/>
               </w:rPr>
-              <w:t>5</w:t>
+              <w:t>4</w:t>
             </w:r>
             <w:r>
               <w:rPr>
@@ -826,20 +826,13 @@
               <w:lang w:eastAsia="fr-FR"/>
             </w:rPr>
           </w:pPr>
-          <w:hyperlink w:anchor="_Toc4777825" w:history="1">
+          <w:hyperlink w:anchor="_Toc4854504" w:history="1">
             <w:r>
               <w:rPr>
                 <w:rStyle w:val="Lienhypertexte"/>
                 <w:noProof/>
               </w:rPr>
-              <w:t>2</w:t>
-            </w:r>
-            <w:r>
-              <w:rPr>
-                <w:rStyle w:val="Lienhypertexte"/>
-                <w:noProof/>
-              </w:rPr>
-              <w:t>.</w:t>
+              <w:t>2.</w:t>
             </w:r>
             <w:r>
               <w:rPr>
@@ -876,7 +869,7 @@
                 <w:noProof/>
                 <w:webHidden/>
               </w:rPr>
-              <w:instrText xml:space="preserve"> PAGEREF _Toc4777825 \h </w:instrText>
+              <w:instrText xml:space="preserve"> PAGEREF _Toc4854504 \h </w:instrText>
             </w:r>
             <w:r>
               <w:rPr>
@@ -921,7 +914,7 @@
               <w:lang w:eastAsia="fr-FR"/>
             </w:rPr>
           </w:pPr>
-          <w:hyperlink w:anchor="_Toc4777826" w:history="1">
+          <w:hyperlink w:anchor="_Toc4854505" w:history="1">
             <w:r>
               <w:rPr>
                 <w:rStyle w:val="Lienhypertexte"/>
@@ -964,7 +957,7 @@
                 <w:noProof/>
                 <w:webHidden/>
               </w:rPr>
-              <w:instrText xml:space="preserve"> PAGEREF _Toc4777826 \h </w:instrText>
+              <w:instrText xml:space="preserve"> PAGEREF _Toc4854505 \h </w:instrText>
             </w:r>
             <w:r>
               <w:rPr>
@@ -1009,7 +1002,7 @@
               <w:lang w:eastAsia="fr-FR"/>
             </w:rPr>
           </w:pPr>
-          <w:hyperlink w:anchor="_Toc4777827" w:history="1">
+          <w:hyperlink w:anchor="_Toc4854506" w:history="1">
             <w:r>
               <w:rPr>
                 <w:rStyle w:val="Lienhypertexte"/>
@@ -1052,7 +1045,7 @@
                 <w:noProof/>
                 <w:webHidden/>
               </w:rPr>
-              <w:instrText xml:space="preserve"> PAGEREF _Toc4777827 \h </w:instrText>
+              <w:instrText xml:space="preserve"> PAGEREF _Toc4854506 \h </w:instrText>
             </w:r>
             <w:r>
               <w:rPr>
@@ -1072,7 +1065,7 @@
                 <w:noProof/>
                 <w:webHidden/>
               </w:rPr>
-              <w:t>7</w:t>
+              <w:t>6</w:t>
             </w:r>
             <w:r>
               <w:rPr>
@@ -1097,7 +1090,7 @@
               <w:lang w:eastAsia="fr-FR"/>
             </w:rPr>
           </w:pPr>
-          <w:hyperlink w:anchor="_Toc4777828" w:history="1">
+          <w:hyperlink w:anchor="_Toc4854507" w:history="1">
             <w:r>
               <w:rPr>
                 <w:rStyle w:val="Lienhypertexte"/>
@@ -1140,7 +1133,7 @@
                 <w:noProof/>
                 <w:webHidden/>
               </w:rPr>
-              <w:instrText xml:space="preserve"> PAGEREF _Toc4777828 \h </w:instrText>
+              <w:instrText xml:space="preserve"> PAGEREF _Toc4854507 \h </w:instrText>
             </w:r>
             <w:r>
               <w:rPr>
@@ -1160,7 +1153,7 @@
                 <w:noProof/>
                 <w:webHidden/>
               </w:rPr>
-              <w:t>7</w:t>
+              <w:t>6</w:t>
             </w:r>
             <w:r>
               <w:rPr>
@@ -1185,7 +1178,7 @@
               <w:lang w:eastAsia="fr-FR"/>
             </w:rPr>
           </w:pPr>
-          <w:hyperlink w:anchor="_Toc4777829" w:history="1">
+          <w:hyperlink w:anchor="_Toc4854508" w:history="1">
             <w:r>
               <w:rPr>
                 <w:rStyle w:val="Lienhypertexte"/>
@@ -1228,7 +1221,7 @@
                 <w:noProof/>
                 <w:webHidden/>
               </w:rPr>
-              <w:instrText xml:space="preserve"> PAGEREF _Toc4777829 \h </w:instrText>
+              <w:instrText xml:space="preserve"> PAGEREF _Toc4854508 \h </w:instrText>
             </w:r>
             <w:r>
               <w:rPr>
@@ -1248,7 +1241,7 @@
                 <w:noProof/>
                 <w:webHidden/>
               </w:rPr>
-              <w:t>9</w:t>
+              <w:t>8</w:t>
             </w:r>
             <w:r>
               <w:rPr>
@@ -1274,7 +1267,7 @@
               <w:lang w:eastAsia="fr-FR"/>
             </w:rPr>
           </w:pPr>
-          <w:hyperlink w:anchor="_Toc4777830" w:history="1">
+          <w:hyperlink w:anchor="_Toc4854509" w:history="1">
             <w:r>
               <w:rPr>
                 <w:rStyle w:val="Lienhypertexte"/>
@@ -1317,7 +1310,7 @@
                 <w:noProof/>
                 <w:webHidden/>
               </w:rPr>
-              <w:instrText xml:space="preserve"> PAGEREF _Toc4777830 \h </w:instrText>
+              <w:instrText xml:space="preserve"> PAGEREF _Toc4854509 \h </w:instrText>
             </w:r>
             <w:r>
               <w:rPr>
@@ -1337,7 +1330,7 @@
                 <w:noProof/>
                 <w:webHidden/>
               </w:rPr>
-              <w:t>9</w:t>
+              <w:t>8</w:t>
             </w:r>
             <w:r>
               <w:rPr>
@@ -1363,7 +1356,7 @@
               <w:lang w:eastAsia="fr-FR"/>
             </w:rPr>
           </w:pPr>
-          <w:hyperlink w:anchor="_Toc4777831" w:history="1">
+          <w:hyperlink w:anchor="_Toc4854510" w:history="1">
             <w:r>
               <w:rPr>
                 <w:rStyle w:val="Lienhypertexte"/>
@@ -1406,7 +1399,7 @@
                 <w:noProof/>
                 <w:webHidden/>
               </w:rPr>
-              <w:instrText xml:space="preserve"> PAGEREF _Toc4777831 \h </w:instrText>
+              <w:instrText xml:space="preserve"> PAGEREF _Toc4854510 \h </w:instrText>
             </w:r>
             <w:r>
               <w:rPr>
@@ -1426,7 +1419,7 @@
                 <w:noProof/>
                 <w:webHidden/>
               </w:rPr>
-              <w:t>10</w:t>
+              <w:t>9</w:t>
             </w:r>
             <w:r>
               <w:rPr>
@@ -1452,7 +1445,7 @@
               <w:lang w:eastAsia="fr-FR"/>
             </w:rPr>
           </w:pPr>
-          <w:hyperlink w:anchor="_Toc4777832" w:history="1">
+          <w:hyperlink w:anchor="_Toc4854511" w:history="1">
             <w:r>
               <w:rPr>
                 <w:rStyle w:val="Lienhypertexte"/>
@@ -1495,7 +1488,7 @@
                 <w:noProof/>
                 <w:webHidden/>
               </w:rPr>
-              <w:instrText xml:space="preserve"> PAGEREF _Toc4777832 \h </w:instrText>
+              <w:instrText xml:space="preserve"> PAGEREF _Toc4854511 \h </w:instrText>
             </w:r>
             <w:r>
               <w:rPr>
@@ -1515,7 +1508,7 @@
                 <w:noProof/>
                 <w:webHidden/>
               </w:rPr>
-              <w:t>11</w:t>
+              <w:t>10</w:t>
             </w:r>
             <w:r>
               <w:rPr>
@@ -1541,7 +1534,7 @@
               <w:lang w:eastAsia="fr-FR"/>
             </w:rPr>
           </w:pPr>
-          <w:hyperlink w:anchor="_Toc4777833" w:history="1">
+          <w:hyperlink w:anchor="_Toc4854512" w:history="1">
             <w:r>
               <w:rPr>
                 <w:rStyle w:val="Lienhypertexte"/>
@@ -1584,7 +1577,7 @@
                 <w:noProof/>
                 <w:webHidden/>
               </w:rPr>
-              <w:instrText xml:space="preserve"> PAGEREF _Toc4777833 \h </w:instrText>
+              <w:instrText xml:space="preserve"> PAGEREF _Toc4854512 \h </w:instrText>
             </w:r>
             <w:r>
               <w:rPr>
@@ -1604,7 +1597,7 @@
                 <w:noProof/>
                 <w:webHidden/>
               </w:rPr>
-              <w:t>11</w:t>
+              <w:t>10</w:t>
             </w:r>
             <w:r>
               <w:rPr>
@@ -1630,7 +1623,7 @@
               <w:lang w:eastAsia="fr-FR"/>
             </w:rPr>
           </w:pPr>
-          <w:hyperlink w:anchor="_Toc4777834" w:history="1">
+          <w:hyperlink w:anchor="_Toc4854513" w:history="1">
             <w:r>
               <w:rPr>
                 <w:rStyle w:val="Lienhypertexte"/>
@@ -1673,7 +1666,7 @@
                 <w:noProof/>
                 <w:webHidden/>
               </w:rPr>
-              <w:instrText xml:space="preserve"> PAGEREF _Toc4777834 \h </w:instrText>
+              <w:instrText xml:space="preserve"> PAGEREF _Toc4854513 \h </w:instrText>
             </w:r>
             <w:r>
               <w:rPr>
@@ -1693,7 +1686,7 @@
                 <w:noProof/>
                 <w:webHidden/>
               </w:rPr>
-              <w:t>12</w:t>
+              <w:t>11</w:t>
             </w:r>
             <w:r>
               <w:rPr>
@@ -1718,7 +1711,7 @@
               <w:lang w:eastAsia="fr-FR"/>
             </w:rPr>
           </w:pPr>
-          <w:hyperlink w:anchor="_Toc4777835" w:history="1">
+          <w:hyperlink w:anchor="_Toc4854514" w:history="1">
             <w:r>
               <w:rPr>
                 <w:rStyle w:val="Lienhypertexte"/>
@@ -1761,7 +1754,7 @@
                 <w:noProof/>
                 <w:webHidden/>
               </w:rPr>
-              <w:instrText xml:space="preserve"> PAGEREF _Toc4777835 \h </w:instrText>
+              <w:instrText xml:space="preserve"> PAGEREF _Toc4854514 \h </w:instrText>
             </w:r>
             <w:r>
               <w:rPr>
@@ -1781,7 +1774,7 @@
                 <w:noProof/>
                 <w:webHidden/>
               </w:rPr>
-              <w:t>13</w:t>
+              <w:t>12</w:t>
             </w:r>
             <w:r>
               <w:rPr>
@@ -1806,7 +1799,7 @@
               <w:lang w:eastAsia="fr-FR"/>
             </w:rPr>
           </w:pPr>
-          <w:hyperlink w:anchor="_Toc4777836" w:history="1">
+          <w:hyperlink w:anchor="_Toc4854515" w:history="1">
             <w:r>
               <w:rPr>
                 <w:rStyle w:val="Lienhypertexte"/>
@@ -1849,7 +1842,7 @@
                 <w:noProof/>
                 <w:webHidden/>
               </w:rPr>
-              <w:instrText xml:space="preserve"> PAGEREF _Toc4777836 \h </w:instrText>
+              <w:instrText xml:space="preserve"> PAGEREF _Toc4854515 \h </w:instrText>
             </w:r>
             <w:r>
               <w:rPr>
@@ -1869,7 +1862,7 @@
                 <w:noProof/>
                 <w:webHidden/>
               </w:rPr>
-              <w:t>13</w:t>
+              <w:t>12</w:t>
             </w:r>
             <w:r>
               <w:rPr>
@@ -1895,7 +1888,7 @@
               <w:lang w:eastAsia="fr-FR"/>
             </w:rPr>
           </w:pPr>
-          <w:hyperlink w:anchor="_Toc4777837" w:history="1">
+          <w:hyperlink w:anchor="_Toc4854516" w:history="1">
             <w:r>
               <w:rPr>
                 <w:rStyle w:val="Lienhypertexte"/>
@@ -1938,7 +1931,7 @@
                 <w:noProof/>
                 <w:webHidden/>
               </w:rPr>
-              <w:instrText xml:space="preserve"> PAGEREF _Toc4777837 \h </w:instrText>
+              <w:instrText xml:space="preserve"> PAGEREF _Toc4854516 \h </w:instrText>
             </w:r>
             <w:r>
               <w:rPr>
@@ -1958,7 +1951,7 @@
                 <w:noProof/>
                 <w:webHidden/>
               </w:rPr>
-              <w:t>13</w:t>
+              <w:t>12</w:t>
             </w:r>
             <w:r>
               <w:rPr>
@@ -1984,7 +1977,7 @@
               <w:lang w:eastAsia="fr-FR"/>
             </w:rPr>
           </w:pPr>
-          <w:hyperlink w:anchor="_Toc4777838" w:history="1">
+          <w:hyperlink w:anchor="_Toc4854517" w:history="1">
             <w:r>
               <w:rPr>
                 <w:rStyle w:val="Lienhypertexte"/>
@@ -2027,7 +2020,7 @@
                 <w:noProof/>
                 <w:webHidden/>
               </w:rPr>
-              <w:instrText xml:space="preserve"> PAGEREF _Toc4777838 \h </w:instrText>
+              <w:instrText xml:space="preserve"> PAGEREF _Toc4854517 \h </w:instrText>
             </w:r>
             <w:r>
               <w:rPr>
@@ -2047,7 +2040,7 @@
                 <w:noProof/>
                 <w:webHidden/>
               </w:rPr>
-              <w:t>14</w:t>
+              <w:t>13</w:t>
             </w:r>
             <w:r>
               <w:rPr>
@@ -2073,7 +2066,7 @@
               <w:lang w:eastAsia="fr-FR"/>
             </w:rPr>
           </w:pPr>
-          <w:hyperlink w:anchor="_Toc4777839" w:history="1">
+          <w:hyperlink w:anchor="_Toc4854518" w:history="1">
             <w:r>
               <w:rPr>
                 <w:rStyle w:val="Lienhypertexte"/>
@@ -2116,7 +2109,7 @@
                 <w:noProof/>
                 <w:webHidden/>
               </w:rPr>
-              <w:instrText xml:space="preserve"> PAGEREF _Toc4777839 \h </w:instrText>
+              <w:instrText xml:space="preserve"> PAGEREF _Toc4854518 \h </w:instrText>
             </w:r>
             <w:r>
               <w:rPr>
@@ -2136,7 +2129,7 @@
                 <w:noProof/>
                 <w:webHidden/>
               </w:rPr>
-              <w:t>14</w:t>
+              <w:t>13</w:t>
             </w:r>
             <w:r>
               <w:rPr>
@@ -2162,7 +2155,7 @@
               <w:lang w:eastAsia="fr-FR"/>
             </w:rPr>
           </w:pPr>
-          <w:hyperlink w:anchor="_Toc4777840" w:history="1">
+          <w:hyperlink w:anchor="_Toc4854519" w:history="1">
             <w:r>
               <w:rPr>
                 <w:rStyle w:val="Lienhypertexte"/>
@@ -2205,7 +2198,7 @@
                 <w:noProof/>
                 <w:webHidden/>
               </w:rPr>
-              <w:instrText xml:space="preserve"> PAGEREF _Toc4777840 \h </w:instrText>
+              <w:instrText xml:space="preserve"> PAGEREF _Toc4854519 \h </w:instrText>
             </w:r>
             <w:r>
               <w:rPr>
@@ -2225,7 +2218,7 @@
                 <w:noProof/>
                 <w:webHidden/>
               </w:rPr>
-              <w:t>14</w:t>
+              <w:t>13</w:t>
             </w:r>
             <w:r>
               <w:rPr>
@@ -2251,7 +2244,7 @@
               <w:lang w:eastAsia="fr-FR"/>
             </w:rPr>
           </w:pPr>
-          <w:hyperlink w:anchor="_Toc4777841" w:history="1">
+          <w:hyperlink w:anchor="_Toc4854520" w:history="1">
             <w:r>
               <w:rPr>
                 <w:rStyle w:val="Lienhypertexte"/>
@@ -2294,7 +2287,7 @@
                 <w:noProof/>
                 <w:webHidden/>
               </w:rPr>
-              <w:instrText xml:space="preserve"> PAGEREF _Toc4777841 \h </w:instrText>
+              <w:instrText xml:space="preserve"> PAGEREF _Toc4854520 \h </w:instrText>
             </w:r>
             <w:r>
               <w:rPr>
@@ -2314,7 +2307,7 @@
                 <w:noProof/>
                 <w:webHidden/>
               </w:rPr>
-              <w:t>15</w:t>
+              <w:t>14</w:t>
             </w:r>
             <w:r>
               <w:rPr>
@@ -2340,7 +2333,7 @@
               <w:lang w:eastAsia="fr-FR"/>
             </w:rPr>
           </w:pPr>
-          <w:hyperlink w:anchor="_Toc4777842" w:history="1">
+          <w:hyperlink w:anchor="_Toc4854521" w:history="1">
             <w:r>
               <w:rPr>
                 <w:rStyle w:val="Lienhypertexte"/>
@@ -2383,7 +2376,7 @@
                 <w:noProof/>
                 <w:webHidden/>
               </w:rPr>
-              <w:instrText xml:space="preserve"> PAGEREF _Toc4777842 \h </w:instrText>
+              <w:instrText xml:space="preserve"> PAGEREF _Toc4854521 \h </w:instrText>
             </w:r>
             <w:r>
               <w:rPr>
@@ -2403,7 +2396,7 @@
                 <w:noProof/>
                 <w:webHidden/>
               </w:rPr>
-              <w:t>15</w:t>
+              <w:t>14</w:t>
             </w:r>
             <w:r>
               <w:rPr>
@@ -2429,7 +2422,7 @@
               <w:lang w:eastAsia="fr-FR"/>
             </w:rPr>
           </w:pPr>
-          <w:hyperlink w:anchor="_Toc4777843" w:history="1">
+          <w:hyperlink w:anchor="_Toc4854522" w:history="1">
             <w:r>
               <w:rPr>
                 <w:rStyle w:val="Lienhypertexte"/>
@@ -2472,7 +2465,7 @@
                 <w:noProof/>
                 <w:webHidden/>
               </w:rPr>
-              <w:instrText xml:space="preserve"> PAGEREF _Toc4777843 \h </w:instrText>
+              <w:instrText xml:space="preserve"> PAGEREF _Toc4854522 \h </w:instrText>
             </w:r>
             <w:r>
               <w:rPr>
@@ -2492,7 +2485,7 @@
                 <w:noProof/>
                 <w:webHidden/>
               </w:rPr>
-              <w:t>15</w:t>
+              <w:t>14</w:t>
             </w:r>
             <w:r>
               <w:rPr>
@@ -2518,7 +2511,7 @@
               <w:lang w:eastAsia="fr-FR"/>
             </w:rPr>
           </w:pPr>
-          <w:hyperlink w:anchor="_Toc4777844" w:history="1">
+          <w:hyperlink w:anchor="_Toc4854523" w:history="1">
             <w:r>
               <w:rPr>
                 <w:rStyle w:val="Lienhypertexte"/>
@@ -2561,7 +2554,7 @@
                 <w:noProof/>
                 <w:webHidden/>
               </w:rPr>
-              <w:instrText xml:space="preserve"> PAGEREF _Toc4777844 \h </w:instrText>
+              <w:instrText xml:space="preserve"> PAGEREF _Toc4854523 \h </w:instrText>
             </w:r>
             <w:r>
               <w:rPr>
@@ -2581,7 +2574,7 @@
                 <w:noProof/>
                 <w:webHidden/>
               </w:rPr>
-              <w:t>16</w:t>
+              <w:t>15</w:t>
             </w:r>
             <w:r>
               <w:rPr>
@@ -2607,7 +2600,7 @@
               <w:lang w:eastAsia="fr-FR"/>
             </w:rPr>
           </w:pPr>
-          <w:hyperlink w:anchor="_Toc4777845" w:history="1">
+          <w:hyperlink w:anchor="_Toc4854524" w:history="1">
             <w:r>
               <w:rPr>
                 <w:rStyle w:val="Lienhypertexte"/>
@@ -2650,7 +2643,7 @@
                 <w:noProof/>
                 <w:webHidden/>
               </w:rPr>
-              <w:instrText xml:space="preserve"> PAGEREF _Toc4777845 \h </w:instrText>
+              <w:instrText xml:space="preserve"> PAGEREF _Toc4854524 \h </w:instrText>
             </w:r>
             <w:r>
               <w:rPr>
@@ -2670,7 +2663,7 @@
                 <w:noProof/>
                 <w:webHidden/>
               </w:rPr>
-              <w:t>16</w:t>
+              <w:t>15</w:t>
             </w:r>
             <w:r>
               <w:rPr>
@@ -2696,7 +2689,7 @@
               <w:lang w:eastAsia="fr-FR"/>
             </w:rPr>
           </w:pPr>
-          <w:hyperlink w:anchor="_Toc4777846" w:history="1">
+          <w:hyperlink w:anchor="_Toc4854525" w:history="1">
             <w:r>
               <w:rPr>
                 <w:rStyle w:val="Lienhypertexte"/>
@@ -2739,7 +2732,7 @@
                 <w:noProof/>
                 <w:webHidden/>
               </w:rPr>
-              <w:instrText xml:space="preserve"> PAGEREF _Toc4777846 \h </w:instrText>
+              <w:instrText xml:space="preserve"> PAGEREF _Toc4854525 \h </w:instrText>
             </w:r>
             <w:r>
               <w:rPr>
@@ -2759,7 +2752,7 @@
                 <w:noProof/>
                 <w:webHidden/>
               </w:rPr>
-              <w:t>16</w:t>
+              <w:t>15</w:t>
             </w:r>
             <w:r>
               <w:rPr>
@@ -2785,7 +2778,7 @@
               <w:lang w:eastAsia="fr-FR"/>
             </w:rPr>
           </w:pPr>
-          <w:hyperlink w:anchor="_Toc4777847" w:history="1">
+          <w:hyperlink w:anchor="_Toc4854526" w:history="1">
             <w:r>
               <w:rPr>
                 <w:rStyle w:val="Lienhypertexte"/>
@@ -2828,7 +2821,7 @@
                 <w:noProof/>
                 <w:webHidden/>
               </w:rPr>
-              <w:instrText xml:space="preserve"> PAGEREF _Toc4777847 \h </w:instrText>
+              <w:instrText xml:space="preserve"> PAGEREF _Toc4854526 \h </w:instrText>
             </w:r>
             <w:r>
               <w:rPr>
@@ -2848,7 +2841,7 @@
                 <w:noProof/>
                 <w:webHidden/>
               </w:rPr>
-              <w:t>17</w:t>
+              <w:t>16</w:t>
             </w:r>
             <w:r>
               <w:rPr>
@@ -2873,7 +2866,7 @@
               <w:lang w:eastAsia="fr-FR"/>
             </w:rPr>
           </w:pPr>
-          <w:hyperlink w:anchor="_Toc4777848" w:history="1">
+          <w:hyperlink w:anchor="_Toc4854527" w:history="1">
             <w:r>
               <w:rPr>
                 <w:rStyle w:val="Lienhypertexte"/>
@@ -2916,7 +2909,7 @@
                 <w:noProof/>
                 <w:webHidden/>
               </w:rPr>
-              <w:instrText xml:space="preserve"> PAGEREF _Toc4777848 \h </w:instrText>
+              <w:instrText xml:space="preserve"> PAGEREF _Toc4854527 \h </w:instrText>
             </w:r>
             <w:r>
               <w:rPr>
@@ -2936,7 +2929,7 @@
                 <w:noProof/>
                 <w:webHidden/>
               </w:rPr>
-              <w:t>18</w:t>
+              <w:t>17</w:t>
             </w:r>
             <w:r>
               <w:rPr>
@@ -2962,7 +2955,7 @@
               <w:lang w:eastAsia="fr-FR"/>
             </w:rPr>
           </w:pPr>
-          <w:hyperlink w:anchor="_Toc4777849" w:history="1">
+          <w:hyperlink w:anchor="_Toc4854528" w:history="1">
             <w:r>
               <w:rPr>
                 <w:rStyle w:val="Lienhypertexte"/>
@@ -3005,7 +2998,7 @@
                 <w:noProof/>
                 <w:webHidden/>
               </w:rPr>
-              <w:instrText xml:space="preserve"> PAGEREF _Toc4777849 \h </w:instrText>
+              <w:instrText xml:space="preserve"> PAGEREF _Toc4854528 \h </w:instrText>
             </w:r>
             <w:r>
               <w:rPr>
@@ -3025,7 +3018,7 @@
                 <w:noProof/>
                 <w:webHidden/>
               </w:rPr>
-              <w:t>18</w:t>
+              <w:t>17</w:t>
             </w:r>
             <w:r>
               <w:rPr>
@@ -3051,7 +3044,7 @@
               <w:lang w:eastAsia="fr-FR"/>
             </w:rPr>
           </w:pPr>
-          <w:hyperlink w:anchor="_Toc4777850" w:history="1">
+          <w:hyperlink w:anchor="_Toc4854529" w:history="1">
             <w:r>
               <w:rPr>
                 <w:rStyle w:val="Lienhypertexte"/>
@@ -3094,7 +3087,7 @@
                 <w:noProof/>
                 <w:webHidden/>
               </w:rPr>
-              <w:instrText xml:space="preserve"> PAGEREF _Toc4777850 \h </w:instrText>
+              <w:instrText xml:space="preserve"> PAGEREF _Toc4854529 \h </w:instrText>
             </w:r>
             <w:r>
               <w:rPr>
@@ -3114,7 +3107,7 @@
                 <w:noProof/>
                 <w:webHidden/>
               </w:rPr>
-              <w:t>19</w:t>
+              <w:t>18</w:t>
             </w:r>
             <w:r>
               <w:rPr>
@@ -3139,7 +3132,7 @@
               <w:lang w:eastAsia="fr-FR"/>
             </w:rPr>
           </w:pPr>
-          <w:hyperlink w:anchor="_Toc4777851" w:history="1">
+          <w:hyperlink w:anchor="_Toc4854530" w:history="1">
             <w:r>
               <w:rPr>
                 <w:rStyle w:val="Lienhypertexte"/>
@@ -3182,7 +3175,7 @@
                 <w:noProof/>
                 <w:webHidden/>
               </w:rPr>
-              <w:instrText xml:space="preserve"> PAGEREF _Toc4777851 \h </w:instrText>
+              <w:instrText xml:space="preserve"> PAGEREF _Toc4854530 \h </w:instrText>
             </w:r>
             <w:r>
               <w:rPr>
@@ -3202,7 +3195,7 @@
                 <w:noProof/>
                 <w:webHidden/>
               </w:rPr>
-              <w:t>20</w:t>
+              <w:t>19</w:t>
             </w:r>
             <w:r>
               <w:rPr>
@@ -3227,7 +3220,7 @@
               <w:lang w:eastAsia="fr-FR"/>
             </w:rPr>
           </w:pPr>
-          <w:hyperlink w:anchor="_Toc4777852" w:history="1">
+          <w:hyperlink w:anchor="_Toc4854531" w:history="1">
             <w:r>
               <w:rPr>
                 <w:rStyle w:val="Lienhypertexte"/>
@@ -3270,7 +3263,7 @@
                 <w:noProof/>
                 <w:webHidden/>
               </w:rPr>
-              <w:instrText xml:space="preserve"> PAGEREF _Toc4777852 \h </w:instrText>
+              <w:instrText xml:space="preserve"> PAGEREF _Toc4854531 \h </w:instrText>
             </w:r>
             <w:r>
               <w:rPr>
@@ -3290,7 +3283,7 @@
                 <w:noProof/>
                 <w:webHidden/>
               </w:rPr>
-              <w:t>20</w:t>
+              <w:t>19</w:t>
             </w:r>
             <w:r>
               <w:rPr>
@@ -3315,7 +3308,7 @@
               <w:lang w:eastAsia="fr-FR"/>
             </w:rPr>
           </w:pPr>
-          <w:hyperlink w:anchor="_Toc4777853" w:history="1">
+          <w:hyperlink w:anchor="_Toc4854532" w:history="1">
             <w:r>
               <w:rPr>
                 <w:rStyle w:val="Lienhypertexte"/>
@@ -3358,7 +3351,7 @@
                 <w:noProof/>
                 <w:webHidden/>
               </w:rPr>
-              <w:instrText xml:space="preserve"> PAGEREF _Toc4777853 \h </w:instrText>
+              <w:instrText xml:space="preserve"> PAGEREF _Toc4854532 \h </w:instrText>
             </w:r>
             <w:r>
               <w:rPr>
@@ -3378,7 +3371,7 @@
                 <w:noProof/>
                 <w:webHidden/>
               </w:rPr>
-              <w:t>21</w:t>
+              <w:t>20</w:t>
             </w:r>
             <w:r>
               <w:rPr>
@@ -3403,7 +3396,7 @@
               <w:lang w:eastAsia="fr-FR"/>
             </w:rPr>
           </w:pPr>
-          <w:hyperlink w:anchor="_Toc4777854" w:history="1">
+          <w:hyperlink w:anchor="_Toc4854533" w:history="1">
             <w:r>
               <w:rPr>
                 <w:rStyle w:val="Lienhypertexte"/>
@@ -3446,7 +3439,7 @@
                 <w:noProof/>
                 <w:webHidden/>
               </w:rPr>
-              <w:instrText xml:space="preserve"> PAGEREF _Toc4777854 \h </w:instrText>
+              <w:instrText xml:space="preserve"> PAGEREF _Toc4854533 \h </w:instrText>
             </w:r>
             <w:r>
               <w:rPr>
@@ -3466,7 +3459,7 @@
                 <w:noProof/>
                 <w:webHidden/>
               </w:rPr>
-              <w:t>21</w:t>
+              <w:t>20</w:t>
             </w:r>
             <w:r>
               <w:rPr>
@@ -3491,7 +3484,7 @@
               <w:lang w:eastAsia="fr-FR"/>
             </w:rPr>
           </w:pPr>
-          <w:hyperlink w:anchor="_Toc4777855" w:history="1">
+          <w:hyperlink w:anchor="_Toc4854534" w:history="1">
             <w:r>
               <w:rPr>
                 <w:rStyle w:val="Lienhypertexte"/>
@@ -3534,7 +3527,7 @@
                 <w:noProof/>
                 <w:webHidden/>
               </w:rPr>
-              <w:instrText xml:space="preserve"> PAGEREF _Toc4777855 \h </w:instrText>
+              <w:instrText xml:space="preserve"> PAGEREF _Toc4854534 \h </w:instrText>
             </w:r>
             <w:r>
               <w:rPr>
@@ -3554,7 +3547,7 @@
                 <w:noProof/>
                 <w:webHidden/>
               </w:rPr>
-              <w:t>21</w:t>
+              <w:t>20</w:t>
             </w:r>
             <w:r>
               <w:rPr>
@@ -3579,7 +3572,7 @@
               <w:lang w:eastAsia="fr-FR"/>
             </w:rPr>
           </w:pPr>
-          <w:hyperlink w:anchor="_Toc4777856" w:history="1">
+          <w:hyperlink w:anchor="_Toc4854535" w:history="1">
             <w:r>
               <w:rPr>
                 <w:rStyle w:val="Lienhypertexte"/>
@@ -3601,7 +3594,7 @@
                 <w:rStyle w:val="Lienhypertexte"/>
                 <w:noProof/>
               </w:rPr>
-              <w:t>CONCLUSION</w:t>
+              <w:t>CHOIX TECHNOLOGIQUES</w:t>
             </w:r>
             <w:r>
               <w:rPr>
@@ -3622,7 +3615,7 @@
                 <w:noProof/>
                 <w:webHidden/>
               </w:rPr>
-              <w:instrText xml:space="preserve"> PAGEREF _Toc4777856 \h </w:instrText>
+              <w:instrText xml:space="preserve"> PAGEREF _Toc4854535 \h </w:instrText>
             </w:r>
             <w:r>
               <w:rPr>
@@ -3642,7 +3635,7 @@
                 <w:noProof/>
                 <w:webHidden/>
               </w:rPr>
-              <w:t>22</w:t>
+              <w:t>21</w:t>
             </w:r>
             <w:r>
               <w:rPr>
@@ -3667,7 +3660,7 @@
               <w:lang w:eastAsia="fr-FR"/>
             </w:rPr>
           </w:pPr>
-          <w:hyperlink w:anchor="_Toc4777857" w:history="1">
+          <w:hyperlink w:anchor="_Toc4854536" w:history="1">
             <w:r>
               <w:rPr>
                 <w:rStyle w:val="Lienhypertexte"/>
@@ -3689,6 +3682,94 @@
                 <w:rStyle w:val="Lienhypertexte"/>
                 <w:noProof/>
               </w:rPr>
+              <w:t>CONCLUSION</w:t>
+            </w:r>
+            <w:r>
+              <w:rPr>
+                <w:noProof/>
+                <w:webHidden/>
+              </w:rPr>
+              <w:tab/>
+            </w:r>
+            <w:r>
+              <w:rPr>
+                <w:noProof/>
+                <w:webHidden/>
+              </w:rPr>
+              <w:fldChar w:fldCharType="begin"/>
+            </w:r>
+            <w:r>
+              <w:rPr>
+                <w:noProof/>
+                <w:webHidden/>
+              </w:rPr>
+              <w:instrText xml:space="preserve"> PAGEREF _Toc4854536 \h </w:instrText>
+            </w:r>
+            <w:r>
+              <w:rPr>
+                <w:noProof/>
+                <w:webHidden/>
+              </w:rPr>
+            </w:r>
+            <w:r>
+              <w:rPr>
+                <w:noProof/>
+                <w:webHidden/>
+              </w:rPr>
+              <w:fldChar w:fldCharType="separate"/>
+            </w:r>
+            <w:r>
+              <w:rPr>
+                <w:noProof/>
+                <w:webHidden/>
+              </w:rPr>
+              <w:t>23</w:t>
+            </w:r>
+            <w:r>
+              <w:rPr>
+                <w:noProof/>
+                <w:webHidden/>
+              </w:rPr>
+              <w:fldChar w:fldCharType="end"/>
+            </w:r>
+          </w:hyperlink>
+        </w:p>
+        <w:p>
+          <w:pPr>
+            <w:pStyle w:val="TM1"/>
+            <w:tabs>
+              <w:tab w:val="left" w:pos="840"/>
+              <w:tab w:val="right" w:leader="dot" w:pos="8296"/>
+            </w:tabs>
+            <w:rPr>
+              <w:rFonts w:eastAsiaTheme="minorEastAsia"/>
+              <w:noProof/>
+              <w:color w:val="auto"/>
+              <w:lang w:eastAsia="fr-FR"/>
+            </w:rPr>
+          </w:pPr>
+          <w:hyperlink w:anchor="_Toc4854537" w:history="1">
+            <w:r>
+              <w:rPr>
+                <w:rStyle w:val="Lienhypertexte"/>
+                <w:noProof/>
+              </w:rPr>
+              <w:t>VIII.</w:t>
+            </w:r>
+            <w:r>
+              <w:rPr>
+                <w:rFonts w:eastAsiaTheme="minorEastAsia"/>
+                <w:noProof/>
+                <w:color w:val="auto"/>
+                <w:lang w:eastAsia="fr-FR"/>
+              </w:rPr>
+              <w:tab/>
+            </w:r>
+            <w:r>
+              <w:rPr>
+                <w:rStyle w:val="Lienhypertexte"/>
+                <w:noProof/>
+              </w:rPr>
               <w:t>TABLE DES ILLUSTRATIONS</w:t>
             </w:r>
             <w:r>
@@ -3710,7 +3791,7 @@
                 <w:noProof/>
                 <w:webHidden/>
               </w:rPr>
-              <w:instrText xml:space="preserve"> PAGEREF _Toc4777857 \h </w:instrText>
+              <w:instrText xml:space="preserve"> PAGEREF _Toc4854537 \h </w:instrText>
             </w:r>
             <w:r>
               <w:rPr>
@@ -3730,7 +3811,7 @@
                 <w:noProof/>
                 <w:webHidden/>
               </w:rPr>
-              <w:t>23</w:t>
+              <w:t>24</w:t>
             </w:r>
             <w:r>
               <w:rPr>
@@ -3757,83 +3838,80 @@
         <w:pStyle w:val="Titre1"/>
         <w:rPr>
           <w:rStyle w:val="Titre1Car"/>
-          <w:color w:val="2E74B5" w:themeColor="accent1" w:themeShade="BF"/>
-        </w:rPr>
-      </w:pPr>
-      <w:r>
-        <w:rPr>
-          <w:color w:val="0000FF"/>
+          <w:b/>
+          <w:bCs/>
+        </w:rPr>
+      </w:pPr>
+      <w:bookmarkStart w:id="0" w:name="_Toc4854501"/>
+      <w:r>
+        <w:rPr>
+          <w:rStyle w:val="Titre1Car"/>
+          <w:b/>
+          <w:bCs/>
         </w:rPr>
         <w:lastRenderedPageBreak/>
-        <w:br w:type="page"/>
-      </w:r>
-      <w:bookmarkStart w:id="0" w:name="_Toc4777822"/>
+        <w:t>INTRODUCTION</w:t>
+      </w:r>
+      <w:bookmarkEnd w:id="0"/>
+    </w:p>
+    <w:p>
+      <w:pPr>
+        <w:jc w:val="both"/>
+      </w:pPr>
+      <w:r>
+        <w:t xml:space="preserve">Dans le but de réaliser un site de covoiturage, le cahier des charges réalisé </w:t>
+      </w:r>
+      <w:r>
+        <w:t>précédemment présentait</w:t>
+      </w:r>
+      <w:r>
+        <w:t xml:space="preserve"> tout d’abord l’analyse des besoins, et les contraintes de programmation liées aux fonctionnalités obligatoires du site. Ensuite, une arborescence du site était présentée afin de définir la liaison entre les pages du site. Puis, une solution avait été proposée, chacune des pages avait été détaillée. La dernière partie du cahier des charge contenait un MCD et un MLD correspondant aux bases de données du site. </w:t>
+      </w:r>
+    </w:p>
+    <w:p>
+      <w:pPr>
+        <w:jc w:val="both"/>
+      </w:pPr>
+      <w:r>
+        <w:t xml:space="preserve">Ce cahier de conception présente dans un premier temps l’architecture du site c’est à dire l’arborescence des fichiers contenant le code de l’application puis le gabarit des pages HTML et les contraintes que cela engendre. </w:t>
+      </w:r>
+      <w:proofErr w:type="gramStart"/>
+      <w:r>
+        <w:t>Suite à</w:t>
+      </w:r>
+      <w:proofErr w:type="gramEnd"/>
+      <w:r>
+        <w:t xml:space="preserve"> la réalisation du cahier des charges, les pages du site ont évolué, c’est pour cela que dans une seconde partie les pages seront représentées à l’aide de maquettes. Cette partie contient aussi la charte graphique du site. La dernière partie présente chaque </w:t>
+      </w:r>
+      <w:r>
+        <w:t>fonctionnalité</w:t>
+      </w:r>
+      <w:r>
+        <w:t xml:space="preserve"> du site représentées sous UML.</w:t>
+      </w:r>
+    </w:p>
+    <w:p>
+      <w:pPr>
+        <w:pStyle w:val="Titre1"/>
+        <w:rPr>
+          <w:rStyle w:val="Titre1Car"/>
+          <w:b/>
+          <w:bCs/>
+        </w:rPr>
+      </w:pPr>
       <w:r>
         <w:rPr>
           <w:rStyle w:val="Titre1Car"/>
           <w:color w:val="2E74B5" w:themeColor="accent1" w:themeShade="BF"/>
         </w:rPr>
-        <w:lastRenderedPageBreak/>
-        <w:t>INTRODUCTION</w:t>
-      </w:r>
-      <w:bookmarkEnd w:id="0"/>
-    </w:p>
-    <w:p>
-      <w:pPr>
-        <w:jc w:val="both"/>
-      </w:pPr>
-      <w:r>
-        <w:t xml:space="preserve">Dans le but de réaliser un site de covoiturage, le cahier des charges réalisé </w:t>
-      </w:r>
-      <w:r>
-        <w:t>précédemment présentait</w:t>
-      </w:r>
-      <w:r>
-        <w:t xml:space="preserve"> tout d’abord l’analyse des besoins, et les contraintes de programmation liées aux fonctionnalités obligatoires du site. Ensuite, une arborescence du site était présentée afin de définir la liaison entre les pages du site. Puis, une solution avait été proposée, chacune des pages avait été détaillée. La dernière partie du cahier des charge contenait un MCD et un MLD correspondant aux bases de données du site. </w:t>
-      </w:r>
-    </w:p>
-    <w:p>
-      <w:pPr>
-        <w:jc w:val="both"/>
-      </w:pPr>
-      <w:r>
-        <w:t xml:space="preserve">Ce cahier de conception présente dans un premier temps l’architecture du site c’est à dire l’arborescence des fichiers contenant le code de l’application puis le gabarit des pages HTML et les contraintes que cela engendre. </w:t>
-      </w:r>
-      <w:proofErr w:type="gramStart"/>
-      <w:r>
-        <w:t>Suite à</w:t>
-      </w:r>
-      <w:proofErr w:type="gramEnd"/>
-      <w:r>
-        <w:t xml:space="preserve"> la réalisation du cahier des charges, les pages du site ont évolué, c’est pour cela que dans une seconde partie les pages seront représentées à l’aide de maquettes. Cette partie contient aussi la charte graphique du site. La dernière partie présente chaque </w:t>
-      </w:r>
-      <w:r>
-        <w:t>fonctionnalité</w:t>
-      </w:r>
-      <w:r>
-        <w:t xml:space="preserve"> du site représentées sous UML.</w:t>
-      </w:r>
-    </w:p>
-    <w:p>
-      <w:pPr>
-        <w:pStyle w:val="Titre1"/>
+        <w:br w:type="page"/>
+      </w:r>
+      <w:bookmarkStart w:id="1" w:name="_Toc4854502"/>
+      <w:r>
         <w:rPr>
           <w:rStyle w:val="Titre1Car"/>
-          <w:color w:val="2E74B5" w:themeColor="accent1" w:themeShade="BF"/>
-        </w:rPr>
-      </w:pPr>
-      <w:r>
-        <w:rPr>
-          <w:rStyle w:val="Titre1Car"/>
-          <w:color w:val="2E74B5" w:themeColor="accent1" w:themeShade="BF"/>
-        </w:rPr>
-        <w:br w:type="page"/>
-      </w:r>
-      <w:bookmarkStart w:id="1" w:name="_Toc4777823"/>
-      <w:r>
-        <w:rPr>
-          <w:rStyle w:val="Titre1Car"/>
-          <w:color w:val="2E74B5" w:themeColor="accent1" w:themeShade="BF"/>
+          <w:b/>
+          <w:bCs/>
         </w:rPr>
         <w:lastRenderedPageBreak/>
         <w:t>ARCHITECTURE</w:t>
@@ -3844,7 +3922,7 @@
       <w:pPr>
         <w:pStyle w:val="Titre2"/>
       </w:pPr>
-      <w:bookmarkStart w:id="2" w:name="_Toc4777824"/>
+      <w:bookmarkStart w:id="2" w:name="_Toc4854503"/>
       <w:r>
         <w:t>Architecture des fichiers</w:t>
       </w:r>
@@ -3856,7 +3934,7 @@
           <w:noProof/>
         </w:rPr>
         <w:drawing>
-          <wp:anchor distT="18415" distB="9525" distL="133350" distR="128905" simplePos="0" relativeHeight="251616256" behindDoc="0" locked="0" layoutInCell="1" allowOverlap="1">
+          <wp:anchor distT="18415" distB="9525" distL="133350" distR="128905" simplePos="0" relativeHeight="251607552" behindDoc="0" locked="0" layoutInCell="1" allowOverlap="1">
             <wp:simplePos x="0" y="0"/>
             <wp:positionH relativeFrom="margin">
               <wp:align>center</wp:align>
@@ -3907,7 +3985,7 @@
         <w:pStyle w:val="Lgende"/>
         <w:jc w:val="center"/>
       </w:pPr>
-      <w:bookmarkStart w:id="3" w:name="_Toc4777346"/>
+      <w:bookmarkStart w:id="3" w:name="_Toc4854623"/>
       <w:r>
         <w:t xml:space="preserve">Figure </w:t>
       </w:r>
@@ -4053,7 +4131,7 @@
       <w:pPr>
         <w:pStyle w:val="Titre2"/>
       </w:pPr>
-      <w:bookmarkStart w:id="4" w:name="_Toc4777825"/>
+      <w:bookmarkStart w:id="4" w:name="_Toc4854504"/>
       <w:r>
         <w:lastRenderedPageBreak/>
         <w:t>Architecture HTML (</w:t>
@@ -4075,55 +4153,70 @@
     <w:p>
       <w:pPr>
         <w:pStyle w:val="Titre2"/>
+      </w:pPr>
+      <w:bookmarkStart w:id="5" w:name="_Toc4854505"/>
+      <w:bookmarkStart w:id="6" w:name="_GoBack"/>
+      <w:bookmarkEnd w:id="6"/>
+      <w:r>
+        <w:t>Contraintes</w:t>
+      </w:r>
+      <w:bookmarkEnd w:id="5"/>
+    </w:p>
+    <w:p/>
+    <w:p>
+      <w:r>
+        <w:t>Les images des profils des utilisateurs devront faire 180x180 pixels, en format jpg. Le système dans un premier temps n’acceptera que les images respectant ce format. Par la suite si le temps nous est disponible nous développerons un algorithme capable d’automatiquement convertir les images téléversés par l’utilisateur.</w:t>
+      </w:r>
+    </w:p>
+    <w:p>
+      <w:r>
+        <w:t>Les images seront renommées par le système pour prendre le mail de l’utilisateur avec le quelle il s’est enregistré.</w:t>
+      </w:r>
+    </w:p>
+    <w:p>
+      <w:r>
+        <w:t xml:space="preserve">Le logo du site sera affiché avec une taille de 300x300 pixels. </w:t>
+      </w:r>
+      <w:r>
+        <w:tab/>
+      </w:r>
+    </w:p>
+    <w:p/>
+    <w:p>
+      <w:pPr>
+        <w:rPr>
+          <w:rStyle w:val="Titre1Car"/>
+          <w:color w:val="2E74B5" w:themeColor="accent1" w:themeShade="BF"/>
+        </w:rPr>
+      </w:pPr>
+      <w:r>
+        <w:rPr>
+          <w:rStyle w:val="Titre1Car"/>
+          <w:color w:val="2E74B5" w:themeColor="accent1" w:themeShade="BF"/>
+        </w:rPr>
+        <w:br w:type="page"/>
+      </w:r>
+    </w:p>
+    <w:p>
+      <w:pPr>
+        <w:pStyle w:val="Titre1"/>
         <w:rPr>
           <w:rStyle w:val="Titre1Car"/>
           <w:b/>
-          <w:bCs w:val="0"/>
-          <w:kern w:val="0"/>
-          <w:sz w:val="26"/>
-          <w:szCs w:val="26"/>
-        </w:rPr>
-      </w:pPr>
-      <w:bookmarkStart w:id="5" w:name="_Toc4777826"/>
-      <w:r>
-        <w:t>Contraintes</w:t>
-      </w:r>
-      <w:bookmarkEnd w:id="5"/>
-    </w:p>
-    <w:p/>
-    <w:p>
-      <w:pPr>
+          <w:bCs/>
+        </w:rPr>
+      </w:pPr>
+      <w:bookmarkStart w:id="7" w:name="_Toc4854506"/>
+      <w:r>
         <w:rPr>
           <w:rStyle w:val="Titre1Car"/>
-          <w:color w:val="2E74B5" w:themeColor="accent1" w:themeShade="BF"/>
-        </w:rPr>
-      </w:pPr>
-      <w:r>
-        <w:rPr>
-          <w:rStyle w:val="Titre1Car"/>
-          <w:color w:val="2E74B5" w:themeColor="accent1" w:themeShade="BF"/>
-        </w:rPr>
-        <w:br w:type="page"/>
-      </w:r>
-    </w:p>
-    <w:p>
-      <w:pPr>
-        <w:pStyle w:val="Titre1"/>
-        <w:rPr>
-          <w:rStyle w:val="Titre1Car"/>
-          <w:color w:val="2E74B5" w:themeColor="accent1" w:themeShade="BF"/>
-        </w:rPr>
-      </w:pPr>
-      <w:bookmarkStart w:id="6" w:name="_Toc4777827"/>
-      <w:r>
-        <w:rPr>
-          <w:rStyle w:val="Titre1Car"/>
-          <w:color w:val="2E74B5" w:themeColor="accent1" w:themeShade="BF"/>
+          <w:b/>
+          <w:bCs/>
         </w:rPr>
         <w:lastRenderedPageBreak/>
         <w:t>CONSTITUTION DES PAGES</w:t>
       </w:r>
-      <w:bookmarkEnd w:id="6"/>
+      <w:bookmarkEnd w:id="7"/>
     </w:p>
     <w:p>
       <w:pPr>
@@ -4133,11 +4226,11 @@
           <w:numId w:val="12"/>
         </w:numPr>
       </w:pPr>
-      <w:bookmarkStart w:id="7" w:name="_Toc4777828"/>
+      <w:bookmarkStart w:id="8" w:name="_Toc4854507"/>
       <w:r>
         <w:t>Maquettes</w:t>
       </w:r>
-      <w:bookmarkEnd w:id="7"/>
+      <w:bookmarkEnd w:id="8"/>
     </w:p>
     <w:p>
       <w:pPr>
@@ -4276,7 +4369,7 @@
         <w:pStyle w:val="Lgende"/>
         <w:jc w:val="center"/>
       </w:pPr>
-      <w:bookmarkStart w:id="8" w:name="_Toc4777347"/>
+      <w:bookmarkStart w:id="9" w:name="_Toc4854624"/>
       <w:r>
         <w:t xml:space="preserve">Figure </w:t>
       </w:r>
@@ -4291,7 +4384,7 @@
       <w:r>
         <w:t>: Page de connexion</w:t>
       </w:r>
-      <w:bookmarkEnd w:id="8"/>
+      <w:bookmarkEnd w:id="9"/>
     </w:p>
     <w:p>
       <w:pPr>
@@ -4367,7 +4460,7 @@
         <w:pStyle w:val="Lgende"/>
         <w:jc w:val="center"/>
       </w:pPr>
-      <w:bookmarkStart w:id="9" w:name="_Toc4777348"/>
+      <w:bookmarkStart w:id="10" w:name="_Toc4854625"/>
       <w:r>
         <w:t xml:space="preserve">Figure </w:t>
       </w:r>
@@ -4382,7 +4475,7 @@
       <w:r>
         <w:t>: Page d'inscription</w:t>
       </w:r>
-      <w:bookmarkEnd w:id="9"/>
+      <w:bookmarkEnd w:id="10"/>
     </w:p>
     <w:p>
       <w:pPr>
@@ -4459,7 +4552,7 @@
         <w:pStyle w:val="Lgende"/>
         <w:jc w:val="center"/>
       </w:pPr>
-      <w:bookmarkStart w:id="10" w:name="_Toc4777349"/>
+      <w:bookmarkStart w:id="11" w:name="_Toc4854626"/>
       <w:r>
         <w:t xml:space="preserve">Figure </w:t>
       </w:r>
@@ -4483,7 +4576,7 @@
       <w:r>
         <w:t>Page de profil</w:t>
       </w:r>
-      <w:bookmarkEnd w:id="10"/>
+      <w:bookmarkEnd w:id="11"/>
     </w:p>
     <w:p/>
     <w:p>
@@ -4498,21 +4591,21 @@
           <w:szCs w:val="26"/>
         </w:rPr>
       </w:pPr>
-      <w:bookmarkStart w:id="11" w:name="_Toc4777829"/>
+      <w:bookmarkStart w:id="12" w:name="_Toc4854508"/>
       <w:r>
         <w:t>Charte graphique</w:t>
       </w:r>
-      <w:bookmarkEnd w:id="11"/>
+      <w:bookmarkEnd w:id="12"/>
     </w:p>
     <w:p>
       <w:pPr>
         <w:pStyle w:val="Titre3"/>
       </w:pPr>
-      <w:bookmarkStart w:id="12" w:name="_Toc4777830"/>
+      <w:bookmarkStart w:id="13" w:name="_Toc4854509"/>
       <w:r>
         <w:t>Le logo</w:t>
       </w:r>
-      <w:bookmarkEnd w:id="12"/>
+      <w:bookmarkEnd w:id="13"/>
     </w:p>
     <w:p>
       <w:pPr>
@@ -4633,7 +4726,7 @@
         <mc:AlternateContent>
           <mc:Choice Requires="wps">
             <w:drawing>
-              <wp:anchor distT="0" distB="0" distL="114300" distR="114300" simplePos="0" relativeHeight="251705344" behindDoc="0" locked="0" layoutInCell="1" allowOverlap="1" wp14:anchorId="7527355F" wp14:editId="7C377099">
+              <wp:anchor distT="0" distB="0" distL="114300" distR="114300" simplePos="0" relativeHeight="251706880" behindDoc="0" locked="0" layoutInCell="1" allowOverlap="1" wp14:anchorId="7527355F" wp14:editId="7C377099">
                 <wp:simplePos x="0" y="0"/>
                 <wp:positionH relativeFrom="column">
                   <wp:posOffset>1905</wp:posOffset>
@@ -4675,7 +4768,7 @@
                                 <w:color w:val="00000A"/>
                               </w:rPr>
                             </w:pPr>
-                            <w:bookmarkStart w:id="13" w:name="_Toc4777350"/>
+                            <w:bookmarkStart w:id="14" w:name="_Toc4854627"/>
                             <w:r>
                               <w:t xml:space="preserve">Figure </w:t>
                             </w:r>
@@ -4690,7 +4783,7 @@
                             <w:r>
                               <w:t xml:space="preserve"> : logo de l'application</w:t>
                             </w:r>
-                            <w:bookmarkEnd w:id="13"/>
+                            <w:bookmarkEnd w:id="14"/>
                           </w:p>
                         </w:txbxContent>
                       </wps:txbx>
@@ -4712,7 +4805,7 @@
                 <v:stroke joinstyle="miter"/>
                 <v:path gradientshapeok="t" o:connecttype="rect"/>
               </v:shapetype>
-              <v:shape id="Zone de texte 24" o:spid="_x0000_s1026" type="#_x0000_t202" style="position:absolute;left:0;text-align:left;margin-left:.15pt;margin-top:212.95pt;width:430.3pt;height:.05pt;z-index:251705344;visibility:visible;mso-wrap-style:square;mso-wrap-distance-left:9pt;mso-wrap-distance-top:0;mso-wrap-distance-right:9pt;mso-wrap-distance-bottom:0;mso-position-horizontal:absolute;mso-position-horizontal-relative:text;mso-position-vertical:absolute;mso-position-vertical-relative:text;v-text-anchor:top" o:gfxdata="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" stroked="f">
+              <v:shape id="Zone de texte 24" o:spid="_x0000_s1026" type="#_x0000_t202" style="position:absolute;left:0;text-align:left;margin-left:.15pt;margin-top:212.95pt;width:430.3pt;height:.05pt;z-index:251706880;visibility:visible;mso-wrap-style:square;mso-wrap-distance-left:9pt;mso-wrap-distance-top:0;mso-wrap-distance-right:9pt;mso-wrap-distance-bottom:0;mso-position-horizontal:absolute;mso-position-horizontal-relative:text;mso-position-vertical:absolute;mso-position-vertical-relative:text;v-text-anchor:top" o:gfxdata="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" stroked="f">
                 <v:textbox style="mso-fit-shape-to-text:t" inset="0,0,0,0">
                   <w:txbxContent>
                     <w:p>
@@ -4723,7 +4816,7 @@
                           <w:color w:val="00000A"/>
                         </w:rPr>
                       </w:pPr>
-                      <w:bookmarkStart w:id="14" w:name="_Toc4777350"/>
+                      <w:bookmarkStart w:id="15" w:name="_Toc4854627"/>
                       <w:r>
                         <w:t xml:space="preserve">Figure </w:t>
                       </w:r>
@@ -4738,7 +4831,7 @@
                       <w:r>
                         <w:t xml:space="preserve"> : logo de l'application</w:t>
                       </w:r>
-                      <w:bookmarkEnd w:id="14"/>
+                      <w:bookmarkEnd w:id="15"/>
                     </w:p>
                   </w:txbxContent>
                 </v:textbox>
@@ -4750,7 +4843,7 @@
       </w:r>
       <w:r>
         <w:drawing>
-          <wp:anchor distT="0" distB="0" distL="114300" distR="114300" simplePos="0" relativeHeight="251699200" behindDoc="0" locked="0" layoutInCell="1" allowOverlap="1" wp14:anchorId="04E187B1">
+          <wp:anchor distT="0" distB="0" distL="114300" distR="114300" simplePos="0" relativeHeight="251698688" behindDoc="0" locked="0" layoutInCell="1" allowOverlap="1" wp14:anchorId="04E187B1">
             <wp:simplePos x="0" y="0"/>
             <wp:positionH relativeFrom="column">
               <wp:posOffset>1905</wp:posOffset>
@@ -4824,11 +4917,11 @@
       <w:pPr>
         <w:pStyle w:val="Titre3"/>
       </w:pPr>
-      <w:bookmarkStart w:id="15" w:name="_Toc4777831"/>
+      <w:bookmarkStart w:id="16" w:name="_Toc4854510"/>
       <w:r>
         <w:t>Typologie</w:t>
       </w:r>
-      <w:bookmarkEnd w:id="15"/>
+      <w:bookmarkEnd w:id="16"/>
       <w:r>
         <w:t xml:space="preserve">  </w:t>
       </w:r>
@@ -4856,7 +4949,7 @@
           <w:noProof/>
         </w:rPr>
         <w:drawing>
-          <wp:anchor distT="0" distB="0" distL="0" distR="0" simplePos="0" relativeHeight="251712512" behindDoc="0" locked="0" layoutInCell="1" allowOverlap="1" wp14:anchorId="3472DAF8" wp14:editId="354733C3">
+          <wp:anchor distT="0" distB="0" distL="0" distR="0" simplePos="0" relativeHeight="251716096" behindDoc="0" locked="0" layoutInCell="1" allowOverlap="1" wp14:anchorId="3472DAF8" wp14:editId="354733C3">
             <wp:simplePos x="0" y="0"/>
             <wp:positionH relativeFrom="column">
               <wp:posOffset>1154485</wp:posOffset>
@@ -4947,7 +5040,7 @@
         <w:pStyle w:val="Lgende"/>
         <w:jc w:val="center"/>
       </w:pPr>
-      <w:bookmarkStart w:id="16" w:name="_Toc4777351"/>
+      <w:bookmarkStart w:id="17" w:name="_Toc4854628"/>
       <w:r>
         <w:t xml:space="preserve">Figure </w:t>
       </w:r>
@@ -4966,7 +5059,7 @@
       <w:r>
         <w:t>Helvetica</w:t>
       </w:r>
-      <w:bookmarkEnd w:id="16"/>
+      <w:bookmarkEnd w:id="17"/>
       <w:proofErr w:type="spellEnd"/>
     </w:p>
     <w:p>
@@ -5094,12 +5187,12 @@
       <w:pPr>
         <w:pStyle w:val="Titre3"/>
       </w:pPr>
-      <w:bookmarkStart w:id="17" w:name="_Toc4777832"/>
+      <w:bookmarkStart w:id="18" w:name="_Toc4854511"/>
       <w:r>
         <w:lastRenderedPageBreak/>
         <w:t>Couleurs</w:t>
       </w:r>
-      <w:bookmarkEnd w:id="17"/>
+      <w:bookmarkEnd w:id="18"/>
     </w:p>
     <w:p>
       <w:pPr>
@@ -5112,7 +5205,7 @@
         <mc:AlternateContent>
           <mc:Choice Requires="wpg">
             <w:drawing>
-              <wp:anchor distT="0" distB="0" distL="114300" distR="114300" simplePos="0" relativeHeight="251691008" behindDoc="0" locked="0" layoutInCell="1" allowOverlap="1">
+              <wp:anchor distT="0" distB="0" distL="114300" distR="114300" simplePos="0" relativeHeight="251688448" behindDoc="0" locked="0" layoutInCell="1" allowOverlap="1">
                 <wp:simplePos x="0" y="0"/>
                 <wp:positionH relativeFrom="column">
                   <wp:posOffset>1345758</wp:posOffset>
@@ -5344,7 +5437,7 @@
           </mc:Choice>
           <mc:Fallback>
             <w:pict>
-              <v:group id="Grouper 43" o:spid="_x0000_s1027" style="position:absolute;left:0;text-align:left;margin-left:105.95pt;margin-top:36.35pt;width:226.7pt;height:113.3pt;z-index:251691008" coordorigin="3711,177440" coordsize="4534,2266" o:gfxdata="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">
+              <v:group id="Grouper 43" o:spid="_x0000_s1027" style="position:absolute;left:0;text-align:left;margin-left:105.95pt;margin-top:36.35pt;width:226.7pt;height:113.3pt;z-index:251688448" coordorigin="3711,177440" coordsize="4534,2266" o:gfxdata="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">
                 <v:group id="Grouper 42" o:spid="_x0000_s1028" style="position:absolute;left:3711;top:177440;width:4534;height:2266" coordorigin="7221,177440" coordsize="4534,2266" o:gfxdata="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">
                   <v:group id="Grouper 41" o:spid="_x0000_s1029" style="position:absolute;left:7221;top:177440;width:4534;height:2266" coordorigin="5151,177605" coordsize="4534,2266" o:gfxdata="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">
                     <v:group id="Grouper 40" o:spid="_x0000_s1030" style="position:absolute;left:5151;top:177605;width:4534;height:2266" coordorigin="5151,177605" coordsize="4534,2266" o:gfxdata="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">
@@ -5474,7 +5567,7 @@
           <w:color w:val="000000"/>
         </w:rPr>
       </w:pPr>
-      <w:bookmarkStart w:id="18" w:name="_Toc4777352"/>
+      <w:bookmarkStart w:id="19" w:name="_Toc4854629"/>
       <w:r>
         <w:t xml:space="preserve">Figure </w:t>
       </w:r>
@@ -5498,7 +5591,7 @@
       <w:r>
         <w:t>thème couleur choisi</w:t>
       </w:r>
-      <w:bookmarkEnd w:id="18"/>
+      <w:bookmarkEnd w:id="19"/>
     </w:p>
     <w:p>
       <w:pPr>
@@ -5523,46 +5616,66 @@
         <w:rPr>
           <w:color w:val="000000"/>
         </w:rPr>
-        <w:t xml:space="preserve"> le gris, le noir et le blanc ne comptant pas comme des couleurs. La barre du menu ainsi que les différents boutons et les sous titres sont bleu medium (code</w:t>
-      </w:r>
-      <w:proofErr w:type="gramStart"/>
+        <w:t xml:space="preserve"> le gris, le noir et le blanc ne comptant pas comme des couleurs. La barre du menu ainsi que les différents boutons et les sous titres sont bleu medium (code :</w:t>
+      </w:r>
       <w:r>
         <w:rPr>
           <w:color w:val="000000"/>
         </w:rPr>
-        <w:t> :#</w:t>
-      </w:r>
-      <w:proofErr w:type="gramEnd"/>
+        <w:t xml:space="preserve"> </w:t>
+      </w:r>
       <w:r>
         <w:rPr>
           <w:color w:val="000000"/>
         </w:rPr>
-        <w:t>226597) .  Les cadres des formulaires ou du profil sera en bleu foncé (</w:t>
-      </w:r>
-      <w:proofErr w:type="gramStart"/>
+        <w:t>#226597</w:t>
+      </w:r>
       <w:r>
         <w:rPr>
           <w:color w:val="000000"/>
         </w:rPr>
-        <w:t>code:#</w:t>
-      </w:r>
-      <w:proofErr w:type="gramEnd"/>
+        <w:t>).</w:t>
+      </w:r>
       <w:r>
         <w:rPr>
           <w:color w:val="000000"/>
         </w:rPr>
-        <w:t>113F67). Le bouton de déconnexion sera bleu clair.</w:t>
+        <w:t xml:space="preserve">  Les cadres des formulaires ou du profil sera en bleu foncé (code</w:t>
+      </w:r>
+      <w:r>
+        <w:rPr>
+          <w:color w:val="000000"/>
+        </w:rPr>
+        <w:t xml:space="preserve"> </w:t>
+      </w:r>
+      <w:r>
+        <w:rPr>
+          <w:color w:val="000000"/>
+        </w:rPr>
+        <w:t>:</w:t>
+      </w:r>
+      <w:r>
+        <w:rPr>
+          <w:color w:val="000000"/>
+        </w:rPr>
+        <w:t xml:space="preserve"> </w:t>
+      </w:r>
+      <w:r>
+        <w:rPr>
+          <w:color w:val="000000"/>
+        </w:rPr>
+        <w:t>#113F67). Le bouton de déconnexion sera bleu clair.</w:t>
       </w:r>
     </w:p>
     <w:p>
       <w:pPr>
         <w:pStyle w:val="Titre3"/>
       </w:pPr>
-      <w:bookmarkStart w:id="19" w:name="_Toc4777833"/>
+      <w:bookmarkStart w:id="20" w:name="_Toc4854512"/>
       <w:r>
         <w:t>Images</w:t>
       </w:r>
-      <w:bookmarkEnd w:id="19"/>
+      <w:bookmarkEnd w:id="20"/>
     </w:p>
     <w:p>
       <w:pPr>
@@ -5602,19 +5715,17 @@
         </w:rPr>
         <w:t xml:space="preserve">Dès lors, l’image de fond du site est la photo de la route qui mène à Monument </w:t>
       </w:r>
-      <w:proofErr w:type="spellStart"/>
       <w:r>
         <w:rPr>
           <w:color w:val="000000"/>
         </w:rPr>
-        <w:t>valley</w:t>
-      </w:r>
-      <w:proofErr w:type="spellEnd"/>
+        <w:t>V</w:t>
+      </w:r>
       <w:r>
         <w:rPr>
           <w:color w:val="000000"/>
         </w:rPr>
-        <w:t xml:space="preserve"> que l’on peut voir en </w:t>
+        <w:t xml:space="preserve">alley que l’on peut voir en </w:t>
       </w:r>
       <w:r>
         <w:rPr>
@@ -5696,7 +5807,7 @@
           <w:color w:val="000000"/>
         </w:rPr>
       </w:pPr>
-      <w:bookmarkStart w:id="20" w:name="_Toc4777353"/>
+      <w:bookmarkStart w:id="21" w:name="_Toc4854630"/>
       <w:r>
         <w:t xml:space="preserve">Figure </w:t>
       </w:r>
@@ -5720,7 +5831,7 @@
       <w:r>
         <w:t>image de fond du site</w:t>
       </w:r>
-      <w:bookmarkEnd w:id="20"/>
+      <w:bookmarkEnd w:id="21"/>
     </w:p>
     <w:p>
       <w:pPr>
@@ -5753,11 +5864,11 @@
       <w:pPr>
         <w:pStyle w:val="Titre3"/>
       </w:pPr>
-      <w:bookmarkStart w:id="21" w:name="_Toc4777834"/>
+      <w:bookmarkStart w:id="22" w:name="_Toc4854513"/>
       <w:r>
         <w:t>Icônes</w:t>
       </w:r>
-      <w:bookmarkEnd w:id="21"/>
+      <w:bookmarkEnd w:id="22"/>
     </w:p>
     <w:p>
       <w:pPr>
@@ -5769,14 +5880,12 @@
         </w:rPr>
         <w:t xml:space="preserve">D’autres logo sont utilisés, le logo Gmail pour directement contacter les administrateurs du site. </w:t>
       </w:r>
-      <w:proofErr w:type="spellStart"/>
       <w:r>
         <w:rPr>
           <w:color w:val="000000"/>
         </w:rPr>
-        <w:t>Celui ci</w:t>
-      </w:r>
-      <w:proofErr w:type="spellEnd"/>
+        <w:t>Celui-ci</w:t>
+      </w:r>
       <w:r>
         <w:rPr>
           <w:color w:val="000000"/>
@@ -5788,7 +5897,7 @@
           <w:noProof/>
         </w:rPr>
         <w:drawing>
-          <wp:anchor distT="0" distB="0" distL="0" distR="0" simplePos="0" relativeHeight="251665408" behindDoc="0" locked="0" layoutInCell="1" allowOverlap="1">
+          <wp:anchor distT="0" distB="0" distL="0" distR="0" simplePos="0" relativeHeight="251660800" behindDoc="0" locked="0" layoutInCell="1" allowOverlap="1">
             <wp:simplePos x="0" y="0"/>
             <wp:positionH relativeFrom="column">
               <wp:posOffset>2172335</wp:posOffset>
@@ -5839,7 +5948,7 @@
         <w:pStyle w:val="Lgende"/>
         <w:jc w:val="center"/>
       </w:pPr>
-      <w:bookmarkStart w:id="22" w:name="_Toc4777354"/>
+      <w:bookmarkStart w:id="23" w:name="_Toc4854631"/>
       <w:r>
         <w:t xml:space="preserve">Figure </w:t>
       </w:r>
@@ -5863,7 +5972,7 @@
       <w:r>
         <w:t>Gmail</w:t>
       </w:r>
-      <w:bookmarkEnd w:id="22"/>
+      <w:bookmarkEnd w:id="23"/>
     </w:p>
     <w:p>
       <w:r>
@@ -5875,19 +5984,21 @@
         <w:pStyle w:val="Titre1"/>
         <w:rPr>
           <w:rStyle w:val="Titre1Car"/>
-          <w:color w:val="2E74B5" w:themeColor="accent1" w:themeShade="BF"/>
-        </w:rPr>
-      </w:pPr>
-      <w:bookmarkStart w:id="23" w:name="_Toc4777835"/>
+          <w:b/>
+          <w:bCs/>
+        </w:rPr>
+      </w:pPr>
+      <w:bookmarkStart w:id="24" w:name="_Toc4854514"/>
       <w:r>
         <w:rPr>
           <w:rStyle w:val="Titre1Car"/>
-          <w:color w:val="2E74B5" w:themeColor="accent1" w:themeShade="BF"/>
+          <w:b/>
+          <w:bCs/>
         </w:rPr>
         <w:lastRenderedPageBreak/>
         <w:t>UML</w:t>
       </w:r>
-      <w:bookmarkEnd w:id="23"/>
+      <w:bookmarkEnd w:id="24"/>
     </w:p>
     <w:p>
       <w:pPr>
@@ -5897,11 +6008,11 @@
           <w:numId w:val="14"/>
         </w:numPr>
       </w:pPr>
-      <w:bookmarkStart w:id="24" w:name="_Toc4777836"/>
+      <w:bookmarkStart w:id="25" w:name="_Toc4854515"/>
       <w:r>
         <w:t>Diagramme de cas d’utilisation</w:t>
       </w:r>
-      <w:bookmarkEnd w:id="24"/>
+      <w:bookmarkEnd w:id="25"/>
     </w:p>
     <w:p/>
     <w:p>
@@ -5973,7 +6084,7 @@
         <w:pStyle w:val="Lgende"/>
         <w:jc w:val="center"/>
       </w:pPr>
-      <w:bookmarkStart w:id="25" w:name="_Toc4777355"/>
+      <w:bookmarkStart w:id="26" w:name="_Toc4854632"/>
       <w:r>
         <w:t xml:space="preserve">Figure </w:t>
       </w:r>
@@ -5998,7 +6109,7 @@
       <w:r>
         <w:t xml:space="preserve"> : Diagramme de cas d'utilisation</w:t>
       </w:r>
-      <w:bookmarkEnd w:id="25"/>
+      <w:bookmarkEnd w:id="26"/>
     </w:p>
     <w:p>
       <w:pPr>
@@ -6008,11 +6119,11 @@
           <w:numId w:val="15"/>
         </w:numPr>
       </w:pPr>
-      <w:bookmarkStart w:id="26" w:name="_Toc4777837"/>
+      <w:bookmarkStart w:id="27" w:name="_Toc4854516"/>
       <w:r>
         <w:t>Inscription</w:t>
       </w:r>
-      <w:bookmarkEnd w:id="26"/>
+      <w:bookmarkEnd w:id="27"/>
     </w:p>
     <w:p>
       <w:pPr>
@@ -6127,11 +6238,11 @@
       <w:pPr>
         <w:pStyle w:val="Titre3"/>
       </w:pPr>
-      <w:bookmarkStart w:id="27" w:name="_Toc4777838"/>
+      <w:bookmarkStart w:id="28" w:name="_Toc4854517"/>
       <w:r>
         <w:t>Authentifier</w:t>
       </w:r>
-      <w:bookmarkEnd w:id="27"/>
+      <w:bookmarkEnd w:id="28"/>
     </w:p>
     <w:p>
       <w:pPr>
@@ -6245,11 +6356,11 @@
       <w:pPr>
         <w:pStyle w:val="Titre3"/>
       </w:pPr>
-      <w:bookmarkStart w:id="28" w:name="_Toc4777839"/>
+      <w:bookmarkStart w:id="29" w:name="_Toc4854518"/>
       <w:r>
         <w:t>Rechercher un covoiturage</w:t>
       </w:r>
-      <w:bookmarkEnd w:id="28"/>
+      <w:bookmarkEnd w:id="29"/>
     </w:p>
     <w:p>
       <w:pPr>
@@ -6363,14 +6474,14 @@
       <w:pPr>
         <w:pStyle w:val="Titre3"/>
       </w:pPr>
-      <w:bookmarkStart w:id="29" w:name="_Toc4777840"/>
+      <w:bookmarkStart w:id="30" w:name="_Toc4854519"/>
       <w:r>
         <w:t>Réserver</w:t>
       </w:r>
       <w:r>
         <w:t xml:space="preserve"> un covoiturage</w:t>
       </w:r>
-      <w:bookmarkEnd w:id="29"/>
+      <w:bookmarkEnd w:id="30"/>
     </w:p>
     <w:p>
       <w:pPr>
@@ -6497,11 +6608,11 @@
       <w:pPr>
         <w:pStyle w:val="Titre3"/>
       </w:pPr>
-      <w:bookmarkStart w:id="30" w:name="_Toc4777841"/>
+      <w:bookmarkStart w:id="31" w:name="_Toc4854520"/>
       <w:r>
         <w:t>Proposer un covoiturage</w:t>
       </w:r>
-      <w:bookmarkEnd w:id="30"/>
+      <w:bookmarkEnd w:id="31"/>
     </w:p>
     <w:p>
       <w:pPr>
@@ -6627,14 +6738,14 @@
       <w:pPr>
         <w:pStyle w:val="Titre3"/>
       </w:pPr>
-      <w:bookmarkStart w:id="31" w:name="_Toc4777842"/>
+      <w:bookmarkStart w:id="32" w:name="_Toc4854521"/>
       <w:r>
         <w:t xml:space="preserve">Voir un </w:t>
       </w:r>
       <w:r>
         <w:t>profil</w:t>
       </w:r>
-      <w:bookmarkEnd w:id="31"/>
+      <w:bookmarkEnd w:id="32"/>
     </w:p>
     <w:p>
       <w:pPr>
@@ -6748,14 +6859,14 @@
       <w:pPr>
         <w:pStyle w:val="Titre3"/>
       </w:pPr>
-      <w:bookmarkStart w:id="32" w:name="_Toc4777843"/>
+      <w:bookmarkStart w:id="33" w:name="_Toc4854522"/>
       <w:r>
         <w:t xml:space="preserve">Gérer un </w:t>
       </w:r>
       <w:r>
         <w:t>covoiturage</w:t>
       </w:r>
-      <w:bookmarkEnd w:id="32"/>
+      <w:bookmarkEnd w:id="33"/>
     </w:p>
     <w:p>
       <w:pPr>
@@ -6890,14 +7001,14 @@
       <w:pPr>
         <w:pStyle w:val="Titre3"/>
       </w:pPr>
-      <w:bookmarkStart w:id="33" w:name="_Toc4777844"/>
+      <w:bookmarkStart w:id="34" w:name="_Toc4854523"/>
       <w:r>
         <w:t xml:space="preserve">Annuler une </w:t>
       </w:r>
       <w:r>
         <w:t>réservation</w:t>
       </w:r>
-      <w:bookmarkEnd w:id="33"/>
+      <w:bookmarkEnd w:id="34"/>
     </w:p>
     <w:p>
       <w:pPr>
@@ -7011,11 +7122,11 @@
       <w:pPr>
         <w:pStyle w:val="Titre3"/>
       </w:pPr>
-      <w:bookmarkStart w:id="34" w:name="_Toc4777845"/>
+      <w:bookmarkStart w:id="35" w:name="_Toc4854524"/>
       <w:r>
         <w:t>Noter un covoiturage</w:t>
       </w:r>
-      <w:bookmarkEnd w:id="34"/>
+      <w:bookmarkEnd w:id="35"/>
     </w:p>
     <w:p>
       <w:pPr>
@@ -7141,11 +7252,11 @@
       <w:pPr>
         <w:pStyle w:val="Titre3"/>
       </w:pPr>
-      <w:bookmarkStart w:id="35" w:name="_Toc4777846"/>
+      <w:bookmarkStart w:id="36" w:name="_Toc4854525"/>
       <w:r>
         <w:t>Supprimer un compte</w:t>
       </w:r>
-      <w:bookmarkEnd w:id="35"/>
+      <w:bookmarkEnd w:id="36"/>
     </w:p>
     <w:p>
       <w:pPr>
@@ -7260,14 +7371,14 @@
       <w:pPr>
         <w:pStyle w:val="Titre3"/>
       </w:pPr>
-      <w:bookmarkStart w:id="36" w:name="_Toc4777847"/>
+      <w:bookmarkStart w:id="37" w:name="_Toc4854526"/>
       <w:r>
         <w:t>Supprimer</w:t>
       </w:r>
       <w:r>
         <w:t xml:space="preserve"> un trajet</w:t>
       </w:r>
-      <w:bookmarkEnd w:id="36"/>
+      <w:bookmarkEnd w:id="37"/>
       <w:r>
         <w:t xml:space="preserve"> </w:t>
       </w:r>
@@ -7389,8 +7500,8 @@
       <w:pPr>
         <w:pStyle w:val="Titre2"/>
       </w:pPr>
-      <w:bookmarkStart w:id="37" w:name="_Toc4503302"/>
-      <w:bookmarkStart w:id="38" w:name="_Toc4777848"/>
+      <w:bookmarkStart w:id="38" w:name="_Toc4503302"/>
+      <w:bookmarkStart w:id="39" w:name="_Toc4854527"/>
       <w:r>
         <w:lastRenderedPageBreak/>
         <w:t xml:space="preserve">Diagrammes </w:t>
@@ -7401,8 +7512,8 @@
       <w:r>
         <w:t xml:space="preserve"> séquence</w:t>
       </w:r>
-      <w:bookmarkEnd w:id="37"/>
       <w:bookmarkEnd w:id="38"/>
+      <w:bookmarkEnd w:id="39"/>
     </w:p>
     <w:p>
       <w:pPr>
@@ -7412,13 +7523,13 @@
           <w:numId w:val="10"/>
         </w:numPr>
       </w:pPr>
-      <w:bookmarkStart w:id="39" w:name="_Toc4503303"/>
-      <w:bookmarkStart w:id="40" w:name="_Toc4777849"/>
+      <w:bookmarkStart w:id="40" w:name="_Toc4503303"/>
+      <w:bookmarkStart w:id="41" w:name="_Toc4854528"/>
       <w:r>
         <w:t>Réservation d’un covoiturage</w:t>
       </w:r>
-      <w:bookmarkEnd w:id="39"/>
       <w:bookmarkEnd w:id="40"/>
+      <w:bookmarkEnd w:id="41"/>
     </w:p>
     <w:p>
       <w:pPr>
@@ -7492,7 +7603,7 @@
         <w:pStyle w:val="Lgende"/>
         <w:jc w:val="center"/>
       </w:pPr>
-      <w:bookmarkStart w:id="41" w:name="_Toc4777356"/>
+      <w:bookmarkStart w:id="42" w:name="_Toc4854633"/>
       <w:r>
         <w:t xml:space="preserve">Figure </w:t>
       </w:r>
@@ -7507,7 +7618,7 @@
       <w:r>
         <w:t xml:space="preserve"> : Diagramme de séquence (Réserver un covoiturage)</w:t>
       </w:r>
-      <w:bookmarkEnd w:id="41"/>
+      <w:bookmarkEnd w:id="42"/>
     </w:p>
     <w:p/>
     <w:p>
@@ -7550,12 +7661,12 @@
           <w:numId w:val="10"/>
         </w:numPr>
       </w:pPr>
-      <w:bookmarkStart w:id="42" w:name="_Toc4777850"/>
+      <w:bookmarkStart w:id="43" w:name="_Toc4854529"/>
       <w:r>
         <w:lastRenderedPageBreak/>
         <w:t>Réservation d’un covoiturage</w:t>
       </w:r>
-      <w:bookmarkEnd w:id="42"/>
+      <w:bookmarkEnd w:id="43"/>
     </w:p>
     <w:p>
       <w:pPr>
@@ -7628,7 +7739,7 @@
         <w:pStyle w:val="Lgende"/>
         <w:jc w:val="center"/>
       </w:pPr>
-      <w:bookmarkStart w:id="43" w:name="_Toc4777357"/>
+      <w:bookmarkStart w:id="44" w:name="_Toc4854634"/>
       <w:r>
         <w:t xml:space="preserve">Figure </w:t>
       </w:r>
@@ -7643,7 +7754,7 @@
       <w:r>
         <w:t xml:space="preserve"> : Diagramme de séquence de la suppression d'un utilisateur</w:t>
       </w:r>
-      <w:bookmarkEnd w:id="43"/>
+      <w:bookmarkEnd w:id="44"/>
     </w:p>
     <w:p>
       <w:pPr>
@@ -7688,50 +7799,52 @@
       <w:pPr>
         <w:pStyle w:val="Titre2"/>
       </w:pPr>
-      <w:bookmarkStart w:id="44" w:name="_Toc4777851"/>
+      <w:bookmarkStart w:id="45" w:name="_Toc4854530"/>
       <w:r>
         <w:lastRenderedPageBreak/>
         <w:t>Diagramme de navigation</w:t>
       </w:r>
-      <w:bookmarkEnd w:id="44"/>
+      <w:bookmarkEnd w:id="45"/>
     </w:p>
     <w:p/>
     <w:p>
       <w:pPr>
         <w:pStyle w:val="Titre2"/>
       </w:pPr>
-      <w:bookmarkStart w:id="45" w:name="_Toc4777852"/>
+      <w:bookmarkStart w:id="46" w:name="_Toc4854531"/>
       <w:r>
         <w:t>Diagramme d’états transitions</w:t>
       </w:r>
-      <w:bookmarkEnd w:id="45"/>
+      <w:bookmarkEnd w:id="46"/>
     </w:p>
     <w:p/>
     <w:p>
       <w:pPr>
         <w:pStyle w:val="Titre1"/>
+        <w:rPr>
+          <w:rStyle w:val="Titre1Car"/>
+          <w:b/>
+          <w:bCs/>
+        </w:rPr>
+      </w:pPr>
+      <w:r>
         <w:rPr>
           <w:rStyle w:val="Titre1Car"/>
           <w:color w:val="2E74B5" w:themeColor="accent1" w:themeShade="BF"/>
         </w:rPr>
-      </w:pPr>
+        <w:br w:type="page"/>
+      </w:r>
+      <w:bookmarkStart w:id="47" w:name="_Toc4854532"/>
       <w:r>
         <w:rPr>
           <w:rStyle w:val="Titre1Car"/>
-          <w:color w:val="2E74B5" w:themeColor="accent1" w:themeShade="BF"/>
-        </w:rPr>
-        <w:br w:type="page"/>
-      </w:r>
-      <w:bookmarkStart w:id="46" w:name="_Toc4777853"/>
-      <w:r>
-        <w:rPr>
-          <w:rStyle w:val="Titre1Car"/>
-          <w:color w:val="2E74B5" w:themeColor="accent1" w:themeShade="BF"/>
+          <w:b/>
+          <w:bCs/>
         </w:rPr>
         <w:lastRenderedPageBreak/>
         <w:t>BASE DE DONNEES</w:t>
       </w:r>
-      <w:bookmarkEnd w:id="46"/>
+      <w:bookmarkEnd w:id="47"/>
     </w:p>
     <w:p>
       <w:pPr>
@@ -7741,21 +7854,21 @@
           <w:numId w:val="17"/>
         </w:numPr>
       </w:pPr>
-      <w:bookmarkStart w:id="47" w:name="_Toc4777854"/>
+      <w:bookmarkStart w:id="48" w:name="_Toc4854533"/>
       <w:r>
         <w:t>MCD</w:t>
       </w:r>
-      <w:bookmarkEnd w:id="47"/>
+      <w:bookmarkEnd w:id="48"/>
     </w:p>
     <w:p>
       <w:pPr>
         <w:pStyle w:val="Titre2"/>
       </w:pPr>
-      <w:bookmarkStart w:id="48" w:name="_Toc4777855"/>
+      <w:bookmarkStart w:id="49" w:name="_Toc4854534"/>
       <w:r>
         <w:t>Dictionnaire de données</w:t>
       </w:r>
-      <w:bookmarkEnd w:id="48"/>
+      <w:bookmarkEnd w:id="49"/>
     </w:p>
     <w:p/>
     <w:p>
@@ -7767,28 +7880,65 @@
       <w:pPr>
         <w:pStyle w:val="Titre1"/>
       </w:pPr>
+      <w:bookmarkStart w:id="50" w:name="_Toc4854535"/>
       <w:r>
         <w:lastRenderedPageBreak/>
         <w:t>CHOIX TECHNOLOGIQUES</w:t>
       </w:r>
+      <w:bookmarkEnd w:id="50"/>
     </w:p>
     <w:p>
       <w:pPr>
         <w:jc w:val="both"/>
         <w:rPr>
-          <w:sz w:val="24"/>
+          <w:rFonts w:ascii="Cambria" w:eastAsia="Cambria" w:hAnsi="Cambria" w:cs="Cambria"/>
           <w:szCs w:val="24"/>
         </w:rPr>
       </w:pPr>
-      <w:bookmarkStart w:id="49" w:name="_GoBack"/>
-      <w:bookmarkEnd w:id="49"/>
       <w:r>
         <w:rPr>
           <w:rFonts w:ascii="Cambria" w:eastAsia="Cambria" w:hAnsi="Cambria" w:cs="Cambria"/>
-          <w:sz w:val="24"/>
           <w:szCs w:val="24"/>
         </w:rPr>
-        <w:t>Tout d’abord, de nombreuses fonctionnalités du site demandent l’enregistrement de données. En effet, la partie connexion nécessite le stockage des identifiants et mot de passe de chaque utilisateur, la partie inscription et profil également car elle présentera des informations sur les personnes afin de pouvoir les contacter. Il faut ensuite pouvoir enregistrer et afficher tous les trajets en fonction de différents paramètres. Enfin, la note attribuée au conducteur doit aussi être enregistrée. Cet aspect du projet va donc nous contraindre à utiliser les bases de données pour pouvoir enregistrer toutes les informations sur les utilisateurs et sur les trajets. Pour cela nous utiliserons PostgreSQL.</w:t>
+        <w:t>Tout d’abord, de nombreuses fonctionnalités du site demandent l’enregistrement de données. En effet, la partie connexion nécessite le stockage des identifiants et mot de passe de chaque utilisateur, la partie inscription et profil également car elle présentera des informations sur les personnes afin de pouvoir les contacter. Il faut ensuite pouvoir enregistrer et afficher tous les trajets en fonction de différents paramètres. Enfin, la note attribuée au conducteur doit aussi être enregistrée. Cet aspect du projet va donc nous contraindre à utiliser les bases de données pour pouvoir enregistrer toutes les informations sur les utilisateurs et sur les trajets. Pour cela nous utiliserons PostgreSQL</w:t>
+      </w:r>
+      <w:r>
+        <w:rPr>
+          <w:rFonts w:ascii="Cambria" w:eastAsia="Cambria" w:hAnsi="Cambria" w:cs="Cambria"/>
+          <w:szCs w:val="24"/>
+        </w:rPr>
+        <w:t>.</w:t>
+      </w:r>
+    </w:p>
+    <w:p>
+      <w:pPr>
+        <w:jc w:val="both"/>
+        <w:rPr>
+          <w:szCs w:val="24"/>
+        </w:rPr>
+      </w:pPr>
+      <w:r>
+        <w:rPr>
+          <w:rFonts w:ascii="Cambria" w:eastAsia="Cambria" w:hAnsi="Cambria" w:cs="Cambria"/>
+          <w:szCs w:val="24"/>
+        </w:rPr>
+        <w:t xml:space="preserve">PostgreSQL est un système de gestion de base de données relationnelle et objet (SGBDRO). C'est un outil libre disponible selon les termes d'une licence de type BSD. Il est conforme </w:t>
+      </w:r>
+      <w:proofErr w:type="spellStart"/>
+      <w:r>
+        <w:rPr>
+          <w:rFonts w:ascii="Cambria" w:eastAsia="Cambria" w:hAnsi="Cambria" w:cs="Cambria"/>
+          <w:szCs w:val="24"/>
+        </w:rPr>
+        <w:t>au</w:t>
+      </w:r>
+      <w:proofErr w:type="spellEnd"/>
+      <w:r>
+        <w:rPr>
+          <w:rFonts w:ascii="Cambria" w:eastAsia="Cambria" w:hAnsi="Cambria" w:cs="Cambria"/>
+          <w:szCs w:val="24"/>
+        </w:rPr>
+        <w:t xml:space="preserve"> standards SQL et est reconnue pour être très stable.</w:t>
       </w:r>
     </w:p>
     <w:p>
@@ -7839,79 +7989,251 @@
     </w:p>
     <w:p>
       <w:pPr>
-        <w:pBdr>
-          <w:top w:val="nil"/>
-          <w:left w:val="nil"/>
-          <w:bottom w:val="nil"/>
-          <w:right w:val="nil"/>
-          <w:between w:val="nil"/>
-        </w:pBdr>
+        <w:pStyle w:val="Lgende"/>
         <w:jc w:val="center"/>
-        <w:rPr>
-          <w:b/>
-          <w:smallCaps/>
-          <w:color w:val="1F497D"/>
-          <w:sz w:val="24"/>
+      </w:pPr>
+      <w:bookmarkStart w:id="51" w:name="_Toc4854635"/>
+      <w:r>
+        <w:t xml:space="preserve">Figure </w:t>
+      </w:r>
+      <w:fldSimple w:instr=" SEQ Figure \* ARABIC ">
+        <w:r>
+          <w:rPr>
+            <w:noProof/>
+          </w:rPr>
+          <w:t>13</w:t>
+        </w:r>
+      </w:fldSimple>
+      <w:r>
+        <w:t xml:space="preserve"> : PostgreSQL</w:t>
+      </w:r>
+      <w:bookmarkEnd w:id="51"/>
+    </w:p>
+    <w:p>
+      <w:bookmarkStart w:id="52" w:name="_17dp8vu" w:colFirst="0" w:colLast="0"/>
+      <w:bookmarkEnd w:id="52"/>
+      <w:r>
+        <w:rPr>
+          <w:noProof/>
+        </w:rPr>
+        <mc:AlternateContent>
+          <mc:Choice Requires="wps">
+            <w:drawing>
+              <wp:anchor distT="0" distB="0" distL="114300" distR="114300" simplePos="0" relativeHeight="251723264" behindDoc="0" locked="0" layoutInCell="1" allowOverlap="1" wp14:anchorId="726489D2" wp14:editId="16082B36">
+                <wp:simplePos x="0" y="0"/>
+                <wp:positionH relativeFrom="column">
+                  <wp:posOffset>1962150</wp:posOffset>
+                </wp:positionH>
+                <wp:positionV relativeFrom="paragraph">
+                  <wp:posOffset>2242185</wp:posOffset>
+                </wp:positionV>
+                <wp:extent cx="1336675" cy="635"/>
+                <wp:effectExtent l="0" t="0" r="0" b="0"/>
+                <wp:wrapTopAndBottom/>
+                <wp:docPr id="34" name="Zone de texte 34"/>
+                <wp:cNvGraphicFramePr/>
+                <a:graphic xmlns:a="http://schemas.openxmlformats.org/drawingml/2006/main">
+                  <a:graphicData uri="http://schemas.microsoft.com/office/word/2010/wordprocessingShape">
+                    <wps:wsp>
+                      <wps:cNvSpPr txBox="1"/>
+                      <wps:spPr>
+                        <a:xfrm>
+                          <a:off x="0" y="0"/>
+                          <a:ext cx="1336675" cy="635"/>
+                        </a:xfrm>
+                        <a:prstGeom prst="rect">
+                          <a:avLst/>
+                        </a:prstGeom>
+                        <a:solidFill>
+                          <a:prstClr val="white"/>
+                        </a:solidFill>
+                        <a:ln>
+                          <a:noFill/>
+                        </a:ln>
+                      </wps:spPr>
+                      <wps:txbx>
+                        <w:txbxContent>
+                          <w:p>
+                            <w:pPr>
+                              <w:pStyle w:val="Lgende"/>
+                              <w:jc w:val="center"/>
+                              <w:rPr>
+                                <w:noProof/>
+                                <w:color w:val="00000A"/>
+                              </w:rPr>
+                            </w:pPr>
+                            <w:bookmarkStart w:id="53" w:name="_Toc4854636"/>
+                            <w:r>
+                              <w:t xml:space="preserve">Figure </w:t>
+                            </w:r>
+                            <w:fldSimple w:instr=" SEQ Figure \* ARABIC ">
+                              <w:r>
+                                <w:rPr>
+                                  <w:noProof/>
+                                </w:rPr>
+                                <w:t>14</w:t>
+                              </w:r>
+                            </w:fldSimple>
+                            <w:r>
+                              <w:t xml:space="preserve"> : HTML5</w:t>
+                            </w:r>
+                            <w:bookmarkEnd w:id="53"/>
+                          </w:p>
+                        </w:txbxContent>
+                      </wps:txbx>
+                      <wps:bodyPr rot="0" spcFirstLastPara="0" vertOverflow="overflow" horzOverflow="overflow" vert="horz" wrap="square" lIns="0" tIns="0" rIns="0" bIns="0" numCol="1" spcCol="0" rtlCol="0" fromWordArt="0" anchor="t" anchorCtr="0" forceAA="0" compatLnSpc="1">
+                        <a:prstTxWarp prst="textNoShape">
+                          <a:avLst/>
+                        </a:prstTxWarp>
+                        <a:spAutoFit/>
+                      </wps:bodyPr>
+                    </wps:wsp>
+                  </a:graphicData>
+                </a:graphic>
+              </wp:anchor>
+            </w:drawing>
+          </mc:Choice>
+          <mc:Fallback>
+            <w:pict>
+              <v:shape w14:anchorId="726489D2" id="Zone de texte 34" o:spid="_x0000_s1036" type="#_x0000_t202" style="position:absolute;margin-left:154.5pt;margin-top:176.55pt;width:105.25pt;height:.05pt;z-index:251723264;visibility:visible;mso-wrap-style:square;mso-wrap-distance-left:9pt;mso-wrap-distance-top:0;mso-wrap-distance-right:9pt;mso-wrap-distance-bottom:0;mso-position-horizontal:absolute;mso-position-horizontal-relative:text;mso-position-vertical:absolute;mso-position-vertical-relative:text;v-text-anchor:top" o:gfxdata="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" stroked="f">
+                <v:textbox style="mso-fit-shape-to-text:t" inset="0,0,0,0">
+                  <w:txbxContent>
+                    <w:p>
+                      <w:pPr>
+                        <w:pStyle w:val="Lgende"/>
+                        <w:jc w:val="center"/>
+                        <w:rPr>
+                          <w:noProof/>
+                          <w:color w:val="00000A"/>
+                        </w:rPr>
+                      </w:pPr>
+                      <w:bookmarkStart w:id="54" w:name="_Toc4854636"/>
+                      <w:r>
+                        <w:t xml:space="preserve">Figure </w:t>
+                      </w:r>
+                      <w:fldSimple w:instr=" SEQ Figure \* ARABIC ">
+                        <w:r>
+                          <w:rPr>
+                            <w:noProof/>
+                          </w:rPr>
+                          <w:t>14</w:t>
+                        </w:r>
+                      </w:fldSimple>
+                      <w:r>
+                        <w:t xml:space="preserve"> : HTML5</w:t>
+                      </w:r>
+                      <w:bookmarkEnd w:id="54"/>
+                    </w:p>
+                  </w:txbxContent>
+                </v:textbox>
+                <w10:wrap type="topAndBottom"/>
+              </v:shape>
+            </w:pict>
+          </mc:Fallback>
+        </mc:AlternateContent>
+      </w:r>
+      <w:r>
+        <w:rPr>
+          <w:noProof/>
+        </w:rPr>
+        <w:drawing>
+          <wp:anchor distT="0" distB="0" distL="114300" distR="114300" simplePos="0" relativeHeight="251721216" behindDoc="0" locked="0" layoutInCell="1" allowOverlap="1">
+            <wp:simplePos x="0" y="0"/>
+            <wp:positionH relativeFrom="column">
+              <wp:posOffset>1962413</wp:posOffset>
+            </wp:positionH>
+            <wp:positionV relativeFrom="paragraph">
+              <wp:posOffset>511582</wp:posOffset>
+            </wp:positionV>
+            <wp:extent cx="1337095" cy="1674473"/>
+            <wp:effectExtent l="0" t="0" r="0" b="2540"/>
+            <wp:wrapTopAndBottom/>
+            <wp:docPr id="26" name="Image 26" descr="Résultat de recherche d'images pour &quot;HTML5&quot;"/>
+            <wp:cNvGraphicFramePr>
+              <a:graphicFrameLocks xmlns:a="http://schemas.openxmlformats.org/drawingml/2006/main" noChangeAspect="1"/>
+            </wp:cNvGraphicFramePr>
+            <a:graphic xmlns:a="http://schemas.openxmlformats.org/drawingml/2006/main">
+              <a:graphicData uri="http://schemas.openxmlformats.org/drawingml/2006/picture">
+                <pic:pic xmlns:pic="http://schemas.openxmlformats.org/drawingml/2006/picture">
+                  <pic:nvPicPr>
+                    <pic:cNvPr id="0" name="Picture 1" descr="Résultat de recherche d'images pour &quot;HTML5&quot;"/>
+                    <pic:cNvPicPr>
+                      <a:picLocks noChangeAspect="1" noChangeArrowheads="1"/>
+                    </pic:cNvPicPr>
+                  </pic:nvPicPr>
+                  <pic:blipFill>
+                    <a:blip r:embed="rId28" cstate="print">
+                      <a:extLst>
+                        <a:ext uri="{28A0092B-C50C-407E-A947-70E740481C1C}">
+                          <a14:useLocalDpi xmlns:a14="http://schemas.microsoft.com/office/drawing/2010/main" val="0"/>
+                        </a:ext>
+                      </a:extLst>
+                    </a:blip>
+                    <a:srcRect/>
+                    <a:stretch>
+                      <a:fillRect/>
+                    </a:stretch>
+                  </pic:blipFill>
+                  <pic:spPr bwMode="auto">
+                    <a:xfrm>
+                      <a:off x="0" y="0"/>
+                      <a:ext cx="1337095" cy="1674473"/>
+                    </a:xfrm>
+                    <a:prstGeom prst="rect">
+                      <a:avLst/>
+                    </a:prstGeom>
+                    <a:noFill/>
+                    <a:ln>
+                      <a:noFill/>
+                    </a:ln>
+                  </pic:spPr>
+                </pic:pic>
+              </a:graphicData>
+            </a:graphic>
+          </wp:anchor>
+        </w:drawing>
+      </w:r>
+      <w:r>
+        <w:t>Le client souhaite que nous développions une application web, pour ce faire nous utiliserons donc HTML5 qui est le standard pour les sites web.</w:t>
+      </w:r>
+    </w:p>
+    <w:p>
+      <w:pPr>
+        <w:jc w:val="both"/>
+        <w:rPr>
           <w:szCs w:val="24"/>
         </w:rPr>
       </w:pPr>
-      <w:bookmarkStart w:id="50" w:name="_17dp8vu" w:colFirst="0" w:colLast="0"/>
-      <w:bookmarkEnd w:id="50"/>
       <w:r>
         <w:rPr>
           <w:rFonts w:ascii="Cambria" w:eastAsia="Cambria" w:hAnsi="Cambria" w:cs="Cambria"/>
-          <w:b/>
-          <w:smallCaps/>
-          <w:color w:val="1F497D"/>
-        </w:rPr>
-        <w:t>Figure 2 : logo PostgreSQL</w:t>
-      </w:r>
-    </w:p>
-    <w:p>
-      <w:pPr>
-        <w:jc w:val="both"/>
-        <w:rPr>
-          <w:sz w:val="24"/>
           <w:szCs w:val="24"/>
         </w:rPr>
-      </w:pPr>
+        <w:t xml:space="preserve">D’autre part, il nous faut un site web dynamique, avec </w:t>
+      </w:r>
       <w:r>
         <w:rPr>
           <w:rFonts w:ascii="Cambria" w:eastAsia="Cambria" w:hAnsi="Cambria" w:cs="Cambria"/>
-          <w:sz w:val="24"/>
           <w:szCs w:val="24"/>
         </w:rPr>
-        <w:t xml:space="preserve"> D’autre part, il nous faut un site web dynamique, avec </w:t>
-      </w:r>
-      <w:proofErr w:type="gramStart"/>
+        <w:t>diverses fonctions</w:t>
+      </w:r>
       <w:r>
         <w:rPr>
           <w:rFonts w:ascii="Cambria" w:eastAsia="Cambria" w:hAnsi="Cambria" w:cs="Cambria"/>
-          <w:sz w:val="24"/>
           <w:szCs w:val="24"/>
         </w:rPr>
-        <w:t>divers fonctions</w:t>
-      </w:r>
-      <w:proofErr w:type="gramEnd"/>
+        <w:t xml:space="preserve"> </w:t>
+      </w:r>
+      <w:r>
+        <w:rPr>
+          <w:szCs w:val="24"/>
+        </w:rPr>
+        <w:t>s</w:t>
+      </w:r>
       <w:r>
         <w:rPr>
           <w:rFonts w:ascii="Cambria" w:eastAsia="Cambria" w:hAnsi="Cambria" w:cs="Cambria"/>
-          <w:sz w:val="24"/>
-          <w:szCs w:val="24"/>
-        </w:rPr>
-        <w:t xml:space="preserve"> </w:t>
-      </w:r>
-      <w:r>
-        <w:rPr>
-          <w:sz w:val="24"/>
-          <w:szCs w:val="24"/>
-        </w:rPr>
-        <w:t>s</w:t>
-      </w:r>
-      <w:r>
-        <w:rPr>
-          <w:rFonts w:ascii="Cambria" w:eastAsia="Cambria" w:hAnsi="Cambria" w:cs="Cambria"/>
-          <w:sz w:val="24"/>
           <w:szCs w:val="24"/>
         </w:rPr>
         <w:t>’adaptant aux requêtes des clients. Afin de réaliser de telles fonctions il est nécessaire d’utiliser le langage PHP car il permet de communiquer avec les bases de données pour la connexion, l’inscription, l’affichage du profil ainsi que pour la recherche de trajets. Pour travailler l’architecture des pages nous devront utiliser le langage HTML dans lequel nous devrons intégrer l’appel aux fonctions PHP.</w:t>
@@ -7926,6 +8248,7 @@
         <w:rPr>
           <w:noProof/>
         </w:rPr>
+        <w:lastRenderedPageBreak/>
         <w:drawing>
           <wp:inline distT="0" distB="0" distL="0" distR="0" wp14:anchorId="1A38E77F" wp14:editId="1415C436">
             <wp:extent cx="1632128" cy="881760"/>
@@ -7940,7 +8263,7 @@
                     <pic:cNvPicPr preferRelativeResize="0"/>
                   </pic:nvPicPr>
                   <pic:blipFill>
-                    <a:blip r:embed="rId28"/>
+                    <a:blip r:embed="rId29"/>
                     <a:srcRect/>
                     <a:stretch>
                       <a:fillRect/>
@@ -7965,49 +8288,37 @@
     </w:p>
     <w:p>
       <w:pPr>
-        <w:pBdr>
-          <w:top w:val="nil"/>
-          <w:left w:val="nil"/>
-          <w:bottom w:val="nil"/>
-          <w:right w:val="nil"/>
-          <w:between w:val="nil"/>
-        </w:pBdr>
+        <w:pStyle w:val="Lgende"/>
         <w:jc w:val="center"/>
-        <w:rPr>
-          <w:b/>
-          <w:smallCaps/>
-          <w:color w:val="1F497D"/>
-          <w:sz w:val="24"/>
-          <w:szCs w:val="24"/>
-        </w:rPr>
-      </w:pPr>
-      <w:bookmarkStart w:id="51" w:name="_3rdcrjn" w:colFirst="0" w:colLast="0"/>
-      <w:bookmarkEnd w:id="51"/>
-      <w:r>
-        <w:rPr>
-          <w:rFonts w:ascii="Cambria" w:eastAsia="Cambria" w:hAnsi="Cambria" w:cs="Cambria"/>
-          <w:b/>
-          <w:smallCaps/>
-          <w:color w:val="1F497D"/>
-        </w:rPr>
-        <w:t>Figure 3 : logo PHP</w:t>
-      </w:r>
+      </w:pPr>
+      <w:bookmarkStart w:id="55" w:name="_Toc4854637"/>
+      <w:r>
+        <w:t xml:space="preserve">Figure </w:t>
+      </w:r>
+      <w:fldSimple w:instr=" SEQ Figure \* ARABIC ">
+        <w:r>
+          <w:rPr>
+            <w:noProof/>
+          </w:rPr>
+          <w:t>15</w:t>
+        </w:r>
+      </w:fldSimple>
+      <w:r>
+        <w:t xml:space="preserve"> :PHP</w:t>
+      </w:r>
+      <w:bookmarkEnd w:id="55"/>
     </w:p>
     <w:p>
       <w:pPr>
         <w:jc w:val="both"/>
-        <w:rPr>
-          <w:sz w:val="24"/>
-          <w:szCs w:val="24"/>
-        </w:rPr>
-      </w:pPr>
-      <w:r>
-        <w:rPr>
-          <w:rFonts w:ascii="Cambria" w:eastAsia="Cambria" w:hAnsi="Cambria" w:cs="Cambria"/>
-          <w:sz w:val="24"/>
-          <w:szCs w:val="24"/>
-        </w:rPr>
-        <w:t>Le site nécessite un certain traitement ainsi que des interactions entre l’application web et l’utilisateur. Pour que les échanges soient plus confortables nous utiliserons le langage Java Script comme dans tous site web moderne.</w:t>
+      </w:pPr>
+      <w:bookmarkStart w:id="56" w:name="_3rdcrjn" w:colFirst="0" w:colLast="0"/>
+      <w:bookmarkEnd w:id="56"/>
+      <w:r>
+        <w:t>Le site nécessite un certain traitement ainsi que des interactions entre l’application web et l’utilisateur. Pour que les échanges soient plus confortables nous utiliserons le langage Java Script comme dans tous site web moderne</w:t>
+      </w:r>
+      <w:r>
+        <w:t>, celui-ci permettra d’apporter une interactivité côté client et non côté serveur (animations, interactions …).</w:t>
       </w:r>
     </w:p>
     <w:p>
@@ -8033,7 +8344,7 @@
                     <pic:cNvPicPr preferRelativeResize="0"/>
                   </pic:nvPicPr>
                   <pic:blipFill>
-                    <a:blip r:embed="rId29"/>
+                    <a:blip r:embed="rId30"/>
                     <a:srcRect/>
                     <a:stretch>
                       <a:fillRect/>
@@ -8058,64 +8369,41 @@
     </w:p>
     <w:p>
       <w:pPr>
-        <w:pBdr>
-          <w:top w:val="nil"/>
-          <w:left w:val="nil"/>
-          <w:bottom w:val="nil"/>
-          <w:right w:val="nil"/>
-          <w:between w:val="nil"/>
-        </w:pBdr>
+        <w:pStyle w:val="Lgende"/>
         <w:jc w:val="center"/>
-        <w:rPr>
-          <w:b/>
-          <w:smallCaps/>
-          <w:color w:val="1F497D"/>
-        </w:rPr>
-      </w:pPr>
-      <w:bookmarkStart w:id="52" w:name="_26in1rg" w:colFirst="0" w:colLast="0"/>
-      <w:bookmarkEnd w:id="52"/>
-      <w:r>
-        <w:rPr>
-          <w:rFonts w:ascii="Cambria" w:eastAsia="Cambria" w:hAnsi="Cambria" w:cs="Cambria"/>
-          <w:b/>
-          <w:smallCaps/>
-          <w:color w:val="1F497D"/>
-        </w:rPr>
-        <w:t>Figure 4 : logo JavaScript</w:t>
-      </w:r>
+      </w:pPr>
+      <w:bookmarkStart w:id="57" w:name="_Toc4854638"/>
+      <w:r>
+        <w:t xml:space="preserve">Figure </w:t>
+      </w:r>
+      <w:fldSimple w:instr=" SEQ Figure \* ARABIC ">
+        <w:r>
+          <w:rPr>
+            <w:noProof/>
+          </w:rPr>
+          <w:t>16</w:t>
+        </w:r>
+      </w:fldSimple>
+      <w:r>
+        <w:t xml:space="preserve"> : Javascript</w:t>
+      </w:r>
+      <w:bookmarkEnd w:id="57"/>
     </w:p>
     <w:p>
       <w:pPr>
         <w:jc w:val="both"/>
-        <w:rPr>
-          <w:sz w:val="24"/>
-          <w:szCs w:val="24"/>
-        </w:rPr>
-      </w:pPr>
-      <w:r>
-        <w:rPr>
-          <w:rFonts w:ascii="Cambria" w:eastAsia="Cambria" w:hAnsi="Cambria" w:cs="Cambria"/>
-          <w:sz w:val="24"/>
-          <w:szCs w:val="24"/>
-        </w:rPr>
+      </w:pPr>
+      <w:bookmarkStart w:id="58" w:name="_26in1rg" w:colFirst="0" w:colLast="0"/>
+      <w:bookmarkEnd w:id="58"/>
+      <w:r>
         <w:t xml:space="preserve">Pour que </w:t>
       </w:r>
       <w:proofErr w:type="spellStart"/>
       <w:r>
-        <w:rPr>
-          <w:rFonts w:ascii="Cambria" w:eastAsia="Cambria" w:hAnsi="Cambria" w:cs="Cambria"/>
-          <w:sz w:val="24"/>
-          <w:szCs w:val="24"/>
-        </w:rPr>
         <w:t>QuietCar</w:t>
       </w:r>
       <w:proofErr w:type="spellEnd"/>
       <w:r>
-        <w:rPr>
-          <w:rFonts w:ascii="Cambria" w:eastAsia="Cambria" w:hAnsi="Cambria" w:cs="Cambria"/>
-          <w:sz w:val="24"/>
-          <w:szCs w:val="24"/>
-        </w:rPr>
         <w:t xml:space="preserve"> s’adapte correctement aux différents navigateurs du marché nous allons respecter les contraintes du W3C qui imposent le respect des standards de codage HTML</w:t>
       </w:r>
     </w:p>
@@ -8142,7 +8430,7 @@
                     <pic:cNvPicPr preferRelativeResize="0"/>
                   </pic:nvPicPr>
                   <pic:blipFill>
-                    <a:blip r:embed="rId30"/>
+                    <a:blip r:embed="rId31"/>
                     <a:srcRect/>
                     <a:stretch>
                       <a:fillRect/>
@@ -8167,42 +8455,36 @@
     </w:p>
     <w:p>
       <w:pPr>
-        <w:pBdr>
-          <w:top w:val="nil"/>
-          <w:left w:val="nil"/>
-          <w:bottom w:val="nil"/>
-          <w:right w:val="nil"/>
-          <w:between w:val="nil"/>
-        </w:pBdr>
+        <w:pStyle w:val="Lgende"/>
         <w:jc w:val="center"/>
-        <w:rPr>
-          <w:b/>
-          <w:smallCaps/>
-          <w:color w:val="1F497D"/>
+      </w:pPr>
+      <w:bookmarkStart w:id="59" w:name="_Toc4854639"/>
+      <w:r>
+        <w:t xml:space="preserve">Figure </w:t>
+      </w:r>
+      <w:fldSimple w:instr=" SEQ Figure \* ARABIC ">
+        <w:r>
+          <w:rPr>
+            <w:noProof/>
+          </w:rPr>
+          <w:t>17</w:t>
+        </w:r>
+      </w:fldSimple>
+      <w:r>
+        <w:t xml:space="preserve"> : W3C</w:t>
+      </w:r>
+      <w:bookmarkEnd w:id="59"/>
+    </w:p>
+    <w:p>
+      <w:pPr>
+        <w:jc w:val="both"/>
+        <w:rPr>
           <w:sz w:val="24"/>
           <w:szCs w:val="24"/>
         </w:rPr>
       </w:pPr>
-      <w:bookmarkStart w:id="53" w:name="_lnxbz9" w:colFirst="0" w:colLast="0"/>
-      <w:bookmarkEnd w:id="53"/>
-      <w:r>
-        <w:rPr>
-          <w:rFonts w:ascii="Cambria" w:eastAsia="Cambria" w:hAnsi="Cambria" w:cs="Cambria"/>
-          <w:b/>
-          <w:smallCaps/>
-          <w:color w:val="1F497D"/>
-        </w:rPr>
-        <w:t>Figure 5 : Logo W3C</w:t>
-      </w:r>
-    </w:p>
-    <w:p>
-      <w:pPr>
-        <w:jc w:val="both"/>
-        <w:rPr>
-          <w:sz w:val="24"/>
-          <w:szCs w:val="24"/>
-        </w:rPr>
-      </w:pPr>
+      <w:bookmarkStart w:id="60" w:name="_lnxbz9" w:colFirst="0" w:colLast="0"/>
+      <w:bookmarkEnd w:id="60"/>
       <w:r>
         <w:rPr>
           <w:rFonts w:ascii="Cambria" w:eastAsia="Cambria" w:hAnsi="Cambria" w:cs="Cambria"/>
@@ -8250,7 +8532,7 @@
                     <pic:cNvPicPr preferRelativeResize="0"/>
                   </pic:nvPicPr>
                   <pic:blipFill>
-                    <a:blip r:embed="rId31"/>
+                    <a:blip r:embed="rId32"/>
                     <a:srcRect/>
                     <a:stretch>
                       <a:fillRect/>
@@ -8275,132 +8557,130 @@
     </w:p>
     <w:p>
       <w:pPr>
-        <w:pBdr>
-          <w:top w:val="nil"/>
-          <w:left w:val="nil"/>
-          <w:bottom w:val="nil"/>
-          <w:right w:val="nil"/>
-          <w:between w:val="nil"/>
-        </w:pBdr>
+        <w:pStyle w:val="Lgende"/>
         <w:jc w:val="center"/>
-        <w:rPr>
+      </w:pPr>
+      <w:bookmarkStart w:id="61" w:name="_Toc4854640"/>
+      <w:r>
+        <w:t xml:space="preserve">Figure </w:t>
+      </w:r>
+      <w:fldSimple w:instr=" SEQ Figure \* ARABIC ">
+        <w:r>
+          <w:rPr>
+            <w:noProof/>
+          </w:rPr>
+          <w:t>18</w:t>
+        </w:r>
+      </w:fldSimple>
+      <w:r>
+        <w:t xml:space="preserve"> : Bootstrap</w:t>
+      </w:r>
+      <w:bookmarkEnd w:id="61"/>
+    </w:p>
+    <w:p>
+      <w:bookmarkStart w:id="62" w:name="_35nkun2" w:colFirst="0" w:colLast="0"/>
+      <w:bookmarkEnd w:id="62"/>
+      <w:r>
+        <w:br w:type="page"/>
+      </w:r>
+    </w:p>
+    <w:p>
+      <w:pPr>
+        <w:pStyle w:val="Titre1"/>
+        <w:rPr>
+          <w:rStyle w:val="Titre1Car"/>
           <w:b/>
-          <w:smallCaps/>
-          <w:color w:val="1F497D"/>
-          <w:sz w:val="24"/>
-          <w:szCs w:val="24"/>
-        </w:rPr>
-      </w:pPr>
-      <w:bookmarkStart w:id="54" w:name="_35nkun2" w:colFirst="0" w:colLast="0"/>
-      <w:bookmarkEnd w:id="54"/>
-      <w:r>
-        <w:rPr>
-          <w:rFonts w:ascii="Cambria" w:eastAsia="Cambria" w:hAnsi="Cambria" w:cs="Cambria"/>
+          <w:bCs/>
+        </w:rPr>
+      </w:pPr>
+      <w:bookmarkStart w:id="63" w:name="_Toc4854536"/>
+      <w:r>
+        <w:rPr>
+          <w:rStyle w:val="Titre1Car"/>
           <w:b/>
-          <w:smallCaps/>
-          <w:color w:val="1F497D"/>
-        </w:rPr>
-        <w:t>Figure 6 : logo Bootstrap</w:t>
-      </w:r>
-    </w:p>
-    <w:p>
-      <w:r>
-        <w:br w:type="page"/>
-      </w:r>
-    </w:p>
-    <w:p>
-      <w:pPr>
-        <w:pStyle w:val="Titre1"/>
+          <w:bCs/>
+        </w:rPr>
+        <w:lastRenderedPageBreak/>
+        <w:t>CONCLUSION</w:t>
+      </w:r>
+      <w:bookmarkEnd w:id="63"/>
+    </w:p>
+    <w:p>
+      <w:pPr>
+        <w:jc w:val="both"/>
+      </w:pPr>
+    </w:p>
+    <w:p>
+      <w:pPr>
+        <w:jc w:val="both"/>
+      </w:pPr>
+      <w:r>
+        <w:t xml:space="preserve">Ce document présente différents aspects du site. Tout d’abord, son architecture c’est à dire l’organisation des fichiers de </w:t>
+      </w:r>
+      <w:r>
+        <w:t>développement, le</w:t>
+      </w:r>
+      <w:r>
+        <w:t xml:space="preserve"> gabarit HMTL des pages et les contraintes. </w:t>
+      </w:r>
+      <w:r>
+        <w:t>Puis</w:t>
+      </w:r>
+      <w:r>
+        <w:t xml:space="preserve"> les aspects visuels sont abordés, les pages sont détaillées et représentées sous forme de maquette, la charte visuelle du site a été définie et doit être </w:t>
+      </w:r>
+      <w:r>
+        <w:t>respectée</w:t>
+      </w:r>
+      <w:r>
+        <w:t xml:space="preserve"> également dans les différents documents de présentation du site. La dernière partie présentait toutes les </w:t>
+      </w:r>
+      <w:r>
+        <w:t>fonctionnalités</w:t>
+      </w:r>
+      <w:r>
+        <w:t xml:space="preserve"> du site définies sous UML.</w:t>
+      </w:r>
+    </w:p>
+    <w:p>
+      <w:pPr>
+        <w:jc w:val="both"/>
         <w:rPr>
           <w:rStyle w:val="Titre1Car"/>
           <w:color w:val="2E74B5" w:themeColor="accent1" w:themeShade="BF"/>
         </w:rPr>
       </w:pPr>
-      <w:bookmarkStart w:id="55" w:name="_Toc4777856"/>
+      <w:r>
+        <w:t xml:space="preserve">La prochaine étape du projet sera de commencer le développement du site afin de mettre en place toutes les contraintes, les fonctions et les aspects visuels qui ont été définis dans ce document. </w:t>
+      </w:r>
       <w:r>
         <w:rPr>
           <w:rStyle w:val="Titre1Car"/>
           <w:color w:val="2E74B5" w:themeColor="accent1" w:themeShade="BF"/>
         </w:rPr>
-        <w:lastRenderedPageBreak/>
-        <w:t>CONCLUSION</w:t>
-      </w:r>
-      <w:bookmarkEnd w:id="55"/>
-    </w:p>
-    <w:p>
-      <w:pPr>
-        <w:jc w:val="both"/>
-      </w:pPr>
-    </w:p>
-    <w:p>
-      <w:pPr>
-        <w:jc w:val="both"/>
-      </w:pPr>
-      <w:r>
-        <w:t xml:space="preserve">Ce document présente différents aspects du site. Tout d’abord, son architecture c’est à dire l’organisation des fichiers de </w:t>
-      </w:r>
-      <w:r>
-        <w:t>développement, le</w:t>
-      </w:r>
-      <w:r>
-        <w:t xml:space="preserve"> gabarit HMTL des pages et les contraintes. </w:t>
-      </w:r>
-      <w:r>
-        <w:t>Puis</w:t>
-      </w:r>
-      <w:r>
-        <w:t xml:space="preserve"> les aspects visuels sont abordés, les pages sont détaillées et représentées sous forme de maquette, la charte visuelle du site a été définie et doit être </w:t>
-      </w:r>
-      <w:r>
-        <w:t>respectée</w:t>
-      </w:r>
-      <w:r>
-        <w:t xml:space="preserve"> également dans les différents documents de présentation du site. La dernière partie présentait toutes les </w:t>
-      </w:r>
-      <w:r>
-        <w:t>fonctionnalités</w:t>
-      </w:r>
-      <w:r>
-        <w:t xml:space="preserve"> du site définies sous UML.</w:t>
-      </w:r>
-    </w:p>
-    <w:p>
-      <w:pPr>
-        <w:jc w:val="both"/>
+        <w:br w:type="page"/>
+      </w:r>
+    </w:p>
+    <w:p>
+      <w:pPr>
+        <w:pStyle w:val="Titre1"/>
         <w:rPr>
           <w:rStyle w:val="Titre1Car"/>
-          <w:color w:val="2E74B5" w:themeColor="accent1" w:themeShade="BF"/>
-        </w:rPr>
-      </w:pPr>
-      <w:r>
-        <w:t xml:space="preserve">La prochaine étape du projet sera de commencer le développement du site afin de mettre en place toutes les contraintes, les fonctions et les aspects visuels qui ont été définis dans ce document. </w:t>
-      </w:r>
+          <w:b/>
+          <w:bCs/>
+        </w:rPr>
+      </w:pPr>
+      <w:bookmarkStart w:id="64" w:name="_Toc4854537"/>
       <w:r>
         <w:rPr>
           <w:rStyle w:val="Titre1Car"/>
-          <w:color w:val="2E74B5" w:themeColor="accent1" w:themeShade="BF"/>
-        </w:rPr>
-        <w:br w:type="page"/>
-      </w:r>
-    </w:p>
-    <w:p>
-      <w:pPr>
-        <w:pStyle w:val="Titre1"/>
-        <w:rPr>
-          <w:rStyle w:val="Titre1Car"/>
-          <w:color w:val="2E74B5" w:themeColor="accent1" w:themeShade="BF"/>
-        </w:rPr>
-      </w:pPr>
-      <w:bookmarkStart w:id="56" w:name="_Toc4777857"/>
-      <w:r>
-        <w:rPr>
-          <w:rStyle w:val="Titre1Car"/>
-          <w:color w:val="2E74B5" w:themeColor="accent1" w:themeShade="BF"/>
+          <w:b/>
+          <w:bCs/>
         </w:rPr>
         <w:lastRenderedPageBreak/>
         <w:t>TABLE DES ILLUSTRATIONS</w:t>
       </w:r>
-      <w:bookmarkEnd w:id="56"/>
+      <w:bookmarkEnd w:id="64"/>
     </w:p>
     <w:p/>
     <w:p>
@@ -8436,7 +8716,7 @@
         </w:rPr>
         <w:fldChar w:fldCharType="separate"/>
       </w:r>
-      <w:hyperlink w:anchor="_Toc4777346" w:history="1">
+      <w:hyperlink w:anchor="_Toc4854623" w:history="1">
         <w:r>
           <w:rPr>
             <w:rStyle w:val="Lienhypertexte"/>
@@ -8460,7 +8740,7 @@
           <w:rPr>
             <w:noProof/>
           </w:rPr>
-          <w:instrText xml:space="preserve"> PAGEREF _Toc4777346 \h </w:instrText>
+          <w:instrText xml:space="preserve"> PAGEREF _Toc4854623 \h </w:instrText>
         </w:r>
         <w:r>
           <w:rPr>
@@ -8501,7 +8781,7 @@
           <w:lang w:eastAsia="fr-FR"/>
         </w:rPr>
       </w:pPr>
-      <w:hyperlink w:anchor="_Toc4777347" w:history="1">
+      <w:hyperlink w:anchor="_Toc4854624" w:history="1">
         <w:r>
           <w:rPr>
             <w:rStyle w:val="Lienhypertexte"/>
@@ -8525,7 +8805,7 @@
           <w:rPr>
             <w:noProof/>
           </w:rPr>
-          <w:instrText xml:space="preserve"> PAGEREF _Toc4777347 \h </w:instrText>
+          <w:instrText xml:space="preserve"> PAGEREF _Toc4854624 \h </w:instrText>
         </w:r>
         <w:r>
           <w:rPr>
@@ -8566,7 +8846,7 @@
           <w:lang w:eastAsia="fr-FR"/>
         </w:rPr>
       </w:pPr>
-      <w:hyperlink w:anchor="_Toc4777348" w:history="1">
+      <w:hyperlink w:anchor="_Toc4854625" w:history="1">
         <w:r>
           <w:rPr>
             <w:rStyle w:val="Lienhypertexte"/>
@@ -8590,7 +8870,7 @@
           <w:rPr>
             <w:noProof/>
           </w:rPr>
-          <w:instrText xml:space="preserve"> PAGEREF _Toc4777348 \h </w:instrText>
+          <w:instrText xml:space="preserve"> PAGEREF _Toc4854625 \h </w:instrText>
         </w:r>
         <w:r>
           <w:rPr>
@@ -8631,7 +8911,7 @@
           <w:lang w:eastAsia="fr-FR"/>
         </w:rPr>
       </w:pPr>
-      <w:hyperlink w:anchor="_Toc4777349" w:history="1">
+      <w:hyperlink w:anchor="_Toc4854626" w:history="1">
         <w:r>
           <w:rPr>
             <w:rStyle w:val="Lienhypertexte"/>
@@ -8655,7 +8935,7 @@
           <w:rPr>
             <w:noProof/>
           </w:rPr>
-          <w:instrText xml:space="preserve"> PAGEREF _Toc4777349 \h </w:instrText>
+          <w:instrText xml:space="preserve"> PAGEREF _Toc4854626 \h </w:instrText>
         </w:r>
         <w:r>
           <w:rPr>
@@ -8696,7 +8976,7 @@
           <w:lang w:eastAsia="fr-FR"/>
         </w:rPr>
       </w:pPr>
-      <w:hyperlink r:id="rId32" w:anchor="_Toc4777350" w:history="1">
+      <w:hyperlink r:id="rId33" w:anchor="_Toc4854627" w:history="1">
         <w:r>
           <w:rPr>
             <w:rStyle w:val="Lienhypertexte"/>
@@ -8720,7 +9000,7 @@
           <w:rPr>
             <w:noProof/>
           </w:rPr>
-          <w:instrText xml:space="preserve"> PAGEREF _Toc4777350 \h </w:instrText>
+          <w:instrText xml:space="preserve"> PAGEREF _Toc4854627 \h </w:instrText>
         </w:r>
         <w:r>
           <w:rPr>
@@ -8761,7 +9041,7 @@
           <w:lang w:eastAsia="fr-FR"/>
         </w:rPr>
       </w:pPr>
-      <w:hyperlink w:anchor="_Toc4777351" w:history="1">
+      <w:hyperlink w:anchor="_Toc4854628" w:history="1">
         <w:r>
           <w:rPr>
             <w:rStyle w:val="Lienhypertexte"/>
@@ -8785,7 +9065,7 @@
           <w:rPr>
             <w:noProof/>
           </w:rPr>
-          <w:instrText xml:space="preserve"> PAGEREF _Toc4777351 \h </w:instrText>
+          <w:instrText xml:space="preserve"> PAGEREF _Toc4854628 \h </w:instrText>
         </w:r>
         <w:r>
           <w:rPr>
@@ -8826,7 +9106,7 @@
           <w:lang w:eastAsia="fr-FR"/>
         </w:rPr>
       </w:pPr>
-      <w:hyperlink w:anchor="_Toc4777352" w:history="1">
+      <w:hyperlink w:anchor="_Toc4854629" w:history="1">
         <w:r>
           <w:rPr>
             <w:rStyle w:val="Lienhypertexte"/>
@@ -8850,7 +9130,7 @@
           <w:rPr>
             <w:noProof/>
           </w:rPr>
-          <w:instrText xml:space="preserve"> PAGEREF _Toc4777352 \h </w:instrText>
+          <w:instrText xml:space="preserve"> PAGEREF _Toc4854629 \h </w:instrText>
         </w:r>
         <w:r>
           <w:rPr>
@@ -8891,7 +9171,7 @@
           <w:lang w:eastAsia="fr-FR"/>
         </w:rPr>
       </w:pPr>
-      <w:hyperlink w:anchor="_Toc4777353" w:history="1">
+      <w:hyperlink w:anchor="_Toc4854630" w:history="1">
         <w:r>
           <w:rPr>
             <w:rStyle w:val="Lienhypertexte"/>
@@ -8915,7 +9195,7 @@
           <w:rPr>
             <w:noProof/>
           </w:rPr>
-          <w:instrText xml:space="preserve"> PAGEREF _Toc4777353 \h </w:instrText>
+          <w:instrText xml:space="preserve"> PAGEREF _Toc4854630 \h </w:instrText>
         </w:r>
         <w:r>
           <w:rPr>
@@ -8956,7 +9236,7 @@
           <w:lang w:eastAsia="fr-FR"/>
         </w:rPr>
       </w:pPr>
-      <w:hyperlink w:anchor="_Toc4777354" w:history="1">
+      <w:hyperlink w:anchor="_Toc4854631" w:history="1">
         <w:r>
           <w:rPr>
             <w:rStyle w:val="Lienhypertexte"/>
@@ -8980,7 +9260,7 @@
           <w:rPr>
             <w:noProof/>
           </w:rPr>
-          <w:instrText xml:space="preserve"> PAGEREF _Toc4777354 \h </w:instrText>
+          <w:instrText xml:space="preserve"> PAGEREF _Toc4854631 \h </w:instrText>
         </w:r>
         <w:r>
           <w:rPr>
@@ -9021,7 +9301,7 @@
           <w:lang w:eastAsia="fr-FR"/>
         </w:rPr>
       </w:pPr>
-      <w:hyperlink w:anchor="_Toc4777355" w:history="1">
+      <w:hyperlink w:anchor="_Toc4854632" w:history="1">
         <w:r>
           <w:rPr>
             <w:rStyle w:val="Lienhypertexte"/>
@@ -9045,7 +9325,7 @@
           <w:rPr>
             <w:noProof/>
           </w:rPr>
-          <w:instrText xml:space="preserve"> PAGEREF _Toc4777355 \h </w:instrText>
+          <w:instrText xml:space="preserve"> PAGEREF _Toc4854632 \h </w:instrText>
         </w:r>
         <w:r>
           <w:rPr>
@@ -9086,7 +9366,7 @@
           <w:lang w:eastAsia="fr-FR"/>
         </w:rPr>
       </w:pPr>
-      <w:hyperlink w:anchor="_Toc4777356" w:history="1">
+      <w:hyperlink w:anchor="_Toc4854633" w:history="1">
         <w:r>
           <w:rPr>
             <w:rStyle w:val="Lienhypertexte"/>
@@ -9110,7 +9390,7 @@
           <w:rPr>
             <w:noProof/>
           </w:rPr>
-          <w:instrText xml:space="preserve"> PAGEREF _Toc4777356 \h </w:instrText>
+          <w:instrText xml:space="preserve"> PAGEREF _Toc4854633 \h </w:instrText>
         </w:r>
         <w:r>
           <w:rPr>
@@ -9151,7 +9431,7 @@
           <w:lang w:eastAsia="fr-FR"/>
         </w:rPr>
       </w:pPr>
-      <w:hyperlink w:anchor="_Toc4777357" w:history="1">
+      <w:hyperlink w:anchor="_Toc4854634" w:history="1">
         <w:r>
           <w:rPr>
             <w:rStyle w:val="Lienhypertexte"/>
@@ -9175,7 +9455,7 @@
           <w:rPr>
             <w:noProof/>
           </w:rPr>
-          <w:instrText xml:space="preserve"> PAGEREF _Toc4777357 \h </w:instrText>
+          <w:instrText xml:space="preserve"> PAGEREF _Toc4854634 \h </w:instrText>
         </w:r>
         <w:r>
           <w:rPr>
@@ -9193,6 +9473,396 @@
             <w:noProof/>
           </w:rPr>
           <w:t>18</w:t>
+        </w:r>
+        <w:r>
+          <w:rPr>
+            <w:noProof/>
+          </w:rPr>
+          <w:fldChar w:fldCharType="end"/>
+        </w:r>
+      </w:hyperlink>
+    </w:p>
+    <w:p>
+      <w:pPr>
+        <w:pStyle w:val="Tabledesillustrations"/>
+        <w:tabs>
+          <w:tab w:val="right" w:leader="dot" w:pos="8296"/>
+        </w:tabs>
+        <w:ind w:left="880" w:hanging="440"/>
+        <w:rPr>
+          <w:rFonts w:eastAsiaTheme="minorEastAsia"/>
+          <w:noProof/>
+          <w:color w:val="auto"/>
+          <w:lang w:eastAsia="fr-FR"/>
+        </w:rPr>
+      </w:pPr>
+      <w:hyperlink w:anchor="_Toc4854635" w:history="1">
+        <w:r>
+          <w:rPr>
+            <w:rStyle w:val="Lienhypertexte"/>
+            <w:noProof/>
+          </w:rPr>
+          <w:t>Figure 13 : PostgreSQL</w:t>
+        </w:r>
+        <w:r>
+          <w:rPr>
+            <w:noProof/>
+          </w:rPr>
+          <w:tab/>
+        </w:r>
+        <w:r>
+          <w:rPr>
+            <w:noProof/>
+          </w:rPr>
+          <w:fldChar w:fldCharType="begin"/>
+        </w:r>
+        <w:r>
+          <w:rPr>
+            <w:noProof/>
+          </w:rPr>
+          <w:instrText xml:space="preserve"> PAGEREF _Toc4854635 \h </w:instrText>
+        </w:r>
+        <w:r>
+          <w:rPr>
+            <w:noProof/>
+          </w:rPr>
+        </w:r>
+        <w:r>
+          <w:rPr>
+            <w:noProof/>
+          </w:rPr>
+          <w:fldChar w:fldCharType="separate"/>
+        </w:r>
+        <w:r>
+          <w:rPr>
+            <w:noProof/>
+          </w:rPr>
+          <w:t>21</w:t>
+        </w:r>
+        <w:r>
+          <w:rPr>
+            <w:noProof/>
+          </w:rPr>
+          <w:fldChar w:fldCharType="end"/>
+        </w:r>
+      </w:hyperlink>
+    </w:p>
+    <w:p>
+      <w:pPr>
+        <w:pStyle w:val="Tabledesillustrations"/>
+        <w:tabs>
+          <w:tab w:val="right" w:leader="dot" w:pos="8296"/>
+        </w:tabs>
+        <w:ind w:left="880" w:hanging="440"/>
+        <w:rPr>
+          <w:rFonts w:eastAsiaTheme="minorEastAsia"/>
+          <w:noProof/>
+          <w:color w:val="auto"/>
+          <w:lang w:eastAsia="fr-FR"/>
+        </w:rPr>
+      </w:pPr>
+      <w:hyperlink r:id="rId34" w:anchor="_Toc4854636" w:history="1">
+        <w:r>
+          <w:rPr>
+            <w:rStyle w:val="Lienhypertexte"/>
+            <w:noProof/>
+          </w:rPr>
+          <w:t>Figure 14 : HTML5</w:t>
+        </w:r>
+        <w:r>
+          <w:rPr>
+            <w:noProof/>
+          </w:rPr>
+          <w:tab/>
+        </w:r>
+        <w:r>
+          <w:rPr>
+            <w:noProof/>
+          </w:rPr>
+          <w:fldChar w:fldCharType="begin"/>
+        </w:r>
+        <w:r>
+          <w:rPr>
+            <w:noProof/>
+          </w:rPr>
+          <w:instrText xml:space="preserve"> PAGEREF _Toc4854636 \h </w:instrText>
+        </w:r>
+        <w:r>
+          <w:rPr>
+            <w:noProof/>
+          </w:rPr>
+        </w:r>
+        <w:r>
+          <w:rPr>
+            <w:noProof/>
+          </w:rPr>
+          <w:fldChar w:fldCharType="separate"/>
+        </w:r>
+        <w:r>
+          <w:rPr>
+            <w:noProof/>
+          </w:rPr>
+          <w:t>21</w:t>
+        </w:r>
+        <w:r>
+          <w:rPr>
+            <w:noProof/>
+          </w:rPr>
+          <w:fldChar w:fldCharType="end"/>
+        </w:r>
+      </w:hyperlink>
+    </w:p>
+    <w:p>
+      <w:pPr>
+        <w:pStyle w:val="Tabledesillustrations"/>
+        <w:tabs>
+          <w:tab w:val="right" w:leader="dot" w:pos="8296"/>
+        </w:tabs>
+        <w:ind w:left="880" w:hanging="440"/>
+        <w:rPr>
+          <w:rFonts w:eastAsiaTheme="minorEastAsia"/>
+          <w:noProof/>
+          <w:color w:val="auto"/>
+          <w:lang w:eastAsia="fr-FR"/>
+        </w:rPr>
+      </w:pPr>
+      <w:hyperlink w:anchor="_Toc4854637" w:history="1">
+        <w:r>
+          <w:rPr>
+            <w:rStyle w:val="Lienhypertexte"/>
+            <w:noProof/>
+          </w:rPr>
+          <w:t>Figure 15 :PHP</w:t>
+        </w:r>
+        <w:r>
+          <w:rPr>
+            <w:noProof/>
+          </w:rPr>
+          <w:tab/>
+        </w:r>
+        <w:r>
+          <w:rPr>
+            <w:noProof/>
+          </w:rPr>
+          <w:fldChar w:fldCharType="begin"/>
+        </w:r>
+        <w:r>
+          <w:rPr>
+            <w:noProof/>
+          </w:rPr>
+          <w:instrText xml:space="preserve"> PAGEREF _Toc4854637 \h </w:instrText>
+        </w:r>
+        <w:r>
+          <w:rPr>
+            <w:noProof/>
+          </w:rPr>
+        </w:r>
+        <w:r>
+          <w:rPr>
+            <w:noProof/>
+          </w:rPr>
+          <w:fldChar w:fldCharType="separate"/>
+        </w:r>
+        <w:r>
+          <w:rPr>
+            <w:noProof/>
+          </w:rPr>
+          <w:t>22</w:t>
+        </w:r>
+        <w:r>
+          <w:rPr>
+            <w:noProof/>
+          </w:rPr>
+          <w:fldChar w:fldCharType="end"/>
+        </w:r>
+      </w:hyperlink>
+    </w:p>
+    <w:p>
+      <w:pPr>
+        <w:pStyle w:val="Tabledesillustrations"/>
+        <w:tabs>
+          <w:tab w:val="right" w:leader="dot" w:pos="8296"/>
+        </w:tabs>
+        <w:ind w:left="880" w:hanging="440"/>
+        <w:rPr>
+          <w:rFonts w:eastAsiaTheme="minorEastAsia"/>
+          <w:noProof/>
+          <w:color w:val="auto"/>
+          <w:lang w:eastAsia="fr-FR"/>
+        </w:rPr>
+      </w:pPr>
+      <w:hyperlink w:anchor="_Toc4854638" w:history="1">
+        <w:r>
+          <w:rPr>
+            <w:rStyle w:val="Lienhypertexte"/>
+            <w:noProof/>
+          </w:rPr>
+          <w:t>Figure 16 : Javascript</w:t>
+        </w:r>
+        <w:r>
+          <w:rPr>
+            <w:noProof/>
+          </w:rPr>
+          <w:tab/>
+        </w:r>
+        <w:r>
+          <w:rPr>
+            <w:noProof/>
+          </w:rPr>
+          <w:fldChar w:fldCharType="begin"/>
+        </w:r>
+        <w:r>
+          <w:rPr>
+            <w:noProof/>
+          </w:rPr>
+          <w:instrText xml:space="preserve"> PAGEREF _Toc4854638 \h </w:instrText>
+        </w:r>
+        <w:r>
+          <w:rPr>
+            <w:noProof/>
+          </w:rPr>
+        </w:r>
+        <w:r>
+          <w:rPr>
+            <w:noProof/>
+          </w:rPr>
+          <w:fldChar w:fldCharType="separate"/>
+        </w:r>
+        <w:r>
+          <w:rPr>
+            <w:noProof/>
+          </w:rPr>
+          <w:t>22</w:t>
+        </w:r>
+        <w:r>
+          <w:rPr>
+            <w:noProof/>
+          </w:rPr>
+          <w:fldChar w:fldCharType="end"/>
+        </w:r>
+      </w:hyperlink>
+    </w:p>
+    <w:p>
+      <w:pPr>
+        <w:pStyle w:val="Tabledesillustrations"/>
+        <w:tabs>
+          <w:tab w:val="right" w:leader="dot" w:pos="8296"/>
+        </w:tabs>
+        <w:ind w:left="880" w:hanging="440"/>
+        <w:rPr>
+          <w:rFonts w:eastAsiaTheme="minorEastAsia"/>
+          <w:noProof/>
+          <w:color w:val="auto"/>
+          <w:lang w:eastAsia="fr-FR"/>
+        </w:rPr>
+      </w:pPr>
+      <w:hyperlink w:anchor="_Toc4854639" w:history="1">
+        <w:r>
+          <w:rPr>
+            <w:rStyle w:val="Lienhypertexte"/>
+            <w:noProof/>
+          </w:rPr>
+          <w:t>Figure 17 : W3C</w:t>
+        </w:r>
+        <w:r>
+          <w:rPr>
+            <w:noProof/>
+          </w:rPr>
+          <w:tab/>
+        </w:r>
+        <w:r>
+          <w:rPr>
+            <w:noProof/>
+          </w:rPr>
+          <w:fldChar w:fldCharType="begin"/>
+        </w:r>
+        <w:r>
+          <w:rPr>
+            <w:noProof/>
+          </w:rPr>
+          <w:instrText xml:space="preserve"> PAGEREF _Toc4854639 \h </w:instrText>
+        </w:r>
+        <w:r>
+          <w:rPr>
+            <w:noProof/>
+          </w:rPr>
+        </w:r>
+        <w:r>
+          <w:rPr>
+            <w:noProof/>
+          </w:rPr>
+          <w:fldChar w:fldCharType="separate"/>
+        </w:r>
+        <w:r>
+          <w:rPr>
+            <w:noProof/>
+          </w:rPr>
+          <w:t>22</w:t>
+        </w:r>
+        <w:r>
+          <w:rPr>
+            <w:noProof/>
+          </w:rPr>
+          <w:fldChar w:fldCharType="end"/>
+        </w:r>
+      </w:hyperlink>
+    </w:p>
+    <w:p>
+      <w:pPr>
+        <w:pStyle w:val="Tabledesillustrations"/>
+        <w:tabs>
+          <w:tab w:val="right" w:leader="dot" w:pos="8296"/>
+        </w:tabs>
+        <w:ind w:left="880" w:hanging="440"/>
+        <w:rPr>
+          <w:rFonts w:eastAsiaTheme="minorEastAsia"/>
+          <w:noProof/>
+          <w:color w:val="auto"/>
+          <w:lang w:eastAsia="fr-FR"/>
+        </w:rPr>
+      </w:pPr>
+      <w:hyperlink w:anchor="_Toc4854640" w:history="1">
+        <w:r>
+          <w:rPr>
+            <w:rStyle w:val="Lienhypertexte"/>
+            <w:noProof/>
+          </w:rPr>
+          <w:t>Figure 18 : Bootstrap</w:t>
+        </w:r>
+        <w:r>
+          <w:rPr>
+            <w:noProof/>
+          </w:rPr>
+          <w:tab/>
+        </w:r>
+        <w:r>
+          <w:rPr>
+            <w:noProof/>
+          </w:rPr>
+          <w:fldChar w:fldCharType="begin"/>
+        </w:r>
+        <w:r>
+          <w:rPr>
+            <w:noProof/>
+          </w:rPr>
+          <w:instrText xml:space="preserve"> PAGEREF _Toc4854640 \h </w:instrText>
+        </w:r>
+        <w:r>
+          <w:rPr>
+            <w:noProof/>
+          </w:rPr>
+        </w:r>
+        <w:r>
+          <w:rPr>
+            <w:noProof/>
+          </w:rPr>
+          <w:fldChar w:fldCharType="separate"/>
+        </w:r>
+        <w:r>
+          <w:rPr>
+            <w:noProof/>
+          </w:rPr>
+          <w:t>22</w:t>
         </w:r>
         <w:r>
           <w:rPr>
@@ -9218,8 +9888,8 @@
       </w:r>
     </w:p>
     <w:sectPr>
-      <w:footerReference w:type="default" r:id="rId33"/>
-      <w:headerReference w:type="first" r:id="rId34"/>
+      <w:footerReference w:type="default" r:id="rId35"/>
+      <w:headerReference w:type="first" r:id="rId36"/>
       <w:pgSz w:w="11906" w:h="16838"/>
       <w:pgMar w:top="1440" w:right="1800" w:bottom="1440" w:left="1800" w:header="851" w:footer="992" w:gutter="0"/>
       <w:cols w:space="425"/>
@@ -9251,131 +9921,42 @@
 
 <file path=word/footer1.xml><?xml version="1.0" encoding="utf-8"?>
 <w:ftr xmlns:wpc="http://schemas.microsoft.com/office/word/2010/wordprocessingCanvas" xmlns:cx="http://schemas.microsoft.com/office/drawing/2014/chartex" xmlns:cx1="http://schemas.microsoft.com/office/drawing/2015/9/8/chartex" xmlns:cx2="http://schemas.microsoft.com/office/drawing/2015/10/21/chartex" xmlns:cx3="http://schemas.microsoft.com/office/drawing/2016/5/9/chartex" xmlns:cx4="http://schemas.microsoft.com/office/drawing/2016/5/10/chartex" xmlns:cx5="http://schemas.microsoft.com/office/drawing/2016/5/11/chartex" xmlns:cx6="http://schemas.microsoft.com/office/drawing/2016/5/12/chartex" xmlns:cx7="http://schemas.microsoft.com/office/drawing/2016/5/13/chartex" xmlns:cx8="http://schemas.microsoft.com/office/drawing/2016/5/14/chartex" xmlns:mc="http://schemas.openxmlformats.org/markup-compatibility/2006" xmlns:aink="http://schemas.microsoft.com/office/drawing/2016/ink" xmlns:am3d="http://schemas.microsoft.com/office/drawing/2017/model3d" xmlns:o="urn:schemas-microsoft-com:office:office" xmlns:r="http://schemas.openxmlformats.org/officeDocument/2006/relationships" xmlns:m="http://schemas.openxmlformats.org/officeDocument/2006/math" xmlns:v="urn:schemas-microsoft-com:vml" xmlns:wp14="http://schemas.microsoft.com/office/word/2010/wordprocessingDrawing" xmlns:wp="http://schemas.openxmlformats.org/drawingml/2006/wordprocessingDrawing" xmlns:w10="urn:schemas-microsoft-com:office:word" xmlns:w="http://schemas.openxmlformats.org/wordprocessingml/2006/main" xmlns:w14="http://schemas.microsoft.com/office/word/2010/wordml" xmlns:w15="http://schemas.microsoft.com/office/word/2012/wordml" xmlns:w16cid="http://schemas.microsoft.com/office/word/2016/wordml/cid" xmlns:w16se="http://schemas.microsoft.com/office/word/2015/wordml/symex" xmlns:wpg="http://schemas.microsoft.com/office/word/2010/wordprocessingGroup" xmlns:wpi="http://schemas.microsoft.com/office/word/2010/wordprocessingInk" xmlns:wne="http://schemas.microsoft.com/office/word/2006/wordml" xmlns:wps="http://schemas.microsoft.com/office/word/2010/wordprocessingShape" mc:Ignorable="w14 w15 w16se w16cid wp14">
+  <w:sdt>
+    <w:sdtPr>
+      <w:id w:val="794648178"/>
+      <w:docPartObj>
+        <w:docPartGallery w:val="Page Numbers (Bottom of Page)"/>
+        <w:docPartUnique/>
+      </w:docPartObj>
+    </w:sdtPr>
+    <w:sdtContent>
+      <w:p>
+        <w:pPr>
+          <w:pStyle w:val="Pieddepage"/>
+          <w:jc w:val="center"/>
+        </w:pPr>
+        <w:r>
+          <w:fldChar w:fldCharType="begin"/>
+        </w:r>
+        <w:r>
+          <w:instrText>PAGE   \* MERGEFORMAT</w:instrText>
+        </w:r>
+        <w:r>
+          <w:fldChar w:fldCharType="separate"/>
+        </w:r>
+        <w:r>
+          <w:t>2</w:t>
+        </w:r>
+        <w:r>
+          <w:fldChar w:fldCharType="end"/>
+        </w:r>
+      </w:p>
+    </w:sdtContent>
+  </w:sdt>
   <w:p>
     <w:pPr>
       <w:pStyle w:val="Pieddepage"/>
     </w:pPr>
-    <w:r>
-      <w:rPr>
-        <w:noProof/>
-      </w:rPr>
-      <mc:AlternateContent>
-        <mc:Choice Requires="wps">
-          <w:drawing>
-            <wp:anchor distT="0" distB="0" distL="114300" distR="114300" simplePos="0" relativeHeight="251658240" behindDoc="0" locked="0" layoutInCell="1" allowOverlap="1">
-              <wp:simplePos x="0" y="0"/>
-              <wp:positionH relativeFrom="margin">
-                <wp:align>center</wp:align>
-              </wp:positionH>
-              <wp:positionV relativeFrom="paragraph">
-                <wp:posOffset>0</wp:posOffset>
-              </wp:positionV>
-              <wp:extent cx="1828800" cy="1828800"/>
-              <wp:effectExtent l="0" t="0" r="0" b="0"/>
-              <wp:wrapNone/>
-              <wp:docPr id="28" name="Zone de texte 28"/>
-              <wp:cNvGraphicFramePr/>
-              <a:graphic xmlns:a="http://schemas.openxmlformats.org/drawingml/2006/main">
-                <a:graphicData uri="http://schemas.microsoft.com/office/word/2010/wordprocessingShape">
-                  <wps:wsp>
-                    <wps:cNvSpPr txBox="1"/>
-                    <wps:spPr>
-                      <a:xfrm>
-                        <a:off x="0" y="0"/>
-                        <a:ext cx="1828800" cy="1828800"/>
-                      </a:xfrm>
-                      <a:prstGeom prst="rect">
-                        <a:avLst/>
-                      </a:prstGeom>
-                      <a:noFill/>
-                      <a:ln w="6350">
-                        <a:noFill/>
-                      </a:ln>
-                    </wps:spPr>
-                    <wps:style>
-                      <a:lnRef idx="0">
-                        <a:schemeClr val="accent1"/>
-                      </a:lnRef>
-                      <a:fillRef idx="0">
-                        <a:schemeClr val="accent1"/>
-                      </a:fillRef>
-                      <a:effectRef idx="0">
-                        <a:schemeClr val="accent1"/>
-                      </a:effectRef>
-                      <a:fontRef idx="minor">
-                        <a:schemeClr val="dk1"/>
-                      </a:fontRef>
-                    </wps:style>
-                    <wps:txbx>
-                      <w:txbxContent>
-                        <w:p>
-                          <w:pPr>
-                            <w:pStyle w:val="Pieddepage"/>
-                          </w:pPr>
-                          <w:r>
-                            <w:fldChar w:fldCharType="begin"/>
-                          </w:r>
-                          <w:r>
-                            <w:instrText xml:space="preserve"> PAGE  \* MERGEFORMAT </w:instrText>
-                          </w:r>
-                          <w:r>
-                            <w:fldChar w:fldCharType="separate"/>
-                          </w:r>
-                          <w:r>
-                            <w:t>1</w:t>
-                          </w:r>
-                          <w:r>
-                            <w:fldChar w:fldCharType="end"/>
-                          </w:r>
-                        </w:p>
-                      </w:txbxContent>
-                    </wps:txbx>
-                    <wps:bodyPr rot="0" spcFirstLastPara="0" vertOverflow="overflow" horzOverflow="overflow" vert="horz" wrap="none" lIns="0" tIns="0" rIns="0" bIns="0" numCol="1" spcCol="0" rtlCol="0" fromWordArt="0" anchor="t" anchorCtr="0" forceAA="0" compatLnSpc="1">
-                      <a:spAutoFit/>
-                    </wps:bodyPr>
-                  </wps:wsp>
-                </a:graphicData>
-              </a:graphic>
-            </wp:anchor>
-          </w:drawing>
-        </mc:Choice>
-        <mc:Fallback>
-          <w:pict>
-            <v:shapetype id="_x0000_t202" coordsize="21600,21600" o:spt="202" path="m,l,21600r21600,l21600,xe">
-              <v:stroke joinstyle="miter"/>
-              <v:path gradientshapeok="t" o:connecttype="rect"/>
-            </v:shapetype>
-            <v:shape id="Zone de texte 28" o:spid="_x0000_s1036" type="#_x0000_t202" style="position:absolute;margin-left:0;margin-top:0;width:2in;height:2in;z-index:251658240;visibility:visible;mso-wrap-style:none;mso-wrap-distance-left:9pt;mso-wrap-distance-top:0;mso-wrap-distance-right:9pt;mso-wrap-distance-bottom:0;mso-position-horizontal:center;mso-position-horizontal-relative:margin;mso-position-vertical:absolute;mso-position-vertical-relative:text;v-text-anchor:top" o:gfxdata="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" filled="f" stroked="f" strokeweight=".5pt">
-              <v:textbox style="mso-fit-shape-to-text:t" inset="0,0,0,0">
-                <w:txbxContent>
-                  <w:p>
-                    <w:pPr>
-                      <w:pStyle w:val="Pieddepage"/>
-                    </w:pPr>
-                    <w:r>
-                      <w:fldChar w:fldCharType="begin"/>
-                    </w:r>
-                    <w:r>
-                      <w:instrText xml:space="preserve"> PAGE  \* MERGEFORMAT </w:instrText>
-                    </w:r>
-                    <w:r>
-                      <w:fldChar w:fldCharType="separate"/>
-                    </w:r>
-                    <w:r>
-                      <w:t>1</w:t>
-                    </w:r>
-                    <w:r>
-                      <w:fldChar w:fldCharType="end"/>
-                    </w:r>
-                  </w:p>
-                </w:txbxContent>
-              </v:textbox>
-              <w10:wrap anchorx="margin"/>
-            </v:shape>
-          </w:pict>
-        </mc:Fallback>
-      </mc:AlternateContent>
-    </w:r>
   </w:p>
 </w:ftr>
 </file>
@@ -9715,6 +10296,119 @@
     </w:lvl>
   </w:abstractNum>
   <w:abstractNum w:abstractNumId="5" w15:restartNumberingAfterBreak="0">
+    <w:nsid w:val="1EF545F2"/>
+    <w:multiLevelType w:val="hybridMultilevel"/>
+    <w:tmpl w:val="280EF21C"/>
+    <w:lvl w:ilvl="0" w:tplc="040C0001">
+      <w:start w:val="1"/>
+      <w:numFmt w:val="bullet"/>
+      <w:lvlText w:val=""/>
+      <w:lvlJc w:val="left"/>
+      <w:pPr>
+        <w:ind w:left="720" w:hanging="360"/>
+      </w:pPr>
+      <w:rPr>
+        <w:rFonts w:ascii="Symbol" w:hAnsi="Symbol" w:hint="default"/>
+      </w:rPr>
+    </w:lvl>
+    <w:lvl w:ilvl="1" w:tplc="040C0003" w:tentative="1">
+      <w:start w:val="1"/>
+      <w:numFmt w:val="bullet"/>
+      <w:lvlText w:val="o"/>
+      <w:lvlJc w:val="left"/>
+      <w:pPr>
+        <w:ind w:left="1440" w:hanging="360"/>
+      </w:pPr>
+      <w:rPr>
+        <w:rFonts w:ascii="Courier New" w:hAnsi="Courier New" w:cs="Courier New" w:hint="default"/>
+      </w:rPr>
+    </w:lvl>
+    <w:lvl w:ilvl="2" w:tplc="040C0005" w:tentative="1">
+      <w:start w:val="1"/>
+      <w:numFmt w:val="bullet"/>
+      <w:lvlText w:val=""/>
+      <w:lvlJc w:val="left"/>
+      <w:pPr>
+        <w:ind w:left="2160" w:hanging="360"/>
+      </w:pPr>
+      <w:rPr>
+        <w:rFonts w:ascii="Wingdings" w:hAnsi="Wingdings" w:hint="default"/>
+      </w:rPr>
+    </w:lvl>
+    <w:lvl w:ilvl="3" w:tplc="040C0001" w:tentative="1">
+      <w:start w:val="1"/>
+      <w:numFmt w:val="bullet"/>
+      <w:lvlText w:val=""/>
+      <w:lvlJc w:val="left"/>
+      <w:pPr>
+        <w:ind w:left="2880" w:hanging="360"/>
+      </w:pPr>
+      <w:rPr>
+        <w:rFonts w:ascii="Symbol" w:hAnsi="Symbol" w:hint="default"/>
+      </w:rPr>
+    </w:lvl>
+    <w:lvl w:ilvl="4" w:tplc="040C0003" w:tentative="1">
+      <w:start w:val="1"/>
+      <w:numFmt w:val="bullet"/>
+      <w:lvlText w:val="o"/>
+      <w:lvlJc w:val="left"/>
+      <w:pPr>
+        <w:ind w:left="3600" w:hanging="360"/>
+      </w:pPr>
+      <w:rPr>
+        <w:rFonts w:ascii="Courier New" w:hAnsi="Courier New" w:cs="Courier New" w:hint="default"/>
+      </w:rPr>
+    </w:lvl>
+    <w:lvl w:ilvl="5" w:tplc="040C0005" w:tentative="1">
+      <w:start w:val="1"/>
+      <w:numFmt w:val="bullet"/>
+      <w:lvlText w:val=""/>
+      <w:lvlJc w:val="left"/>
+      <w:pPr>
+        <w:ind w:left="4320" w:hanging="360"/>
+      </w:pPr>
+      <w:rPr>
+        <w:rFonts w:ascii="Wingdings" w:hAnsi="Wingdings" w:hint="default"/>
+      </w:rPr>
+    </w:lvl>
+    <w:lvl w:ilvl="6" w:tplc="040C0001" w:tentative="1">
+      <w:start w:val="1"/>
+      <w:numFmt w:val="bullet"/>
+      <w:lvlText w:val=""/>
+      <w:lvlJc w:val="left"/>
+      <w:pPr>
+        <w:ind w:left="5040" w:hanging="360"/>
+      </w:pPr>
+      <w:rPr>
+        <w:rFonts w:ascii="Symbol" w:hAnsi="Symbol" w:hint="default"/>
+      </w:rPr>
+    </w:lvl>
+    <w:lvl w:ilvl="7" w:tplc="040C0003" w:tentative="1">
+      <w:start w:val="1"/>
+      <w:numFmt w:val="bullet"/>
+      <w:lvlText w:val="o"/>
+      <w:lvlJc w:val="left"/>
+      <w:pPr>
+        <w:ind w:left="5760" w:hanging="360"/>
+      </w:pPr>
+      <w:rPr>
+        <w:rFonts w:ascii="Courier New" w:hAnsi="Courier New" w:cs="Courier New" w:hint="default"/>
+      </w:rPr>
+    </w:lvl>
+    <w:lvl w:ilvl="8" w:tplc="040C0005" w:tentative="1">
+      <w:start w:val="1"/>
+      <w:numFmt w:val="bullet"/>
+      <w:lvlText w:val=""/>
+      <w:lvlJc w:val="left"/>
+      <w:pPr>
+        <w:ind w:left="6480" w:hanging="360"/>
+      </w:pPr>
+      <w:rPr>
+        <w:rFonts w:ascii="Wingdings" w:hAnsi="Wingdings" w:hint="default"/>
+      </w:rPr>
+    </w:lvl>
+  </w:abstractNum>
+  <w:abstractNum w:abstractNumId="6" w15:restartNumberingAfterBreak="0">
     <w:nsid w:val="29CA72FE"/>
     <w:multiLevelType w:val="multilevel"/>
     <w:tmpl w:val="29CA72FE"/>
@@ -9824,7 +10518,7 @@
       </w:rPr>
     </w:lvl>
   </w:abstractNum>
-  <w:abstractNum w:abstractNumId="6" w15:restartNumberingAfterBreak="0">
+  <w:abstractNum w:abstractNumId="7" w15:restartNumberingAfterBreak="0">
     <w:nsid w:val="3A4B8845"/>
     <w:multiLevelType w:val="multilevel"/>
     <w:tmpl w:val="3A4B8845"/>
@@ -9964,7 +10658,7 @@
       </w:rPr>
     </w:lvl>
   </w:abstractNum>
-  <w:abstractNum w:abstractNumId="7" w15:restartNumberingAfterBreak="0">
+  <w:abstractNum w:abstractNumId="8" w15:restartNumberingAfterBreak="0">
     <w:nsid w:val="628270F3"/>
     <w:multiLevelType w:val="multilevel"/>
     <w:tmpl w:val="628270F3"/>
@@ -10083,7 +10777,7 @@
       </w:pPr>
     </w:lvl>
   </w:abstractNum>
-  <w:abstractNum w:abstractNumId="8" w15:restartNumberingAfterBreak="0">
+  <w:abstractNum w:abstractNumId="9" w15:restartNumberingAfterBreak="0">
     <w:nsid w:val="63950891"/>
     <w:multiLevelType w:val="multilevel"/>
     <w:tmpl w:val="63950891"/>
@@ -10196,7 +10890,7 @@
       </w:rPr>
     </w:lvl>
   </w:abstractNum>
-  <w:abstractNum w:abstractNumId="9" w15:restartNumberingAfterBreak="0">
+  <w:abstractNum w:abstractNumId="10" w15:restartNumberingAfterBreak="0">
     <w:nsid w:val="6A2F626B"/>
     <w:multiLevelType w:val="multilevel"/>
     <w:tmpl w:val="6A2F626B"/>
@@ -10282,7 +10976,7 @@
       </w:pPr>
     </w:lvl>
   </w:abstractNum>
-  <w:abstractNum w:abstractNumId="10" w15:restartNumberingAfterBreak="0">
+  <w:abstractNum w:abstractNumId="11" w15:restartNumberingAfterBreak="0">
     <w:nsid w:val="74ED7AA8"/>
     <w:multiLevelType w:val="multilevel"/>
     <w:tmpl w:val="74ED7AA8"/>
@@ -10368,7 +11062,7 @@
       </w:pPr>
     </w:lvl>
   </w:abstractNum>
-  <w:abstractNum w:abstractNumId="11" w15:restartNumberingAfterBreak="0">
+  <w:abstractNum w:abstractNumId="12" w15:restartNumberingAfterBreak="0">
     <w:nsid w:val="7B3E5661"/>
     <w:multiLevelType w:val="multilevel"/>
     <w:tmpl w:val="7E0721D5"/>
@@ -10454,7 +11148,7 @@
       </w:pPr>
     </w:lvl>
   </w:abstractNum>
-  <w:abstractNum w:abstractNumId="12" w15:restartNumberingAfterBreak="0">
+  <w:abstractNum w:abstractNumId="13" w15:restartNumberingAfterBreak="0">
     <w:nsid w:val="7E0721D5"/>
     <w:multiLevelType w:val="multilevel"/>
     <w:tmpl w:val="7E0721D5"/>
@@ -10541,22 +11235,22 @@
     </w:lvl>
   </w:abstractNum>
   <w:num w:numId="1">
-    <w:abstractNumId w:val="7"/>
+    <w:abstractNumId w:val="8"/>
   </w:num>
   <w:num w:numId="2">
     <w:abstractNumId w:val="0"/>
   </w:num>
   <w:num w:numId="3">
+    <w:abstractNumId w:val="11"/>
+  </w:num>
+  <w:num w:numId="4">
+    <w:abstractNumId w:val="9"/>
+  </w:num>
+  <w:num w:numId="5">
     <w:abstractNumId w:val="10"/>
   </w:num>
-  <w:num w:numId="4">
-    <w:abstractNumId w:val="8"/>
-  </w:num>
-  <w:num w:numId="5">
-    <w:abstractNumId w:val="9"/>
-  </w:num>
   <w:num w:numId="6">
-    <w:abstractNumId w:val="6"/>
+    <w:abstractNumId w:val="7"/>
   </w:num>
   <w:num w:numId="7">
     <w:abstractNumId w:val="2"/>
@@ -10565,16 +11259,16 @@
     <w:abstractNumId w:val="1"/>
   </w:num>
   <w:num w:numId="9">
-    <w:abstractNumId w:val="5"/>
+    <w:abstractNumId w:val="6"/>
   </w:num>
   <w:num w:numId="10">
-    <w:abstractNumId w:val="12"/>
+    <w:abstractNumId w:val="13"/>
   </w:num>
   <w:num w:numId="11">
     <w:abstractNumId w:val="3"/>
   </w:num>
   <w:num w:numId="12">
-    <w:abstractNumId w:val="7"/>
+    <w:abstractNumId w:val="8"/>
     <w:lvlOverride w:ilvl="0">
       <w:startOverride w:val="1"/>
     </w:lvlOverride>
@@ -10607,7 +11301,7 @@
     <w:abstractNumId w:val="4"/>
   </w:num>
   <w:num w:numId="14">
-    <w:abstractNumId w:val="7"/>
+    <w:abstractNumId w:val="8"/>
     <w:lvlOverride w:ilvl="0">
       <w:startOverride w:val="1"/>
     </w:lvlOverride>
@@ -10643,10 +11337,10 @@
     </w:lvlOverride>
   </w:num>
   <w:num w:numId="16">
-    <w:abstractNumId w:val="11"/>
+    <w:abstractNumId w:val="12"/>
   </w:num>
   <w:num w:numId="17">
-    <w:abstractNumId w:val="7"/>
+    <w:abstractNumId w:val="8"/>
     <w:lvlOverride w:ilvl="0">
       <w:startOverride w:val="1"/>
     </w:lvlOverride>
@@ -10676,7 +11370,7 @@
     </w:lvlOverride>
   </w:num>
   <w:num w:numId="18">
-    <w:abstractNumId w:val="7"/>
+    <w:abstractNumId w:val="8"/>
     <w:lvlOverride w:ilvl="0">
       <w:startOverride w:val="1"/>
     </w:lvlOverride>
@@ -10704,6 +11398,9 @@
     <w:lvlOverride w:ilvl="8">
       <w:startOverride w:val="1"/>
     </w:lvlOverride>
+  </w:num>
+  <w:num w:numId="19">
+    <w:abstractNumId w:val="5"/>
   </w:num>
 </w:numbering>
 </file>
@@ -10733,6 +11430,7 @@
     <w:lsdException w:name="toc 1" w:uiPriority="39" w:unhideWhenUsed="1" w:qFormat="1"/>
     <w:lsdException w:name="toc 2" w:uiPriority="39" w:unhideWhenUsed="1" w:qFormat="1"/>
     <w:lsdException w:name="toc 3" w:uiPriority="39"/>
+    <w:lsdException w:name="footer" w:uiPriority="99"/>
     <w:lsdException w:name="caption" w:uiPriority="35" w:unhideWhenUsed="1" w:qFormat="1"/>
     <w:lsdException w:name="table of figures" w:uiPriority="99"/>
     <w:lsdException w:name="Title" w:qFormat="1"/>
@@ -11145,6 +11843,8 @@
   <w:style w:type="paragraph" w:styleId="Pieddepage">
     <w:name w:val="footer"/>
     <w:basedOn w:val="Normal"/>
+    <w:link w:val="PieddepageCar"/>
+    <w:uiPriority w:val="99"/>
     <w:pPr>
       <w:tabs>
         <w:tab w:val="center" w:pos="4153"/>
@@ -11332,6 +12032,19 @@
       <w:sz w:val="32"/>
       <w:szCs w:val="32"/>
       <w:lang w:eastAsia="fr-FR"/>
+    </w:rPr>
+  </w:style>
+  <w:style w:type="character" w:customStyle="1" w:styleId="PieddepageCar">
+    <w:name w:val="Pied de page Car"/>
+    <w:basedOn w:val="Policepardfaut"/>
+    <w:link w:val="Pieddepage"/>
+    <w:uiPriority w:val="99"/>
+    <w:rsid w:val="008D0094"/>
+    <w:rPr>
+      <w:color w:val="00000A"/>
+      <w:sz w:val="18"/>
+      <w:szCs w:val="18"/>
+      <w:lang w:eastAsia="en-US"/>
     </w:rPr>
   </w:style>
 </w:styles>
@@ -11617,7 +12330,7 @@
 </file>
 
 <file path=customXml/itemProps2.xml><?xml version="1.0" encoding="utf-8"?>
-<ds:datastoreItem xmlns:ds="http://schemas.openxmlformats.org/officeDocument/2006/customXml" ds:itemID="{95915CA8-122C-40C4-9353-1136FB059CB6}">
+<ds:datastoreItem xmlns:ds="http://schemas.openxmlformats.org/officeDocument/2006/customXml" ds:itemID="{73D818CA-7C58-47D9-BD57-36C2987FC2A9}">
   <ds:schemaRefs>
     <ds:schemaRef ds:uri="http://schemas.openxmlformats.org/officeDocument/2006/bibliography"/>
   </ds:schemaRefs>

</xml_diff>

<commit_message>
Diagramme de navigation & reste des maquettes completées
</commit_message>
<xml_diff>
--- a/Doc/Cahier-De-Conception-Mise-en-page.docx
+++ b/Doc/Cahier-De-Conception-Mise-en-page.docx
@@ -1,11 +1,14 @@
 
 <file path=word/document.xml><?xml version="1.0" encoding="utf-8"?>
-<w:document xmlns:wpc="http://schemas.microsoft.com/office/word/2010/wordprocessingCanvas" xmlns:cx="http://schemas.microsoft.com/office/drawing/2014/chartex" xmlns:cx1="http://schemas.microsoft.com/office/drawing/2015/9/8/chartex" xmlns:cx2="http://schemas.microsoft.com/office/drawing/2015/10/21/chartex" xmlns:cx3="http://schemas.microsoft.com/office/drawing/2016/5/9/chartex" xmlns:cx4="http://schemas.microsoft.com/office/drawing/2016/5/10/chartex" xmlns:cx5="http://schemas.microsoft.com/office/drawing/2016/5/11/chartex" xmlns:cx6="http://schemas.microsoft.com/office/drawing/2016/5/12/chartex" xmlns:cx7="http://schemas.microsoft.com/office/drawing/2016/5/13/chartex" xmlns:cx8="http://schemas.microsoft.com/office/drawing/2016/5/14/chartex" xmlns:mc="http://schemas.openxmlformats.org/markup-compatibility/2006" xmlns:aink="http://schemas.microsoft.com/office/drawing/2016/ink" xmlns:am3d="http://schemas.microsoft.com/office/drawing/2017/model3d" xmlns:o="urn:schemas-microsoft-com:office:office" xmlns:r="http://schemas.openxmlformats.org/officeDocument/2006/relationships" xmlns:m="http://schemas.openxmlformats.org/officeDocument/2006/math" xmlns:v="urn:schemas-microsoft-com:vml" xmlns:wp14="http://schemas.microsoft.com/office/word/2010/wordprocessingDrawing" xmlns:wp="http://schemas.openxmlformats.org/drawingml/2006/wordprocessingDrawing" xmlns:w10="urn:schemas-microsoft-com:office:word" xmlns:w="http://schemas.openxmlformats.org/wordprocessingml/2006/main" xmlns:w14="http://schemas.microsoft.com/office/word/2010/wordml" xmlns:w15="http://schemas.microsoft.com/office/word/2012/wordml" xmlns:w16cid="http://schemas.microsoft.com/office/word/2016/wordml/cid" xmlns:w16se="http://schemas.microsoft.com/office/word/2015/wordml/symex" xmlns:wpg="http://schemas.microsoft.com/office/word/2010/wordprocessingGroup" xmlns:wpi="http://schemas.microsoft.com/office/word/2010/wordprocessingInk" xmlns:wne="http://schemas.microsoft.com/office/word/2006/wordml" xmlns:wps="http://schemas.microsoft.com/office/word/2010/wordprocessingShape" mc:Ignorable="w14 w15 w16se w16cid wp14">
+<w:document xmlns:wpc="http://schemas.microsoft.com/office/word/2010/wordprocessingCanvas" xmlns:cx="http://schemas.microsoft.com/office/drawing/2014/chartex" xmlns:mc="http://schemas.openxmlformats.org/markup-compatibility/2006" xmlns:o="urn:schemas-microsoft-com:office:office" xmlns:r="http://schemas.openxmlformats.org/officeDocument/2006/relationships" xmlns:m="http://schemas.openxmlformats.org/officeDocument/2006/math" xmlns:v="urn:schemas-microsoft-com:vml" xmlns:wp14="http://schemas.microsoft.com/office/word/2010/wordprocessingDrawing" xmlns:wp="http://schemas.openxmlformats.org/drawingml/2006/wordprocessingDrawing" xmlns:w10="urn:schemas-microsoft-com:office:word" xmlns:w="http://schemas.openxmlformats.org/wordprocessingml/2006/main" xmlns:w14="http://schemas.microsoft.com/office/word/2010/wordml" xmlns:w15="http://schemas.microsoft.com/office/word/2012/wordml" xmlns:w16se="http://schemas.microsoft.com/office/word/2015/wordml/symex" xmlns:wpg="http://schemas.microsoft.com/office/word/2010/wordprocessingGroup" xmlns:wpi="http://schemas.microsoft.com/office/word/2010/wordprocessingInk" xmlns:wne="http://schemas.microsoft.com/office/word/2006/wordml" xmlns:wps="http://schemas.microsoft.com/office/word/2010/wordprocessingShape" mc:Ignorable="w14 w15 w16se wp14">
   <w:body>
     <w:sdt>
       <w:sdtPr>
         <w:rPr>
+          <w:rFonts w:ascii="Times New Roman" w:eastAsia="SimSun" w:hAnsi="Times New Roman" w:cs="Times New Roman"/>
           <w:color w:val="auto"/>
+          <w:sz w:val="24"/>
+          <w:szCs w:val="24"/>
           <w:lang w:val="en-US" w:eastAsia="zh-CN"/>
         </w:rPr>
         <w:id w:val="650968225"/>
@@ -15,6 +18,7 @@
           <w:r>
             <w:rPr>
               <w:noProof/>
+              <w:lang w:eastAsia="fr-FR"/>
             </w:rPr>
             <w:drawing>
               <wp:inline distT="0" distB="0" distL="114300" distR="114300">
@@ -65,6 +69,7 @@
               <w:color w:val="FFFFFF"/>
               <w:sz w:val="19"/>
               <w:szCs w:val="19"/>
+              <w:lang w:eastAsia="fr-FR"/>
             </w:rPr>
             <w:drawing>
               <wp:inline distT="0" distB="0" distL="114300" distR="114300">
@@ -111,6 +116,7 @@
           <w:r>
             <w:rPr>
               <w:noProof/>
+              <w:lang w:eastAsia="fr-FR"/>
             </w:rPr>
             <w:drawing>
               <wp:inline distT="0" distB="0" distL="114300" distR="114300">
@@ -175,7 +181,7 @@
           <w:pPr>
             <w:pStyle w:val="NormalWeb"/>
             <w:spacing w:line="256" w:lineRule="auto"/>
-            <w:ind w:firstLineChars="150" w:firstLine="723"/>
+            <w:ind w:firstLineChars="150" w:firstLine="720"/>
             <w:jc w:val="center"/>
             <w:rPr>
               <w:rFonts w:ascii="Calibri" w:eastAsia="Helvetica" w:hAnsi="Calibri" w:cs="Calibri"/>
@@ -197,22 +203,8 @@
               <w:szCs w:val="48"/>
               <w:lang w:val="fr"/>
             </w:rPr>
-            <w:t xml:space="preserve">Cahier de conception </w:t>
+            <w:t>Cahier de conception QuietCar</w:t>
           </w:r>
-          <w:proofErr w:type="spellStart"/>
-          <w:r>
-            <w:rPr>
-              <w:rFonts w:ascii="Calibri" w:eastAsia="Helvetica" w:hAnsi="Calibri" w:cs="Calibri"/>
-              <w:b/>
-              <w:bCs/>
-              <w:color w:val="1F3763"/>
-              <w:sz w:val="48"/>
-              <w:szCs w:val="48"/>
-              <w:lang w:val="fr"/>
-            </w:rPr>
-            <w:t>QuietCar</w:t>
-          </w:r>
-          <w:proofErr w:type="spellEnd"/>
         </w:p>
         <w:p>
           <w:pPr>
@@ -242,10 +234,10 @@
               <w:noProof/>
               <w:sz w:val="22"/>
               <w:szCs w:val="22"/>
-              <w:lang w:val="fr-FR"/>
+              <w:lang w:val="fr-FR" w:eastAsia="fr-FR"/>
             </w:rPr>
             <w:drawing>
-              <wp:anchor distT="0" distB="0" distL="114300" distR="114300" simplePos="0" relativeHeight="251631104" behindDoc="0" locked="0" layoutInCell="1" allowOverlap="1">
+              <wp:anchor distT="0" distB="0" distL="114300" distR="114300" simplePos="0" relativeHeight="251625984" behindDoc="0" locked="0" layoutInCell="1" allowOverlap="1">
                 <wp:simplePos x="0" y="0"/>
                 <wp:positionH relativeFrom="column">
                   <wp:posOffset>483235</wp:posOffset>
@@ -307,20 +299,8 @@
               <w:szCs w:val="48"/>
               <w:lang w:val="fr"/>
             </w:rPr>
-            <w:t xml:space="preserve">Le covoit’ sans </w:t>
+            <w:t>Le covoit’ sans blabla</w:t>
           </w:r>
-          <w:proofErr w:type="spellStart"/>
-          <w:r>
-            <w:rPr>
-              <w:rFonts w:ascii="Calibri" w:eastAsia="Helvetica" w:hAnsi="Calibri" w:cs="Calibri"/>
-              <w:color w:val="1F3763"/>
-              <w:sz w:val="48"/>
-              <w:szCs w:val="48"/>
-              <w:lang w:val="fr"/>
-            </w:rPr>
-            <w:t>blabla</w:t>
-          </w:r>
-          <w:proofErr w:type="spellEnd"/>
           <w:r>
             <w:rPr>
               <w:rFonts w:ascii="Calibri" w:eastAsia="Helvetica" w:hAnsi="Calibri" w:cs="Calibri"/>
@@ -361,31 +341,7 @@
               <w:szCs w:val="28"/>
               <w:lang w:val="fr"/>
             </w:rPr>
-            <w:t xml:space="preserve">Rédigé par MANISCALCO Marie-Amélie, POUSSARD </w:t>
-          </w:r>
-          <w:proofErr w:type="spellStart"/>
-          <w:r>
-            <w:rPr>
-              <w:rFonts w:ascii="Calibri" w:eastAsia="Helvetica" w:hAnsi="Calibri" w:cs="Calibri"/>
-              <w:b/>
-              <w:bCs/>
-              <w:sz w:val="28"/>
-              <w:szCs w:val="28"/>
-              <w:lang w:val="fr"/>
-            </w:rPr>
-            <w:t>Sebastien</w:t>
-          </w:r>
-          <w:proofErr w:type="spellEnd"/>
-          <w:r>
-            <w:rPr>
-              <w:rFonts w:ascii="Calibri" w:eastAsia="Helvetica" w:hAnsi="Calibri" w:cs="Calibri"/>
-              <w:b/>
-              <w:bCs/>
-              <w:sz w:val="28"/>
-              <w:szCs w:val="28"/>
-              <w:lang w:val="fr"/>
-            </w:rPr>
-            <w:t>, RIOUCH Badr</w:t>
+            <w:t>Rédigé par MANISCALCO Marie-Amélie, POUSSARD Sebastien, RIOUCH Badr</w:t>
           </w:r>
         </w:p>
         <w:p>
@@ -513,6 +469,13 @@
     </w:sdt>
     <w:sdt>
       <w:sdtPr>
+        <w:rPr>
+          <w:rFonts w:asciiTheme="minorHAnsi" w:eastAsiaTheme="minorHAnsi" w:hAnsiTheme="minorHAnsi" w:cstheme="minorBidi"/>
+          <w:color w:val="00000A"/>
+          <w:sz w:val="22"/>
+          <w:szCs w:val="22"/>
+          <w:lang w:eastAsia="en-US"/>
+        </w:rPr>
         <w:id w:val="240456978"/>
         <w:docPartObj>
           <w:docPartGallery w:val="Table of Contents"/>
@@ -521,13 +484,8 @@
       </w:sdtPr>
       <w:sdtEndPr>
         <w:rPr>
-          <w:rFonts w:asciiTheme="minorHAnsi" w:eastAsiaTheme="minorHAnsi" w:hAnsiTheme="minorHAnsi" w:cstheme="minorBidi"/>
           <w:b/>
           <w:bCs/>
-          <w:color w:val="00000A"/>
-          <w:sz w:val="22"/>
-          <w:szCs w:val="22"/>
-          <w:lang w:eastAsia="en-US"/>
         </w:rPr>
       </w:sdtEndPr>
       <w:sdtContent>
@@ -3828,6 +3786,7 @@
               <w:b/>
               <w:bCs/>
             </w:rPr>
+            <w:lastRenderedPageBreak/>
             <w:fldChar w:fldCharType="end"/>
           </w:r>
         </w:p>
@@ -3849,7 +3808,6 @@
           <w:b/>
           <w:bCs/>
         </w:rPr>
-        <w:lastRenderedPageBreak/>
         <w:t>INTRODUCTION</w:t>
       </w:r>
       <w:bookmarkEnd w:id="0"/>
@@ -3873,15 +3831,7 @@
         <w:jc w:val="both"/>
       </w:pPr>
       <w:r>
-        <w:t xml:space="preserve">Ce cahier de conception présente dans un premier temps l’architecture du site c’est à dire l’arborescence des fichiers contenant le code de l’application puis le gabarit des pages HTML et les contraintes que cela engendre. </w:t>
-      </w:r>
-      <w:proofErr w:type="gramStart"/>
-      <w:r>
-        <w:t>Suite à</w:t>
-      </w:r>
-      <w:proofErr w:type="gramEnd"/>
-      <w:r>
-        <w:t xml:space="preserve"> la réalisation du cahier des charges, les pages du site ont évolué, c’est pour cela que dans une seconde partie les pages seront représentées à l’aide de maquettes. Cette partie contient aussi la charte graphique du site. La dernière partie présente chaque </w:t>
+        <w:t xml:space="preserve">Ce cahier de conception présente dans un premier temps l’architecture du site c’est à dire l’arborescence des fichiers contenant le code de l’application puis le gabarit des pages HTML et les contraintes que cela engendre. Suite à la réalisation du cahier des charges, les pages du site ont évolué, c’est pour cela que dans une seconde partie les pages seront représentées à l’aide de maquettes. Cette partie contient aussi la charte graphique du site. La dernière partie présente chaque </w:t>
       </w:r>
       <w:r>
         <w:t>fonctionnalité</w:t>
@@ -3932,9 +3882,10 @@
       <w:r>
         <w:rPr>
           <w:noProof/>
+          <w:lang w:eastAsia="fr-FR"/>
         </w:rPr>
         <w:drawing>
-          <wp:anchor distT="18415" distB="9525" distL="133350" distR="128905" simplePos="0" relativeHeight="251607552" behindDoc="0" locked="0" layoutInCell="1" allowOverlap="1">
+          <wp:anchor distT="18415" distB="9525" distL="133350" distR="128905" simplePos="0" relativeHeight="251623936" behindDoc="0" locked="0" layoutInCell="1" allowOverlap="1">
             <wp:simplePos x="0" y="0"/>
             <wp:positionH relativeFrom="margin">
               <wp:align>center</wp:align>
@@ -3985,7 +3936,7 @@
         <w:pStyle w:val="Lgende"/>
         <w:jc w:val="center"/>
       </w:pPr>
-      <w:bookmarkStart w:id="3" w:name="_Toc4854623"/>
+      <w:bookmarkStart w:id="3" w:name="_Toc4859821"/>
       <w:r>
         <w:t xml:space="preserve">Figure </w:t>
       </w:r>
@@ -4034,13 +3985,8 @@
           <w:numId w:val="4"/>
         </w:numPr>
       </w:pPr>
-      <w:proofErr w:type="spellStart"/>
-      <w:r>
-        <w:t>Php</w:t>
-      </w:r>
-      <w:proofErr w:type="spellEnd"/>
-      <w:r>
-        <w:t> : contient les divers fichiers PHP.</w:t>
+      <w:r>
+        <w:t>Php : contient les divers fichiers PHP.</w:t>
       </w:r>
     </w:p>
     <w:p>
@@ -4051,13 +3997,8 @@
           <w:numId w:val="4"/>
         </w:numPr>
       </w:pPr>
-      <w:proofErr w:type="spellStart"/>
-      <w:r>
-        <w:t>Img</w:t>
-      </w:r>
-      <w:proofErr w:type="spellEnd"/>
-      <w:r>
-        <w:t> : contient les images de base du site web (logo, icones, …).</w:t>
+      <w:r>
+        <w:t>Img : contient les images de base du site web (logo, icones, …).</w:t>
       </w:r>
     </w:p>
     <w:p>
@@ -4068,13 +4009,8 @@
           <w:numId w:val="4"/>
         </w:numPr>
       </w:pPr>
-      <w:proofErr w:type="spellStart"/>
-      <w:r>
-        <w:t>Js</w:t>
-      </w:r>
-      <w:proofErr w:type="spellEnd"/>
-      <w:r>
-        <w:t> : contient les script JavaScript.</w:t>
+      <w:r>
+        <w:t>Js : contient les script JavaScript.</w:t>
       </w:r>
     </w:p>
     <w:p>
@@ -4085,13 +4021,8 @@
           <w:numId w:val="4"/>
         </w:numPr>
       </w:pPr>
-      <w:proofErr w:type="spellStart"/>
-      <w:r>
-        <w:t>Css</w:t>
-      </w:r>
-      <w:proofErr w:type="spellEnd"/>
-      <w:r>
-        <w:t> : contient les feuilles de styles CSS appliqués aux pages.</w:t>
+      <w:r>
+        <w:t>Css : contient les feuilles de styles CSS appliqués aux pages.</w:t>
       </w:r>
     </w:p>
     <w:p>
@@ -4103,23 +4034,7 @@
         </w:numPr>
       </w:pPr>
       <w:r>
-        <w:t xml:space="preserve">User : contient les images des profils des utilisateurs, celle-ci </w:t>
-      </w:r>
-      <w:proofErr w:type="spellStart"/>
-      <w:r>
-        <w:t>son</w:t>
-      </w:r>
-      <w:proofErr w:type="spellEnd"/>
-      <w:r>
-        <w:t xml:space="preserve"> nommées par rapport à l’identifiant de l’utilisateur c’est-à-dire son adresse mail où le « @ » </w:t>
-      </w:r>
-      <w:proofErr w:type="spellStart"/>
-      <w:r>
-        <w:t>à</w:t>
-      </w:r>
-      <w:proofErr w:type="spellEnd"/>
-      <w:r>
-        <w:t xml:space="preserve"> été remplacé par un « _ ».</w:t>
+        <w:t>User : contient les images des profils des utilisateurs, celle-ci son nommées par rapport à l’identifiant de l’utilisateur c’est-à-dire son adresse mail où le « @ » à été remplacé par un « _ ».</w:t>
       </w:r>
     </w:p>
     <w:p>
@@ -4155,8 +4070,6 @@
         <w:pStyle w:val="Titre2"/>
       </w:pPr>
       <w:bookmarkStart w:id="5" w:name="_Toc4854505"/>
-      <w:bookmarkStart w:id="6" w:name="_GoBack"/>
-      <w:bookmarkEnd w:id="6"/>
       <w:r>
         <w:t>Contraintes</w:t>
       </w:r>
@@ -4206,7 +4119,7 @@
           <w:bCs/>
         </w:rPr>
       </w:pPr>
-      <w:bookmarkStart w:id="7" w:name="_Toc4854506"/>
+      <w:bookmarkStart w:id="6" w:name="_Toc4854506"/>
       <w:r>
         <w:rPr>
           <w:rStyle w:val="Titre1Car"/>
@@ -4216,7 +4129,7 @@
         <w:lastRenderedPageBreak/>
         <w:t>CONSTITUTION DES PAGES</w:t>
       </w:r>
-      <w:bookmarkEnd w:id="7"/>
+      <w:bookmarkEnd w:id="6"/>
     </w:p>
     <w:p>
       <w:pPr>
@@ -4226,11 +4139,11 @@
           <w:numId w:val="12"/>
         </w:numPr>
       </w:pPr>
-      <w:bookmarkStart w:id="8" w:name="_Toc4854507"/>
+      <w:bookmarkStart w:id="7" w:name="_Toc4854507"/>
       <w:r>
         <w:t>Maquettes</w:t>
       </w:r>
-      <w:bookmarkEnd w:id="8"/>
+      <w:bookmarkEnd w:id="7"/>
     </w:p>
     <w:p>
       <w:pPr>
@@ -4243,74 +4156,46 @@
         <w:rPr>
           <w:color w:val="171717" w:themeColor="background2" w:themeShade="1A"/>
         </w:rPr>
-        <w:t xml:space="preserve">Cette partie présente les maquettes des pages du site. Chaque page en mode connecté présente une barre de menu avec un bouton </w:t>
-      </w:r>
-      <w:proofErr w:type="spellStart"/>
+        <w:t xml:space="preserve">Cette partie présente les maquettes des pages du site. Chaque page en mode connecté présente une barre de menu avec un bouton QuietCar qui envoie vers l’accueil, un outil de recherche, le nom de la page et un module présentant le nom de l’utilisateur connecté et sa photo. </w:t>
+      </w:r>
+    </w:p>
+    <w:p>
+      <w:pPr>
+        <w:jc w:val="both"/>
+      </w:pPr>
       <w:r>
         <w:rPr>
           <w:color w:val="171717" w:themeColor="background2" w:themeShade="1A"/>
         </w:rPr>
-        <w:t>QuietCar</w:t>
-      </w:r>
-      <w:proofErr w:type="spellEnd"/>
-      <w:r>
+        <w:t>On trouve aussi sur chaque page, à droite un formulaire de saisie pour rechercher un trajet où il faut entrer le lieu de départ et d’arrivée, la date l’heure et le nombre de bagages. À gauche le formulaire permettra de proposer un trajet en entrant les mêmes informations que pour la recherche de trajet.</w:t>
+      </w:r>
+    </w:p>
+    <w:p>
+      <w:pPr>
+        <w:jc w:val="both"/>
         <w:rPr>
           <w:color w:val="171717" w:themeColor="background2" w:themeShade="1A"/>
         </w:rPr>
-        <w:t xml:space="preserve"> qui envoie vers l’accueil, un outil de recherche, le nom de la page et un module présentant le nom de l’utilisateur connecté et sa photo. </w:t>
+      </w:pPr>
+      <w:r>
+        <w:rPr>
+          <w:color w:val="171717" w:themeColor="background2" w:themeShade="1A"/>
+        </w:rPr>
+        <w:t xml:space="preserve">La première page du site est la page de connexion. Comme on le voit sur la maquette ci-dessous, il y a un premier module pour renseigner le login et un second pour le mot de passe. L’utilisateur a aussi la possibilité de sauvegarder ses identifiants sur la page pour ne pas avoir à les renseigner à chaque ouverture du site. Une fois que la personne a renseigné son identifiant et son mot de passe il clique sur connexion et si l’identifiant est le bon alors il accède aux fonctionnalités du site. </w:t>
       </w:r>
     </w:p>
     <w:p>
       <w:pPr>
         <w:jc w:val="both"/>
-      </w:pPr>
-      <w:r>
         <w:rPr>
           <w:color w:val="171717" w:themeColor="background2" w:themeShade="1A"/>
         </w:rPr>
-        <w:t>On trouve aussi sur chaque page, à droite un formulaire de saisie pour rechercher un trajet où il faut entrer le lieu de départ et d’arrivée, la date l’heure et le nombre de bagages. À gauche le formulaire permettra de proposer un trajet en entrant les mêmes informations que pour la recherche de trajet.</w:t>
-      </w:r>
-    </w:p>
-    <w:p>
-      <w:pPr>
-        <w:jc w:val="both"/>
+      </w:pPr>
+      <w:r>
         <w:rPr>
           <w:color w:val="171717" w:themeColor="background2" w:themeShade="1A"/>
         </w:rPr>
-      </w:pPr>
-      <w:r>
-        <w:rPr>
-          <w:color w:val="171717" w:themeColor="background2" w:themeShade="1A"/>
-        </w:rPr>
-        <w:t xml:space="preserve">La première page du site est la page de connexion. Comme on le voit sur la maquette ci-dessous, il y a un premier module pour renseigner le login et un second pour le mot de passe. L’utilisateur a aussi la possibilité de sauvegarder ses identifiants sur la page pour ne pas avoir à les renseigner à chaque ouverture du site. Une fois que la personne a renseigné son identifiant et son mot de passe il clique sur connexion et si l’identifiant est le bon alors il accède aux fonctionnalités du site. </w:t>
-      </w:r>
-    </w:p>
-    <w:p>
-      <w:pPr>
-        <w:jc w:val="both"/>
-        <w:rPr>
-          <w:color w:val="171717" w:themeColor="background2" w:themeShade="1A"/>
-        </w:rPr>
-      </w:pPr>
-      <w:r>
-        <w:rPr>
-          <w:color w:val="171717" w:themeColor="background2" w:themeShade="1A"/>
-        </w:rPr>
-        <w:t xml:space="preserve">Si l’utilisateur n’a pas de compte et qu’il arrive sur cette page, il peut alors cliquer le bouton inscription et il accède alors à un formulaire qui lui permet de créer un compte </w:t>
-      </w:r>
-      <w:proofErr w:type="spellStart"/>
-      <w:r>
-        <w:rPr>
-          <w:color w:val="171717" w:themeColor="background2" w:themeShade="1A"/>
-        </w:rPr>
-        <w:t>QuietCar</w:t>
-      </w:r>
-      <w:proofErr w:type="spellEnd"/>
-      <w:r>
-        <w:rPr>
-          <w:color w:val="171717" w:themeColor="background2" w:themeShade="1A"/>
-        </w:rPr>
-        <w:t>.</w:t>
+        <w:t>Si l’utilisateur n’a pas de compte et qu’il arrive sur cette page, il peut alors cliquer le bouton inscription et il accède alors à un formulaire qui lui permet de créer un compte QuietCar.</w:t>
       </w:r>
     </w:p>
     <w:p>
@@ -4320,6 +4205,7 @@
       <w:r>
         <w:rPr>
           <w:noProof/>
+          <w:lang w:eastAsia="fr-FR"/>
         </w:rPr>
         <w:drawing>
           <wp:inline distT="0" distB="0" distL="114300" distR="114300">
@@ -4369,7 +4255,7 @@
         <w:pStyle w:val="Lgende"/>
         <w:jc w:val="center"/>
       </w:pPr>
-      <w:bookmarkStart w:id="9" w:name="_Toc4854624"/>
+      <w:bookmarkStart w:id="8" w:name="_Toc4859822"/>
       <w:r>
         <w:t xml:space="preserve">Figure </w:t>
       </w:r>
@@ -4384,7 +4270,7 @@
       <w:r>
         <w:t>: Page de connexion</w:t>
       </w:r>
-      <w:bookmarkEnd w:id="9"/>
+      <w:bookmarkEnd w:id="8"/>
     </w:p>
     <w:p>
       <w:pPr>
@@ -4411,6 +4297,7 @@
       <w:r>
         <w:rPr>
           <w:noProof/>
+          <w:lang w:eastAsia="fr-FR"/>
         </w:rPr>
         <w:drawing>
           <wp:inline distT="0" distB="0" distL="114300" distR="114300">
@@ -4460,7 +4347,7 @@
         <w:pStyle w:val="Lgende"/>
         <w:jc w:val="center"/>
       </w:pPr>
-      <w:bookmarkStart w:id="10" w:name="_Toc4854625"/>
+      <w:bookmarkStart w:id="9" w:name="_Toc4859823"/>
       <w:r>
         <w:t xml:space="preserve">Figure </w:t>
       </w:r>
@@ -4475,7 +4362,7 @@
       <w:r>
         <w:t>: Page d'inscription</w:t>
       </w:r>
-      <w:bookmarkEnd w:id="10"/>
+      <w:bookmarkEnd w:id="9"/>
     </w:p>
     <w:p>
       <w:pPr>
@@ -4502,6 +4389,7 @@
       <w:r>
         <w:rPr>
           <w:noProof/>
+          <w:lang w:eastAsia="fr-FR"/>
         </w:rPr>
         <w:lastRenderedPageBreak/>
         <w:drawing>
@@ -4552,7 +4440,7 @@
         <w:pStyle w:val="Lgende"/>
         <w:jc w:val="center"/>
       </w:pPr>
-      <w:bookmarkStart w:id="11" w:name="_Toc4854626"/>
+      <w:bookmarkStart w:id="10" w:name="_Toc4859824"/>
       <w:r>
         <w:t xml:space="preserve">Figure </w:t>
       </w:r>
@@ -4576,9 +4464,661 @@
       <w:r>
         <w:t>Page de profil</w:t>
       </w:r>
+      <w:bookmarkEnd w:id="10"/>
+    </w:p>
+    <w:p>
+      <w:r>
+        <w:t>Lorsque l’utilisateur arrive sur le site, il se trouvera sur la page d’accueil, celle-ci contient les derniers trajets proposés par les utilisateurs.</w:t>
+      </w:r>
+    </w:p>
+    <w:p>
+      <w:r>
+        <w:t>Le haut de la page contient le logo de QuietCar, une barre de recherche d’user et sur la droite des informations concernant le profil connecté de l’utilisateur, il pourra consulter son profil ou se déconnecter depuis cet endroit, et sera sur chaque page du site.</w:t>
+      </w:r>
+    </w:p>
+    <w:p>
+      <w:pPr>
+        <w:keepNext/>
+      </w:pPr>
+      <w:r>
+        <w:rPr>
+          <w:noProof/>
+          <w:lang w:eastAsia="fr-FR"/>
+        </w:rPr>
+        <w:drawing>
+          <wp:inline distT="0" distB="0" distL="0" distR="0" wp14:anchorId="08F7DCC9" wp14:editId="27DDB56E">
+            <wp:extent cx="5274310" cy="3439767"/>
+            <wp:effectExtent l="0" t="0" r="2540" b="8890"/>
+            <wp:docPr id="28" name="Image 28" descr="https://scontent-cdt1-1.xx.fbcdn.net/v/t1.15752-9/55686904_626230464471809_4648265670771867648_n.png?_nc_cat=108&amp;_nc_ht=scontent-cdt1-1.xx&amp;oh=efbdc47713987a6bdb67070b0032cf38&amp;oe=5D4F818B"/>
+            <wp:cNvGraphicFramePr>
+              <a:graphicFrameLocks xmlns:a="http://schemas.openxmlformats.org/drawingml/2006/main" noChangeAspect="1"/>
+            </wp:cNvGraphicFramePr>
+            <a:graphic xmlns:a="http://schemas.openxmlformats.org/drawingml/2006/main">
+              <a:graphicData uri="http://schemas.openxmlformats.org/drawingml/2006/picture">
+                <pic:pic xmlns:pic="http://schemas.openxmlformats.org/drawingml/2006/picture">
+                  <pic:nvPicPr>
+                    <pic:cNvPr id="0" name="Picture 15" descr="https://scontent-cdt1-1.xx.fbcdn.net/v/t1.15752-9/55686904_626230464471809_4648265670771867648_n.png?_nc_cat=108&amp;_nc_ht=scontent-cdt1-1.xx&amp;oh=efbdc47713987a6bdb67070b0032cf38&amp;oe=5D4F818B"/>
+                    <pic:cNvPicPr>
+                      <a:picLocks noChangeAspect="1" noChangeArrowheads="1"/>
+                    </pic:cNvPicPr>
+                  </pic:nvPicPr>
+                  <pic:blipFill>
+                    <a:blip r:embed="rId17">
+                      <a:extLst>
+                        <a:ext uri="{28A0092B-C50C-407E-A947-70E740481C1C}">
+                          <a14:useLocalDpi xmlns:a14="http://schemas.microsoft.com/office/drawing/2010/main" val="0"/>
+                        </a:ext>
+                      </a:extLst>
+                    </a:blip>
+                    <a:srcRect/>
+                    <a:stretch>
+                      <a:fillRect/>
+                    </a:stretch>
+                  </pic:blipFill>
+                  <pic:spPr bwMode="auto">
+                    <a:xfrm>
+                      <a:off x="0" y="0"/>
+                      <a:ext cx="5274310" cy="3439767"/>
+                    </a:xfrm>
+                    <a:prstGeom prst="rect">
+                      <a:avLst/>
+                    </a:prstGeom>
+                    <a:noFill/>
+                    <a:ln>
+                      <a:noFill/>
+                    </a:ln>
+                  </pic:spPr>
+                </pic:pic>
+              </a:graphicData>
+            </a:graphic>
+          </wp:inline>
+        </w:drawing>
+      </w:r>
+    </w:p>
+    <w:p>
+      <w:pPr>
+        <w:pStyle w:val="Lgende"/>
+        <w:jc w:val="center"/>
+      </w:pPr>
+      <w:bookmarkStart w:id="11" w:name="_Toc4859825"/>
+      <w:r>
+        <w:t xml:space="preserve">Figure </w:t>
+      </w:r>
+      <w:fldSimple w:instr=" SEQ Figure \* ARABIC ">
+        <w:r>
+          <w:rPr>
+            <w:noProof/>
+          </w:rPr>
+          <w:t>5</w:t>
+        </w:r>
+      </w:fldSimple>
+      <w:r>
+        <w:t> : P</w:t>
+      </w:r>
+      <w:r>
+        <w:t>age d’accueil</w:t>
+      </w:r>
       <w:bookmarkEnd w:id="11"/>
     </w:p>
     <w:p/>
+    <w:p>
+      <w:r>
+        <w:t>Depuis son profil, l’utilisateur peut aussi accéder à un historique de ses covoiturages, classés par date</w:t>
+      </w:r>
+      <w:r>
+        <w:t>, il peut les annuler depuis cette page et voir leur état (combien de passagers ont réservé, combien de bagages seront stockés ,etc..)</w:t>
+      </w:r>
+      <w:r>
+        <w:t>.</w:t>
+      </w:r>
+    </w:p>
+    <w:p>
+      <w:pPr>
+        <w:keepNext/>
+      </w:pPr>
+      <w:r>
+        <w:rPr>
+          <w:noProof/>
+          <w:lang w:eastAsia="fr-FR"/>
+        </w:rPr>
+        <w:drawing>
+          <wp:inline distT="0" distB="0" distL="0" distR="0" wp14:anchorId="753DF21B" wp14:editId="647DE959">
+            <wp:extent cx="5295900" cy="3429000"/>
+            <wp:effectExtent l="0" t="0" r="0" b="0"/>
+            <wp:docPr id="6" name="Image 6" descr="https://scontent-cdt1-1.xx.fbcdn.net/v/t1.15752-9/55674717_265134794424238_8426427098301726720_n.png?_nc_cat=110&amp;_nc_ht=scontent-cdt1-1.xx&amp;oh=21fe0264e1cedc818c210871c2ee0b2f&amp;oe=5D09C950"/>
+            <wp:cNvGraphicFramePr>
+              <a:graphicFrameLocks xmlns:a="http://schemas.openxmlformats.org/drawingml/2006/main" noChangeAspect="1"/>
+            </wp:cNvGraphicFramePr>
+            <a:graphic xmlns:a="http://schemas.openxmlformats.org/drawingml/2006/main">
+              <a:graphicData uri="http://schemas.openxmlformats.org/drawingml/2006/picture">
+                <pic:pic xmlns:pic="http://schemas.openxmlformats.org/drawingml/2006/picture">
+                  <pic:nvPicPr>
+                    <pic:cNvPr id="0" name="Picture 1" descr="https://scontent-cdt1-1.xx.fbcdn.net/v/t1.15752-9/55674717_265134794424238_8426427098301726720_n.png?_nc_cat=110&amp;_nc_ht=scontent-cdt1-1.xx&amp;oh=21fe0264e1cedc818c210871c2ee0b2f&amp;oe=5D09C950"/>
+                    <pic:cNvPicPr>
+                      <a:picLocks noChangeAspect="1" noChangeArrowheads="1"/>
+                    </pic:cNvPicPr>
+                  </pic:nvPicPr>
+                  <pic:blipFill rotWithShape="1">
+                    <a:blip r:embed="rId18">
+                      <a:extLst>
+                        <a:ext uri="{28A0092B-C50C-407E-A947-70E740481C1C}">
+                          <a14:useLocalDpi xmlns:a14="http://schemas.microsoft.com/office/drawing/2010/main" val="0"/>
+                        </a:ext>
+                      </a:extLst>
+                    </a:blip>
+                    <a:srcRect r="-420" b="17833"/>
+                    <a:stretch/>
+                  </pic:blipFill>
+                  <pic:spPr bwMode="auto">
+                    <a:xfrm>
+                      <a:off x="0" y="0"/>
+                      <a:ext cx="5296424" cy="3429339"/>
+                    </a:xfrm>
+                    <a:prstGeom prst="rect">
+                      <a:avLst/>
+                    </a:prstGeom>
+                    <a:noFill/>
+                    <a:ln>
+                      <a:noFill/>
+                    </a:ln>
+                    <a:extLst>
+                      <a:ext uri="{53640926-AAD7-44D8-BBD7-CCE9431645EC}">
+                        <a14:shadowObscured xmlns:a14="http://schemas.microsoft.com/office/drawing/2010/main"/>
+                      </a:ext>
+                    </a:extLst>
+                  </pic:spPr>
+                </pic:pic>
+              </a:graphicData>
+            </a:graphic>
+          </wp:inline>
+        </w:drawing>
+      </w:r>
+    </w:p>
+    <w:p>
+      <w:pPr>
+        <w:pStyle w:val="Lgende"/>
+        <w:jc w:val="center"/>
+      </w:pPr>
+      <w:bookmarkStart w:id="12" w:name="_Toc4859826"/>
+      <w:r>
+        <w:t xml:space="preserve">Figure </w:t>
+      </w:r>
+      <w:fldSimple w:instr=" SEQ Figure \* ARABIC ">
+        <w:r>
+          <w:rPr>
+            <w:noProof/>
+          </w:rPr>
+          <w:t>6</w:t>
+        </w:r>
+      </w:fldSimple>
+      <w:r>
+        <w:t xml:space="preserve"> : Mes Covoiturages</w:t>
+      </w:r>
+      <w:bookmarkEnd w:id="12"/>
+    </w:p>
+    <w:p/>
+    <w:p>
+      <w:r>
+        <w:t>Depuis le profil d’un autre utilisateur, il</w:t>
+      </w:r>
+      <w:r>
+        <w:t xml:space="preserve"> pourra aussi voir son historique de covoiturages et leur état, il ne pourra néanmoins réserver que ceux qui peuvent l’être (en fonction des places disponibles, de la date, etc…)</w:t>
+      </w:r>
+    </w:p>
+    <w:p>
+      <w:pPr>
+        <w:keepNext/>
+      </w:pPr>
+      <w:r>
+        <w:rPr>
+          <w:noProof/>
+          <w:lang w:eastAsia="fr-FR"/>
+        </w:rPr>
+        <w:lastRenderedPageBreak/>
+        <w:drawing>
+          <wp:inline distT="0" distB="0" distL="0" distR="0" wp14:anchorId="1D2C6AC1" wp14:editId="4C0828A2">
+            <wp:extent cx="5274310" cy="3448050"/>
+            <wp:effectExtent l="0" t="0" r="2540" b="0"/>
+            <wp:docPr id="14" name="Image 14" descr="https://scontent-cdt1-1.xx.fbcdn.net/v/t1.15752-9/55704709_404410880345547_3124474332860907520_n.png?_nc_cat=111&amp;_nc_ht=scontent-cdt1-1.xx&amp;oh=57f00d7d170eca57691eedd20dea7c73&amp;oe=5D0BC6E3"/>
+            <wp:cNvGraphicFramePr>
+              <a:graphicFrameLocks xmlns:a="http://schemas.openxmlformats.org/drawingml/2006/main" noChangeAspect="1"/>
+            </wp:cNvGraphicFramePr>
+            <a:graphic xmlns:a="http://schemas.openxmlformats.org/drawingml/2006/main">
+              <a:graphicData uri="http://schemas.openxmlformats.org/drawingml/2006/picture">
+                <pic:pic xmlns:pic="http://schemas.openxmlformats.org/drawingml/2006/picture">
+                  <pic:nvPicPr>
+                    <pic:cNvPr id="0" name="Picture 7" descr="https://scontent-cdt1-1.xx.fbcdn.net/v/t1.15752-9/55704709_404410880345547_3124474332860907520_n.png?_nc_cat=111&amp;_nc_ht=scontent-cdt1-1.xx&amp;oh=57f00d7d170eca57691eedd20dea7c73&amp;oe=5D0BC6E3"/>
+                    <pic:cNvPicPr>
+                      <a:picLocks noChangeAspect="1" noChangeArrowheads="1"/>
+                    </pic:cNvPicPr>
+                  </pic:nvPicPr>
+                  <pic:blipFill rotWithShape="1">
+                    <a:blip r:embed="rId19">
+                      <a:extLst>
+                        <a:ext uri="{28A0092B-C50C-407E-A947-70E740481C1C}">
+                          <a14:useLocalDpi xmlns:a14="http://schemas.microsoft.com/office/drawing/2010/main" val="0"/>
+                        </a:ext>
+                      </a:extLst>
+                    </a:blip>
+                    <a:srcRect b="17577"/>
+                    <a:stretch/>
+                  </pic:blipFill>
+                  <pic:spPr bwMode="auto">
+                    <a:xfrm>
+                      <a:off x="0" y="0"/>
+                      <a:ext cx="5274310" cy="3448050"/>
+                    </a:xfrm>
+                    <a:prstGeom prst="rect">
+                      <a:avLst/>
+                    </a:prstGeom>
+                    <a:noFill/>
+                    <a:ln>
+                      <a:noFill/>
+                    </a:ln>
+                    <a:extLst>
+                      <a:ext uri="{53640926-AAD7-44D8-BBD7-CCE9431645EC}">
+                        <a14:shadowObscured xmlns:a14="http://schemas.microsoft.com/office/drawing/2010/main"/>
+                      </a:ext>
+                    </a:extLst>
+                  </pic:spPr>
+                </pic:pic>
+              </a:graphicData>
+            </a:graphic>
+          </wp:inline>
+        </w:drawing>
+      </w:r>
+    </w:p>
+    <w:p>
+      <w:pPr>
+        <w:pStyle w:val="Lgende"/>
+        <w:jc w:val="center"/>
+      </w:pPr>
+      <w:bookmarkStart w:id="13" w:name="_Toc4859827"/>
+      <w:r>
+        <w:t xml:space="preserve">Figure </w:t>
+      </w:r>
+      <w:fldSimple w:instr=" SEQ Figure \* ARABIC ">
+        <w:r>
+          <w:rPr>
+            <w:noProof/>
+          </w:rPr>
+          <w:t>7</w:t>
+        </w:r>
+      </w:fldSimple>
+      <w:r>
+        <w:t xml:space="preserve"> : Covoiturages de l'utilisateur</w:t>
+      </w:r>
+      <w:bookmarkEnd w:id="13"/>
+    </w:p>
+    <w:p/>
+    <w:p>
+      <w:r>
+        <w:t>Lorsque l’utilisateur effectue une recherche selon le nom d’un utilisateur, les noms d’utilisateur les plus semblables à celui-ci apparaitront classés selon leur pertinence (exemple : si l’utilisateur cherche un utilisateur nommé « bernard » il apparaitra les utilisateurs « bernard tapie » , « bernardo del gateau », « berduche la capuche »</w:t>
+      </w:r>
+      <w:r>
+        <w:t>.</w:t>
+      </w:r>
+    </w:p>
+    <w:p>
+      <w:pPr>
+        <w:keepNext/>
+      </w:pPr>
+      <w:r>
+        <w:rPr>
+          <w:noProof/>
+          <w:lang w:eastAsia="fr-FR"/>
+        </w:rPr>
+        <w:drawing>
+          <wp:inline distT="0" distB="0" distL="0" distR="0" wp14:anchorId="71987AC8" wp14:editId="01AB2F4A">
+            <wp:extent cx="5273972" cy="3467100"/>
+            <wp:effectExtent l="0" t="0" r="3175" b="0"/>
+            <wp:docPr id="13" name="Image 13" descr="https://scontent-cdt1-1.xx.fbcdn.net/v/t1.15752-9/56290957_323482378521143_3101425163233656832_n.png?_nc_cat=111&amp;_nc_ht=scontent-cdt1-1.xx&amp;oh=0890d416b8fe4d38ba8e6145451ab18d&amp;oe=5D0C7BD2"/>
+            <wp:cNvGraphicFramePr>
+              <a:graphicFrameLocks xmlns:a="http://schemas.openxmlformats.org/drawingml/2006/main" noChangeAspect="1"/>
+            </wp:cNvGraphicFramePr>
+            <a:graphic xmlns:a="http://schemas.openxmlformats.org/drawingml/2006/main">
+              <a:graphicData uri="http://schemas.openxmlformats.org/drawingml/2006/picture">
+                <pic:pic xmlns:pic="http://schemas.openxmlformats.org/drawingml/2006/picture">
+                  <pic:nvPicPr>
+                    <pic:cNvPr id="0" name="Picture 5" descr="https://scontent-cdt1-1.xx.fbcdn.net/v/t1.15752-9/56290957_323482378521143_3101425163233656832_n.png?_nc_cat=111&amp;_nc_ht=scontent-cdt1-1.xx&amp;oh=0890d416b8fe4d38ba8e6145451ab18d&amp;oe=5D0C7BD2"/>
+                    <pic:cNvPicPr>
+                      <a:picLocks noChangeAspect="1" noChangeArrowheads="1"/>
+                    </pic:cNvPicPr>
+                  </pic:nvPicPr>
+                  <pic:blipFill rotWithShape="1">
+                    <a:blip r:embed="rId20">
+                      <a:extLst>
+                        <a:ext uri="{28A0092B-C50C-407E-A947-70E740481C1C}">
+                          <a14:useLocalDpi xmlns:a14="http://schemas.microsoft.com/office/drawing/2010/main" val="0"/>
+                        </a:ext>
+                      </a:extLst>
+                    </a:blip>
+                    <a:srcRect b="17210"/>
+                    <a:stretch/>
+                  </pic:blipFill>
+                  <pic:spPr bwMode="auto">
+                    <a:xfrm>
+                      <a:off x="0" y="0"/>
+                      <a:ext cx="5274310" cy="3467322"/>
+                    </a:xfrm>
+                    <a:prstGeom prst="rect">
+                      <a:avLst/>
+                    </a:prstGeom>
+                    <a:noFill/>
+                    <a:ln>
+                      <a:noFill/>
+                    </a:ln>
+                    <a:extLst>
+                      <a:ext uri="{53640926-AAD7-44D8-BBD7-CCE9431645EC}">
+                        <a14:shadowObscured xmlns:a14="http://schemas.microsoft.com/office/drawing/2010/main"/>
+                      </a:ext>
+                    </a:extLst>
+                  </pic:spPr>
+                </pic:pic>
+              </a:graphicData>
+            </a:graphic>
+          </wp:inline>
+        </w:drawing>
+      </w:r>
+    </w:p>
+    <w:p>
+      <w:pPr>
+        <w:pStyle w:val="Lgende"/>
+        <w:jc w:val="center"/>
+      </w:pPr>
+      <w:bookmarkStart w:id="14" w:name="_Toc4859828"/>
+      <w:r>
+        <w:t xml:space="preserve">Figure </w:t>
+      </w:r>
+      <w:fldSimple w:instr=" SEQ Figure \* ARABIC ">
+        <w:r>
+          <w:rPr>
+            <w:noProof/>
+          </w:rPr>
+          <w:t>8</w:t>
+        </w:r>
+      </w:fldSimple>
+      <w:r>
+        <w:t xml:space="preserve"> : </w:t>
+      </w:r>
+      <w:r>
+        <w:t>Résultats de la recherche d'utilisateur</w:t>
+      </w:r>
+      <w:bookmarkEnd w:id="14"/>
+    </w:p>
+    <w:p/>
+    <w:p/>
+    <w:p>
+      <w:r>
+        <w:t>Idem pour la recherche de covoiturages.</w:t>
+      </w:r>
+    </w:p>
+    <w:p>
+      <w:pPr>
+        <w:keepNext/>
+      </w:pPr>
+      <w:r>
+        <w:rPr>
+          <w:noProof/>
+          <w:lang w:eastAsia="fr-FR"/>
+        </w:rPr>
+        <w:drawing>
+          <wp:inline distT="0" distB="0" distL="0" distR="0" wp14:anchorId="336D7422" wp14:editId="090D0CFA">
+            <wp:extent cx="5274310" cy="3432487"/>
+            <wp:effectExtent l="0" t="0" r="2540" b="0"/>
+            <wp:docPr id="17" name="Image 17" descr="https://scontent-cdt1-1.xx.fbcdn.net/v/t1.15752-9/55853706_261979204749293_4254619063256350720_n.png?_nc_cat=108&amp;_nc_ht=scontent-cdt1-1.xx&amp;oh=4e408ac97da2ba63be58d772b634ba0c&amp;oe=5D400469"/>
+            <wp:cNvGraphicFramePr>
+              <a:graphicFrameLocks xmlns:a="http://schemas.openxmlformats.org/drawingml/2006/main" noChangeAspect="1"/>
+            </wp:cNvGraphicFramePr>
+            <a:graphic xmlns:a="http://schemas.openxmlformats.org/drawingml/2006/main">
+              <a:graphicData uri="http://schemas.openxmlformats.org/drawingml/2006/picture">
+                <pic:pic xmlns:pic="http://schemas.openxmlformats.org/drawingml/2006/picture">
+                  <pic:nvPicPr>
+                    <pic:cNvPr id="0" name="Picture 2" descr="https://scontent-cdt1-1.xx.fbcdn.net/v/t1.15752-9/55853706_261979204749293_4254619063256350720_n.png?_nc_cat=108&amp;_nc_ht=scontent-cdt1-1.xx&amp;oh=4e408ac97da2ba63be58d772b634ba0c&amp;oe=5D400469"/>
+                    <pic:cNvPicPr>
+                      <a:picLocks noChangeAspect="1" noChangeArrowheads="1"/>
+                    </pic:cNvPicPr>
+                  </pic:nvPicPr>
+                  <pic:blipFill>
+                    <a:blip r:embed="rId21">
+                      <a:extLst>
+                        <a:ext uri="{28A0092B-C50C-407E-A947-70E740481C1C}">
+                          <a14:useLocalDpi xmlns:a14="http://schemas.microsoft.com/office/drawing/2010/main" val="0"/>
+                        </a:ext>
+                      </a:extLst>
+                    </a:blip>
+                    <a:srcRect/>
+                    <a:stretch>
+                      <a:fillRect/>
+                    </a:stretch>
+                  </pic:blipFill>
+                  <pic:spPr bwMode="auto">
+                    <a:xfrm>
+                      <a:off x="0" y="0"/>
+                      <a:ext cx="5274310" cy="3432487"/>
+                    </a:xfrm>
+                    <a:prstGeom prst="rect">
+                      <a:avLst/>
+                    </a:prstGeom>
+                    <a:noFill/>
+                    <a:ln>
+                      <a:noFill/>
+                    </a:ln>
+                  </pic:spPr>
+                </pic:pic>
+              </a:graphicData>
+            </a:graphic>
+          </wp:inline>
+        </w:drawing>
+      </w:r>
+    </w:p>
+    <w:p>
+      <w:pPr>
+        <w:pStyle w:val="Lgende"/>
+        <w:jc w:val="center"/>
+      </w:pPr>
+      <w:bookmarkStart w:id="15" w:name="_Toc4859829"/>
+      <w:r>
+        <w:t xml:space="preserve">Figure </w:t>
+      </w:r>
+      <w:fldSimple w:instr=" SEQ Figure \* ARABIC ">
+        <w:r>
+          <w:rPr>
+            <w:noProof/>
+          </w:rPr>
+          <w:t>9</w:t>
+        </w:r>
+      </w:fldSimple>
+      <w:r>
+        <w:t> : Résultats</w:t>
+      </w:r>
+      <w:r>
+        <w:t xml:space="preserve"> de la recherche d'un covoiturage</w:t>
+      </w:r>
+      <w:bookmarkEnd w:id="15"/>
+    </w:p>
+    <w:p/>
+    <w:p>
+      <w:r>
+        <w:t>Lorsque l’utilisateur aura créé un covoiturage via le menu sur la droite de la page, il sera renvoyé sur une page de création de covoiturage sur laquelle il aura le lieu de départ et d’arrivée, la date et l’heure de départ, les places disponibles et la limite de bagages qu’il aura entré, de plus il aura l’option de confirmer ou d’annuler son choix</w:t>
+      </w:r>
+      <w:r>
+        <w:t>.</w:t>
+      </w:r>
+    </w:p>
+    <w:p>
+      <w:pPr>
+        <w:keepNext/>
+      </w:pPr>
+      <w:r>
+        <w:rPr>
+          <w:noProof/>
+          <w:lang w:eastAsia="fr-FR"/>
+        </w:rPr>
+        <w:lastRenderedPageBreak/>
+        <w:drawing>
+          <wp:inline distT="0" distB="0" distL="0" distR="0" wp14:anchorId="372EFDEE" wp14:editId="20D06703">
+            <wp:extent cx="5273972" cy="3457575"/>
+            <wp:effectExtent l="0" t="0" r="3175" b="0"/>
+            <wp:docPr id="15" name="Image 15" descr="https://scontent-cdt1-1.xx.fbcdn.net/v/t1.15752-9/55939385_422106465217527_7346241461853093888_n.png?_nc_cat=100&amp;_nc_ht=scontent-cdt1-1.xx&amp;oh=87fd44e98a8ca283b76a8c56df86f1c9&amp;oe=5D05AA1A"/>
+            <wp:cNvGraphicFramePr>
+              <a:graphicFrameLocks xmlns:a="http://schemas.openxmlformats.org/drawingml/2006/main" noChangeAspect="1"/>
+            </wp:cNvGraphicFramePr>
+            <a:graphic xmlns:a="http://schemas.openxmlformats.org/drawingml/2006/main">
+              <a:graphicData uri="http://schemas.openxmlformats.org/drawingml/2006/picture">
+                <pic:pic xmlns:pic="http://schemas.openxmlformats.org/drawingml/2006/picture">
+                  <pic:nvPicPr>
+                    <pic:cNvPr id="0" name="Picture 9" descr="https://scontent-cdt1-1.xx.fbcdn.net/v/t1.15752-9/55939385_422106465217527_7346241461853093888_n.png?_nc_cat=100&amp;_nc_ht=scontent-cdt1-1.xx&amp;oh=87fd44e98a8ca283b76a8c56df86f1c9&amp;oe=5D05AA1A"/>
+                    <pic:cNvPicPr>
+                      <a:picLocks noChangeAspect="1" noChangeArrowheads="1"/>
+                    </pic:cNvPicPr>
+                  </pic:nvPicPr>
+                  <pic:blipFill rotWithShape="1">
+                    <a:blip r:embed="rId22">
+                      <a:extLst>
+                        <a:ext uri="{28A0092B-C50C-407E-A947-70E740481C1C}">
+                          <a14:useLocalDpi xmlns:a14="http://schemas.microsoft.com/office/drawing/2010/main" val="0"/>
+                        </a:ext>
+                      </a:extLst>
+                    </a:blip>
+                    <a:srcRect b="17437"/>
+                    <a:stretch/>
+                  </pic:blipFill>
+                  <pic:spPr bwMode="auto">
+                    <a:xfrm>
+                      <a:off x="0" y="0"/>
+                      <a:ext cx="5274310" cy="3457796"/>
+                    </a:xfrm>
+                    <a:prstGeom prst="rect">
+                      <a:avLst/>
+                    </a:prstGeom>
+                    <a:noFill/>
+                    <a:ln>
+                      <a:noFill/>
+                    </a:ln>
+                    <a:extLst>
+                      <a:ext uri="{53640926-AAD7-44D8-BBD7-CCE9431645EC}">
+                        <a14:shadowObscured xmlns:a14="http://schemas.microsoft.com/office/drawing/2010/main"/>
+                      </a:ext>
+                    </a:extLst>
+                  </pic:spPr>
+                </pic:pic>
+              </a:graphicData>
+            </a:graphic>
+          </wp:inline>
+        </w:drawing>
+      </w:r>
+    </w:p>
+    <w:p>
+      <w:pPr>
+        <w:pStyle w:val="Lgende"/>
+        <w:jc w:val="center"/>
+      </w:pPr>
+      <w:bookmarkStart w:id="16" w:name="_Toc4859830"/>
+      <w:r>
+        <w:t xml:space="preserve">Figure </w:t>
+      </w:r>
+      <w:fldSimple w:instr=" SEQ Figure \* ARABIC ">
+        <w:r>
+          <w:rPr>
+            <w:noProof/>
+          </w:rPr>
+          <w:t>10</w:t>
+        </w:r>
+      </w:fldSimple>
+      <w:r>
+        <w:t xml:space="preserve"> : création de covoiturage</w:t>
+      </w:r>
+      <w:bookmarkEnd w:id="16"/>
+    </w:p>
+    <w:p/>
+    <w:p>
+      <w:r>
+        <w:t>Lorsque l’utilisateur aura sélectionné un covoiturage, il sera renvoyé sur une page de confirmation de reservation sur laquelle il aura le lieu de départ et d’arrivée, la date et l’heure de départ, les places disponibles et la limite de bagages restants, de plus il aura l’option de confirmer ou d’annuler son choix.</w:t>
+      </w:r>
+    </w:p>
+    <w:p>
+      <w:pPr>
+        <w:keepNext/>
+      </w:pPr>
+      <w:r>
+        <w:rPr>
+          <w:noProof/>
+          <w:lang w:eastAsia="fr-FR"/>
+        </w:rPr>
+        <w:lastRenderedPageBreak/>
+        <w:drawing>
+          <wp:inline distT="0" distB="0" distL="0" distR="0" wp14:anchorId="17E25F73" wp14:editId="62748FC6">
+            <wp:extent cx="5274310" cy="4183652"/>
+            <wp:effectExtent l="0" t="0" r="2540" b="7620"/>
+            <wp:docPr id="16" name="Image 16" descr="https://scontent-cdt1-1.xx.fbcdn.net/v/t1.15752-9/56140459_650961158693927_8717784184875122688_n.png?_nc_cat=106&amp;_nc_ht=scontent-cdt1-1.xx&amp;oh=061bc7e61189c12f987c42623d81c06f&amp;oe=5D406E6A"/>
+            <wp:cNvGraphicFramePr>
+              <a:graphicFrameLocks xmlns:a="http://schemas.openxmlformats.org/drawingml/2006/main" noChangeAspect="1"/>
+            </wp:cNvGraphicFramePr>
+            <a:graphic xmlns:a="http://schemas.openxmlformats.org/drawingml/2006/main">
+              <a:graphicData uri="http://schemas.openxmlformats.org/drawingml/2006/picture">
+                <pic:pic xmlns:pic="http://schemas.openxmlformats.org/drawingml/2006/picture">
+                  <pic:nvPicPr>
+                    <pic:cNvPr id="0" name="Picture 11" descr="https://scontent-cdt1-1.xx.fbcdn.net/v/t1.15752-9/56140459_650961158693927_8717784184875122688_n.png?_nc_cat=106&amp;_nc_ht=scontent-cdt1-1.xx&amp;oh=061bc7e61189c12f987c42623d81c06f&amp;oe=5D406E6A"/>
+                    <pic:cNvPicPr>
+                      <a:picLocks noChangeAspect="1" noChangeArrowheads="1"/>
+                    </pic:cNvPicPr>
+                  </pic:nvPicPr>
+                  <pic:blipFill>
+                    <a:blip r:embed="rId23">
+                      <a:extLst>
+                        <a:ext uri="{28A0092B-C50C-407E-A947-70E740481C1C}">
+                          <a14:useLocalDpi xmlns:a14="http://schemas.microsoft.com/office/drawing/2010/main" val="0"/>
+                        </a:ext>
+                      </a:extLst>
+                    </a:blip>
+                    <a:srcRect/>
+                    <a:stretch>
+                      <a:fillRect/>
+                    </a:stretch>
+                  </pic:blipFill>
+                  <pic:spPr bwMode="auto">
+                    <a:xfrm>
+                      <a:off x="0" y="0"/>
+                      <a:ext cx="5274310" cy="4183652"/>
+                    </a:xfrm>
+                    <a:prstGeom prst="rect">
+                      <a:avLst/>
+                    </a:prstGeom>
+                    <a:noFill/>
+                    <a:ln>
+                      <a:noFill/>
+                    </a:ln>
+                  </pic:spPr>
+                </pic:pic>
+              </a:graphicData>
+            </a:graphic>
+          </wp:inline>
+        </w:drawing>
+      </w:r>
+    </w:p>
+    <w:p>
+      <w:pPr>
+        <w:pStyle w:val="Lgende"/>
+        <w:jc w:val="center"/>
+      </w:pPr>
+      <w:bookmarkStart w:id="17" w:name="_Toc4859831"/>
+      <w:r>
+        <w:t xml:space="preserve">Figure </w:t>
+      </w:r>
+      <w:fldSimple w:instr=" SEQ Figure \* ARABIC ">
+        <w:r>
+          <w:rPr>
+            <w:noProof/>
+          </w:rPr>
+          <w:t>11</w:t>
+        </w:r>
+      </w:fldSimple>
+      <w:r>
+        <w:t xml:space="preserve"> : Rejoindre le covoiturage de X</w:t>
+      </w:r>
+      <w:bookmarkEnd w:id="17"/>
+    </w:p>
     <w:p>
       <w:pPr>
         <w:pStyle w:val="Titre2"/>
@@ -4591,21 +5131,21 @@
           <w:szCs w:val="26"/>
         </w:rPr>
       </w:pPr>
-      <w:bookmarkStart w:id="12" w:name="_Toc4854508"/>
+      <w:bookmarkStart w:id="18" w:name="_Toc4854508"/>
       <w:r>
         <w:t>Charte graphique</w:t>
       </w:r>
-      <w:bookmarkEnd w:id="12"/>
+      <w:bookmarkEnd w:id="18"/>
     </w:p>
     <w:p>
       <w:pPr>
         <w:pStyle w:val="Titre3"/>
       </w:pPr>
-      <w:bookmarkStart w:id="13" w:name="_Toc4854509"/>
+      <w:bookmarkStart w:id="19" w:name="_Toc4854509"/>
       <w:r>
         <w:t>Le logo</w:t>
       </w:r>
-      <w:bookmarkEnd w:id="13"/>
+      <w:bookmarkEnd w:id="19"/>
     </w:p>
     <w:p>
       <w:pPr>
@@ -4640,15 +5180,7 @@
         <w:t>: «</w:t>
       </w:r>
       <w:r>
-        <w:t xml:space="preserve"> le covoit’ sans </w:t>
-      </w:r>
-      <w:proofErr w:type="spellStart"/>
-      <w:r>
-        <w:t>blabla</w:t>
-      </w:r>
-      <w:proofErr w:type="spellEnd"/>
-      <w:r>
-        <w:t xml:space="preserve"> ». </w:t>
+        <w:t xml:space="preserve"> le covoit’ sans blabla ». </w:t>
       </w:r>
     </w:p>
     <w:p>
@@ -4721,12 +5253,12 @@
       <w:r>
         <w:rPr>
           <w:noProof/>
-        </w:rPr>
-        <w:lastRenderedPageBreak/>
+          <w:lang w:eastAsia="fr-FR"/>
+        </w:rPr>
         <mc:AlternateContent>
           <mc:Choice Requires="wps">
             <w:drawing>
-              <wp:anchor distT="0" distB="0" distL="114300" distR="114300" simplePos="0" relativeHeight="251706880" behindDoc="0" locked="0" layoutInCell="1" allowOverlap="1" wp14:anchorId="7527355F" wp14:editId="7C377099">
+              <wp:anchor distT="0" distB="0" distL="114300" distR="114300" simplePos="0" relativeHeight="251662848" behindDoc="0" locked="0" layoutInCell="1" allowOverlap="1" wp14:anchorId="392BE9E6" wp14:editId="64B8F784">
                 <wp:simplePos x="0" y="0"/>
                 <wp:positionH relativeFrom="column">
                   <wp:posOffset>1905</wp:posOffset>
@@ -4768,7 +5300,7 @@
                                 <w:color w:val="00000A"/>
                               </w:rPr>
                             </w:pPr>
-                            <w:bookmarkStart w:id="14" w:name="_Toc4854627"/>
+                            <w:bookmarkStart w:id="20" w:name="_Toc4859832"/>
                             <w:r>
                               <w:t xml:space="preserve">Figure </w:t>
                             </w:r>
@@ -4777,13 +5309,13 @@
                                 <w:rPr>
                                   <w:noProof/>
                                 </w:rPr>
-                                <w:t>5</w:t>
+                                <w:t>12</w:t>
                               </w:r>
                             </w:fldSimple>
                             <w:r>
                               <w:t xml:space="preserve"> : logo de l'application</w:t>
                             </w:r>
-                            <w:bookmarkEnd w:id="14"/>
+                            <w:bookmarkEnd w:id="20"/>
                           </w:p>
                         </w:txbxContent>
                       </wps:txbx>
@@ -4801,11 +5333,11 @@
           </mc:Choice>
           <mc:Fallback>
             <w:pict>
-              <v:shapetype w14:anchorId="7527355F" id="_x0000_t202" coordsize="21600,21600" o:spt="202" path="m,l,21600r21600,l21600,xe">
+              <v:shapetype w14:anchorId="392BE9E6" id="_x0000_t202" coordsize="21600,21600" o:spt="202" path="m,l,21600r21600,l21600,xe">
                 <v:stroke joinstyle="miter"/>
                 <v:path gradientshapeok="t" o:connecttype="rect"/>
               </v:shapetype>
-              <v:shape id="Zone de texte 24" o:spid="_x0000_s1026" type="#_x0000_t202" style="position:absolute;left:0;text-align:left;margin-left:.15pt;margin-top:212.95pt;width:430.3pt;height:.05pt;z-index:251706880;visibility:visible;mso-wrap-style:square;mso-wrap-distance-left:9pt;mso-wrap-distance-top:0;mso-wrap-distance-right:9pt;mso-wrap-distance-bottom:0;mso-position-horizontal:absolute;mso-position-horizontal-relative:text;mso-position-vertical:absolute;mso-position-vertical-relative:text;v-text-anchor:top" o:gfxdata="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" stroked="f">
+              <v:shape id="Zone de texte 24" o:spid="_x0000_s1026" type="#_x0000_t202" style="position:absolute;left:0;text-align:left;margin-left:.15pt;margin-top:212.95pt;width:430.3pt;height:.05pt;z-index:251662848;visibility:visible;mso-wrap-style:square;mso-wrap-distance-left:9pt;mso-wrap-distance-top:0;mso-wrap-distance-right:9pt;mso-wrap-distance-bottom:0;mso-position-horizontal:absolute;mso-position-horizontal-relative:text;mso-position-vertical:absolute;mso-position-vertical-relative:text;v-text-anchor:top" o:gfxdata="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" stroked="f">
                 <v:textbox style="mso-fit-shape-to-text:t" inset="0,0,0,0">
                   <w:txbxContent>
                     <w:p>
@@ -4816,7 +5348,7 @@
                           <w:color w:val="00000A"/>
                         </w:rPr>
                       </w:pPr>
-                      <w:bookmarkStart w:id="15" w:name="_Toc4854627"/>
+                      <w:bookmarkStart w:id="21" w:name="_Toc4859832"/>
                       <w:r>
                         <w:t xml:space="preserve">Figure </w:t>
                       </w:r>
@@ -4825,13 +5357,13 @@
                           <w:rPr>
                             <w:noProof/>
                           </w:rPr>
-                          <w:t>5</w:t>
+                          <w:t>12</w:t>
                         </w:r>
                       </w:fldSimple>
                       <w:r>
                         <w:t xml:space="preserve"> : logo de l'application</w:t>
                       </w:r>
-                      <w:bookmarkEnd w:id="15"/>
+                      <w:bookmarkEnd w:id="21"/>
                     </w:p>
                   </w:txbxContent>
                 </v:textbox>
@@ -4842,8 +5374,12 @@
         </mc:AlternateContent>
       </w:r>
       <w:r>
+        <w:rPr>
+          <w:noProof/>
+          <w:lang w:eastAsia="fr-FR"/>
+        </w:rPr>
         <w:drawing>
-          <wp:anchor distT="0" distB="0" distL="114300" distR="114300" simplePos="0" relativeHeight="251698688" behindDoc="0" locked="0" layoutInCell="1" allowOverlap="1" wp14:anchorId="04E187B1">
+          <wp:anchor distT="0" distB="0" distL="114300" distR="114300" simplePos="0" relativeHeight="251653632" behindDoc="0" locked="0" layoutInCell="1" allowOverlap="1" wp14:anchorId="26FC706D" wp14:editId="3D71C789">
             <wp:simplePos x="0" y="0"/>
             <wp:positionH relativeFrom="column">
               <wp:posOffset>1905</wp:posOffset>
@@ -4866,7 +5402,7 @@
                     <pic:cNvPicPr/>
                   </pic:nvPicPr>
                   <pic:blipFill>
-                    <a:blip r:embed="rId17">
+                    <a:blip r:embed="rId24">
                       <a:extLst>
                         <a:ext uri="{28A0092B-C50C-407E-A947-70E740481C1C}">
                           <a14:useLocalDpi xmlns:a14="http://schemas.microsoft.com/office/drawing/2010/main" val="0"/>
@@ -4917,11 +5453,11 @@
       <w:pPr>
         <w:pStyle w:val="Titre3"/>
       </w:pPr>
-      <w:bookmarkStart w:id="16" w:name="_Toc4854510"/>
+      <w:bookmarkStart w:id="22" w:name="_Toc4854510"/>
       <w:r>
         <w:t>Typologie</w:t>
       </w:r>
-      <w:bookmarkEnd w:id="16"/>
+      <w:bookmarkEnd w:id="22"/>
       <w:r>
         <w:t xml:space="preserve">  </w:t>
       </w:r>
@@ -4947,9 +5483,10 @@
       <w:r>
         <w:rPr>
           <w:noProof/>
+          <w:lang w:eastAsia="fr-FR"/>
         </w:rPr>
         <w:drawing>
-          <wp:anchor distT="0" distB="0" distL="0" distR="0" simplePos="0" relativeHeight="251716096" behindDoc="0" locked="0" layoutInCell="1" allowOverlap="1" wp14:anchorId="3472DAF8" wp14:editId="354733C3">
+          <wp:anchor distT="0" distB="0" distL="0" distR="0" simplePos="0" relativeHeight="251672064" behindDoc="0" locked="0" layoutInCell="1" allowOverlap="1" wp14:anchorId="5100A69D" wp14:editId="2104B8B1">
             <wp:simplePos x="0" y="0"/>
             <wp:positionH relativeFrom="column">
               <wp:posOffset>1154485</wp:posOffset>
@@ -4974,7 +5511,7 @@
                     </pic:cNvPicPr>
                   </pic:nvPicPr>
                   <pic:blipFill>
-                    <a:blip r:embed="rId18"/>
+                    <a:blip r:embed="rId25"/>
                     <a:stretch>
                       <a:fillRect/>
                     </a:stretch>
@@ -5004,35 +5541,7 @@
         <w:rPr>
           <w:color w:val="000000"/>
         </w:rPr>
-        <w:t xml:space="preserve">C’est donc la police </w:t>
-      </w:r>
-      <w:proofErr w:type="spellStart"/>
-      <w:r>
-        <w:rPr>
-          <w:color w:val="000000"/>
-        </w:rPr>
-        <w:t>Helvetica</w:t>
-      </w:r>
-      <w:proofErr w:type="spellEnd"/>
-      <w:r>
-        <w:rPr>
-          <w:color w:val="000000"/>
-        </w:rPr>
-        <w:t xml:space="preserve"> en taille 12px qui a été choisie pour sa simplicité et pour sa clarté. Elle a été réalisée par Max </w:t>
-      </w:r>
-      <w:proofErr w:type="spellStart"/>
-      <w:r>
-        <w:rPr>
-          <w:color w:val="000000"/>
-        </w:rPr>
-        <w:t>Miedinger</w:t>
-      </w:r>
-      <w:proofErr w:type="spellEnd"/>
-      <w:r>
-        <w:rPr>
-          <w:color w:val="000000"/>
-        </w:rPr>
-        <w:t xml:space="preserve"> en 1957, il souhaitait atteindre une certaine harmonie tout en respectant la neutralité. En effet cette police peut être appliquée pour de nombreux usages et est très utilisée dans le monde. </w:t>
+        <w:t xml:space="preserve">C’est donc la police Helvetica en taille 12px qui a été choisie pour sa simplicité et pour sa clarté. Elle a été réalisée par Max Miedinger en 1957, il souhaitait atteindre une certaine harmonie tout en respectant la neutralité. En effet cette police peut être appliquée pour de nombreux usages et est très utilisée dans le monde. </w:t>
       </w:r>
     </w:p>
     <w:p>
@@ -5040,7 +5549,7 @@
         <w:pStyle w:val="Lgende"/>
         <w:jc w:val="center"/>
       </w:pPr>
-      <w:bookmarkStart w:id="17" w:name="_Toc4854628"/>
+      <w:bookmarkStart w:id="23" w:name="_Toc4859833"/>
       <w:r>
         <w:t xml:space="preserve">Figure </w:t>
       </w:r>
@@ -5049,18 +5558,13 @@
           <w:rPr>
             <w:noProof/>
           </w:rPr>
-          <w:t>6</w:t>
+          <w:t>13</w:t>
         </w:r>
       </w:fldSimple>
       <w:r>
-        <w:t xml:space="preserve">: exemple d'utilisation de </w:t>
-      </w:r>
-      <w:proofErr w:type="spellStart"/>
-      <w:r>
-        <w:t>Helvetica</w:t>
-      </w:r>
-      <w:bookmarkEnd w:id="17"/>
-      <w:proofErr w:type="spellEnd"/>
+        <w:t>: exemple d'utilisation de Helvetica</w:t>
+      </w:r>
+      <w:bookmarkEnd w:id="23"/>
     </w:p>
     <w:p>
       <w:pPr>
@@ -5070,6 +5574,7 @@
         <w:rPr>
           <w:color w:val="000000"/>
         </w:rPr>
+        <w:lastRenderedPageBreak/>
         <w:t xml:space="preserve">Le titre des pages a pour taille de police 20 px. Les sous titres sont de taille 15px en Italique. </w:t>
       </w:r>
     </w:p>
@@ -5169,30 +5674,18 @@
           <w:sz w:val="24"/>
           <w:szCs w:val="24"/>
         </w:rPr>
-        <w:t xml:space="preserve">Bienvenue sur </w:t>
-      </w:r>
-      <w:proofErr w:type="spellStart"/>
-      <w:r>
-        <w:rPr>
-          <w:rFonts w:ascii="Helvetica" w:hAnsi="Helvetica"/>
-          <w:color w:val="000000"/>
-          <w:sz w:val="24"/>
-          <w:szCs w:val="24"/>
-        </w:rPr>
-        <w:t>QuietCar</w:t>
-      </w:r>
-      <w:proofErr w:type="spellEnd"/>
+        <w:t>Bienvenue sur QuietCar</w:t>
+      </w:r>
     </w:p>
     <w:p>
       <w:pPr>
         <w:pStyle w:val="Titre3"/>
       </w:pPr>
-      <w:bookmarkStart w:id="18" w:name="_Toc4854511"/>
-      <w:r>
-        <w:lastRenderedPageBreak/>
+      <w:bookmarkStart w:id="24" w:name="_Toc4854511"/>
+      <w:r>
         <w:t>Couleurs</w:t>
       </w:r>
-      <w:bookmarkEnd w:id="18"/>
+      <w:bookmarkEnd w:id="24"/>
     </w:p>
     <w:p>
       <w:pPr>
@@ -5201,11 +5694,12 @@
       <w:r>
         <w:rPr>
           <w:noProof/>
+          <w:lang w:eastAsia="fr-FR"/>
         </w:rPr>
         <mc:AlternateContent>
           <mc:Choice Requires="wpg">
             <w:drawing>
-              <wp:anchor distT="0" distB="0" distL="114300" distR="114300" simplePos="0" relativeHeight="251688448" behindDoc="0" locked="0" layoutInCell="1" allowOverlap="1">
+              <wp:anchor distT="0" distB="0" distL="114300" distR="114300" simplePos="0" relativeHeight="251644416" behindDoc="0" locked="0" layoutInCell="1" allowOverlap="1" wp14:anchorId="4D2E281B" wp14:editId="7EC56A6C">
                 <wp:simplePos x="0" y="0"/>
                 <wp:positionH relativeFrom="column">
                   <wp:posOffset>1345758</wp:posOffset>
@@ -5271,7 +5765,7 @@
                                 </pic:cNvPicPr>
                               </pic:nvPicPr>
                               <pic:blipFill>
-                                <a:blip r:embed="rId19"/>
+                                <a:blip r:embed="rId26"/>
                                 <a:stretch>
                                   <a:fillRect/>
                                 </a:stretch>
@@ -5437,7 +5931,7 @@
           </mc:Choice>
           <mc:Fallback>
             <w:pict>
-              <v:group id="Grouper 43" o:spid="_x0000_s1027" style="position:absolute;left:0;text-align:left;margin-left:105.95pt;margin-top:36.35pt;width:226.7pt;height:113.3pt;z-index:251688448" coordorigin="3711,177440" coordsize="4534,2266" o:gfxdata="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">
+              <v:group w14:anchorId="4D2E281B" id="Grouper 43" o:spid="_x0000_s1027" style="position:absolute;left:0;text-align:left;margin-left:105.95pt;margin-top:36.35pt;width:226.7pt;height:113.3pt;z-index:251644416" coordorigin="3711,177440" coordsize="4534,2266" o:gfxdata="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">
                 <v:group id="Grouper 42" o:spid="_x0000_s1028" style="position:absolute;left:3711;top:177440;width:4534;height:2266" coordorigin="7221,177440" coordsize="4534,2266" o:gfxdata="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">
                   <v:group id="Grouper 41" o:spid="_x0000_s1029" style="position:absolute;left:7221;top:177440;width:4534;height:2266" coordorigin="5151,177605" coordsize="4534,2266" o:gfxdata="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">
                     <v:group id="Grouper 40" o:spid="_x0000_s1030" style="position:absolute;left:5151;top:177605;width:4534;height:2266" coordorigin="5151,177605" coordsize="4534,2266" o:gfxdata="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">
@@ -5461,7 +5955,7 @@
                         <o:lock v:ext="edit" aspectratio="t"/>
                       </v:shapetype>
                       <v:shape id="Image2" o:spid="_x0000_s1031" type="#_x0000_t75" style="position:absolute;left:5151;top:177605;width:4534;height:2267;visibility:visible;mso-wrap-style:square" o:gfxdata="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">
-                        <v:imagedata r:id="rId20" o:title=""/>
+                        <v:imagedata r:id="rId27" o:title=""/>
                       </v:shape>
                       <v:shape id="Forme8" o:spid="_x0000_s1032" type="#_x0000_t202" style="position:absolute;left:5811;top:177868;width:2635;height:312;visibility:visible;mso-wrap-style:square;v-text-anchor:top" o:gfxdata="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" filled="f" stroked="f">
                         <v:textbox style="mso-fit-shape-to-text:t" inset="0,0,0,0">
@@ -5567,7 +6061,7 @@
           <w:color w:val="000000"/>
         </w:rPr>
       </w:pPr>
-      <w:bookmarkStart w:id="19" w:name="_Toc4854629"/>
+      <w:bookmarkStart w:id="25" w:name="_Toc4859834"/>
       <w:r>
         <w:t xml:space="preserve">Figure </w:t>
       </w:r>
@@ -5576,7 +6070,7 @@
           <w:rPr>
             <w:noProof/>
           </w:rPr>
-          <w:t>7</w:t>
+          <w:t>14</w:t>
         </w:r>
       </w:fldSimple>
       <w:r>
@@ -5591,7 +6085,7 @@
       <w:r>
         <w:t>thème couleur choisi</w:t>
       </w:r>
-      <w:bookmarkEnd w:id="19"/>
+      <w:bookmarkEnd w:id="25"/>
     </w:p>
     <w:p>
       <w:pPr>
@@ -5671,11 +6165,11 @@
       <w:pPr>
         <w:pStyle w:val="Titre3"/>
       </w:pPr>
-      <w:bookmarkStart w:id="20" w:name="_Toc4854512"/>
+      <w:bookmarkStart w:id="26" w:name="_Toc4854512"/>
       <w:r>
         <w:t>Images</w:t>
       </w:r>
-      <w:bookmarkEnd w:id="20"/>
+      <w:bookmarkEnd w:id="26"/>
     </w:p>
     <w:p>
       <w:pPr>
@@ -5687,7 +6181,7 @@
         </w:rPr>
         <w:t>Le choix des images fait partie des outils amenant les conducteurs et les passagers à vouloir voyager.</w:t>
       </w:r>
-      <w:hyperlink r:id="rId21">
+      <w:hyperlink r:id="rId28">
         <w:r>
           <w:rPr>
             <w:rStyle w:val="LienInternet"/>
@@ -5759,9 +6253,11 @@
       <w:r>
         <w:rPr>
           <w:noProof/>
-        </w:rPr>
+          <w:lang w:eastAsia="fr-FR"/>
+        </w:rPr>
+        <w:lastRenderedPageBreak/>
         <w:drawing>
-          <wp:inline distT="0" distB="0" distL="114300" distR="114300">
+          <wp:inline distT="0" distB="0" distL="114300" distR="114300" wp14:anchorId="7690B089" wp14:editId="27D168FD">
             <wp:extent cx="5264150" cy="2961005"/>
             <wp:effectExtent l="0" t="0" r="12700" b="10795"/>
             <wp:docPr id="3" name="Picture 3" descr="20170814_104954"/>
@@ -5778,7 +6274,7 @@
                     </pic:cNvPicPr>
                   </pic:nvPicPr>
                   <pic:blipFill>
-                    <a:blip r:embed="rId22"/>
+                    <a:blip r:embed="rId29"/>
                     <a:stretch>
                       <a:fillRect/>
                     </a:stretch>
@@ -5807,7 +6303,7 @@
           <w:color w:val="000000"/>
         </w:rPr>
       </w:pPr>
-      <w:bookmarkStart w:id="21" w:name="_Toc4854630"/>
+      <w:bookmarkStart w:id="27" w:name="_Toc4859835"/>
       <w:r>
         <w:t xml:space="preserve">Figure </w:t>
       </w:r>
@@ -5816,7 +6312,7 @@
           <w:rPr>
             <w:noProof/>
           </w:rPr>
-          <w:t>8</w:t>
+          <w:t>15</w:t>
         </w:r>
       </w:fldSimple>
       <w:r>
@@ -5831,7 +6327,7 @@
       <w:r>
         <w:t>image de fond du site</w:t>
       </w:r>
-      <w:bookmarkEnd w:id="21"/>
+      <w:bookmarkEnd w:id="27"/>
     </w:p>
     <w:p>
       <w:pPr>
@@ -5844,7 +6340,6 @@
         <w:rPr>
           <w:color w:val="000000"/>
         </w:rPr>
-        <w:lastRenderedPageBreak/>
         <w:t xml:space="preserve">L’image de fond n’est pas la seule photo du site puisque chaque utilisateur aura sa photo de profil s’il le souhaite. Ces photos seront visibles depuis n’importe quelle image du site sur la barre de menu dans un petit cadre en haut à droite.  Elles seront aussi visibles lorsqu’un utilisateur effectue une recherche de trajet. </w:t>
       </w:r>
       <w:r>
@@ -5864,11 +6359,11 @@
       <w:pPr>
         <w:pStyle w:val="Titre3"/>
       </w:pPr>
-      <w:bookmarkStart w:id="22" w:name="_Toc4854513"/>
+      <w:bookmarkStart w:id="28" w:name="_Toc4854513"/>
       <w:r>
         <w:t>Icônes</w:t>
       </w:r>
-      <w:bookmarkEnd w:id="22"/>
+      <w:bookmarkEnd w:id="28"/>
     </w:p>
     <w:p>
       <w:pPr>
@@ -5895,9 +6390,10 @@
       <w:r>
         <w:rPr>
           <w:noProof/>
+          <w:lang w:eastAsia="fr-FR"/>
         </w:rPr>
         <w:drawing>
-          <wp:anchor distT="0" distB="0" distL="0" distR="0" simplePos="0" relativeHeight="251660800" behindDoc="0" locked="0" layoutInCell="1" allowOverlap="1">
+          <wp:anchor distT="0" distB="0" distL="0" distR="0" simplePos="0" relativeHeight="251635200" behindDoc="0" locked="0" layoutInCell="1" allowOverlap="1" wp14:anchorId="27B57712" wp14:editId="77A5BA1D">
             <wp:simplePos x="0" y="0"/>
             <wp:positionH relativeFrom="column">
               <wp:posOffset>2172335</wp:posOffset>
@@ -5922,7 +6418,7 @@
                     </pic:cNvPicPr>
                   </pic:nvPicPr>
                   <pic:blipFill>
-                    <a:blip r:embed="rId23"/>
+                    <a:blip r:embed="rId30"/>
                     <a:stretch>
                       <a:fillRect/>
                     </a:stretch>
@@ -5948,7 +6444,7 @@
         <w:pStyle w:val="Lgende"/>
         <w:jc w:val="center"/>
       </w:pPr>
-      <w:bookmarkStart w:id="23" w:name="_Toc4854631"/>
+      <w:bookmarkStart w:id="29" w:name="_Toc4859836"/>
       <w:r>
         <w:t xml:space="preserve">Figure </w:t>
       </w:r>
@@ -5957,7 +6453,7 @@
           <w:rPr>
             <w:noProof/>
           </w:rPr>
-          <w:t>9</w:t>
+          <w:t>16</w:t>
         </w:r>
       </w:fldSimple>
       <w:r>
@@ -5972,7 +6468,7 @@
       <w:r>
         <w:t>Gmail</w:t>
       </w:r>
-      <w:bookmarkEnd w:id="23"/>
+      <w:bookmarkEnd w:id="29"/>
     </w:p>
     <w:p>
       <w:r>
@@ -5988,7 +6484,7 @@
           <w:bCs/>
         </w:rPr>
       </w:pPr>
-      <w:bookmarkStart w:id="24" w:name="_Toc4854514"/>
+      <w:bookmarkStart w:id="30" w:name="_Toc4854514"/>
       <w:r>
         <w:rPr>
           <w:rStyle w:val="Titre1Car"/>
@@ -5998,7 +6494,7 @@
         <w:lastRenderedPageBreak/>
         <w:t>UML</w:t>
       </w:r>
-      <w:bookmarkEnd w:id="24"/>
+      <w:bookmarkEnd w:id="30"/>
     </w:p>
     <w:p>
       <w:pPr>
@@ -6008,11 +6504,11 @@
           <w:numId w:val="14"/>
         </w:numPr>
       </w:pPr>
-      <w:bookmarkStart w:id="25" w:name="_Toc4854515"/>
+      <w:bookmarkStart w:id="31" w:name="_Toc4854515"/>
       <w:r>
         <w:t>Diagramme de cas d’utilisation</w:t>
       </w:r>
-      <w:bookmarkEnd w:id="25"/>
+      <w:bookmarkEnd w:id="31"/>
     </w:p>
     <w:p/>
     <w:p>
@@ -6028,9 +6524,10 @@
       <w:r>
         <w:rPr>
           <w:noProof/>
+          <w:lang w:eastAsia="fr-FR"/>
         </w:rPr>
         <w:drawing>
-          <wp:inline distT="0" distB="0" distL="0" distR="0">
+          <wp:inline distT="0" distB="0" distL="0" distR="0" wp14:anchorId="2BE1DCCD" wp14:editId="12E07E77">
             <wp:extent cx="4789805" cy="3872865"/>
             <wp:effectExtent l="0" t="0" r="10795" b="13335"/>
             <wp:docPr id="4" name="Image 4"/>
@@ -6047,7 +6544,7 @@
                     </pic:cNvPicPr>
                   </pic:nvPicPr>
                   <pic:blipFill>
-                    <a:blip r:embed="rId24">
+                    <a:blip r:embed="rId31">
                       <a:extLst>
                         <a:ext uri="{28A0092B-C50C-407E-A947-70E740481C1C}">
                           <a14:useLocalDpi xmlns:a14="http://schemas.microsoft.com/office/drawing/2010/main" val="0"/>
@@ -6084,7 +6581,7 @@
         <w:pStyle w:val="Lgende"/>
         <w:jc w:val="center"/>
       </w:pPr>
-      <w:bookmarkStart w:id="26" w:name="_Toc4854632"/>
+      <w:bookmarkStart w:id="32" w:name="_Toc4859837"/>
       <w:r>
         <w:t xml:space="preserve">Figure </w:t>
       </w:r>
@@ -6101,7 +6598,7 @@
         <w:rPr>
           <w:noProof/>
         </w:rPr>
-        <w:t>10</w:t>
+        <w:t>17</w:t>
       </w:r>
       <w:r>
         <w:fldChar w:fldCharType="end"/>
@@ -6109,7 +6606,7 @@
       <w:r>
         <w:t xml:space="preserve"> : Diagramme de cas d'utilisation</w:t>
       </w:r>
-      <w:bookmarkEnd w:id="26"/>
+      <w:bookmarkEnd w:id="32"/>
     </w:p>
     <w:p>
       <w:pPr>
@@ -6119,11 +6616,11 @@
           <w:numId w:val="15"/>
         </w:numPr>
       </w:pPr>
-      <w:bookmarkStart w:id="27" w:name="_Toc4854516"/>
+      <w:bookmarkStart w:id="33" w:name="_Toc4854516"/>
       <w:r>
         <w:t>Inscription</w:t>
       </w:r>
-      <w:bookmarkEnd w:id="27"/>
+      <w:bookmarkEnd w:id="33"/>
     </w:p>
     <w:p>
       <w:pPr>
@@ -6238,11 +6735,11 @@
       <w:pPr>
         <w:pStyle w:val="Titre3"/>
       </w:pPr>
-      <w:bookmarkStart w:id="28" w:name="_Toc4854517"/>
+      <w:bookmarkStart w:id="34" w:name="_Toc4854517"/>
       <w:r>
         <w:t>Authentifier</w:t>
       </w:r>
-      <w:bookmarkEnd w:id="28"/>
+      <w:bookmarkEnd w:id="34"/>
     </w:p>
     <w:p>
       <w:pPr>
@@ -6356,11 +6853,11 @@
       <w:pPr>
         <w:pStyle w:val="Titre3"/>
       </w:pPr>
-      <w:bookmarkStart w:id="29" w:name="_Toc4854518"/>
+      <w:bookmarkStart w:id="35" w:name="_Toc4854518"/>
       <w:r>
         <w:t>Rechercher un covoiturage</w:t>
       </w:r>
-      <w:bookmarkEnd w:id="29"/>
+      <w:bookmarkEnd w:id="35"/>
     </w:p>
     <w:p>
       <w:pPr>
@@ -6474,14 +6971,14 @@
       <w:pPr>
         <w:pStyle w:val="Titre3"/>
       </w:pPr>
-      <w:bookmarkStart w:id="30" w:name="_Toc4854519"/>
+      <w:bookmarkStart w:id="36" w:name="_Toc4854519"/>
       <w:r>
         <w:t>Réserver</w:t>
       </w:r>
       <w:r>
         <w:t xml:space="preserve"> un covoiturage</w:t>
       </w:r>
-      <w:bookmarkEnd w:id="30"/>
+      <w:bookmarkEnd w:id="36"/>
     </w:p>
     <w:p>
       <w:pPr>
@@ -6608,11 +7105,11 @@
       <w:pPr>
         <w:pStyle w:val="Titre3"/>
       </w:pPr>
-      <w:bookmarkStart w:id="31" w:name="_Toc4854520"/>
+      <w:bookmarkStart w:id="37" w:name="_Toc4854520"/>
       <w:r>
         <w:t>Proposer un covoiturage</w:t>
       </w:r>
-      <w:bookmarkEnd w:id="31"/>
+      <w:bookmarkEnd w:id="37"/>
     </w:p>
     <w:p>
       <w:pPr>
@@ -6738,14 +7235,14 @@
       <w:pPr>
         <w:pStyle w:val="Titre3"/>
       </w:pPr>
-      <w:bookmarkStart w:id="32" w:name="_Toc4854521"/>
+      <w:bookmarkStart w:id="38" w:name="_Toc4854521"/>
       <w:r>
         <w:t xml:space="preserve">Voir un </w:t>
       </w:r>
       <w:r>
         <w:t>profil</w:t>
       </w:r>
-      <w:bookmarkEnd w:id="32"/>
+      <w:bookmarkEnd w:id="38"/>
     </w:p>
     <w:p>
       <w:pPr>
@@ -6859,14 +7356,14 @@
       <w:pPr>
         <w:pStyle w:val="Titre3"/>
       </w:pPr>
-      <w:bookmarkStart w:id="33" w:name="_Toc4854522"/>
+      <w:bookmarkStart w:id="39" w:name="_Toc4854522"/>
       <w:r>
         <w:t xml:space="preserve">Gérer un </w:t>
       </w:r>
       <w:r>
         <w:t>covoiturage</w:t>
       </w:r>
-      <w:bookmarkEnd w:id="33"/>
+      <w:bookmarkEnd w:id="39"/>
     </w:p>
     <w:p>
       <w:pPr>
@@ -6961,15 +7458,7 @@
         </w:numPr>
       </w:pPr>
       <w:r>
-        <w:t xml:space="preserve">L’utilisateur qui </w:t>
-      </w:r>
-      <w:proofErr w:type="spellStart"/>
-      <w:r>
-        <w:t>à</w:t>
-      </w:r>
-      <w:proofErr w:type="spellEnd"/>
-      <w:r>
-        <w:t xml:space="preserve"> crée le covoiturage est altéré.</w:t>
+        <w:t>L’utilisateur qui à crée le covoiturage est altéré.</w:t>
       </w:r>
     </w:p>
     <w:p>
@@ -7001,14 +7490,14 @@
       <w:pPr>
         <w:pStyle w:val="Titre3"/>
       </w:pPr>
-      <w:bookmarkStart w:id="34" w:name="_Toc4854523"/>
+      <w:bookmarkStart w:id="40" w:name="_Toc4854523"/>
       <w:r>
         <w:t xml:space="preserve">Annuler une </w:t>
       </w:r>
       <w:r>
         <w:t>réservation</w:t>
       </w:r>
-      <w:bookmarkEnd w:id="34"/>
+      <w:bookmarkEnd w:id="40"/>
     </w:p>
     <w:p>
       <w:pPr>
@@ -7122,11 +7611,11 @@
       <w:pPr>
         <w:pStyle w:val="Titre3"/>
       </w:pPr>
-      <w:bookmarkStart w:id="35" w:name="_Toc4854524"/>
+      <w:bookmarkStart w:id="41" w:name="_Toc4854524"/>
       <w:r>
         <w:t>Noter un covoiturage</w:t>
       </w:r>
-      <w:bookmarkEnd w:id="35"/>
+      <w:bookmarkEnd w:id="41"/>
     </w:p>
     <w:p>
       <w:pPr>
@@ -7252,11 +7741,11 @@
       <w:pPr>
         <w:pStyle w:val="Titre3"/>
       </w:pPr>
-      <w:bookmarkStart w:id="36" w:name="_Toc4854525"/>
+      <w:bookmarkStart w:id="42" w:name="_Toc4854525"/>
       <w:r>
         <w:t>Supprimer un compte</w:t>
       </w:r>
-      <w:bookmarkEnd w:id="36"/>
+      <w:bookmarkEnd w:id="42"/>
     </w:p>
     <w:p>
       <w:pPr>
@@ -7371,14 +7860,14 @@
       <w:pPr>
         <w:pStyle w:val="Titre3"/>
       </w:pPr>
-      <w:bookmarkStart w:id="37" w:name="_Toc4854526"/>
+      <w:bookmarkStart w:id="43" w:name="_Toc4854526"/>
       <w:r>
         <w:t>Supprimer</w:t>
       </w:r>
       <w:r>
         <w:t xml:space="preserve"> un trajet</w:t>
       </w:r>
-      <w:bookmarkEnd w:id="37"/>
+      <w:bookmarkEnd w:id="43"/>
       <w:r>
         <w:t xml:space="preserve"> </w:t>
       </w:r>
@@ -7500,8 +7989,8 @@
       <w:pPr>
         <w:pStyle w:val="Titre2"/>
       </w:pPr>
-      <w:bookmarkStart w:id="38" w:name="_Toc4503302"/>
-      <w:bookmarkStart w:id="39" w:name="_Toc4854527"/>
+      <w:bookmarkStart w:id="44" w:name="_Toc4503302"/>
+      <w:bookmarkStart w:id="45" w:name="_Toc4854527"/>
       <w:r>
         <w:lastRenderedPageBreak/>
         <w:t xml:space="preserve">Diagrammes </w:t>
@@ -7512,8 +8001,8 @@
       <w:r>
         <w:t xml:space="preserve"> séquence</w:t>
       </w:r>
-      <w:bookmarkEnd w:id="38"/>
-      <w:bookmarkEnd w:id="39"/>
+      <w:bookmarkEnd w:id="44"/>
+      <w:bookmarkEnd w:id="45"/>
     </w:p>
     <w:p>
       <w:pPr>
@@ -7523,20 +8012,26 @@
           <w:numId w:val="10"/>
         </w:numPr>
       </w:pPr>
-      <w:bookmarkStart w:id="40" w:name="_Toc4503303"/>
-      <w:bookmarkStart w:id="41" w:name="_Toc4854528"/>
+      <w:bookmarkStart w:id="46" w:name="_Toc4503303"/>
+      <w:bookmarkStart w:id="47" w:name="_Toc4854528"/>
       <w:r>
         <w:t>Réservation d’un covoiturage</w:t>
       </w:r>
-      <w:bookmarkEnd w:id="40"/>
-      <w:bookmarkEnd w:id="41"/>
+      <w:bookmarkEnd w:id="46"/>
+      <w:bookmarkEnd w:id="47"/>
     </w:p>
     <w:p>
       <w:pPr>
         <w:jc w:val="both"/>
       </w:pPr>
       <w:r>
-        <w:t>La figure suivante l’enchaînement d’opérations qui se déroulent quand un utilisateur souhaite réserver un covoiturage.</w:t>
+        <w:t>La figure suivante</w:t>
+      </w:r>
+      <w:r>
+        <w:t xml:space="preserve"> décrit</w:t>
+      </w:r>
+      <w:r>
+        <w:t xml:space="preserve"> l’enchaînement d’opérations qui se déroulent quand un utilisateur souhaite réserver un covoiturage.</w:t>
       </w:r>
     </w:p>
     <w:p>
@@ -7547,9 +8042,10 @@
       <w:r>
         <w:rPr>
           <w:noProof/>
+          <w:lang w:eastAsia="fr-FR"/>
         </w:rPr>
         <w:drawing>
-          <wp:inline distT="0" distB="0" distL="0" distR="0">
+          <wp:inline distT="0" distB="0" distL="0" distR="0" wp14:anchorId="4960547A" wp14:editId="0F959D79">
             <wp:extent cx="5197475" cy="4245610"/>
             <wp:effectExtent l="0" t="0" r="3175" b="2540"/>
             <wp:docPr id="27" name="Image 27"/>
@@ -7566,7 +8062,7 @@
                     </pic:cNvPicPr>
                   </pic:nvPicPr>
                   <pic:blipFill>
-                    <a:blip r:embed="rId25">
+                    <a:blip r:embed="rId32">
                       <a:extLst>
                         <a:ext uri="{28A0092B-C50C-407E-A947-70E740481C1C}">
                           <a14:useLocalDpi xmlns:a14="http://schemas.microsoft.com/office/drawing/2010/main" val="0"/>
@@ -7603,7 +8099,7 @@
         <w:pStyle w:val="Lgende"/>
         <w:jc w:val="center"/>
       </w:pPr>
-      <w:bookmarkStart w:id="42" w:name="_Toc4854633"/>
+      <w:bookmarkStart w:id="48" w:name="_Toc4859838"/>
       <w:r>
         <w:t xml:space="preserve">Figure </w:t>
       </w:r>
@@ -7612,13 +8108,13 @@
           <w:rPr>
             <w:noProof/>
           </w:rPr>
-          <w:t>11</w:t>
+          <w:t>18</w:t>
         </w:r>
       </w:fldSimple>
       <w:r>
         <w:t xml:space="preserve"> : Diagramme de séquence (Réserver un covoiturage)</w:t>
       </w:r>
-      <w:bookmarkEnd w:id="42"/>
+      <w:bookmarkEnd w:id="48"/>
     </w:p>
     <w:p/>
     <w:p>
@@ -7661,19 +8157,31 @@
           <w:numId w:val="10"/>
         </w:numPr>
       </w:pPr>
-      <w:bookmarkStart w:id="43" w:name="_Toc4854529"/>
+      <w:bookmarkStart w:id="49" w:name="_Toc4854529"/>
       <w:r>
         <w:lastRenderedPageBreak/>
         <w:t>Réservation d’un covoiturage</w:t>
       </w:r>
-      <w:bookmarkEnd w:id="43"/>
+      <w:bookmarkEnd w:id="49"/>
     </w:p>
     <w:p>
       <w:pPr>
         <w:jc w:val="both"/>
       </w:pPr>
       <w:r>
-        <w:t>La figure suivante enchaînement d’opérations qui se déroulent quand un administrateur souhaite supprimer un utilisateur.</w:t>
+        <w:t>La figure suivante</w:t>
+      </w:r>
+      <w:r>
+        <w:t xml:space="preserve"> décrit</w:t>
+      </w:r>
+      <w:r>
+        <w:t xml:space="preserve"> </w:t>
+      </w:r>
+      <w:r>
+        <w:t>l’</w:t>
+      </w:r>
+      <w:r>
+        <w:t>enchaînement d’opérations qui se déroulent quand un administrateur souhaite supprimer un utilisateur.</w:t>
       </w:r>
     </w:p>
     <w:p>
@@ -7683,9 +8191,10 @@
       <w:r>
         <w:rPr>
           <w:noProof/>
+          <w:lang w:eastAsia="fr-FR"/>
         </w:rPr>
         <w:drawing>
-          <wp:inline distT="0" distB="0" distL="0" distR="0">
+          <wp:inline distT="0" distB="0" distL="0" distR="0" wp14:anchorId="79C6D391" wp14:editId="5BAF4CBF">
             <wp:extent cx="5760720" cy="4942205"/>
             <wp:effectExtent l="0" t="0" r="11430" b="10795"/>
             <wp:docPr id="32" name="Image 32"/>
@@ -7702,7 +8211,7 @@
                     </pic:cNvPicPr>
                   </pic:nvPicPr>
                   <pic:blipFill>
-                    <a:blip r:embed="rId26">
+                    <a:blip r:embed="rId33">
                       <a:extLst>
                         <a:ext uri="{28A0092B-C50C-407E-A947-70E740481C1C}">
                           <a14:useLocalDpi xmlns:a14="http://schemas.microsoft.com/office/drawing/2010/main" val="0"/>
@@ -7739,7 +8248,7 @@
         <w:pStyle w:val="Lgende"/>
         <w:jc w:val="center"/>
       </w:pPr>
-      <w:bookmarkStart w:id="44" w:name="_Toc4854634"/>
+      <w:bookmarkStart w:id="50" w:name="_Toc4859839"/>
       <w:r>
         <w:t xml:space="preserve">Figure </w:t>
       </w:r>
@@ -7748,13 +8257,13 @@
           <w:rPr>
             <w:noProof/>
           </w:rPr>
-          <w:t>12</w:t>
+          <w:t>19</w:t>
         </w:r>
       </w:fldSimple>
       <w:r>
         <w:t xml:space="preserve"> : Diagramme de séquence de la suppression d'un utilisateur</w:t>
       </w:r>
-      <w:bookmarkEnd w:id="44"/>
+      <w:bookmarkEnd w:id="50"/>
     </w:p>
     <w:p>
       <w:pPr>
@@ -7799,23 +8308,597 @@
       <w:pPr>
         <w:pStyle w:val="Titre2"/>
       </w:pPr>
-      <w:bookmarkStart w:id="45" w:name="_Toc4854530"/>
+      <w:bookmarkStart w:id="51" w:name="_Toc4854530"/>
       <w:r>
         <w:lastRenderedPageBreak/>
         <w:t>Diagramme de navigation</w:t>
       </w:r>
-      <w:bookmarkEnd w:id="45"/>
+      <w:bookmarkEnd w:id="51"/>
+    </w:p>
+    <w:p>
+      <w:r>
+        <w:t>La figure suivante décrit la navigation sur l’ensemble du site.</w:t>
+      </w:r>
+    </w:p>
+    <w:p>
+      <w:pPr>
+        <w:keepNext/>
+      </w:pPr>
+      <w:r>
+        <w:rPr>
+          <w:noProof/>
+          <w:lang w:eastAsia="fr-FR"/>
+        </w:rPr>
+        <w:drawing>
+          <wp:inline distT="0" distB="0" distL="0" distR="0" wp14:anchorId="40642C10" wp14:editId="5DFB32A9">
+            <wp:extent cx="5274310" cy="4048549"/>
+            <wp:effectExtent l="0" t="0" r="2540" b="9525"/>
+            <wp:docPr id="8" name="Image 8" descr="E:\diagramme_navigation.png"/>
+            <wp:cNvGraphicFramePr>
+              <a:graphicFrameLocks xmlns:a="http://schemas.openxmlformats.org/drawingml/2006/main" noChangeAspect="1"/>
+            </wp:cNvGraphicFramePr>
+            <a:graphic xmlns:a="http://schemas.openxmlformats.org/drawingml/2006/main">
+              <a:graphicData uri="http://schemas.openxmlformats.org/drawingml/2006/picture">
+                <pic:pic xmlns:pic="http://schemas.openxmlformats.org/drawingml/2006/picture">
+                  <pic:nvPicPr>
+                    <pic:cNvPr id="0" name="Picture 1" descr="E:\diagramme_navigation.png"/>
+                    <pic:cNvPicPr>
+                      <a:picLocks noChangeAspect="1" noChangeArrowheads="1"/>
+                    </pic:cNvPicPr>
+                  </pic:nvPicPr>
+                  <pic:blipFill>
+                    <a:blip r:embed="rId34">
+                      <a:extLst>
+                        <a:ext uri="{28A0092B-C50C-407E-A947-70E740481C1C}">
+                          <a14:useLocalDpi xmlns:a14="http://schemas.microsoft.com/office/drawing/2010/main" val="0"/>
+                        </a:ext>
+                      </a:extLst>
+                    </a:blip>
+                    <a:srcRect/>
+                    <a:stretch>
+                      <a:fillRect/>
+                    </a:stretch>
+                  </pic:blipFill>
+                  <pic:spPr bwMode="auto">
+                    <a:xfrm>
+                      <a:off x="0" y="0"/>
+                      <a:ext cx="5274310" cy="4048549"/>
+                    </a:xfrm>
+                    <a:prstGeom prst="rect">
+                      <a:avLst/>
+                    </a:prstGeom>
+                    <a:noFill/>
+                    <a:ln>
+                      <a:noFill/>
+                    </a:ln>
+                  </pic:spPr>
+                </pic:pic>
+              </a:graphicData>
+            </a:graphic>
+          </wp:inline>
+        </w:drawing>
+      </w:r>
+    </w:p>
+    <w:p>
+      <w:pPr>
+        <w:pStyle w:val="Lgende"/>
+        <w:jc w:val="center"/>
+      </w:pPr>
+      <w:bookmarkStart w:id="52" w:name="_Toc4859840"/>
+      <w:r>
+        <w:t xml:space="preserve">Figure </w:t>
+      </w:r>
+      <w:fldSimple w:instr=" SEQ Figure \* ARABIC ">
+        <w:r>
+          <w:rPr>
+            <w:noProof/>
+          </w:rPr>
+          <w:t>20</w:t>
+        </w:r>
+      </w:fldSimple>
+      <w:r>
+        <w:t xml:space="preserve"> : Diagramme de navigation</w:t>
+      </w:r>
+      <w:bookmarkEnd w:id="52"/>
+    </w:p>
+    <w:p>
+      <w:r>
+        <w:t xml:space="preserve">Page de bienvenue : </w:t>
+      </w:r>
+    </w:p>
+    <w:p>
+      <w:pPr>
+        <w:ind w:firstLine="420"/>
+      </w:pPr>
+      <w:r>
+        <w:t xml:space="preserve">Si clic sur </w:t>
+      </w:r>
+      <w:r>
+        <w:t>connexion</w:t>
+      </w:r>
+    </w:p>
+    <w:p>
+      <w:pPr>
+        <w:ind w:firstLine="420"/>
+      </w:pPr>
+      <w:r>
+        <w:t xml:space="preserve">Alors </w:t>
+      </w:r>
+      <w:r>
+        <w:t>accès</w:t>
+      </w:r>
+      <w:r>
+        <w:t xml:space="preserve"> a la page « se connecter »</w:t>
+      </w:r>
     </w:p>
     <w:p/>
     <w:p>
       <w:pPr>
+        <w:ind w:firstLine="420"/>
+      </w:pPr>
+      <w:r>
+        <w:t>Si clic sur inscription</w:t>
+      </w:r>
+    </w:p>
+    <w:p>
+      <w:pPr>
+        <w:ind w:firstLine="420"/>
+      </w:pPr>
+      <w:r>
+        <w:t xml:space="preserve">Alors </w:t>
+      </w:r>
+      <w:r>
+        <w:t>accès</w:t>
+      </w:r>
+      <w:r>
+        <w:t xml:space="preserve"> </w:t>
+      </w:r>
+      <w:r>
+        <w:t>à</w:t>
+      </w:r>
+      <w:r>
+        <w:t xml:space="preserve"> s’inscrire</w:t>
+      </w:r>
+    </w:p>
+    <w:p>
+      <w:pPr>
+        <w:ind w:firstLine="420"/>
+      </w:pPr>
+    </w:p>
+    <w:p>
+      <w:r>
+        <w:t>Page « s’inscrire » :</w:t>
+      </w:r>
+    </w:p>
+    <w:p>
+      <w:r>
+        <w:tab/>
+        <w:t>Si inscription échouée</w:t>
+      </w:r>
+    </w:p>
+    <w:p>
+      <w:r>
+        <w:tab/>
+        <w:t>Alors rafraichissement de la page</w:t>
+      </w:r>
+    </w:p>
+    <w:p/>
+    <w:p>
+      <w:r>
+        <w:tab/>
+        <w:t>Si authentification réussie</w:t>
+      </w:r>
+    </w:p>
+    <w:p>
+      <w:r>
+        <w:tab/>
+        <w:t>Alors accès à la Page de bienvenue</w:t>
+      </w:r>
+    </w:p>
+    <w:p/>
+    <w:p>
+      <w:r>
+        <w:t>Page « se connecte » :</w:t>
+      </w:r>
+    </w:p>
+    <w:p>
+      <w:r>
+        <w:tab/>
+        <w:t>Si authentification échouée</w:t>
+      </w:r>
+    </w:p>
+    <w:p>
+      <w:r>
+        <w:tab/>
+        <w:t>Alors rafraichissement de la page</w:t>
+      </w:r>
+    </w:p>
+    <w:p/>
+    <w:p>
+      <w:r>
+        <w:tab/>
+        <w:t>Si authentification réussie</w:t>
+      </w:r>
+    </w:p>
+    <w:p>
+      <w:r>
+        <w:lastRenderedPageBreak/>
+        <w:tab/>
+        <w:t>Alors accès à la Page d’accueil</w:t>
+      </w:r>
+    </w:p>
+    <w:p/>
+    <w:p>
+      <w:r>
+        <w:tab/>
+        <w:t>Si clic sur « je ne possède pas de compte »</w:t>
+      </w:r>
+    </w:p>
+    <w:p>
+      <w:r>
+        <w:tab/>
+        <w:t>Alors accès à la page « s’inscrire »</w:t>
+      </w:r>
+    </w:p>
+    <w:p/>
+    <w:p>
+      <w:r>
+        <w:t>Page d’accueil :</w:t>
+      </w:r>
+    </w:p>
+    <w:p>
+      <w:r>
+        <w:tab/>
+        <w:t>Si clic sur « mon profil »</w:t>
+      </w:r>
+    </w:p>
+    <w:p>
+      <w:r>
+        <w:tab/>
+        <w:t xml:space="preserve">Alors </w:t>
+      </w:r>
+    </w:p>
+    <w:p>
+      <w:r>
+        <w:tab/>
+      </w:r>
+      <w:r>
+        <w:tab/>
+        <w:t xml:space="preserve">Si l’utilisateur est authentifié </w:t>
+      </w:r>
+    </w:p>
+    <w:p>
+      <w:r>
+        <w:tab/>
+      </w:r>
+      <w:r>
+        <w:tab/>
+        <w:t>Alors accès à « mon profil »</w:t>
+      </w:r>
+    </w:p>
+    <w:p>
+      <w:r>
+        <w:tab/>
+        <w:t>Sinon</w:t>
+      </w:r>
+    </w:p>
+    <w:p>
+      <w:r>
+        <w:tab/>
+      </w:r>
+      <w:r>
+        <w:tab/>
+        <w:t>Accès à la page « se connecter »</w:t>
+      </w:r>
+    </w:p>
+    <w:p/>
+    <w:p>
+      <w:r>
+        <w:tab/>
+        <w:t>Si clic sur « nouveau covoiturage »</w:t>
+      </w:r>
+    </w:p>
+    <w:p>
+      <w:r>
+        <w:tab/>
+        <w:t xml:space="preserve">Alors </w:t>
+      </w:r>
+    </w:p>
+    <w:p>
+      <w:r>
+        <w:tab/>
+      </w:r>
+      <w:r>
+        <w:tab/>
+        <w:t xml:space="preserve">Si l’utilisateur est authentifié </w:t>
+      </w:r>
+    </w:p>
+    <w:p>
+      <w:r>
+        <w:tab/>
+      </w:r>
+      <w:r>
+        <w:tab/>
+        <w:t>Alors accès à « nouveau covoiturage »</w:t>
+      </w:r>
+    </w:p>
+    <w:p>
+      <w:r>
+        <w:tab/>
+        <w:t>Sinon</w:t>
+      </w:r>
+    </w:p>
+    <w:p>
+      <w:r>
+        <w:tab/>
+      </w:r>
+      <w:r>
+        <w:tab/>
+        <w:t>Accès à la page « se connecter »</w:t>
+      </w:r>
+    </w:p>
+    <w:p/>
+    <w:p/>
+    <w:p>
+      <w:r>
+        <w:t>Page profil d’utilisateur :</w:t>
+      </w:r>
+    </w:p>
+    <w:p>
+      <w:r>
+        <w:tab/>
+        <w:t>Si clic sur « covoiturages de l’utilisateur »</w:t>
+      </w:r>
+    </w:p>
+    <w:p>
+      <w:r>
+        <w:tab/>
+        <w:t>Alors accès à « covoiturages de l’utilisateur »</w:t>
+      </w:r>
+    </w:p>
+    <w:p/>
+    <w:p>
+      <w:r>
+        <w:t>Page « resultats de la recherche » :</w:t>
+      </w:r>
+    </w:p>
+    <w:p>
+      <w:r>
+        <w:tab/>
+        <w:t>Si clic sur « rejoindre »</w:t>
+      </w:r>
+    </w:p>
+    <w:p>
+      <w:r>
+        <w:tab/>
+        <w:t xml:space="preserve">Alors </w:t>
+      </w:r>
+    </w:p>
+    <w:p>
+      <w:r>
+        <w:tab/>
+      </w:r>
+      <w:r>
+        <w:tab/>
+        <w:t xml:space="preserve">Si l’utilisateur est authentifié </w:t>
+      </w:r>
+    </w:p>
+    <w:p>
+      <w:r>
+        <w:tab/>
+      </w:r>
+      <w:r>
+        <w:tab/>
+        <w:t>Alors accès à « demander a rejoindre un covoiturage »</w:t>
+      </w:r>
+    </w:p>
+    <w:p>
+      <w:r>
+        <w:tab/>
+        <w:t>Sinon</w:t>
+      </w:r>
+    </w:p>
+    <w:p>
+      <w:r>
+        <w:tab/>
+      </w:r>
+      <w:r>
+        <w:tab/>
+        <w:t>Accès à la page « se connecter »</w:t>
+      </w:r>
+    </w:p>
+    <w:p/>
+    <w:p>
+      <w:r>
+        <w:t>Page de covoiturages de l’utilisateur :</w:t>
+      </w:r>
+    </w:p>
+    <w:p>
+      <w:r>
+        <w:tab/>
+        <w:t>Si clic sur « rejoindre »</w:t>
+      </w:r>
+    </w:p>
+    <w:p>
+      <w:r>
+        <w:tab/>
+        <w:t xml:space="preserve">Alors </w:t>
+      </w:r>
+    </w:p>
+    <w:p>
+      <w:r>
+        <w:tab/>
+      </w:r>
+      <w:r>
+        <w:tab/>
+        <w:t xml:space="preserve">Si l’utilisateur est authentifié </w:t>
+      </w:r>
+    </w:p>
+    <w:p>
+      <w:r>
+        <w:tab/>
+      </w:r>
+      <w:r>
+        <w:tab/>
+        <w:t>Alors accès à « demander a rejoindre un covoiturage »</w:t>
+      </w:r>
+    </w:p>
+    <w:p>
+      <w:r>
+        <w:tab/>
+        <w:t>Sinon</w:t>
+      </w:r>
+    </w:p>
+    <w:p>
+      <w:r>
+        <w:tab/>
+      </w:r>
+      <w:r>
+        <w:tab/>
+        <w:t>Accès à la page « se connecter »</w:t>
+      </w:r>
+    </w:p>
+    <w:p/>
+    <w:p>
+      <w:r>
+        <w:t>Page de demande a rejoindre un covoiturage :</w:t>
+      </w:r>
+    </w:p>
+    <w:p>
+      <w:r>
+        <w:tab/>
+        <w:t>Si clic « confirmer »</w:t>
+      </w:r>
+    </w:p>
+    <w:p>
+      <w:r>
+        <w:tab/>
+        <w:t>Alors accès à la page d’accueil</w:t>
+      </w:r>
+    </w:p>
+    <w:p>
+      <w:r>
+        <w:lastRenderedPageBreak/>
+        <w:tab/>
+      </w:r>
+    </w:p>
+    <w:p>
+      <w:r>
+        <w:tab/>
+        <w:t>Si clic « annuler »</w:t>
+      </w:r>
+    </w:p>
+    <w:p>
+      <w:r>
+        <w:tab/>
+        <w:t>Alors accès a la page « covoiturages de l’utilisateur »</w:t>
+      </w:r>
+    </w:p>
+    <w:p/>
+    <w:p>
+      <w:r>
+        <w:t>Page « mon profil » :</w:t>
+      </w:r>
+    </w:p>
+    <w:p>
+      <w:r>
+        <w:tab/>
+        <w:t>Si clic sur « covoiturages de l’utilisateur »</w:t>
+      </w:r>
+    </w:p>
+    <w:p>
+      <w:r>
+        <w:tab/>
+        <w:t>Alors accès à « covoiturages de l’utilisateur »</w:t>
+      </w:r>
+    </w:p>
+    <w:p/>
+    <w:p>
+      <w:pPr>
+        <w:ind w:firstLine="420"/>
+      </w:pPr>
+      <w:r>
+        <w:t>Si clic sur nouveau covoiturage »</w:t>
+      </w:r>
+    </w:p>
+    <w:p>
+      <w:r>
+        <w:tab/>
+        <w:t>Alors accès à « nouveau covoiturage »</w:t>
+      </w:r>
+    </w:p>
+    <w:p/>
+    <w:p>
+      <w:r>
+        <w:t>Page « mes covoiturages » :</w:t>
+      </w:r>
+    </w:p>
+    <w:p>
+      <w:pPr>
+        <w:ind w:firstLine="420"/>
+      </w:pPr>
+      <w:r>
+        <w:t>Si clic sur nouveau covoiturage »</w:t>
+      </w:r>
+    </w:p>
+    <w:p>
+      <w:r>
+        <w:tab/>
+        <w:t>Alors accès à « nouveau covoiturage »</w:t>
+      </w:r>
+    </w:p>
+    <w:p/>
+    <w:p>
+      <w:r>
+        <w:t>Page «</w:t>
+      </w:r>
+      <w:r>
+        <w:t> nouveau covoiturage » :</w:t>
+      </w:r>
+    </w:p>
+    <w:p>
+      <w:pPr>
+        <w:ind w:firstLine="420"/>
+      </w:pPr>
+      <w:r>
+        <w:t>Si clic « confirmer »</w:t>
+      </w:r>
+    </w:p>
+    <w:p>
+      <w:r>
+        <w:tab/>
+      </w:r>
+      <w:r>
+        <w:t>Alors accès à la page « mes covoiturages »</w:t>
+      </w:r>
+    </w:p>
+    <w:p>
+      <w:r>
+        <w:tab/>
+      </w:r>
+    </w:p>
+    <w:p>
+      <w:r>
+        <w:tab/>
+        <w:t>Si clic « annuler »</w:t>
+      </w:r>
+    </w:p>
+    <w:p>
+      <w:r>
+        <w:tab/>
+        <w:t>Alors accès à la page « mes covoiturages »</w:t>
+      </w:r>
+    </w:p>
+    <w:p/>
+    <w:p>
+      <w:pPr>
         <w:pStyle w:val="Titre2"/>
       </w:pPr>
-      <w:bookmarkStart w:id="46" w:name="_Toc4854531"/>
+      <w:bookmarkStart w:id="53" w:name="_Toc4854531"/>
       <w:r>
         <w:t>Diagramme d’états transitions</w:t>
       </w:r>
-      <w:bookmarkEnd w:id="46"/>
+      <w:bookmarkEnd w:id="53"/>
     </w:p>
     <w:p/>
     <w:p>
@@ -7834,7 +8917,7 @@
         </w:rPr>
         <w:br w:type="page"/>
       </w:r>
-      <w:bookmarkStart w:id="47" w:name="_Toc4854532"/>
+      <w:bookmarkStart w:id="54" w:name="_Toc4854532"/>
       <w:r>
         <w:rPr>
           <w:rStyle w:val="Titre1Car"/>
@@ -7844,7 +8927,7 @@
         <w:lastRenderedPageBreak/>
         <w:t>BASE DE DONNEES</w:t>
       </w:r>
-      <w:bookmarkEnd w:id="47"/>
+      <w:bookmarkEnd w:id="54"/>
     </w:p>
     <w:p>
       <w:pPr>
@@ -7854,21 +8937,21 @@
           <w:numId w:val="17"/>
         </w:numPr>
       </w:pPr>
-      <w:bookmarkStart w:id="48" w:name="_Toc4854533"/>
+      <w:bookmarkStart w:id="55" w:name="_Toc4854533"/>
       <w:r>
         <w:t>MCD</w:t>
       </w:r>
-      <w:bookmarkEnd w:id="48"/>
+      <w:bookmarkEnd w:id="55"/>
     </w:p>
     <w:p>
       <w:pPr>
         <w:pStyle w:val="Titre2"/>
       </w:pPr>
-      <w:bookmarkStart w:id="49" w:name="_Toc4854534"/>
+      <w:bookmarkStart w:id="56" w:name="_Toc4854534"/>
       <w:r>
         <w:t>Dictionnaire de données</w:t>
       </w:r>
-      <w:bookmarkEnd w:id="49"/>
+      <w:bookmarkEnd w:id="56"/>
     </w:p>
     <w:p/>
     <w:p>
@@ -7880,12 +8963,12 @@
       <w:pPr>
         <w:pStyle w:val="Titre1"/>
       </w:pPr>
-      <w:bookmarkStart w:id="50" w:name="_Toc4854535"/>
+      <w:bookmarkStart w:id="57" w:name="_Toc4854535"/>
       <w:r>
         <w:lastRenderedPageBreak/>
         <w:t>CHOIX TECHNOLOGIQUES</w:t>
       </w:r>
-      <w:bookmarkEnd w:id="50"/>
+      <w:bookmarkEnd w:id="57"/>
     </w:p>
     <w:p>
       <w:pPr>
@@ -7922,23 +9005,7 @@
           <w:rFonts w:ascii="Cambria" w:eastAsia="Cambria" w:hAnsi="Cambria" w:cs="Cambria"/>
           <w:szCs w:val="24"/>
         </w:rPr>
-        <w:t xml:space="preserve">PostgreSQL est un système de gestion de base de données relationnelle et objet (SGBDRO). C'est un outil libre disponible selon les termes d'une licence de type BSD. Il est conforme </w:t>
-      </w:r>
-      <w:proofErr w:type="spellStart"/>
-      <w:r>
-        <w:rPr>
-          <w:rFonts w:ascii="Cambria" w:eastAsia="Cambria" w:hAnsi="Cambria" w:cs="Cambria"/>
-          <w:szCs w:val="24"/>
-        </w:rPr>
-        <w:t>au</w:t>
-      </w:r>
-      <w:proofErr w:type="spellEnd"/>
-      <w:r>
-        <w:rPr>
-          <w:rFonts w:ascii="Cambria" w:eastAsia="Cambria" w:hAnsi="Cambria" w:cs="Cambria"/>
-          <w:szCs w:val="24"/>
-        </w:rPr>
-        <w:t xml:space="preserve"> standards SQL et est reconnue pour être très stable.</w:t>
+        <w:t>PostgreSQL est un système de gestion de base de données relationnelle et objet (SGBDRO). C'est un outil libre disponible selon les termes d'une licence de type BSD. Il est conforme au standards SQL et est reconnue pour être très stable.</w:t>
       </w:r>
     </w:p>
     <w:p>
@@ -7949,9 +9016,10 @@
       <w:r>
         <w:rPr>
           <w:noProof/>
+          <w:lang w:eastAsia="fr-FR"/>
         </w:rPr>
         <w:drawing>
-          <wp:inline distT="0" distB="0" distL="0" distR="0" wp14:anchorId="7C9286D5" wp14:editId="1C4B9251">
+          <wp:inline distT="0" distB="0" distL="0" distR="0" wp14:anchorId="7C97BE09" wp14:editId="6462597A">
             <wp:extent cx="1293730" cy="1190232"/>
             <wp:effectExtent l="0" t="0" r="0" b="0"/>
             <wp:docPr id="7" name="image12.png" descr="Image result for postgresql"/>
@@ -7964,7 +9032,7 @@
                     <pic:cNvPicPr preferRelativeResize="0"/>
                   </pic:nvPicPr>
                   <pic:blipFill>
-                    <a:blip r:embed="rId27"/>
+                    <a:blip r:embed="rId35"/>
                     <a:srcRect/>
                     <a:stretch>
                       <a:fillRect/>
@@ -7992,7 +9060,7 @@
         <w:pStyle w:val="Lgende"/>
         <w:jc w:val="center"/>
       </w:pPr>
-      <w:bookmarkStart w:id="51" w:name="_Toc4854635"/>
+      <w:bookmarkStart w:id="58" w:name="_Toc4859841"/>
       <w:r>
         <w:t xml:space="preserve">Figure </w:t>
       </w:r>
@@ -8001,25 +9069,26 @@
           <w:rPr>
             <w:noProof/>
           </w:rPr>
-          <w:t>13</w:t>
+          <w:t>21</w:t>
         </w:r>
       </w:fldSimple>
       <w:r>
         <w:t xml:space="preserve"> : PostgreSQL</w:t>
       </w:r>
-      <w:bookmarkEnd w:id="51"/>
-    </w:p>
-    <w:p>
-      <w:bookmarkStart w:id="52" w:name="_17dp8vu" w:colFirst="0" w:colLast="0"/>
-      <w:bookmarkEnd w:id="52"/>
+      <w:bookmarkEnd w:id="58"/>
+    </w:p>
+    <w:p>
+      <w:bookmarkStart w:id="59" w:name="_17dp8vu" w:colFirst="0" w:colLast="0"/>
+      <w:bookmarkEnd w:id="59"/>
       <w:r>
         <w:rPr>
           <w:noProof/>
+          <w:lang w:eastAsia="fr-FR"/>
         </w:rPr>
         <mc:AlternateContent>
           <mc:Choice Requires="wps">
             <w:drawing>
-              <wp:anchor distT="0" distB="0" distL="114300" distR="114300" simplePos="0" relativeHeight="251723264" behindDoc="0" locked="0" layoutInCell="1" allowOverlap="1" wp14:anchorId="726489D2" wp14:editId="16082B36">
+              <wp:anchor distT="0" distB="0" distL="114300" distR="114300" simplePos="0" relativeHeight="251692544" behindDoc="0" locked="0" layoutInCell="1" allowOverlap="1" wp14:anchorId="2C0F810D" wp14:editId="69D6A07E">
                 <wp:simplePos x="0" y="0"/>
                 <wp:positionH relativeFrom="column">
                   <wp:posOffset>1962150</wp:posOffset>
@@ -8062,7 +9131,7 @@
                                 <w:color w:val="00000A"/>
                               </w:rPr>
                             </w:pPr>
-                            <w:bookmarkStart w:id="53" w:name="_Toc4854636"/>
+                            <w:bookmarkStart w:id="60" w:name="_Toc4859842"/>
                             <w:r>
                               <w:t xml:space="preserve">Figure </w:t>
                             </w:r>
@@ -8071,13 +9140,13 @@
                                 <w:rPr>
                                   <w:noProof/>
                                 </w:rPr>
-                                <w:t>14</w:t>
+                                <w:t>22</w:t>
                               </w:r>
                             </w:fldSimple>
                             <w:r>
                               <w:t xml:space="preserve"> : HTML5</w:t>
                             </w:r>
-                            <w:bookmarkEnd w:id="53"/>
+                            <w:bookmarkEnd w:id="60"/>
                           </w:p>
                         </w:txbxContent>
                       </wps:txbx>
@@ -8095,7 +9164,7 @@
           </mc:Choice>
           <mc:Fallback>
             <w:pict>
-              <v:shape w14:anchorId="726489D2" id="Zone de texte 34" o:spid="_x0000_s1036" type="#_x0000_t202" style="position:absolute;margin-left:154.5pt;margin-top:176.55pt;width:105.25pt;height:.05pt;z-index:251723264;visibility:visible;mso-wrap-style:square;mso-wrap-distance-left:9pt;mso-wrap-distance-top:0;mso-wrap-distance-right:9pt;mso-wrap-distance-bottom:0;mso-position-horizontal:absolute;mso-position-horizontal-relative:text;mso-position-vertical:absolute;mso-position-vertical-relative:text;v-text-anchor:top" o:gfxdata="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" stroked="f">
+              <v:shape w14:anchorId="2C0F810D" id="Zone de texte 34" o:spid="_x0000_s1036" type="#_x0000_t202" style="position:absolute;margin-left:154.5pt;margin-top:176.55pt;width:105.25pt;height:.05pt;z-index:251692544;visibility:visible;mso-wrap-style:square;mso-wrap-distance-left:9pt;mso-wrap-distance-top:0;mso-wrap-distance-right:9pt;mso-wrap-distance-bottom:0;mso-position-horizontal:absolute;mso-position-horizontal-relative:text;mso-position-vertical:absolute;mso-position-vertical-relative:text;v-text-anchor:top" o:gfxdata="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" stroked="f">
                 <v:textbox style="mso-fit-shape-to-text:t" inset="0,0,0,0">
                   <w:txbxContent>
                     <w:p>
@@ -8107,7 +9176,7 @@
                           <w:color w:val="00000A"/>
                         </w:rPr>
                       </w:pPr>
-                      <w:bookmarkStart w:id="54" w:name="_Toc4854636"/>
+                      <w:bookmarkStart w:id="61" w:name="_Toc4859842"/>
                       <w:r>
                         <w:t xml:space="preserve">Figure </w:t>
                       </w:r>
@@ -8116,13 +9185,13 @@
                           <w:rPr>
                             <w:noProof/>
                           </w:rPr>
-                          <w:t>14</w:t>
+                          <w:t>22</w:t>
                         </w:r>
                       </w:fldSimple>
                       <w:r>
                         <w:t xml:space="preserve"> : HTML5</w:t>
                       </w:r>
-                      <w:bookmarkEnd w:id="54"/>
+                      <w:bookmarkEnd w:id="61"/>
                     </w:p>
                   </w:txbxContent>
                 </v:textbox>
@@ -8135,9 +9204,10 @@
       <w:r>
         <w:rPr>
           <w:noProof/>
+          <w:lang w:eastAsia="fr-FR"/>
         </w:rPr>
         <w:drawing>
-          <wp:anchor distT="0" distB="0" distL="114300" distR="114300" simplePos="0" relativeHeight="251721216" behindDoc="0" locked="0" layoutInCell="1" allowOverlap="1">
+          <wp:anchor distT="0" distB="0" distL="114300" distR="114300" simplePos="0" relativeHeight="251682304" behindDoc="0" locked="0" layoutInCell="1" allowOverlap="1" wp14:anchorId="69D7FAA1" wp14:editId="1DB6F22B">
             <wp:simplePos x="0" y="0"/>
             <wp:positionH relativeFrom="column">
               <wp:posOffset>1962413</wp:posOffset>
@@ -8162,7 +9232,7 @@
                     </pic:cNvPicPr>
                   </pic:nvPicPr>
                   <pic:blipFill>
-                    <a:blip r:embed="rId28" cstate="print">
+                    <a:blip r:embed="rId36" cstate="print">
                       <a:extLst>
                         <a:ext uri="{28A0092B-C50C-407E-A947-70E740481C1C}">
                           <a14:useLocalDpi xmlns:a14="http://schemas.microsoft.com/office/drawing/2010/main" val="0"/>
@@ -8247,10 +9317,11 @@
       <w:r>
         <w:rPr>
           <w:noProof/>
+          <w:lang w:eastAsia="fr-FR"/>
         </w:rPr>
         <w:lastRenderedPageBreak/>
         <w:drawing>
-          <wp:inline distT="0" distB="0" distL="0" distR="0" wp14:anchorId="1A38E77F" wp14:editId="1415C436">
+          <wp:inline distT="0" distB="0" distL="0" distR="0" wp14:anchorId="0E7522E2" wp14:editId="3EC7E19D">
             <wp:extent cx="1632128" cy="881760"/>
             <wp:effectExtent l="0" t="0" r="0" b="0"/>
             <wp:docPr id="10" name="image14.png" descr="Image result for php"/>
@@ -8263,7 +9334,7 @@
                     <pic:cNvPicPr preferRelativeResize="0"/>
                   </pic:nvPicPr>
                   <pic:blipFill>
-                    <a:blip r:embed="rId29"/>
+                    <a:blip r:embed="rId37"/>
                     <a:srcRect/>
                     <a:stretch>
                       <a:fillRect/>
@@ -8291,7 +9362,7 @@
         <w:pStyle w:val="Lgende"/>
         <w:jc w:val="center"/>
       </w:pPr>
-      <w:bookmarkStart w:id="55" w:name="_Toc4854637"/>
+      <w:bookmarkStart w:id="62" w:name="_Toc4859843"/>
       <w:r>
         <w:t xml:space="preserve">Figure </w:t>
       </w:r>
@@ -8300,20 +9371,20 @@
           <w:rPr>
             <w:noProof/>
           </w:rPr>
-          <w:t>15</w:t>
+          <w:t>23</w:t>
         </w:r>
       </w:fldSimple>
       <w:r>
         <w:t xml:space="preserve"> :PHP</w:t>
       </w:r>
-      <w:bookmarkEnd w:id="55"/>
+      <w:bookmarkEnd w:id="62"/>
     </w:p>
     <w:p>
       <w:pPr>
         <w:jc w:val="both"/>
       </w:pPr>
-      <w:bookmarkStart w:id="56" w:name="_3rdcrjn" w:colFirst="0" w:colLast="0"/>
-      <w:bookmarkEnd w:id="56"/>
+      <w:bookmarkStart w:id="63" w:name="_3rdcrjn" w:colFirst="0" w:colLast="0"/>
+      <w:bookmarkEnd w:id="63"/>
       <w:r>
         <w:t>Le site nécessite un certain traitement ainsi que des interactions entre l’application web et l’utilisateur. Pour que les échanges soient plus confortables nous utiliserons le langage Java Script comme dans tous site web moderne</w:t>
       </w:r>
@@ -8329,9 +9400,10 @@
       <w:r>
         <w:rPr>
           <w:noProof/>
+          <w:lang w:eastAsia="fr-FR"/>
         </w:rPr>
         <w:drawing>
-          <wp:inline distT="0" distB="0" distL="0" distR="0" wp14:anchorId="221513A0" wp14:editId="1D9EA9F5">
+          <wp:inline distT="0" distB="0" distL="0" distR="0" wp14:anchorId="15270FA4" wp14:editId="168FC49F">
             <wp:extent cx="1133475" cy="1133475"/>
             <wp:effectExtent l="0" t="0" r="0" b="0"/>
             <wp:docPr id="9" name="image7.png" descr="https://upload.wikimedia.org/wikipedia/commons/thumb/9/99/Unofficial_JavaScript_logo_2.svg/1200px-Unofficial_JavaScript_logo_2.svg.png"/>
@@ -8344,7 +9416,7 @@
                     <pic:cNvPicPr preferRelativeResize="0"/>
                   </pic:nvPicPr>
                   <pic:blipFill>
-                    <a:blip r:embed="rId30"/>
+                    <a:blip r:embed="rId38"/>
                     <a:srcRect/>
                     <a:stretch>
                       <a:fillRect/>
@@ -8372,7 +9444,7 @@
         <w:pStyle w:val="Lgende"/>
         <w:jc w:val="center"/>
       </w:pPr>
-      <w:bookmarkStart w:id="57" w:name="_Toc4854638"/>
+      <w:bookmarkStart w:id="64" w:name="_Toc4859844"/>
       <w:r>
         <w:t xml:space="preserve">Figure </w:t>
       </w:r>
@@ -8381,30 +9453,22 @@
           <w:rPr>
             <w:noProof/>
           </w:rPr>
-          <w:t>16</w:t>
+          <w:t>24</w:t>
         </w:r>
       </w:fldSimple>
       <w:r>
         <w:t xml:space="preserve"> : Javascript</w:t>
       </w:r>
-      <w:bookmarkEnd w:id="57"/>
+      <w:bookmarkEnd w:id="64"/>
     </w:p>
     <w:p>
       <w:pPr>
         <w:jc w:val="both"/>
       </w:pPr>
-      <w:bookmarkStart w:id="58" w:name="_26in1rg" w:colFirst="0" w:colLast="0"/>
-      <w:bookmarkEnd w:id="58"/>
-      <w:r>
-        <w:t xml:space="preserve">Pour que </w:t>
-      </w:r>
-      <w:proofErr w:type="spellStart"/>
-      <w:r>
-        <w:t>QuietCar</w:t>
-      </w:r>
-      <w:proofErr w:type="spellEnd"/>
-      <w:r>
-        <w:t xml:space="preserve"> s’adapte correctement aux différents navigateurs du marché nous allons respecter les contraintes du W3C qui imposent le respect des standards de codage HTML</w:t>
+      <w:bookmarkStart w:id="65" w:name="_26in1rg" w:colFirst="0" w:colLast="0"/>
+      <w:bookmarkEnd w:id="65"/>
+      <w:r>
+        <w:t>Pour que QuietCar s’adapte correctement aux différents navigateurs du marché nous allons respecter les contraintes du W3C qui imposent le respect des standards de codage HTML</w:t>
       </w:r>
     </w:p>
     <w:p>
@@ -8415,9 +9479,10 @@
       <w:r>
         <w:rPr>
           <w:noProof/>
+          <w:lang w:eastAsia="fr-FR"/>
         </w:rPr>
         <w:drawing>
-          <wp:inline distT="0" distB="0" distL="0" distR="0" wp14:anchorId="6AEAE4C2" wp14:editId="5056CEA0">
+          <wp:inline distT="0" distB="0" distL="0" distR="0" wp14:anchorId="2476CA86" wp14:editId="7C444A72">
             <wp:extent cx="1284721" cy="874512"/>
             <wp:effectExtent l="0" t="0" r="0" b="0"/>
             <wp:docPr id="12" name="image6.png" descr="Image result for W3C"/>
@@ -8430,7 +9495,7 @@
                     <pic:cNvPicPr preferRelativeResize="0"/>
                   </pic:nvPicPr>
                   <pic:blipFill>
-                    <a:blip r:embed="rId31"/>
+                    <a:blip r:embed="rId39"/>
                     <a:srcRect/>
                     <a:stretch>
                       <a:fillRect/>
@@ -8458,7 +9523,7 @@
         <w:pStyle w:val="Lgende"/>
         <w:jc w:val="center"/>
       </w:pPr>
-      <w:bookmarkStart w:id="59" w:name="_Toc4854639"/>
+      <w:bookmarkStart w:id="66" w:name="_Toc4859845"/>
       <w:r>
         <w:t xml:space="preserve">Figure </w:t>
       </w:r>
@@ -8467,13 +9532,13 @@
           <w:rPr>
             <w:noProof/>
           </w:rPr>
-          <w:t>17</w:t>
+          <w:t>25</w:t>
         </w:r>
       </w:fldSimple>
       <w:r>
         <w:t xml:space="preserve"> : W3C</w:t>
       </w:r>
-      <w:bookmarkEnd w:id="59"/>
+      <w:bookmarkEnd w:id="66"/>
     </w:p>
     <w:p>
       <w:pPr>
@@ -8483,8 +9548,8 @@
           <w:szCs w:val="24"/>
         </w:rPr>
       </w:pPr>
-      <w:bookmarkStart w:id="60" w:name="_lnxbz9" w:colFirst="0" w:colLast="0"/>
-      <w:bookmarkEnd w:id="60"/>
+      <w:bookmarkStart w:id="67" w:name="_lnxbz9" w:colFirst="0" w:colLast="0"/>
+      <w:bookmarkEnd w:id="67"/>
       <w:r>
         <w:rPr>
           <w:rFonts w:ascii="Cambria" w:eastAsia="Cambria" w:hAnsi="Cambria" w:cs="Cambria"/>
@@ -8517,9 +9582,10 @@
       <w:r>
         <w:rPr>
           <w:noProof/>
+          <w:lang w:eastAsia="fr-FR"/>
         </w:rPr>
         <w:drawing>
-          <wp:inline distT="0" distB="0" distL="0" distR="0" wp14:anchorId="2D41BC8C" wp14:editId="4DEB1A54">
+          <wp:inline distT="0" distB="0" distL="0" distR="0" wp14:anchorId="62E8FA76" wp14:editId="1EDD753C">
             <wp:extent cx="685800" cy="685800"/>
             <wp:effectExtent l="0" t="0" r="0" b="0"/>
             <wp:docPr id="11" name="image4.png" descr="Image result for bootstrap"/>
@@ -8532,7 +9598,7 @@
                     <pic:cNvPicPr preferRelativeResize="0"/>
                   </pic:nvPicPr>
                   <pic:blipFill>
-                    <a:blip r:embed="rId32"/>
+                    <a:blip r:embed="rId40"/>
                     <a:srcRect/>
                     <a:stretch>
                       <a:fillRect/>
@@ -8560,7 +9626,7 @@
         <w:pStyle w:val="Lgende"/>
         <w:jc w:val="center"/>
       </w:pPr>
-      <w:bookmarkStart w:id="61" w:name="_Toc4854640"/>
+      <w:bookmarkStart w:id="68" w:name="_Toc4859846"/>
       <w:r>
         <w:t xml:space="preserve">Figure </w:t>
       </w:r>
@@ -8569,17 +9635,17 @@
           <w:rPr>
             <w:noProof/>
           </w:rPr>
-          <w:t>18</w:t>
+          <w:t>26</w:t>
         </w:r>
       </w:fldSimple>
       <w:r>
         <w:t xml:space="preserve"> : Bootstrap</w:t>
       </w:r>
-      <w:bookmarkEnd w:id="61"/>
-    </w:p>
-    <w:p>
-      <w:bookmarkStart w:id="62" w:name="_35nkun2" w:colFirst="0" w:colLast="0"/>
-      <w:bookmarkEnd w:id="62"/>
+      <w:bookmarkEnd w:id="68"/>
+    </w:p>
+    <w:p>
+      <w:bookmarkStart w:id="69" w:name="_35nkun2" w:colFirst="0" w:colLast="0"/>
+      <w:bookmarkEnd w:id="69"/>
       <w:r>
         <w:br w:type="page"/>
       </w:r>
@@ -8593,7 +9659,7 @@
           <w:bCs/>
         </w:rPr>
       </w:pPr>
-      <w:bookmarkStart w:id="63" w:name="_Toc4854536"/>
+      <w:bookmarkStart w:id="70" w:name="_Toc4854536"/>
       <w:r>
         <w:rPr>
           <w:rStyle w:val="Titre1Car"/>
@@ -8603,7 +9669,7 @@
         <w:lastRenderedPageBreak/>
         <w:t>CONCLUSION</w:t>
       </w:r>
-      <w:bookmarkEnd w:id="63"/>
+      <w:bookmarkEnd w:id="70"/>
     </w:p>
     <w:p>
       <w:pPr>
@@ -8670,7 +9736,7 @@
           <w:bCs/>
         </w:rPr>
       </w:pPr>
-      <w:bookmarkStart w:id="64" w:name="_Toc4854537"/>
+      <w:bookmarkStart w:id="71" w:name="_Toc4854537"/>
       <w:r>
         <w:rPr>
           <w:rStyle w:val="Titre1Car"/>
@@ -8680,16 +9746,18 @@
         <w:lastRenderedPageBreak/>
         <w:t>TABLE DES ILLUSTRATIONS</w:t>
       </w:r>
-      <w:bookmarkEnd w:id="64"/>
+      <w:bookmarkEnd w:id="71"/>
     </w:p>
     <w:p/>
+    <w:bookmarkStart w:id="72" w:name="_GoBack"/>
+    <w:bookmarkEnd w:id="72"/>
     <w:p>
       <w:pPr>
         <w:pStyle w:val="Tabledesillustrations"/>
         <w:tabs>
           <w:tab w:val="right" w:leader="dot" w:pos="8296"/>
         </w:tabs>
-        <w:ind w:left="1323" w:hanging="883"/>
+        <w:ind w:left="1320" w:hanging="880"/>
         <w:rPr>
           <w:rFonts w:eastAsiaTheme="minorEastAsia"/>
           <w:noProof/>
@@ -8716,7 +9784,7 @@
         </w:rPr>
         <w:fldChar w:fldCharType="separate"/>
       </w:r>
-      <w:hyperlink w:anchor="_Toc4854623" w:history="1">
+      <w:hyperlink w:anchor="_Toc4859821" w:history="1">
         <w:r>
           <w:rPr>
             <w:rStyle w:val="Lienhypertexte"/>
@@ -8740,7 +9808,7 @@
           <w:rPr>
             <w:noProof/>
           </w:rPr>
-          <w:instrText xml:space="preserve"> PAGEREF _Toc4854623 \h </w:instrText>
+          <w:instrText xml:space="preserve"> PAGEREF _Toc4859821 \h </w:instrText>
         </w:r>
         <w:r>
           <w:rPr>
@@ -8781,7 +9849,7 @@
           <w:lang w:eastAsia="fr-FR"/>
         </w:rPr>
       </w:pPr>
-      <w:hyperlink w:anchor="_Toc4854624" w:history="1">
+      <w:hyperlink w:anchor="_Toc4859822" w:history="1">
         <w:r>
           <w:rPr>
             <w:rStyle w:val="Lienhypertexte"/>
@@ -8805,7 +9873,7 @@
           <w:rPr>
             <w:noProof/>
           </w:rPr>
-          <w:instrText xml:space="preserve"> PAGEREF _Toc4854624 \h </w:instrText>
+          <w:instrText xml:space="preserve"> PAGEREF _Toc4859822 \h </w:instrText>
         </w:r>
         <w:r>
           <w:rPr>
@@ -8846,7 +9914,7 @@
           <w:lang w:eastAsia="fr-FR"/>
         </w:rPr>
       </w:pPr>
-      <w:hyperlink w:anchor="_Toc4854625" w:history="1">
+      <w:hyperlink w:anchor="_Toc4859823" w:history="1">
         <w:r>
           <w:rPr>
             <w:rStyle w:val="Lienhypertexte"/>
@@ -8870,7 +9938,7 @@
           <w:rPr>
             <w:noProof/>
           </w:rPr>
-          <w:instrText xml:space="preserve"> PAGEREF _Toc4854625 \h </w:instrText>
+          <w:instrText xml:space="preserve"> PAGEREF _Toc4859823 \h </w:instrText>
         </w:r>
         <w:r>
           <w:rPr>
@@ -8911,7 +9979,7 @@
           <w:lang w:eastAsia="fr-FR"/>
         </w:rPr>
       </w:pPr>
-      <w:hyperlink w:anchor="_Toc4854626" w:history="1">
+      <w:hyperlink w:anchor="_Toc4859824" w:history="1">
         <w:r>
           <w:rPr>
             <w:rStyle w:val="Lienhypertexte"/>
@@ -8935,7 +10003,7 @@
           <w:rPr>
             <w:noProof/>
           </w:rPr>
-          <w:instrText xml:space="preserve"> PAGEREF _Toc4854626 \h </w:instrText>
+          <w:instrText xml:space="preserve"> PAGEREF _Toc4859824 \h </w:instrText>
         </w:r>
         <w:r>
           <w:rPr>
@@ -8976,13 +10044,13 @@
           <w:lang w:eastAsia="fr-FR"/>
         </w:rPr>
       </w:pPr>
-      <w:hyperlink r:id="rId33" w:anchor="_Toc4854627" w:history="1">
+      <w:hyperlink w:anchor="_Toc4859825" w:history="1">
         <w:r>
           <w:rPr>
             <w:rStyle w:val="Lienhypertexte"/>
             <w:noProof/>
           </w:rPr>
-          <w:t>Figure 5 : logo de l'application</w:t>
+          <w:t>Figure 5 : Page d’accueil</w:t>
         </w:r>
         <w:r>
           <w:rPr>
@@ -9000,7 +10068,7 @@
           <w:rPr>
             <w:noProof/>
           </w:rPr>
-          <w:instrText xml:space="preserve"> PAGEREF _Toc4854627 \h </w:instrText>
+          <w:instrText xml:space="preserve"> PAGEREF _Toc4859825 \h </w:instrText>
         </w:r>
         <w:r>
           <w:rPr>
@@ -9017,7 +10085,7 @@
           <w:rPr>
             <w:noProof/>
           </w:rPr>
-          <w:t>9</w:t>
+          <w:t>8</w:t>
         </w:r>
         <w:r>
           <w:rPr>
@@ -9041,13 +10109,13 @@
           <w:lang w:eastAsia="fr-FR"/>
         </w:rPr>
       </w:pPr>
-      <w:hyperlink w:anchor="_Toc4854628" w:history="1">
+      <w:hyperlink w:anchor="_Toc4859826" w:history="1">
         <w:r>
           <w:rPr>
             <w:rStyle w:val="Lienhypertexte"/>
             <w:noProof/>
           </w:rPr>
-          <w:t>Figure 6: exemple d'utilisation de Helvetica</w:t>
+          <w:t>Figure 6 : Mes Covoiturages</w:t>
         </w:r>
         <w:r>
           <w:rPr>
@@ -9065,7 +10133,7 @@
           <w:rPr>
             <w:noProof/>
           </w:rPr>
-          <w:instrText xml:space="preserve"> PAGEREF _Toc4854628 \h </w:instrText>
+          <w:instrText xml:space="preserve"> PAGEREF _Toc4859826 \h </w:instrText>
         </w:r>
         <w:r>
           <w:rPr>
@@ -9106,13 +10174,13 @@
           <w:lang w:eastAsia="fr-FR"/>
         </w:rPr>
       </w:pPr>
-      <w:hyperlink w:anchor="_Toc4854629" w:history="1">
+      <w:hyperlink w:anchor="_Toc4859827" w:history="1">
         <w:r>
           <w:rPr>
             <w:rStyle w:val="Lienhypertexte"/>
             <w:noProof/>
           </w:rPr>
-          <w:t>Figure 7 : thème couleur choisi</w:t>
+          <w:t>Figure 7 : Covoiturages de l'utilisateur</w:t>
         </w:r>
         <w:r>
           <w:rPr>
@@ -9130,7 +10198,7 @@
           <w:rPr>
             <w:noProof/>
           </w:rPr>
-          <w:instrText xml:space="preserve"> PAGEREF _Toc4854629 \h </w:instrText>
+          <w:instrText xml:space="preserve"> PAGEREF _Toc4859827 \h </w:instrText>
         </w:r>
         <w:r>
           <w:rPr>
@@ -9171,13 +10239,13 @@
           <w:lang w:eastAsia="fr-FR"/>
         </w:rPr>
       </w:pPr>
-      <w:hyperlink w:anchor="_Toc4854630" w:history="1">
+      <w:hyperlink w:anchor="_Toc4859828" w:history="1">
         <w:r>
           <w:rPr>
             <w:rStyle w:val="Lienhypertexte"/>
             <w:noProof/>
           </w:rPr>
-          <w:t>Figure 8 : image de fond du site</w:t>
+          <w:t>Figure 8 : Résultats de la recherche d'utilisateur</w:t>
         </w:r>
         <w:r>
           <w:rPr>
@@ -9195,7 +10263,7 @@
           <w:rPr>
             <w:noProof/>
           </w:rPr>
-          <w:instrText xml:space="preserve"> PAGEREF _Toc4854630 \h </w:instrText>
+          <w:instrText xml:space="preserve"> PAGEREF _Toc4859828 \h </w:instrText>
         </w:r>
         <w:r>
           <w:rPr>
@@ -9236,13 +10304,13 @@
           <w:lang w:eastAsia="fr-FR"/>
         </w:rPr>
       </w:pPr>
-      <w:hyperlink w:anchor="_Toc4854631" w:history="1">
+      <w:hyperlink w:anchor="_Toc4859829" w:history="1">
         <w:r>
           <w:rPr>
             <w:rStyle w:val="Lienhypertexte"/>
             <w:noProof/>
           </w:rPr>
-          <w:t>Figure 9 : Gmail</w:t>
+          <w:t>Figure 9 : Résultats de la recherche d'un covoiturage</w:t>
         </w:r>
         <w:r>
           <w:rPr>
@@ -9260,7 +10328,7 @@
           <w:rPr>
             <w:noProof/>
           </w:rPr>
-          <w:instrText xml:space="preserve"> PAGEREF _Toc4854631 \h </w:instrText>
+          <w:instrText xml:space="preserve"> PAGEREF _Toc4859829 \h </w:instrText>
         </w:r>
         <w:r>
           <w:rPr>
@@ -9301,13 +10369,13 @@
           <w:lang w:eastAsia="fr-FR"/>
         </w:rPr>
       </w:pPr>
-      <w:hyperlink w:anchor="_Toc4854632" w:history="1">
+      <w:hyperlink w:anchor="_Toc4859830" w:history="1">
         <w:r>
           <w:rPr>
             <w:rStyle w:val="Lienhypertexte"/>
             <w:noProof/>
           </w:rPr>
-          <w:t>Figure 10 : Diagramme de cas d'utilisation</w:t>
+          <w:t>Figure 10 : création de covoiturage</w:t>
         </w:r>
         <w:r>
           <w:rPr>
@@ -9325,7 +10393,7 @@
           <w:rPr>
             <w:noProof/>
           </w:rPr>
-          <w:instrText xml:space="preserve"> PAGEREF _Toc4854632 \h </w:instrText>
+          <w:instrText xml:space="preserve"> PAGEREF _Toc4859830 \h </w:instrText>
         </w:r>
         <w:r>
           <w:rPr>
@@ -9366,13 +10434,13 @@
           <w:lang w:eastAsia="fr-FR"/>
         </w:rPr>
       </w:pPr>
-      <w:hyperlink w:anchor="_Toc4854633" w:history="1">
+      <w:hyperlink w:anchor="_Toc4859831" w:history="1">
         <w:r>
           <w:rPr>
             <w:rStyle w:val="Lienhypertexte"/>
             <w:noProof/>
           </w:rPr>
-          <w:t>Figure 11 : Diagramme de séquence (Réserver un covoiturage)</w:t>
+          <w:t>Figure 11 : Rejoindre le covoiturage de X</w:t>
         </w:r>
         <w:r>
           <w:rPr>
@@ -9390,7 +10458,7 @@
           <w:rPr>
             <w:noProof/>
           </w:rPr>
-          <w:instrText xml:space="preserve"> PAGEREF _Toc4854633 \h </w:instrText>
+          <w:instrText xml:space="preserve"> PAGEREF _Toc4859831 \h </w:instrText>
         </w:r>
         <w:r>
           <w:rPr>
@@ -9407,7 +10475,7 @@
           <w:rPr>
             <w:noProof/>
           </w:rPr>
-          <w:t>17</w:t>
+          <w:t>13</w:t>
         </w:r>
         <w:r>
           <w:rPr>
@@ -9431,13 +10499,13 @@
           <w:lang w:eastAsia="fr-FR"/>
         </w:rPr>
       </w:pPr>
-      <w:hyperlink w:anchor="_Toc4854634" w:history="1">
+      <w:hyperlink r:id="rId41" w:anchor="_Toc4859832" w:history="1">
         <w:r>
           <w:rPr>
             <w:rStyle w:val="Lienhypertexte"/>
             <w:noProof/>
           </w:rPr>
-          <w:t>Figure 12 : Diagramme de séquence de la suppression d'un utilisateur</w:t>
+          <w:t>Figure 12 : logo de l'application</w:t>
         </w:r>
         <w:r>
           <w:rPr>
@@ -9455,7 +10523,7 @@
           <w:rPr>
             <w:noProof/>
           </w:rPr>
-          <w:instrText xml:space="preserve"> PAGEREF _Toc4854634 \h </w:instrText>
+          <w:instrText xml:space="preserve"> PAGEREF _Toc4859832 \h </w:instrText>
         </w:r>
         <w:r>
           <w:rPr>
@@ -9472,7 +10540,7 @@
           <w:rPr>
             <w:noProof/>
           </w:rPr>
-          <w:t>18</w:t>
+          <w:t>14</w:t>
         </w:r>
         <w:r>
           <w:rPr>
@@ -9496,13 +10564,13 @@
           <w:lang w:eastAsia="fr-FR"/>
         </w:rPr>
       </w:pPr>
-      <w:hyperlink w:anchor="_Toc4854635" w:history="1">
+      <w:hyperlink w:anchor="_Toc4859833" w:history="1">
         <w:r>
           <w:rPr>
             <w:rStyle w:val="Lienhypertexte"/>
             <w:noProof/>
           </w:rPr>
-          <w:t>Figure 13 : PostgreSQL</w:t>
+          <w:t>Figure 13: exemple d'utilisation de Helvetica</w:t>
         </w:r>
         <w:r>
           <w:rPr>
@@ -9520,7 +10588,7 @@
           <w:rPr>
             <w:noProof/>
           </w:rPr>
-          <w:instrText xml:space="preserve"> PAGEREF _Toc4854635 \h </w:instrText>
+          <w:instrText xml:space="preserve"> PAGEREF _Toc4859833 \h </w:instrText>
         </w:r>
         <w:r>
           <w:rPr>
@@ -9537,7 +10605,7 @@
           <w:rPr>
             <w:noProof/>
           </w:rPr>
-          <w:t>21</w:t>
+          <w:t>14</w:t>
         </w:r>
         <w:r>
           <w:rPr>
@@ -9561,13 +10629,13 @@
           <w:lang w:eastAsia="fr-FR"/>
         </w:rPr>
       </w:pPr>
-      <w:hyperlink r:id="rId34" w:anchor="_Toc4854636" w:history="1">
+      <w:hyperlink w:anchor="_Toc4859834" w:history="1">
         <w:r>
           <w:rPr>
             <w:rStyle w:val="Lienhypertexte"/>
             <w:noProof/>
           </w:rPr>
-          <w:t>Figure 14 : HTML5</w:t>
+          <w:t>Figure 14 : thème couleur choisi</w:t>
         </w:r>
         <w:r>
           <w:rPr>
@@ -9585,7 +10653,7 @@
           <w:rPr>
             <w:noProof/>
           </w:rPr>
-          <w:instrText xml:space="preserve"> PAGEREF _Toc4854636 \h </w:instrText>
+          <w:instrText xml:space="preserve"> PAGEREF _Toc4859834 \h </w:instrText>
         </w:r>
         <w:r>
           <w:rPr>
@@ -9602,7 +10670,7 @@
           <w:rPr>
             <w:noProof/>
           </w:rPr>
-          <w:t>21</w:t>
+          <w:t>15</w:t>
         </w:r>
         <w:r>
           <w:rPr>
@@ -9626,13 +10694,13 @@
           <w:lang w:eastAsia="fr-FR"/>
         </w:rPr>
       </w:pPr>
-      <w:hyperlink w:anchor="_Toc4854637" w:history="1">
+      <w:hyperlink w:anchor="_Toc4859835" w:history="1">
         <w:r>
           <w:rPr>
             <w:rStyle w:val="Lienhypertexte"/>
             <w:noProof/>
           </w:rPr>
-          <w:t>Figure 15 :PHP</w:t>
+          <w:t>Figure 15 : image de fond du site</w:t>
         </w:r>
         <w:r>
           <w:rPr>
@@ -9650,7 +10718,7 @@
           <w:rPr>
             <w:noProof/>
           </w:rPr>
-          <w:instrText xml:space="preserve"> PAGEREF _Toc4854637 \h </w:instrText>
+          <w:instrText xml:space="preserve"> PAGEREF _Toc4859835 \h </w:instrText>
         </w:r>
         <w:r>
           <w:rPr>
@@ -9667,7 +10735,7 @@
           <w:rPr>
             <w:noProof/>
           </w:rPr>
-          <w:t>22</w:t>
+          <w:t>16</w:t>
         </w:r>
         <w:r>
           <w:rPr>
@@ -9691,13 +10759,13 @@
           <w:lang w:eastAsia="fr-FR"/>
         </w:rPr>
       </w:pPr>
-      <w:hyperlink w:anchor="_Toc4854638" w:history="1">
+      <w:hyperlink w:anchor="_Toc4859836" w:history="1">
         <w:r>
           <w:rPr>
             <w:rStyle w:val="Lienhypertexte"/>
             <w:noProof/>
           </w:rPr>
-          <w:t>Figure 16 : Javascript</w:t>
+          <w:t>Figure 16 : Gmail</w:t>
         </w:r>
         <w:r>
           <w:rPr>
@@ -9715,7 +10783,7 @@
           <w:rPr>
             <w:noProof/>
           </w:rPr>
-          <w:instrText xml:space="preserve"> PAGEREF _Toc4854638 \h </w:instrText>
+          <w:instrText xml:space="preserve"> PAGEREF _Toc4859836 \h </w:instrText>
         </w:r>
         <w:r>
           <w:rPr>
@@ -9732,7 +10800,7 @@
           <w:rPr>
             <w:noProof/>
           </w:rPr>
-          <w:t>22</w:t>
+          <w:t>16</w:t>
         </w:r>
         <w:r>
           <w:rPr>
@@ -9756,13 +10824,13 @@
           <w:lang w:eastAsia="fr-FR"/>
         </w:rPr>
       </w:pPr>
-      <w:hyperlink w:anchor="_Toc4854639" w:history="1">
+      <w:hyperlink w:anchor="_Toc4859837" w:history="1">
         <w:r>
           <w:rPr>
             <w:rStyle w:val="Lienhypertexte"/>
             <w:noProof/>
           </w:rPr>
-          <w:t>Figure 17 : W3C</w:t>
+          <w:t>Figure 17 : Diagramme de cas d'utilisation</w:t>
         </w:r>
         <w:r>
           <w:rPr>
@@ -9780,7 +10848,7 @@
           <w:rPr>
             <w:noProof/>
           </w:rPr>
-          <w:instrText xml:space="preserve"> PAGEREF _Toc4854639 \h </w:instrText>
+          <w:instrText xml:space="preserve"> PAGEREF _Toc4859837 \h </w:instrText>
         </w:r>
         <w:r>
           <w:rPr>
@@ -9797,7 +10865,7 @@
           <w:rPr>
             <w:noProof/>
           </w:rPr>
-          <w:t>22</w:t>
+          <w:t>17</w:t>
         </w:r>
         <w:r>
           <w:rPr>
@@ -9821,13 +10889,13 @@
           <w:lang w:eastAsia="fr-FR"/>
         </w:rPr>
       </w:pPr>
-      <w:hyperlink w:anchor="_Toc4854640" w:history="1">
+      <w:hyperlink w:anchor="_Toc4859838" w:history="1">
         <w:r>
           <w:rPr>
             <w:rStyle w:val="Lienhypertexte"/>
             <w:noProof/>
           </w:rPr>
-          <w:t>Figure 18 : Bootstrap</w:t>
+          <w:t>Figure 18 : Diagramme de séquence (Réserver un covoiturage)</w:t>
         </w:r>
         <w:r>
           <w:rPr>
@@ -9845,7 +10913,7 @@
           <w:rPr>
             <w:noProof/>
           </w:rPr>
-          <w:instrText xml:space="preserve"> PAGEREF _Toc4854640 \h </w:instrText>
+          <w:instrText xml:space="preserve"> PAGEREF _Toc4859838 \h </w:instrText>
         </w:r>
         <w:r>
           <w:rPr>
@@ -9863,6 +10931,526 @@
             <w:noProof/>
           </w:rPr>
           <w:t>22</w:t>
+        </w:r>
+        <w:r>
+          <w:rPr>
+            <w:noProof/>
+          </w:rPr>
+          <w:fldChar w:fldCharType="end"/>
+        </w:r>
+      </w:hyperlink>
+    </w:p>
+    <w:p>
+      <w:pPr>
+        <w:pStyle w:val="Tabledesillustrations"/>
+        <w:tabs>
+          <w:tab w:val="right" w:leader="dot" w:pos="8296"/>
+        </w:tabs>
+        <w:ind w:left="880" w:hanging="440"/>
+        <w:rPr>
+          <w:rFonts w:eastAsiaTheme="minorEastAsia"/>
+          <w:noProof/>
+          <w:color w:val="auto"/>
+          <w:lang w:eastAsia="fr-FR"/>
+        </w:rPr>
+      </w:pPr>
+      <w:hyperlink w:anchor="_Toc4859839" w:history="1">
+        <w:r>
+          <w:rPr>
+            <w:rStyle w:val="Lienhypertexte"/>
+            <w:noProof/>
+          </w:rPr>
+          <w:t>Figure 19 : Diagramme de séquence de la suppression d'un utilisateur</w:t>
+        </w:r>
+        <w:r>
+          <w:rPr>
+            <w:noProof/>
+          </w:rPr>
+          <w:tab/>
+        </w:r>
+        <w:r>
+          <w:rPr>
+            <w:noProof/>
+          </w:rPr>
+          <w:fldChar w:fldCharType="begin"/>
+        </w:r>
+        <w:r>
+          <w:rPr>
+            <w:noProof/>
+          </w:rPr>
+          <w:instrText xml:space="preserve"> PAGEREF _Toc4859839 \h </w:instrText>
+        </w:r>
+        <w:r>
+          <w:rPr>
+            <w:noProof/>
+          </w:rPr>
+        </w:r>
+        <w:r>
+          <w:rPr>
+            <w:noProof/>
+          </w:rPr>
+          <w:fldChar w:fldCharType="separate"/>
+        </w:r>
+        <w:r>
+          <w:rPr>
+            <w:noProof/>
+          </w:rPr>
+          <w:t>23</w:t>
+        </w:r>
+        <w:r>
+          <w:rPr>
+            <w:noProof/>
+          </w:rPr>
+          <w:fldChar w:fldCharType="end"/>
+        </w:r>
+      </w:hyperlink>
+    </w:p>
+    <w:p>
+      <w:pPr>
+        <w:pStyle w:val="Tabledesillustrations"/>
+        <w:tabs>
+          <w:tab w:val="right" w:leader="dot" w:pos="8296"/>
+        </w:tabs>
+        <w:ind w:left="880" w:hanging="440"/>
+        <w:rPr>
+          <w:rFonts w:eastAsiaTheme="minorEastAsia"/>
+          <w:noProof/>
+          <w:color w:val="auto"/>
+          <w:lang w:eastAsia="fr-FR"/>
+        </w:rPr>
+      </w:pPr>
+      <w:hyperlink w:anchor="_Toc4859840" w:history="1">
+        <w:r>
+          <w:rPr>
+            <w:rStyle w:val="Lienhypertexte"/>
+            <w:noProof/>
+          </w:rPr>
+          <w:t>Figure 20 : Diagramme de navigation</w:t>
+        </w:r>
+        <w:r>
+          <w:rPr>
+            <w:noProof/>
+          </w:rPr>
+          <w:tab/>
+        </w:r>
+        <w:r>
+          <w:rPr>
+            <w:noProof/>
+          </w:rPr>
+          <w:fldChar w:fldCharType="begin"/>
+        </w:r>
+        <w:r>
+          <w:rPr>
+            <w:noProof/>
+          </w:rPr>
+          <w:instrText xml:space="preserve"> PAGEREF _Toc4859840 \h </w:instrText>
+        </w:r>
+        <w:r>
+          <w:rPr>
+            <w:noProof/>
+          </w:rPr>
+        </w:r>
+        <w:r>
+          <w:rPr>
+            <w:noProof/>
+          </w:rPr>
+          <w:fldChar w:fldCharType="separate"/>
+        </w:r>
+        <w:r>
+          <w:rPr>
+            <w:noProof/>
+          </w:rPr>
+          <w:t>24</w:t>
+        </w:r>
+        <w:r>
+          <w:rPr>
+            <w:noProof/>
+          </w:rPr>
+          <w:fldChar w:fldCharType="end"/>
+        </w:r>
+      </w:hyperlink>
+    </w:p>
+    <w:p>
+      <w:pPr>
+        <w:pStyle w:val="Tabledesillustrations"/>
+        <w:tabs>
+          <w:tab w:val="right" w:leader="dot" w:pos="8296"/>
+        </w:tabs>
+        <w:ind w:left="880" w:hanging="440"/>
+        <w:rPr>
+          <w:rFonts w:eastAsiaTheme="minorEastAsia"/>
+          <w:noProof/>
+          <w:color w:val="auto"/>
+          <w:lang w:eastAsia="fr-FR"/>
+        </w:rPr>
+      </w:pPr>
+      <w:hyperlink w:anchor="_Toc4859841" w:history="1">
+        <w:r>
+          <w:rPr>
+            <w:rStyle w:val="Lienhypertexte"/>
+            <w:noProof/>
+          </w:rPr>
+          <w:t>Figure 21 : PostgreSQL</w:t>
+        </w:r>
+        <w:r>
+          <w:rPr>
+            <w:noProof/>
+          </w:rPr>
+          <w:tab/>
+        </w:r>
+        <w:r>
+          <w:rPr>
+            <w:noProof/>
+          </w:rPr>
+          <w:fldChar w:fldCharType="begin"/>
+        </w:r>
+        <w:r>
+          <w:rPr>
+            <w:noProof/>
+          </w:rPr>
+          <w:instrText xml:space="preserve"> PAGEREF _Toc4859841 \h </w:instrText>
+        </w:r>
+        <w:r>
+          <w:rPr>
+            <w:noProof/>
+          </w:rPr>
+        </w:r>
+        <w:r>
+          <w:rPr>
+            <w:noProof/>
+          </w:rPr>
+          <w:fldChar w:fldCharType="separate"/>
+        </w:r>
+        <w:r>
+          <w:rPr>
+            <w:noProof/>
+          </w:rPr>
+          <w:t>28</w:t>
+        </w:r>
+        <w:r>
+          <w:rPr>
+            <w:noProof/>
+          </w:rPr>
+          <w:fldChar w:fldCharType="end"/>
+        </w:r>
+      </w:hyperlink>
+    </w:p>
+    <w:p>
+      <w:pPr>
+        <w:pStyle w:val="Tabledesillustrations"/>
+        <w:tabs>
+          <w:tab w:val="right" w:leader="dot" w:pos="8296"/>
+        </w:tabs>
+        <w:ind w:left="880" w:hanging="440"/>
+        <w:rPr>
+          <w:rFonts w:eastAsiaTheme="minorEastAsia"/>
+          <w:noProof/>
+          <w:color w:val="auto"/>
+          <w:lang w:eastAsia="fr-FR"/>
+        </w:rPr>
+      </w:pPr>
+      <w:hyperlink r:id="rId42" w:anchor="_Toc4859842" w:history="1">
+        <w:r>
+          <w:rPr>
+            <w:rStyle w:val="Lienhypertexte"/>
+            <w:noProof/>
+          </w:rPr>
+          <w:t>Figure 22 : HTML5</w:t>
+        </w:r>
+        <w:r>
+          <w:rPr>
+            <w:noProof/>
+          </w:rPr>
+          <w:tab/>
+        </w:r>
+        <w:r>
+          <w:rPr>
+            <w:noProof/>
+          </w:rPr>
+          <w:fldChar w:fldCharType="begin"/>
+        </w:r>
+        <w:r>
+          <w:rPr>
+            <w:noProof/>
+          </w:rPr>
+          <w:instrText xml:space="preserve"> PAGEREF _Toc4859842 \h </w:instrText>
+        </w:r>
+        <w:r>
+          <w:rPr>
+            <w:noProof/>
+          </w:rPr>
+        </w:r>
+        <w:r>
+          <w:rPr>
+            <w:noProof/>
+          </w:rPr>
+          <w:fldChar w:fldCharType="separate"/>
+        </w:r>
+        <w:r>
+          <w:rPr>
+            <w:noProof/>
+          </w:rPr>
+          <w:t>28</w:t>
+        </w:r>
+        <w:r>
+          <w:rPr>
+            <w:noProof/>
+          </w:rPr>
+          <w:fldChar w:fldCharType="end"/>
+        </w:r>
+      </w:hyperlink>
+    </w:p>
+    <w:p>
+      <w:pPr>
+        <w:pStyle w:val="Tabledesillustrations"/>
+        <w:tabs>
+          <w:tab w:val="right" w:leader="dot" w:pos="8296"/>
+        </w:tabs>
+        <w:ind w:left="880" w:hanging="440"/>
+        <w:rPr>
+          <w:rFonts w:eastAsiaTheme="minorEastAsia"/>
+          <w:noProof/>
+          <w:color w:val="auto"/>
+          <w:lang w:eastAsia="fr-FR"/>
+        </w:rPr>
+      </w:pPr>
+      <w:hyperlink w:anchor="_Toc4859843" w:history="1">
+        <w:r>
+          <w:rPr>
+            <w:rStyle w:val="Lienhypertexte"/>
+            <w:noProof/>
+          </w:rPr>
+          <w:t>Figure 23 :PHP</w:t>
+        </w:r>
+        <w:r>
+          <w:rPr>
+            <w:noProof/>
+          </w:rPr>
+          <w:tab/>
+        </w:r>
+        <w:r>
+          <w:rPr>
+            <w:noProof/>
+          </w:rPr>
+          <w:fldChar w:fldCharType="begin"/>
+        </w:r>
+        <w:r>
+          <w:rPr>
+            <w:noProof/>
+          </w:rPr>
+          <w:instrText xml:space="preserve"> PAGEREF _Toc4859843 \h </w:instrText>
+        </w:r>
+        <w:r>
+          <w:rPr>
+            <w:noProof/>
+          </w:rPr>
+        </w:r>
+        <w:r>
+          <w:rPr>
+            <w:noProof/>
+          </w:rPr>
+          <w:fldChar w:fldCharType="separate"/>
+        </w:r>
+        <w:r>
+          <w:rPr>
+            <w:noProof/>
+          </w:rPr>
+          <w:t>29</w:t>
+        </w:r>
+        <w:r>
+          <w:rPr>
+            <w:noProof/>
+          </w:rPr>
+          <w:fldChar w:fldCharType="end"/>
+        </w:r>
+      </w:hyperlink>
+    </w:p>
+    <w:p>
+      <w:pPr>
+        <w:pStyle w:val="Tabledesillustrations"/>
+        <w:tabs>
+          <w:tab w:val="right" w:leader="dot" w:pos="8296"/>
+        </w:tabs>
+        <w:ind w:left="880" w:hanging="440"/>
+        <w:rPr>
+          <w:rFonts w:eastAsiaTheme="minorEastAsia"/>
+          <w:noProof/>
+          <w:color w:val="auto"/>
+          <w:lang w:eastAsia="fr-FR"/>
+        </w:rPr>
+      </w:pPr>
+      <w:hyperlink w:anchor="_Toc4859844" w:history="1">
+        <w:r>
+          <w:rPr>
+            <w:rStyle w:val="Lienhypertexte"/>
+            <w:noProof/>
+          </w:rPr>
+          <w:t>Figure 24 : Javascript</w:t>
+        </w:r>
+        <w:r>
+          <w:rPr>
+            <w:noProof/>
+          </w:rPr>
+          <w:tab/>
+        </w:r>
+        <w:r>
+          <w:rPr>
+            <w:noProof/>
+          </w:rPr>
+          <w:fldChar w:fldCharType="begin"/>
+        </w:r>
+        <w:r>
+          <w:rPr>
+            <w:noProof/>
+          </w:rPr>
+          <w:instrText xml:space="preserve"> PAGEREF _Toc4859844 \h </w:instrText>
+        </w:r>
+        <w:r>
+          <w:rPr>
+            <w:noProof/>
+          </w:rPr>
+        </w:r>
+        <w:r>
+          <w:rPr>
+            <w:noProof/>
+          </w:rPr>
+          <w:fldChar w:fldCharType="separate"/>
+        </w:r>
+        <w:r>
+          <w:rPr>
+            <w:noProof/>
+          </w:rPr>
+          <w:t>29</w:t>
+        </w:r>
+        <w:r>
+          <w:rPr>
+            <w:noProof/>
+          </w:rPr>
+          <w:fldChar w:fldCharType="end"/>
+        </w:r>
+      </w:hyperlink>
+    </w:p>
+    <w:p>
+      <w:pPr>
+        <w:pStyle w:val="Tabledesillustrations"/>
+        <w:tabs>
+          <w:tab w:val="right" w:leader="dot" w:pos="8296"/>
+        </w:tabs>
+        <w:ind w:left="880" w:hanging="440"/>
+        <w:rPr>
+          <w:rFonts w:eastAsiaTheme="minorEastAsia"/>
+          <w:noProof/>
+          <w:color w:val="auto"/>
+          <w:lang w:eastAsia="fr-FR"/>
+        </w:rPr>
+      </w:pPr>
+      <w:hyperlink w:anchor="_Toc4859845" w:history="1">
+        <w:r>
+          <w:rPr>
+            <w:rStyle w:val="Lienhypertexte"/>
+            <w:noProof/>
+          </w:rPr>
+          <w:t>Figure 25 : W3C</w:t>
+        </w:r>
+        <w:r>
+          <w:rPr>
+            <w:noProof/>
+          </w:rPr>
+          <w:tab/>
+        </w:r>
+        <w:r>
+          <w:rPr>
+            <w:noProof/>
+          </w:rPr>
+          <w:fldChar w:fldCharType="begin"/>
+        </w:r>
+        <w:r>
+          <w:rPr>
+            <w:noProof/>
+          </w:rPr>
+          <w:instrText xml:space="preserve"> PAGEREF _Toc4859845 \h </w:instrText>
+        </w:r>
+        <w:r>
+          <w:rPr>
+            <w:noProof/>
+          </w:rPr>
+        </w:r>
+        <w:r>
+          <w:rPr>
+            <w:noProof/>
+          </w:rPr>
+          <w:fldChar w:fldCharType="separate"/>
+        </w:r>
+        <w:r>
+          <w:rPr>
+            <w:noProof/>
+          </w:rPr>
+          <w:t>29</w:t>
+        </w:r>
+        <w:r>
+          <w:rPr>
+            <w:noProof/>
+          </w:rPr>
+          <w:fldChar w:fldCharType="end"/>
+        </w:r>
+      </w:hyperlink>
+    </w:p>
+    <w:p>
+      <w:pPr>
+        <w:pStyle w:val="Tabledesillustrations"/>
+        <w:tabs>
+          <w:tab w:val="right" w:leader="dot" w:pos="8296"/>
+        </w:tabs>
+        <w:ind w:left="880" w:hanging="440"/>
+        <w:rPr>
+          <w:rFonts w:eastAsiaTheme="minorEastAsia"/>
+          <w:noProof/>
+          <w:color w:val="auto"/>
+          <w:lang w:eastAsia="fr-FR"/>
+        </w:rPr>
+      </w:pPr>
+      <w:hyperlink w:anchor="_Toc4859846" w:history="1">
+        <w:r>
+          <w:rPr>
+            <w:rStyle w:val="Lienhypertexte"/>
+            <w:noProof/>
+          </w:rPr>
+          <w:t>Figure 26 : Bootstrap</w:t>
+        </w:r>
+        <w:r>
+          <w:rPr>
+            <w:noProof/>
+          </w:rPr>
+          <w:tab/>
+        </w:r>
+        <w:r>
+          <w:rPr>
+            <w:noProof/>
+          </w:rPr>
+          <w:fldChar w:fldCharType="begin"/>
+        </w:r>
+        <w:r>
+          <w:rPr>
+            <w:noProof/>
+          </w:rPr>
+          <w:instrText xml:space="preserve"> PAGEREF _Toc4859846 \h </w:instrText>
+        </w:r>
+        <w:r>
+          <w:rPr>
+            <w:noProof/>
+          </w:rPr>
+        </w:r>
+        <w:r>
+          <w:rPr>
+            <w:noProof/>
+          </w:rPr>
+          <w:fldChar w:fldCharType="separate"/>
+        </w:r>
+        <w:r>
+          <w:rPr>
+            <w:noProof/>
+          </w:rPr>
+          <w:t>29</w:t>
         </w:r>
         <w:r>
           <w:rPr>
@@ -9888,8 +11476,8 @@
       </w:r>
     </w:p>
     <w:sectPr>
-      <w:footerReference w:type="default" r:id="rId35"/>
-      <w:headerReference w:type="first" r:id="rId36"/>
+      <w:footerReference w:type="default" r:id="rId43"/>
+      <w:headerReference w:type="first" r:id="rId44"/>
       <w:pgSz w:w="11906" w:h="16838"/>
       <w:pgMar w:top="1440" w:right="1800" w:bottom="1440" w:left="1800" w:header="851" w:footer="992" w:gutter="0"/>
       <w:cols w:space="425"/>
@@ -9901,7 +11489,7 @@
 </file>
 
 <file path=word/endnotes.xml><?xml version="1.0" encoding="utf-8"?>
-<w:endnotes xmlns:wpc="http://schemas.microsoft.com/office/word/2010/wordprocessingCanvas" xmlns:cx="http://schemas.microsoft.com/office/drawing/2014/chartex" xmlns:cx1="http://schemas.microsoft.com/office/drawing/2015/9/8/chartex" xmlns:cx2="http://schemas.microsoft.com/office/drawing/2015/10/21/chartex" xmlns:cx3="http://schemas.microsoft.com/office/drawing/2016/5/9/chartex" xmlns:cx4="http://schemas.microsoft.com/office/drawing/2016/5/10/chartex" xmlns:cx5="http://schemas.microsoft.com/office/drawing/2016/5/11/chartex" xmlns:cx6="http://schemas.microsoft.com/office/drawing/2016/5/12/chartex" xmlns:cx7="http://schemas.microsoft.com/office/drawing/2016/5/13/chartex" xmlns:cx8="http://schemas.microsoft.com/office/drawing/2016/5/14/chartex" xmlns:mc="http://schemas.openxmlformats.org/markup-compatibility/2006" xmlns:aink="http://schemas.microsoft.com/office/drawing/2016/ink" xmlns:am3d="http://schemas.microsoft.com/office/drawing/2017/model3d" xmlns:o="urn:schemas-microsoft-com:office:office" xmlns:r="http://schemas.openxmlformats.org/officeDocument/2006/relationships" xmlns:m="http://schemas.openxmlformats.org/officeDocument/2006/math" xmlns:v="urn:schemas-microsoft-com:vml" xmlns:wp14="http://schemas.microsoft.com/office/word/2010/wordprocessingDrawing" xmlns:wp="http://schemas.openxmlformats.org/drawingml/2006/wordprocessingDrawing" xmlns:w10="urn:schemas-microsoft-com:office:word" xmlns:w="http://schemas.openxmlformats.org/wordprocessingml/2006/main" xmlns:w14="http://schemas.microsoft.com/office/word/2010/wordml" xmlns:w15="http://schemas.microsoft.com/office/word/2012/wordml" xmlns:w16cid="http://schemas.microsoft.com/office/word/2016/wordml/cid" xmlns:w16se="http://schemas.microsoft.com/office/word/2015/wordml/symex" xmlns:wpg="http://schemas.microsoft.com/office/word/2010/wordprocessingGroup" xmlns:wpi="http://schemas.microsoft.com/office/word/2010/wordprocessingInk" xmlns:wne="http://schemas.microsoft.com/office/word/2006/wordml" xmlns:wps="http://schemas.microsoft.com/office/word/2010/wordprocessingShape" mc:Ignorable="w14 w15 w16se w16cid wp14">
+<w:endnotes xmlns:wpc="http://schemas.microsoft.com/office/word/2010/wordprocessingCanvas" xmlns:cx="http://schemas.microsoft.com/office/drawing/2014/chartex" xmlns:mc="http://schemas.openxmlformats.org/markup-compatibility/2006" xmlns:o="urn:schemas-microsoft-com:office:office" xmlns:r="http://schemas.openxmlformats.org/officeDocument/2006/relationships" xmlns:m="http://schemas.openxmlformats.org/officeDocument/2006/math" xmlns:v="urn:schemas-microsoft-com:vml" xmlns:wp14="http://schemas.microsoft.com/office/word/2010/wordprocessingDrawing" xmlns:wp="http://schemas.openxmlformats.org/drawingml/2006/wordprocessingDrawing" xmlns:w10="urn:schemas-microsoft-com:office:word" xmlns:w="http://schemas.openxmlformats.org/wordprocessingml/2006/main" xmlns:w14="http://schemas.microsoft.com/office/word/2010/wordml" xmlns:w15="http://schemas.microsoft.com/office/word/2012/wordml" xmlns:w16se="http://schemas.microsoft.com/office/word/2015/wordml/symex" xmlns:wpg="http://schemas.microsoft.com/office/word/2010/wordprocessingGroup" xmlns:wpi="http://schemas.microsoft.com/office/word/2010/wordprocessingInk" xmlns:wne="http://schemas.microsoft.com/office/word/2006/wordml" xmlns:wps="http://schemas.microsoft.com/office/word/2010/wordprocessingShape" mc:Ignorable="w14 w15 w16se wp14">
   <w:endnote w:type="separator" w:id="-1">
     <w:p>
       <w:r>
@@ -9920,7 +11508,7 @@
 </file>
 
 <file path=word/footer1.xml><?xml version="1.0" encoding="utf-8"?>
-<w:ftr xmlns:wpc="http://schemas.microsoft.com/office/word/2010/wordprocessingCanvas" xmlns:cx="http://schemas.microsoft.com/office/drawing/2014/chartex" xmlns:cx1="http://schemas.microsoft.com/office/drawing/2015/9/8/chartex" xmlns:cx2="http://schemas.microsoft.com/office/drawing/2015/10/21/chartex" xmlns:cx3="http://schemas.microsoft.com/office/drawing/2016/5/9/chartex" xmlns:cx4="http://schemas.microsoft.com/office/drawing/2016/5/10/chartex" xmlns:cx5="http://schemas.microsoft.com/office/drawing/2016/5/11/chartex" xmlns:cx6="http://schemas.microsoft.com/office/drawing/2016/5/12/chartex" xmlns:cx7="http://schemas.microsoft.com/office/drawing/2016/5/13/chartex" xmlns:cx8="http://schemas.microsoft.com/office/drawing/2016/5/14/chartex" xmlns:mc="http://schemas.openxmlformats.org/markup-compatibility/2006" xmlns:aink="http://schemas.microsoft.com/office/drawing/2016/ink" xmlns:am3d="http://schemas.microsoft.com/office/drawing/2017/model3d" xmlns:o="urn:schemas-microsoft-com:office:office" xmlns:r="http://schemas.openxmlformats.org/officeDocument/2006/relationships" xmlns:m="http://schemas.openxmlformats.org/officeDocument/2006/math" xmlns:v="urn:schemas-microsoft-com:vml" xmlns:wp14="http://schemas.microsoft.com/office/word/2010/wordprocessingDrawing" xmlns:wp="http://schemas.openxmlformats.org/drawingml/2006/wordprocessingDrawing" xmlns:w10="urn:schemas-microsoft-com:office:word" xmlns:w="http://schemas.openxmlformats.org/wordprocessingml/2006/main" xmlns:w14="http://schemas.microsoft.com/office/word/2010/wordml" xmlns:w15="http://schemas.microsoft.com/office/word/2012/wordml" xmlns:w16cid="http://schemas.microsoft.com/office/word/2016/wordml/cid" xmlns:w16se="http://schemas.microsoft.com/office/word/2015/wordml/symex" xmlns:wpg="http://schemas.microsoft.com/office/word/2010/wordprocessingGroup" xmlns:wpi="http://schemas.microsoft.com/office/word/2010/wordprocessingInk" xmlns:wne="http://schemas.microsoft.com/office/word/2006/wordml" xmlns:wps="http://schemas.microsoft.com/office/word/2010/wordprocessingShape" mc:Ignorable="w14 w15 w16se w16cid wp14">
+<w:ftr xmlns:wpc="http://schemas.microsoft.com/office/word/2010/wordprocessingCanvas" xmlns:cx="http://schemas.microsoft.com/office/drawing/2014/chartex" xmlns:mc="http://schemas.openxmlformats.org/markup-compatibility/2006" xmlns:o="urn:schemas-microsoft-com:office:office" xmlns:r="http://schemas.openxmlformats.org/officeDocument/2006/relationships" xmlns:m="http://schemas.openxmlformats.org/officeDocument/2006/math" xmlns:v="urn:schemas-microsoft-com:vml" xmlns:wp14="http://schemas.microsoft.com/office/word/2010/wordprocessingDrawing" xmlns:wp="http://schemas.openxmlformats.org/drawingml/2006/wordprocessingDrawing" xmlns:w10="urn:schemas-microsoft-com:office:word" xmlns:w="http://schemas.openxmlformats.org/wordprocessingml/2006/main" xmlns:w14="http://schemas.microsoft.com/office/word/2010/wordml" xmlns:w15="http://schemas.microsoft.com/office/word/2012/wordml" xmlns:w16se="http://schemas.microsoft.com/office/word/2015/wordml/symex" xmlns:wpg="http://schemas.microsoft.com/office/word/2010/wordprocessingGroup" xmlns:wpi="http://schemas.microsoft.com/office/word/2010/wordprocessingInk" xmlns:wne="http://schemas.microsoft.com/office/word/2006/wordml" xmlns:wps="http://schemas.microsoft.com/office/word/2010/wordprocessingShape" mc:Ignorable="w14 w15 w16se wp14">
   <w:sdt>
     <w:sdtPr>
       <w:id w:val="794648178"/>
@@ -9945,7 +11533,10 @@
           <w:fldChar w:fldCharType="separate"/>
         </w:r>
         <w:r>
-          <w:t>2</w:t>
+          <w:rPr>
+            <w:noProof/>
+          </w:rPr>
+          <w:t>31</w:t>
         </w:r>
         <w:r>
           <w:fldChar w:fldCharType="end"/>
@@ -9962,7 +11553,7 @@
 </file>
 
 <file path=word/footnotes.xml><?xml version="1.0" encoding="utf-8"?>
-<w:footnotes xmlns:wpc="http://schemas.microsoft.com/office/word/2010/wordprocessingCanvas" xmlns:cx="http://schemas.microsoft.com/office/drawing/2014/chartex" xmlns:cx1="http://schemas.microsoft.com/office/drawing/2015/9/8/chartex" xmlns:cx2="http://schemas.microsoft.com/office/drawing/2015/10/21/chartex" xmlns:cx3="http://schemas.microsoft.com/office/drawing/2016/5/9/chartex" xmlns:cx4="http://schemas.microsoft.com/office/drawing/2016/5/10/chartex" xmlns:cx5="http://schemas.microsoft.com/office/drawing/2016/5/11/chartex" xmlns:cx6="http://schemas.microsoft.com/office/drawing/2016/5/12/chartex" xmlns:cx7="http://schemas.microsoft.com/office/drawing/2016/5/13/chartex" xmlns:cx8="http://schemas.microsoft.com/office/drawing/2016/5/14/chartex" xmlns:mc="http://schemas.openxmlformats.org/markup-compatibility/2006" xmlns:aink="http://schemas.microsoft.com/office/drawing/2016/ink" xmlns:am3d="http://schemas.microsoft.com/office/drawing/2017/model3d" xmlns:o="urn:schemas-microsoft-com:office:office" xmlns:r="http://schemas.openxmlformats.org/officeDocument/2006/relationships" xmlns:m="http://schemas.openxmlformats.org/officeDocument/2006/math" xmlns:v="urn:schemas-microsoft-com:vml" xmlns:wp14="http://schemas.microsoft.com/office/word/2010/wordprocessingDrawing" xmlns:wp="http://schemas.openxmlformats.org/drawingml/2006/wordprocessingDrawing" xmlns:w10="urn:schemas-microsoft-com:office:word" xmlns:w="http://schemas.openxmlformats.org/wordprocessingml/2006/main" xmlns:w14="http://schemas.microsoft.com/office/word/2010/wordml" xmlns:w15="http://schemas.microsoft.com/office/word/2012/wordml" xmlns:w16cid="http://schemas.microsoft.com/office/word/2016/wordml/cid" xmlns:w16se="http://schemas.microsoft.com/office/word/2015/wordml/symex" xmlns:wpg="http://schemas.microsoft.com/office/word/2010/wordprocessingGroup" xmlns:wpi="http://schemas.microsoft.com/office/word/2010/wordprocessingInk" xmlns:wne="http://schemas.microsoft.com/office/word/2006/wordml" xmlns:wps="http://schemas.microsoft.com/office/word/2010/wordprocessingShape" mc:Ignorable="w14 w15 w16se w16cid wp14">
+<w:footnotes xmlns:wpc="http://schemas.microsoft.com/office/word/2010/wordprocessingCanvas" xmlns:cx="http://schemas.microsoft.com/office/drawing/2014/chartex" xmlns:mc="http://schemas.openxmlformats.org/markup-compatibility/2006" xmlns:o="urn:schemas-microsoft-com:office:office" xmlns:r="http://schemas.openxmlformats.org/officeDocument/2006/relationships" xmlns:m="http://schemas.openxmlformats.org/officeDocument/2006/math" xmlns:v="urn:schemas-microsoft-com:vml" xmlns:wp14="http://schemas.microsoft.com/office/word/2010/wordprocessingDrawing" xmlns:wp="http://schemas.openxmlformats.org/drawingml/2006/wordprocessingDrawing" xmlns:w10="urn:schemas-microsoft-com:office:word" xmlns:w="http://schemas.openxmlformats.org/wordprocessingml/2006/main" xmlns:w14="http://schemas.microsoft.com/office/word/2010/wordml" xmlns:w15="http://schemas.microsoft.com/office/word/2012/wordml" xmlns:w16se="http://schemas.microsoft.com/office/word/2015/wordml/symex" xmlns:wpg="http://schemas.microsoft.com/office/word/2010/wordprocessingGroup" xmlns:wpi="http://schemas.microsoft.com/office/word/2010/wordprocessingInk" xmlns:wne="http://schemas.microsoft.com/office/word/2006/wordml" xmlns:wps="http://schemas.microsoft.com/office/word/2010/wordprocessingShape" mc:Ignorable="w14 w15 w16se wp14">
   <w:footnote w:type="separator" w:id="-1">
     <w:p>
       <w:r>
@@ -9981,7 +11572,7 @@
 </file>
 
 <file path=word/header1.xml><?xml version="1.0" encoding="utf-8"?>
-<w:hdr xmlns:wpc="http://schemas.microsoft.com/office/word/2010/wordprocessingCanvas" xmlns:cx="http://schemas.microsoft.com/office/drawing/2014/chartex" xmlns:cx1="http://schemas.microsoft.com/office/drawing/2015/9/8/chartex" xmlns:cx2="http://schemas.microsoft.com/office/drawing/2015/10/21/chartex" xmlns:cx3="http://schemas.microsoft.com/office/drawing/2016/5/9/chartex" xmlns:cx4="http://schemas.microsoft.com/office/drawing/2016/5/10/chartex" xmlns:cx5="http://schemas.microsoft.com/office/drawing/2016/5/11/chartex" xmlns:cx6="http://schemas.microsoft.com/office/drawing/2016/5/12/chartex" xmlns:cx7="http://schemas.microsoft.com/office/drawing/2016/5/13/chartex" xmlns:cx8="http://schemas.microsoft.com/office/drawing/2016/5/14/chartex" xmlns:mc="http://schemas.openxmlformats.org/markup-compatibility/2006" xmlns:aink="http://schemas.microsoft.com/office/drawing/2016/ink" xmlns:am3d="http://schemas.microsoft.com/office/drawing/2017/model3d" xmlns:o="urn:schemas-microsoft-com:office:office" xmlns:r="http://schemas.openxmlformats.org/officeDocument/2006/relationships" xmlns:m="http://schemas.openxmlformats.org/officeDocument/2006/math" xmlns:v="urn:schemas-microsoft-com:vml" xmlns:wp14="http://schemas.microsoft.com/office/word/2010/wordprocessingDrawing" xmlns:wp="http://schemas.openxmlformats.org/drawingml/2006/wordprocessingDrawing" xmlns:w10="urn:schemas-microsoft-com:office:word" xmlns:w="http://schemas.openxmlformats.org/wordprocessingml/2006/main" xmlns:w14="http://schemas.microsoft.com/office/word/2010/wordml" xmlns:w15="http://schemas.microsoft.com/office/word/2012/wordml" xmlns:w16cid="http://schemas.microsoft.com/office/word/2016/wordml/cid" xmlns:w16se="http://schemas.microsoft.com/office/word/2015/wordml/symex" xmlns:wpg="http://schemas.microsoft.com/office/word/2010/wordprocessingGroup" xmlns:wpi="http://schemas.microsoft.com/office/word/2010/wordprocessingInk" xmlns:wne="http://schemas.microsoft.com/office/word/2006/wordml" xmlns:wps="http://schemas.microsoft.com/office/word/2010/wordprocessingShape" mc:Ignorable="w14 w15 w16se w16cid wp14">
+<w:hdr xmlns:wpc="http://schemas.microsoft.com/office/word/2010/wordprocessingCanvas" xmlns:cx="http://schemas.microsoft.com/office/drawing/2014/chartex" xmlns:mc="http://schemas.openxmlformats.org/markup-compatibility/2006" xmlns:o="urn:schemas-microsoft-com:office:office" xmlns:r="http://schemas.openxmlformats.org/officeDocument/2006/relationships" xmlns:m="http://schemas.openxmlformats.org/officeDocument/2006/math" xmlns:v="urn:schemas-microsoft-com:vml" xmlns:wp14="http://schemas.microsoft.com/office/word/2010/wordprocessingDrawing" xmlns:wp="http://schemas.openxmlformats.org/drawingml/2006/wordprocessingDrawing" xmlns:w10="urn:schemas-microsoft-com:office:word" xmlns:w="http://schemas.openxmlformats.org/wordprocessingml/2006/main" xmlns:w14="http://schemas.microsoft.com/office/word/2010/wordml" xmlns:w15="http://schemas.microsoft.com/office/word/2012/wordml" xmlns:w16se="http://schemas.microsoft.com/office/word/2015/wordml/symex" xmlns:wpg="http://schemas.microsoft.com/office/word/2010/wordprocessingGroup" xmlns:wpi="http://schemas.microsoft.com/office/word/2010/wordprocessingInk" xmlns:wne="http://schemas.microsoft.com/office/word/2006/wordml" xmlns:wps="http://schemas.microsoft.com/office/word/2010/wordprocessingShape" mc:Ignorable="w14 w15 w16se wp14">
   <w:p>
     <w:pPr>
       <w:pStyle w:val="En-tte"/>
@@ -9994,7 +11585,7 @@
 </file>
 
 <file path=word/numbering.xml><?xml version="1.0" encoding="utf-8"?>
-<w:numbering xmlns:wpc="http://schemas.microsoft.com/office/word/2010/wordprocessingCanvas" xmlns:cx="http://schemas.microsoft.com/office/drawing/2014/chartex" xmlns:cx1="http://schemas.microsoft.com/office/drawing/2015/9/8/chartex" xmlns:cx2="http://schemas.microsoft.com/office/drawing/2015/10/21/chartex" xmlns:cx3="http://schemas.microsoft.com/office/drawing/2016/5/9/chartex" xmlns:cx4="http://schemas.microsoft.com/office/drawing/2016/5/10/chartex" xmlns:cx5="http://schemas.microsoft.com/office/drawing/2016/5/11/chartex" xmlns:cx6="http://schemas.microsoft.com/office/drawing/2016/5/12/chartex" xmlns:cx7="http://schemas.microsoft.com/office/drawing/2016/5/13/chartex" xmlns:cx8="http://schemas.microsoft.com/office/drawing/2016/5/14/chartex" xmlns:mc="http://schemas.openxmlformats.org/markup-compatibility/2006" xmlns:aink="http://schemas.microsoft.com/office/drawing/2016/ink" xmlns:am3d="http://schemas.microsoft.com/office/drawing/2017/model3d" xmlns:o="urn:schemas-microsoft-com:office:office" xmlns:r="http://schemas.openxmlformats.org/officeDocument/2006/relationships" xmlns:m="http://schemas.openxmlformats.org/officeDocument/2006/math" xmlns:v="urn:schemas-microsoft-com:vml" xmlns:wp14="http://schemas.microsoft.com/office/word/2010/wordprocessingDrawing" xmlns:wp="http://schemas.openxmlformats.org/drawingml/2006/wordprocessingDrawing" xmlns:w10="urn:schemas-microsoft-com:office:word" xmlns:w="http://schemas.openxmlformats.org/wordprocessingml/2006/main" xmlns:w14="http://schemas.microsoft.com/office/word/2010/wordml" xmlns:w15="http://schemas.microsoft.com/office/word/2012/wordml" xmlns:w16cid="http://schemas.microsoft.com/office/word/2016/wordml/cid" xmlns:w16se="http://schemas.microsoft.com/office/word/2015/wordml/symex" xmlns:wpg="http://schemas.microsoft.com/office/word/2010/wordprocessingGroup" xmlns:wpi="http://schemas.microsoft.com/office/word/2010/wordprocessingInk" xmlns:wne="http://schemas.microsoft.com/office/word/2006/wordml" xmlns:wps="http://schemas.microsoft.com/office/word/2010/wordprocessingShape" mc:Ignorable="w14 w15 w16se w16cid wp14">
+<w:numbering xmlns:wpc="http://schemas.microsoft.com/office/word/2010/wordprocessingCanvas" xmlns:cx="http://schemas.microsoft.com/office/drawing/2014/chartex" xmlns:mc="http://schemas.openxmlformats.org/markup-compatibility/2006" xmlns:o="urn:schemas-microsoft-com:office:office" xmlns:r="http://schemas.openxmlformats.org/officeDocument/2006/relationships" xmlns:m="http://schemas.openxmlformats.org/officeDocument/2006/math" xmlns:v="urn:schemas-microsoft-com:vml" xmlns:wp14="http://schemas.microsoft.com/office/word/2010/wordprocessingDrawing" xmlns:wp="http://schemas.openxmlformats.org/drawingml/2006/wordprocessingDrawing" xmlns:w10="urn:schemas-microsoft-com:office:word" xmlns:w="http://schemas.openxmlformats.org/wordprocessingml/2006/main" xmlns:w14="http://schemas.microsoft.com/office/word/2010/wordml" xmlns:w15="http://schemas.microsoft.com/office/word/2012/wordml" xmlns:w16se="http://schemas.microsoft.com/office/word/2015/wordml/symex" xmlns:wpg="http://schemas.microsoft.com/office/word/2010/wordprocessingGroup" xmlns:wpi="http://schemas.microsoft.com/office/word/2010/wordprocessingInk" xmlns:wne="http://schemas.microsoft.com/office/word/2006/wordml" xmlns:wps="http://schemas.microsoft.com/office/word/2010/wordprocessingShape" mc:Ignorable="w14 w15 w16se wp14">
   <w:abstractNum w:abstractNumId="0" w15:restartNumberingAfterBreak="0">
     <w:nsid w:val="B4013885"/>
     <w:multiLevelType w:val="singleLevel"/>
@@ -11406,7 +12997,7 @@
 </file>
 
 <file path=word/styles.xml><?xml version="1.0" encoding="utf-8"?>
-<w:styles xmlns:mc="http://schemas.openxmlformats.org/markup-compatibility/2006" xmlns:r="http://schemas.openxmlformats.org/officeDocument/2006/relationships" xmlns:w="http://schemas.openxmlformats.org/wordprocessingml/2006/main" xmlns:w14="http://schemas.microsoft.com/office/word/2010/wordml" xmlns:w15="http://schemas.microsoft.com/office/word/2012/wordml" xmlns:w16cid="http://schemas.microsoft.com/office/word/2016/wordml/cid" xmlns:w16se="http://schemas.microsoft.com/office/word/2015/wordml/symex" mc:Ignorable="w14 w15 w16se w16cid">
+<w:styles xmlns:mc="http://schemas.openxmlformats.org/markup-compatibility/2006" xmlns:r="http://schemas.openxmlformats.org/officeDocument/2006/relationships" xmlns:w="http://schemas.openxmlformats.org/wordprocessingml/2006/main" xmlns:w14="http://schemas.microsoft.com/office/word/2010/wordml" xmlns:w15="http://schemas.microsoft.com/office/word/2012/wordml" xmlns:w16se="http://schemas.microsoft.com/office/word/2015/wordml/symex" mc:Ignorable="w14 w15 w16se">
   <w:docDefaults>
     <w:rPrDefault>
       <w:rPr>
@@ -11416,7 +13007,7 @@
     </w:rPrDefault>
     <w:pPrDefault/>
   </w:docDefaults>
-  <w:latentStyles w:defLockedState="0" w:defUIPriority="0" w:defSemiHidden="0" w:defUnhideWhenUsed="0" w:defQFormat="0" w:count="375">
+  <w:latentStyles w:defLockedState="0" w:defUIPriority="0" w:defSemiHidden="0" w:defUnhideWhenUsed="0" w:defQFormat="0" w:count="371">
     <w:lsdException w:name="Normal" w:qFormat="1"/>
     <w:lsdException w:name="heading 1" w:qFormat="1"/>
     <w:lsdException w:name="heading 2" w:uiPriority="9" w:unhideWhenUsed="1" w:qFormat="1"/>
@@ -11706,10 +13297,6 @@
     <w:lsdException w:name="List Table 5 Dark Accent 6" w:uiPriority="50"/>
     <w:lsdException w:name="List Table 6 Colorful Accent 6" w:uiPriority="51"/>
     <w:lsdException w:name="List Table 7 Colorful Accent 6" w:uiPriority="52"/>
-    <w:lsdException w:name="Mention" w:semiHidden="1" w:uiPriority="99" w:unhideWhenUsed="1"/>
-    <w:lsdException w:name="Smart Hyperlink" w:semiHidden="1" w:uiPriority="99" w:unhideWhenUsed="1"/>
-    <w:lsdException w:name="Hashtag" w:semiHidden="1" w:uiPriority="99" w:unhideWhenUsed="1"/>
-    <w:lsdException w:name="Unresolved Mention" w:semiHidden="1" w:uiPriority="99" w:unhideWhenUsed="1"/>
   </w:latentStyles>
   <w:style w:type="paragraph" w:default="1" w:styleId="Normal">
     <w:name w:val="Normal"/>
@@ -12330,7 +13917,7 @@
 </file>
 
 <file path=customXml/itemProps2.xml><?xml version="1.0" encoding="utf-8"?>
-<ds:datastoreItem xmlns:ds="http://schemas.openxmlformats.org/officeDocument/2006/customXml" ds:itemID="{73D818CA-7C58-47D9-BD57-36C2987FC2A9}">
+<ds:datastoreItem xmlns:ds="http://schemas.openxmlformats.org/officeDocument/2006/customXml" ds:itemID="{FE0F5066-2036-4C47-95C2-A0B8D6BFF5CE}">
   <ds:schemaRefs>
     <ds:schemaRef ds:uri="http://schemas.openxmlformats.org/officeDocument/2006/bibliography"/>
   </ds:schemaRefs>

</xml_diff>

<commit_message>
ajout du MCD et du dictionnaire de données
</commit_message>
<xml_diff>
--- a/Doc/Cahier-De-Conception-Mise-en-page.docx
+++ b/Doc/Cahier-De-Conception-Mise-en-page.docx
@@ -8944,18 +8944,489 @@
       <w:bookmarkEnd w:id="55"/>
     </w:p>
     <w:p>
+      <w:r>
+        <w:rPr>
+          <w:noProof/>
+          <w:lang w:eastAsia="fr-FR"/>
+        </w:rPr>
+        <w:drawing>
+          <wp:inline distT="0" distB="0" distL="0" distR="0">
+            <wp:extent cx="5274310" cy="2662060"/>
+            <wp:effectExtent l="0" t="0" r="2540" b="5080"/>
+            <wp:docPr id="38" name="Image 38" descr="https://scontent-cdt1-1.xx.fbcdn.net/v/t1.15752-9/55912363_804031329965260_1990377300545241088_n.png?_nc_cat=104&amp;_nc_ht=scontent-cdt1-1.xx&amp;oh=6cbd2d40a4f6a43a1182e476f97469ea&amp;oe=5D092803"/>
+            <wp:cNvGraphicFramePr>
+              <a:graphicFrameLocks xmlns:a="http://schemas.openxmlformats.org/drawingml/2006/main" noChangeAspect="1"/>
+            </wp:cNvGraphicFramePr>
+            <a:graphic xmlns:a="http://schemas.openxmlformats.org/drawingml/2006/main">
+              <a:graphicData uri="http://schemas.openxmlformats.org/drawingml/2006/picture">
+                <pic:pic xmlns:pic="http://schemas.openxmlformats.org/drawingml/2006/picture">
+                  <pic:nvPicPr>
+                    <pic:cNvPr id="0" name="Picture 3" descr="https://scontent-cdt1-1.xx.fbcdn.net/v/t1.15752-9/55912363_804031329965260_1990377300545241088_n.png?_nc_cat=104&amp;_nc_ht=scontent-cdt1-1.xx&amp;oh=6cbd2d40a4f6a43a1182e476f97469ea&amp;oe=5D092803"/>
+                    <pic:cNvPicPr>
+                      <a:picLocks noChangeAspect="1" noChangeArrowheads="1"/>
+                    </pic:cNvPicPr>
+                  </pic:nvPicPr>
+                  <pic:blipFill>
+                    <a:blip r:embed="rId35">
+                      <a:extLst>
+                        <a:ext uri="{28A0092B-C50C-407E-A947-70E740481C1C}">
+                          <a14:useLocalDpi xmlns:a14="http://schemas.microsoft.com/office/drawing/2010/main" val="0"/>
+                        </a:ext>
+                      </a:extLst>
+                    </a:blip>
+                    <a:srcRect/>
+                    <a:stretch>
+                      <a:fillRect/>
+                    </a:stretch>
+                  </pic:blipFill>
+                  <pic:spPr bwMode="auto">
+                    <a:xfrm>
+                      <a:off x="0" y="0"/>
+                      <a:ext cx="5274310" cy="2662060"/>
+                    </a:xfrm>
+                    <a:prstGeom prst="rect">
+                      <a:avLst/>
+                    </a:prstGeom>
+                    <a:noFill/>
+                    <a:ln>
+                      <a:noFill/>
+                    </a:ln>
+                  </pic:spPr>
+                </pic:pic>
+              </a:graphicData>
+            </a:graphic>
+          </wp:inline>
+        </w:drawing>
+      </w:r>
+    </w:p>
+    <w:p>
+      <w:r>
+        <w:t>Utilisateur = (mail, mdp, nomUser, prenomUser, ban);</w:t>
+      </w:r>
+    </w:p>
+    <w:p>
+      <w:r>
+        <w:t xml:space="preserve">Trajet = (IDTrajet, pointDepart, pointArrivee, heureDepart, dateDepart, estAnnule, </w:t>
+      </w:r>
+      <w:bookmarkStart w:id="56" w:name="_GoBack"/>
+      <w:bookmarkEnd w:id="56"/>
+      <w:r>
+        <w:t>#conducteur);</w:t>
+      </w:r>
+    </w:p>
+    <w:p>
+      <w:r>
+        <w:t>Voiture = (matricule, marque, modele, maxBagages, maxPassagers, #proprietaireVoiture);</w:t>
+      </w:r>
+    </w:p>
+    <w:p>
+      <w:r>
+        <w:t>Commentaire = (idCommentaire, dateCommentaire, note, contenu, #donneur, #IDTrajet, #receveur);</w:t>
+      </w:r>
+    </w:p>
+    <w:p>
+      <w:r>
+        <w:t>Permis = (idPermis, pays, points, categorie, dateObtention, #proprietairePermis);</w:t>
+      </w:r>
+    </w:p>
+    <w:p>
+      <w:r>
+        <w:t>réserver = (#mail, #IDTrajet, estAccepte, estValideRes);</w:t>
+      </w:r>
+    </w:p>
+    <w:p>
       <w:pPr>
         <w:pStyle w:val="Titre2"/>
       </w:pPr>
-      <w:bookmarkStart w:id="56" w:name="_Toc4854534"/>
+      <w:bookmarkStart w:id="57" w:name="_Toc4854534"/>
       <w:r>
         <w:t>Dictionnaire de données</w:t>
       </w:r>
-      <w:bookmarkEnd w:id="56"/>
+      <w:bookmarkEnd w:id="57"/>
+    </w:p>
+    <w:p>
+      <w:r>
+        <w:t>Voiture</w:t>
+      </w:r>
+    </w:p>
+    <w:p>
+      <w:pPr>
+        <w:pStyle w:val="Paragraphedeliste"/>
+        <w:numPr>
+          <w:ilvl w:val="0"/>
+          <w:numId w:val="9"/>
+        </w:numPr>
+      </w:pPr>
+      <w:r>
+        <w:t>Matricule : le matricule de la voiture</w:t>
+      </w:r>
+    </w:p>
+    <w:p>
+      <w:pPr>
+        <w:pStyle w:val="Paragraphedeliste"/>
+        <w:numPr>
+          <w:ilvl w:val="0"/>
+          <w:numId w:val="9"/>
+        </w:numPr>
+      </w:pPr>
+      <w:r>
+        <w:t>Marque : la marque de la voiture</w:t>
+      </w:r>
+    </w:p>
+    <w:p>
+      <w:pPr>
+        <w:pStyle w:val="Paragraphedeliste"/>
+        <w:numPr>
+          <w:ilvl w:val="0"/>
+          <w:numId w:val="9"/>
+        </w:numPr>
+      </w:pPr>
+      <w:r>
+        <w:t>Modele : le modèle de la voiture</w:t>
+      </w:r>
+    </w:p>
+    <w:p>
+      <w:pPr>
+        <w:pStyle w:val="Paragraphedeliste"/>
+        <w:numPr>
+          <w:ilvl w:val="0"/>
+          <w:numId w:val="9"/>
+        </w:numPr>
+      </w:pPr>
+      <w:r>
+        <w:t>maxBagages : le reste des places de bagages dans la voiture</w:t>
+      </w:r>
+    </w:p>
+    <w:p>
+      <w:pPr>
+        <w:pStyle w:val="Paragraphedeliste"/>
+        <w:numPr>
+          <w:ilvl w:val="0"/>
+          <w:numId w:val="9"/>
+        </w:numPr>
+      </w:pPr>
+      <w:r>
+        <w:t>maxPassagers : le reste des places pour passagers dans la voiture</w:t>
+      </w:r>
     </w:p>
     <w:p/>
     <w:p>
       <w:r>
+        <w:t>Utilisateur</w:t>
+      </w:r>
+    </w:p>
+    <w:p>
+      <w:pPr>
+        <w:pStyle w:val="Paragraphedeliste"/>
+        <w:numPr>
+          <w:ilvl w:val="0"/>
+          <w:numId w:val="9"/>
+        </w:numPr>
+      </w:pPr>
+      <w:r>
+        <w:t>mail : adresse mail de l’utilisateur</w:t>
+      </w:r>
+    </w:p>
+    <w:p>
+      <w:pPr>
+        <w:pStyle w:val="Paragraphedeliste"/>
+        <w:numPr>
+          <w:ilvl w:val="0"/>
+          <w:numId w:val="9"/>
+        </w:numPr>
+      </w:pPr>
+      <w:r>
+        <w:t>mdp : mot de passe de l’utilisateur</w:t>
+      </w:r>
+    </w:p>
+    <w:p>
+      <w:pPr>
+        <w:pStyle w:val="Paragraphedeliste"/>
+        <w:numPr>
+          <w:ilvl w:val="0"/>
+          <w:numId w:val="9"/>
+        </w:numPr>
+      </w:pPr>
+      <w:r>
+        <w:t>nomUser : nom de l’utilisateur</w:t>
+      </w:r>
+    </w:p>
+    <w:p>
+      <w:pPr>
+        <w:pStyle w:val="Paragraphedeliste"/>
+        <w:numPr>
+          <w:ilvl w:val="0"/>
+          <w:numId w:val="9"/>
+        </w:numPr>
+      </w:pPr>
+      <w:r>
+        <w:t>prenomUser : prenom de l’utilisateur</w:t>
+      </w:r>
+    </w:p>
+    <w:p>
+      <w:pPr>
+        <w:pStyle w:val="Paragraphedeliste"/>
+        <w:numPr>
+          <w:ilvl w:val="0"/>
+          <w:numId w:val="9"/>
+        </w:numPr>
+      </w:pPr>
+      <w:r>
+        <w:t>ban : booléen définissant le bannissement de l’utilisateur du site</w:t>
+      </w:r>
+    </w:p>
+    <w:p/>
+    <w:p>
+      <w:r>
+        <w:lastRenderedPageBreak/>
+        <w:t>Trajet</w:t>
+      </w:r>
+    </w:p>
+    <w:p>
+      <w:pPr>
+        <w:pStyle w:val="Paragraphedeliste"/>
+        <w:numPr>
+          <w:ilvl w:val="0"/>
+          <w:numId w:val="9"/>
+        </w:numPr>
+      </w:pPr>
+      <w:r>
+        <w:t>IDTrajet : identifiant du trajet</w:t>
+      </w:r>
+    </w:p>
+    <w:p>
+      <w:pPr>
+        <w:pStyle w:val="Paragraphedeliste"/>
+        <w:numPr>
+          <w:ilvl w:val="0"/>
+          <w:numId w:val="9"/>
+        </w:numPr>
+      </w:pPr>
+      <w:r>
+        <w:t>pointDepart : point de départ du trajet</w:t>
+      </w:r>
+    </w:p>
+    <w:p>
+      <w:pPr>
+        <w:pStyle w:val="Paragraphedeliste"/>
+        <w:numPr>
+          <w:ilvl w:val="0"/>
+          <w:numId w:val="9"/>
+        </w:numPr>
+      </w:pPr>
+      <w:r>
+        <w:t>PointArrivee : point d’arrivée du trajet</w:t>
+      </w:r>
+    </w:p>
+    <w:p>
+      <w:pPr>
+        <w:pStyle w:val="Paragraphedeliste"/>
+        <w:numPr>
+          <w:ilvl w:val="0"/>
+          <w:numId w:val="9"/>
+        </w:numPr>
+      </w:pPr>
+      <w:r>
+        <w:t>dateHeureDepart : date et heure du départ</w:t>
+      </w:r>
+    </w:p>
+    <w:p>
+      <w:pPr>
+        <w:pStyle w:val="Paragraphedeliste"/>
+        <w:numPr>
+          <w:ilvl w:val="0"/>
+          <w:numId w:val="9"/>
+        </w:numPr>
+      </w:pPr>
+      <w:r>
+        <w:t>estAnnule : booléen définissant l’état du trajet</w:t>
+      </w:r>
+    </w:p>
+    <w:p/>
+    <w:p>
+      <w:r>
+        <w:t>Commentaire</w:t>
+      </w:r>
+    </w:p>
+    <w:p>
+      <w:pPr>
+        <w:pStyle w:val="Paragraphedeliste"/>
+        <w:numPr>
+          <w:ilvl w:val="0"/>
+          <w:numId w:val="9"/>
+        </w:numPr>
+      </w:pPr>
+      <w:r>
+        <w:t>idCommentaire</w:t>
+      </w:r>
+      <w:r>
+        <w:t> : identifiant du commentaire</w:t>
+      </w:r>
+    </w:p>
+    <w:p>
+      <w:pPr>
+        <w:pStyle w:val="Paragraphedeliste"/>
+        <w:numPr>
+          <w:ilvl w:val="0"/>
+          <w:numId w:val="9"/>
+        </w:numPr>
+      </w:pPr>
+      <w:r>
+        <w:t>dateCommentaire</w:t>
+      </w:r>
+      <w:r>
+        <w:t> : date du commentaire</w:t>
+      </w:r>
+    </w:p>
+    <w:p>
+      <w:pPr>
+        <w:pStyle w:val="Paragraphedeliste"/>
+        <w:numPr>
+          <w:ilvl w:val="0"/>
+          <w:numId w:val="9"/>
+        </w:numPr>
+      </w:pPr>
+      <w:r>
+        <w:t>note</w:t>
+      </w:r>
+      <w:r>
+        <w:t> : note associée au commentaire</w:t>
+      </w:r>
+    </w:p>
+    <w:p>
+      <w:pPr>
+        <w:pStyle w:val="Paragraphedeliste"/>
+        <w:numPr>
+          <w:ilvl w:val="0"/>
+          <w:numId w:val="9"/>
+        </w:numPr>
+      </w:pPr>
+      <w:r>
+        <w:t>contenu</w:t>
+      </w:r>
+      <w:r>
+        <w:t> : contenu du commentaire</w:t>
+      </w:r>
+    </w:p>
+    <w:p/>
+    <w:p>
+      <w:r>
+        <w:t>Permis</w:t>
+      </w:r>
+    </w:p>
+    <w:p>
+      <w:pPr>
+        <w:pStyle w:val="Paragraphedeliste"/>
+        <w:numPr>
+          <w:ilvl w:val="0"/>
+          <w:numId w:val="9"/>
+        </w:numPr>
+      </w:pPr>
+      <w:r>
+        <w:t>idPermis</w:t>
+      </w:r>
+      <w:r>
+        <w:t> : identifiant du permis</w:t>
+      </w:r>
+    </w:p>
+    <w:p>
+      <w:pPr>
+        <w:pStyle w:val="Paragraphedeliste"/>
+        <w:numPr>
+          <w:ilvl w:val="0"/>
+          <w:numId w:val="9"/>
+        </w:numPr>
+      </w:pPr>
+      <w:r>
+        <w:t>pays</w:t>
+      </w:r>
+      <w:r>
+        <w:t> : pays d’obtention du permis</w:t>
+      </w:r>
+    </w:p>
+    <w:p>
+      <w:pPr>
+        <w:pStyle w:val="Paragraphedeliste"/>
+        <w:numPr>
+          <w:ilvl w:val="0"/>
+          <w:numId w:val="9"/>
+        </w:numPr>
+      </w:pPr>
+      <w:r>
+        <w:t>points</w:t>
+      </w:r>
+      <w:r>
+        <w:t> : points restants sur le permis</w:t>
+      </w:r>
+    </w:p>
+    <w:p>
+      <w:pPr>
+        <w:pStyle w:val="Paragraphedeliste"/>
+        <w:numPr>
+          <w:ilvl w:val="0"/>
+          <w:numId w:val="9"/>
+        </w:numPr>
+      </w:pPr>
+      <w:r>
+        <w:t>categorie</w:t>
+      </w:r>
+      <w:r>
+        <w:t xml:space="preserve"> : catégorie de permis </w:t>
+      </w:r>
+    </w:p>
+    <w:p>
+      <w:pPr>
+        <w:pStyle w:val="Paragraphedeliste"/>
+        <w:numPr>
+          <w:ilvl w:val="0"/>
+          <w:numId w:val="9"/>
+        </w:numPr>
+      </w:pPr>
+      <w:r>
+        <w:t>dateObtention</w:t>
+      </w:r>
+      <w:r>
+        <w:t> : date d’obtention du permis</w:t>
+      </w:r>
+    </w:p>
+    <w:p/>
+    <w:p>
+      <w:r>
+        <w:t>réserver</w:t>
+      </w:r>
+    </w:p>
+    <w:p>
+      <w:pPr>
+        <w:pStyle w:val="Paragraphedeliste"/>
+        <w:numPr>
+          <w:ilvl w:val="0"/>
+          <w:numId w:val="9"/>
+        </w:numPr>
+      </w:pPr>
+      <w:r>
+        <w:t>est Accepte</w:t>
+      </w:r>
+      <w:r>
+        <w:t> : booléen définissant si la réservation a été acceptée par le conducteur</w:t>
+      </w:r>
+    </w:p>
+    <w:p>
+      <w:pPr>
+        <w:pStyle w:val="Paragraphedeliste"/>
+        <w:numPr>
+          <w:ilvl w:val="0"/>
+          <w:numId w:val="9"/>
+        </w:numPr>
+      </w:pPr>
+      <w:r>
+        <w:t>estValideRes</w:t>
+      </w:r>
+      <w:r>
+        <w:t> : booléen définissant si la réservation a été validée ensuite par le passager</w:t>
+      </w:r>
+    </w:p>
+    <w:p>
+      <w:r>
         <w:br w:type="page"/>
       </w:r>
     </w:p>
@@ -8963,12 +9434,12 @@
       <w:pPr>
         <w:pStyle w:val="Titre1"/>
       </w:pPr>
-      <w:bookmarkStart w:id="57" w:name="_Toc4854535"/>
+      <w:bookmarkStart w:id="58" w:name="_Toc4854535"/>
       <w:r>
         <w:lastRenderedPageBreak/>
         <w:t>CHOIX TECHNOLOGIQUES</w:t>
       </w:r>
-      <w:bookmarkEnd w:id="57"/>
+      <w:bookmarkEnd w:id="58"/>
     </w:p>
     <w:p>
       <w:pPr>
@@ -9032,7 +9503,7 @@
                     <pic:cNvPicPr preferRelativeResize="0"/>
                   </pic:nvPicPr>
                   <pic:blipFill>
-                    <a:blip r:embed="rId35"/>
+                    <a:blip r:embed="rId36"/>
                     <a:srcRect/>
                     <a:stretch>
                       <a:fillRect/>
@@ -9060,7 +9531,7 @@
         <w:pStyle w:val="Lgende"/>
         <w:jc w:val="center"/>
       </w:pPr>
-      <w:bookmarkStart w:id="58" w:name="_Toc4859841"/>
+      <w:bookmarkStart w:id="59" w:name="_Toc4859841"/>
       <w:r>
         <w:t xml:space="preserve">Figure </w:t>
       </w:r>
@@ -9075,11 +9546,11 @@
       <w:r>
         <w:t xml:space="preserve"> : PostgreSQL</w:t>
       </w:r>
-      <w:bookmarkEnd w:id="58"/>
-    </w:p>
-    <w:p>
-      <w:bookmarkStart w:id="59" w:name="_17dp8vu" w:colFirst="0" w:colLast="0"/>
       <w:bookmarkEnd w:id="59"/>
+    </w:p>
+    <w:p>
+      <w:bookmarkStart w:id="60" w:name="_17dp8vu" w:colFirst="0" w:colLast="0"/>
+      <w:bookmarkEnd w:id="60"/>
       <w:r>
         <w:rPr>
           <w:noProof/>
@@ -9131,7 +9602,7 @@
                                 <w:color w:val="00000A"/>
                               </w:rPr>
                             </w:pPr>
-                            <w:bookmarkStart w:id="60" w:name="_Toc4859842"/>
+                            <w:bookmarkStart w:id="61" w:name="_Toc4859842"/>
                             <w:r>
                               <w:t xml:space="preserve">Figure </w:t>
                             </w:r>
@@ -9146,7 +9617,7 @@
                             <w:r>
                               <w:t xml:space="preserve"> : HTML5</w:t>
                             </w:r>
-                            <w:bookmarkEnd w:id="60"/>
+                            <w:bookmarkEnd w:id="61"/>
                           </w:p>
                         </w:txbxContent>
                       </wps:txbx>
@@ -9176,7 +9647,7 @@
                           <w:color w:val="00000A"/>
                         </w:rPr>
                       </w:pPr>
-                      <w:bookmarkStart w:id="61" w:name="_Toc4859842"/>
+                      <w:bookmarkStart w:id="62" w:name="_Toc4859842"/>
                       <w:r>
                         <w:t xml:space="preserve">Figure </w:t>
                       </w:r>
@@ -9191,7 +9662,7 @@
                       <w:r>
                         <w:t xml:space="preserve"> : HTML5</w:t>
                       </w:r>
-                      <w:bookmarkEnd w:id="61"/>
+                      <w:bookmarkEnd w:id="62"/>
                     </w:p>
                   </w:txbxContent>
                 </v:textbox>
@@ -9232,7 +9703,7 @@
                     </pic:cNvPicPr>
                   </pic:nvPicPr>
                   <pic:blipFill>
-                    <a:blip r:embed="rId36" cstate="print">
+                    <a:blip r:embed="rId37" cstate="print">
                       <a:extLst>
                         <a:ext uri="{28A0092B-C50C-407E-A947-70E740481C1C}">
                           <a14:useLocalDpi xmlns:a14="http://schemas.microsoft.com/office/drawing/2010/main" val="0"/>
@@ -9334,7 +9805,7 @@
                     <pic:cNvPicPr preferRelativeResize="0"/>
                   </pic:nvPicPr>
                   <pic:blipFill>
-                    <a:blip r:embed="rId37"/>
+                    <a:blip r:embed="rId38"/>
                     <a:srcRect/>
                     <a:stretch>
                       <a:fillRect/>
@@ -9362,7 +9833,7 @@
         <w:pStyle w:val="Lgende"/>
         <w:jc w:val="center"/>
       </w:pPr>
-      <w:bookmarkStart w:id="62" w:name="_Toc4859843"/>
+      <w:bookmarkStart w:id="63" w:name="_Toc4859843"/>
       <w:r>
         <w:t xml:space="preserve">Figure </w:t>
       </w:r>
@@ -9377,14 +9848,14 @@
       <w:r>
         <w:t xml:space="preserve"> :PHP</w:t>
       </w:r>
-      <w:bookmarkEnd w:id="62"/>
+      <w:bookmarkEnd w:id="63"/>
     </w:p>
     <w:p>
       <w:pPr>
         <w:jc w:val="both"/>
       </w:pPr>
-      <w:bookmarkStart w:id="63" w:name="_3rdcrjn" w:colFirst="0" w:colLast="0"/>
-      <w:bookmarkEnd w:id="63"/>
+      <w:bookmarkStart w:id="64" w:name="_3rdcrjn" w:colFirst="0" w:colLast="0"/>
+      <w:bookmarkEnd w:id="64"/>
       <w:r>
         <w:t>Le site nécessite un certain traitement ainsi que des interactions entre l’application web et l’utilisateur. Pour que les échanges soient plus confortables nous utiliserons le langage Java Script comme dans tous site web moderne</w:t>
       </w:r>
@@ -9416,7 +9887,7 @@
                     <pic:cNvPicPr preferRelativeResize="0"/>
                   </pic:nvPicPr>
                   <pic:blipFill>
-                    <a:blip r:embed="rId38"/>
+                    <a:blip r:embed="rId39"/>
                     <a:srcRect/>
                     <a:stretch>
                       <a:fillRect/>
@@ -9444,7 +9915,7 @@
         <w:pStyle w:val="Lgende"/>
         <w:jc w:val="center"/>
       </w:pPr>
-      <w:bookmarkStart w:id="64" w:name="_Toc4859844"/>
+      <w:bookmarkStart w:id="65" w:name="_Toc4859844"/>
       <w:r>
         <w:t xml:space="preserve">Figure </w:t>
       </w:r>
@@ -9459,14 +9930,14 @@
       <w:r>
         <w:t xml:space="preserve"> : Javascript</w:t>
       </w:r>
-      <w:bookmarkEnd w:id="64"/>
+      <w:bookmarkEnd w:id="65"/>
     </w:p>
     <w:p>
       <w:pPr>
         <w:jc w:val="both"/>
       </w:pPr>
-      <w:bookmarkStart w:id="65" w:name="_26in1rg" w:colFirst="0" w:colLast="0"/>
-      <w:bookmarkEnd w:id="65"/>
+      <w:bookmarkStart w:id="66" w:name="_26in1rg" w:colFirst="0" w:colLast="0"/>
+      <w:bookmarkEnd w:id="66"/>
       <w:r>
         <w:t>Pour que QuietCar s’adapte correctement aux différents navigateurs du marché nous allons respecter les contraintes du W3C qui imposent le respect des standards de codage HTML</w:t>
       </w:r>
@@ -9495,7 +9966,7 @@
                     <pic:cNvPicPr preferRelativeResize="0"/>
                   </pic:nvPicPr>
                   <pic:blipFill>
-                    <a:blip r:embed="rId39"/>
+                    <a:blip r:embed="rId40"/>
                     <a:srcRect/>
                     <a:stretch>
                       <a:fillRect/>
@@ -9523,7 +9994,7 @@
         <w:pStyle w:val="Lgende"/>
         <w:jc w:val="center"/>
       </w:pPr>
-      <w:bookmarkStart w:id="66" w:name="_Toc4859845"/>
+      <w:bookmarkStart w:id="67" w:name="_Toc4859845"/>
       <w:r>
         <w:t xml:space="preserve">Figure </w:t>
       </w:r>
@@ -9538,7 +10009,7 @@
       <w:r>
         <w:t xml:space="preserve"> : W3C</w:t>
       </w:r>
-      <w:bookmarkEnd w:id="66"/>
+      <w:bookmarkEnd w:id="67"/>
     </w:p>
     <w:p>
       <w:pPr>
@@ -9548,8 +10019,8 @@
           <w:szCs w:val="24"/>
         </w:rPr>
       </w:pPr>
-      <w:bookmarkStart w:id="67" w:name="_lnxbz9" w:colFirst="0" w:colLast="0"/>
-      <w:bookmarkEnd w:id="67"/>
+      <w:bookmarkStart w:id="68" w:name="_lnxbz9" w:colFirst="0" w:colLast="0"/>
+      <w:bookmarkEnd w:id="68"/>
       <w:r>
         <w:rPr>
           <w:rFonts w:ascii="Cambria" w:eastAsia="Cambria" w:hAnsi="Cambria" w:cs="Cambria"/>
@@ -9598,7 +10069,7 @@
                     <pic:cNvPicPr preferRelativeResize="0"/>
                   </pic:nvPicPr>
                   <pic:blipFill>
-                    <a:blip r:embed="rId40"/>
+                    <a:blip r:embed="rId41"/>
                     <a:srcRect/>
                     <a:stretch>
                       <a:fillRect/>
@@ -9626,7 +10097,7 @@
         <w:pStyle w:val="Lgende"/>
         <w:jc w:val="center"/>
       </w:pPr>
-      <w:bookmarkStart w:id="68" w:name="_Toc4859846"/>
+      <w:bookmarkStart w:id="69" w:name="_Toc4859846"/>
       <w:r>
         <w:t xml:space="preserve">Figure </w:t>
       </w:r>
@@ -9641,11 +10112,11 @@
       <w:r>
         <w:t xml:space="preserve"> : Bootstrap</w:t>
       </w:r>
-      <w:bookmarkEnd w:id="68"/>
-    </w:p>
-    <w:p>
-      <w:bookmarkStart w:id="69" w:name="_35nkun2" w:colFirst="0" w:colLast="0"/>
       <w:bookmarkEnd w:id="69"/>
+    </w:p>
+    <w:p>
+      <w:bookmarkStart w:id="70" w:name="_35nkun2" w:colFirst="0" w:colLast="0"/>
+      <w:bookmarkEnd w:id="70"/>
       <w:r>
         <w:br w:type="page"/>
       </w:r>
@@ -9659,7 +10130,7 @@
           <w:bCs/>
         </w:rPr>
       </w:pPr>
-      <w:bookmarkStart w:id="70" w:name="_Toc4854536"/>
+      <w:bookmarkStart w:id="71" w:name="_Toc4854536"/>
       <w:r>
         <w:rPr>
           <w:rStyle w:val="Titre1Car"/>
@@ -9669,7 +10140,7 @@
         <w:lastRenderedPageBreak/>
         <w:t>CONCLUSION</w:t>
       </w:r>
-      <w:bookmarkEnd w:id="70"/>
+      <w:bookmarkEnd w:id="71"/>
     </w:p>
     <w:p>
       <w:pPr>
@@ -9736,7 +10207,7 @@
           <w:bCs/>
         </w:rPr>
       </w:pPr>
-      <w:bookmarkStart w:id="71" w:name="_Toc4854537"/>
+      <w:bookmarkStart w:id="72" w:name="_Toc4854537"/>
       <w:r>
         <w:rPr>
           <w:rStyle w:val="Titre1Car"/>
@@ -9746,11 +10217,9 @@
         <w:lastRenderedPageBreak/>
         <w:t>TABLE DES ILLUSTRATIONS</w:t>
       </w:r>
-      <w:bookmarkEnd w:id="71"/>
+      <w:bookmarkEnd w:id="72"/>
     </w:p>
     <w:p/>
-    <w:bookmarkStart w:id="72" w:name="_GoBack"/>
-    <w:bookmarkEnd w:id="72"/>
     <w:p>
       <w:pPr>
         <w:pStyle w:val="Tabledesillustrations"/>
@@ -10499,7 +10968,7 @@
           <w:lang w:eastAsia="fr-FR"/>
         </w:rPr>
       </w:pPr>
-      <w:hyperlink r:id="rId41" w:anchor="_Toc4859832" w:history="1">
+      <w:hyperlink r:id="rId42" w:anchor="_Toc4859832" w:history="1">
         <w:r>
           <w:rPr>
             <w:rStyle w:val="Lienhypertexte"/>
@@ -11149,7 +11618,7 @@
           <w:lang w:eastAsia="fr-FR"/>
         </w:rPr>
       </w:pPr>
-      <w:hyperlink r:id="rId42" w:anchor="_Toc4859842" w:history="1">
+      <w:hyperlink r:id="rId43" w:anchor="_Toc4859842" w:history="1">
         <w:r>
           <w:rPr>
             <w:rStyle w:val="Lienhypertexte"/>
@@ -11476,8 +11945,8 @@
       </w:r>
     </w:p>
     <w:sectPr>
-      <w:footerReference w:type="default" r:id="rId43"/>
-      <w:headerReference w:type="first" r:id="rId44"/>
+      <w:footerReference w:type="default" r:id="rId44"/>
+      <w:headerReference w:type="first" r:id="rId45"/>
       <w:pgSz w:w="11906" w:h="16838"/>
       <w:pgMar w:top="1440" w:right="1800" w:bottom="1440" w:left="1800" w:header="851" w:footer="992" w:gutter="0"/>
       <w:cols w:space="425"/>
@@ -11536,7 +12005,7 @@
           <w:rPr>
             <w:noProof/>
           </w:rPr>
-          <w:t>31</w:t>
+          <w:t>27</w:t>
         </w:r>
         <w:r>
           <w:fldChar w:fldCharType="end"/>
@@ -13917,7 +14386,7 @@
 </file>
 
 <file path=customXml/itemProps2.xml><?xml version="1.0" encoding="utf-8"?>
-<ds:datastoreItem xmlns:ds="http://schemas.openxmlformats.org/officeDocument/2006/customXml" ds:itemID="{FE0F5066-2036-4C47-95C2-A0B8D6BFF5CE}">
+<ds:datastoreItem xmlns:ds="http://schemas.openxmlformats.org/officeDocument/2006/customXml" ds:itemID="{C0E992A7-BD47-4818-8466-86DA31CD1693}">
   <ds:schemaRefs>
     <ds:schemaRef ds:uri="http://schemas.openxmlformats.org/officeDocument/2006/bibliography"/>
   </ds:schemaRefs>

</xml_diff>